<commit_message>
Updated graph editor intro + small updates exercises
GraphEditor Introduction (pptx + pdf) updated.
Exercises: Only three small things. (E.g. and -> an)
</commit_message>
<xml_diff>
--- a/CSS2019/doc/LDWorkshopExercises.docx
+++ b/CSS2019/doc/LDWorkshopExercises.docx
@@ -102,12 +102,21 @@
           <w:szCs w:val="32"/>
         </w:rPr>
       </w:pPr>
+      <w:proofErr w:type="spellStart"/>
       <w:r>
         <w:rPr>
           <w:sz w:val="32"/>
           <w:szCs w:val="32"/>
         </w:rPr>
-        <w:t xml:space="preserve">PhUSE </w:t>
+        <w:t>PhUSE</w:t>
+      </w:r>
+      <w:proofErr w:type="spellEnd"/>
+      <w:r>
+        <w:rPr>
+          <w:sz w:val="32"/>
+          <w:szCs w:val="32"/>
+        </w:rPr>
+        <w:t xml:space="preserve"> </w:t>
       </w:r>
       <w:r>
         <w:rPr>
@@ -3766,7 +3775,10 @@
               </w:rPr>
             </w:pPr>
             <w:r>
-              <w:object w:dxaOrig="4536" w:dyaOrig="3300" w14:anchorId="1D454128">
+              <w:rPr>
+                <w:noProof/>
+              </w:rPr>
+              <w:object w:dxaOrig="4536" w:dyaOrig="3300" w14:anchorId="3DE9401B">
                 <v:shapetype id="_x0000_t75" coordsize="21600,21600" o:spt="75" o:preferrelative="t" path="m@4@5l@4@11@9@11@9@5xe" filled="f" stroked="f">
                   <v:stroke joinstyle="miter"/>
                   <v:formulas>
@@ -3786,10 +3798,10 @@
                   <v:path o:extrusionok="f" gradientshapeok="t" o:connecttype="rect"/>
                   <o:lock v:ext="edit" aspectratio="t"/>
                 </v:shapetype>
-                <v:shape id="_x0000_i1025" type="#_x0000_t75" style="width:36.5pt;height:26.5pt" o:ole="">
+                <v:shape id="_x0000_i1033" type="#_x0000_t75" alt="" style="width:36.5pt;height:26.5pt;mso-width-percent:0;mso-height-percent:0;mso-width-percent:0;mso-height-percent:0" o:ole="">
                   <v:imagedata r:id="rId9" o:title=""/>
                 </v:shape>
-                <o:OLEObject Type="Embed" ProgID="PBrush" ShapeID="_x0000_i1025" DrawAspect="Content" ObjectID="_1618923125" r:id="rId10"/>
+                <o:OLEObject Type="Embed" ProgID="PBrush" ShapeID="_x0000_i1033" DrawAspect="Content" ObjectID="_1620140311" r:id="rId10"/>
               </w:object>
             </w:r>
           </w:p>
@@ -4172,11 +4184,19 @@
         <w:rPr>
           <w:bCs/>
         </w:rPr>
-        <w:t xml:space="preserve"> from the Programs section.</w:t>
+        <w:t xml:space="preserve"> from the Programs </w:t>
+      </w:r>
+      <w:proofErr w:type="gramStart"/>
+      <w:r>
+        <w:rPr>
+          <w:bCs/>
+        </w:rPr>
+        <w:t>section.</w:t>
       </w:r>
       <w:r>
         <w:t>﻿</w:t>
       </w:r>
+      <w:proofErr w:type="gramEnd"/>
       <w:r>
         <w:t xml:space="preserve"> </w:t>
       </w:r>
@@ -4781,11 +4801,14 @@
               </w:rPr>
             </w:pPr>
             <w:r>
-              <w:object w:dxaOrig="4536" w:dyaOrig="3300" w14:anchorId="62267F19">
-                <v:shape id="_x0000_i1026" type="#_x0000_t75" style="width:42pt;height:29pt" o:ole="">
+              <w:rPr>
+                <w:noProof/>
+              </w:rPr>
+              <w:object w:dxaOrig="4536" w:dyaOrig="3300" w14:anchorId="0B951041">
+                <v:shape id="_x0000_i1032" type="#_x0000_t75" alt="" style="width:42pt;height:29pt;mso-width-percent:0;mso-height-percent:0;mso-width-percent:0;mso-height-percent:0" o:ole="">
                   <v:imagedata r:id="rId9" o:title=""/>
                 </v:shape>
-                <o:OLEObject Type="Embed" ProgID="PBrush" ShapeID="_x0000_i1026" DrawAspect="Content" ObjectID="_1618923126" r:id="rId16"/>
+                <o:OLEObject Type="Embed" ProgID="PBrush" ShapeID="_x0000_i1032" DrawAspect="Content" ObjectID="_1620140312" r:id="rId16"/>
               </w:object>
             </w:r>
             <w:r>
@@ -5329,14 +5352,30 @@
                 <w:color w:val="C00000"/>
                 <w:highlight w:val="yellow"/>
               </w:rPr>
-              <w:t>nfo Sheet:</w:t>
+              <w:t xml:space="preserve">nfo </w:t>
+            </w:r>
+            <w:proofErr w:type="gramStart"/>
+            <w:r>
+              <w:rPr>
+                <w:color w:val="C00000"/>
+                <w:highlight w:val="yellow"/>
+              </w:rPr>
+              <w:t>Sheet:</w:t>
             </w:r>
             <w:r>
               <w:rPr>
                 <w:color w:val="808080" w:themeColor="background1" w:themeShade="80"/>
                 <w:highlight w:val="yellow"/>
               </w:rPr>
-              <w:t>[field]</w:t>
+              <w:t>[</w:t>
+            </w:r>
+            <w:proofErr w:type="gramEnd"/>
+            <w:r>
+              <w:rPr>
+                <w:color w:val="808080" w:themeColor="background1" w:themeShade="80"/>
+                <w:highlight w:val="yellow"/>
+              </w:rPr>
+              <w:t>field]</w:t>
             </w:r>
             <w:r>
               <w:rPr>
@@ -5365,6 +5404,7 @@
       <w:r>
         <w:t xml:space="preserve">Create a </w:t>
       </w:r>
+      <w:proofErr w:type="spellStart"/>
       <w:r>
         <w:rPr>
           <w:rFonts w:ascii="Courier New" w:hAnsi="Courier New" w:cs="Courier New"/>
@@ -5383,6 +5423,7 @@
         </w:rPr>
         <w:t>n</w:t>
       </w:r>
+      <w:proofErr w:type="spellEnd"/>
       <w:r>
         <w:rPr>
           <w:b/>
@@ -5525,9 +5566,11 @@
             </w:tcBorders>
           </w:tcPr>
           <w:p>
+            <w:proofErr w:type="spellStart"/>
             <w:r>
               <w:t>eg</w:t>
             </w:r>
+            <w:proofErr w:type="spellEnd"/>
           </w:p>
         </w:tc>
         <w:tc>
@@ -5647,7 +5690,7 @@
                           </pic:cNvPicPr>
                         </pic:nvPicPr>
                         <pic:blipFill>
-                          <a:blip r:embed="rId12" cstate="print">
+                          <a:blip r:embed="rId19" cstate="print">
                             <a:extLst>
                               <a:ext uri="{28A0092B-C50C-407E-A947-70E740481C1C}">
                                 <a14:useLocalDpi xmlns:a14="http://schemas.microsoft.com/office/drawing/2010/main" val="0"/>
@@ -5731,6 +5774,7 @@
       <w:r>
         <w:t xml:space="preserve">, using the </w:t>
       </w:r>
+      <w:proofErr w:type="spellStart"/>
       <w:r>
         <w:rPr>
           <w:rFonts w:ascii="Courier New" w:hAnsi="Courier New" w:cs="Courier New"/>
@@ -5739,6 +5783,7 @@
         </w:rPr>
         <w:t>ct</w:t>
       </w:r>
+      <w:proofErr w:type="spellEnd"/>
       <w:r>
         <w:t xml:space="preserve"> prefix.</w:t>
       </w:r>
@@ -5856,9 +5901,11 @@
             </w:tcBorders>
           </w:tcPr>
           <w:p>
+            <w:proofErr w:type="spellStart"/>
             <w:r>
               <w:t>ct</w:t>
             </w:r>
+            <w:proofErr w:type="spellEnd"/>
           </w:p>
         </w:tc>
         <w:tc>
@@ -5986,7 +6033,7 @@
                           </pic:cNvPicPr>
                         </pic:nvPicPr>
                         <pic:blipFill>
-                          <a:blip r:embed="rId12" cstate="print">
+                          <a:blip r:embed="rId19" cstate="print">
                             <a:extLst>
                               <a:ext uri="{28A0092B-C50C-407E-A947-70E740481C1C}">
                                 <a14:useLocalDpi xmlns:a14="http://schemas.microsoft.com/office/drawing/2010/main" val="0"/>
@@ -6059,6 +6106,7 @@
       <w:r>
         <w:t xml:space="preserve">the </w:t>
       </w:r>
+      <w:proofErr w:type="spellStart"/>
       <w:r>
         <w:rPr>
           <w:rFonts w:ascii="Courier New" w:hAnsi="Courier New" w:cs="Courier New"/>
@@ -6077,6 +6125,7 @@
         </w:rPr>
         <w:t>n</w:t>
       </w:r>
+      <w:proofErr w:type="spellEnd"/>
       <w:r>
         <w:rPr>
           <w:b/>
@@ -6164,9 +6213,16 @@
             <w:pPr>
               <w:ind w:right="-642"/>
             </w:pPr>
-            <w:r>
-              <w:t>ct:nct-id</w:t>
-            </w:r>
+            <w:proofErr w:type="spellStart"/>
+            <w:proofErr w:type="gramStart"/>
+            <w:r>
+              <w:t>ct:nct</w:t>
+            </w:r>
+            <w:proofErr w:type="gramEnd"/>
+            <w:r>
+              <w:t>-id</w:t>
+            </w:r>
+            <w:proofErr w:type="spellEnd"/>
           </w:p>
         </w:tc>
       </w:tr>
@@ -6234,6 +6290,7 @@
       <w:r>
         <w:t xml:space="preserve">nodes for </w:t>
       </w:r>
+      <w:proofErr w:type="spellStart"/>
       <w:r>
         <w:rPr>
           <w:rFonts w:ascii="Courier New" w:hAnsi="Courier New" w:cs="Courier New"/>
@@ -6269,6 +6326,7 @@
         </w:rPr>
         <w:t>n</w:t>
       </w:r>
+      <w:proofErr w:type="spellEnd"/>
       <w:r>
         <w:t xml:space="preserve"> using values from your </w:t>
       </w:r>
@@ -6289,6 +6347,7 @@
       <w:r>
         <w:t xml:space="preserve"> Ensure you use the </w:t>
       </w:r>
+      <w:proofErr w:type="spellStart"/>
       <w:r>
         <w:rPr>
           <w:rFonts w:ascii="Courier New" w:hAnsi="Courier New" w:cs="Courier New"/>
@@ -6297,6 +6356,7 @@
         </w:rPr>
         <w:t>eg</w:t>
       </w:r>
+      <w:proofErr w:type="spellEnd"/>
       <w:r>
         <w:t xml:space="preserve"> prefix for these nodes.</w:t>
       </w:r>
@@ -6425,12 +6485,14 @@
                 <w:highlight w:val="yellow"/>
               </w:rPr>
             </w:pPr>
+            <w:proofErr w:type="spellStart"/>
             <w:r>
               <w:rPr>
                 <w:highlight w:val="yellow"/>
               </w:rPr>
               <w:t>eg</w:t>
             </w:r>
+            <w:proofErr w:type="spellEnd"/>
           </w:p>
         </w:tc>
         <w:tc>
@@ -6560,7 +6622,7 @@
                           </pic:cNvPicPr>
                         </pic:nvPicPr>
                         <pic:blipFill>
-                          <a:blip r:embed="rId12" cstate="print">
+                          <a:blip r:embed="rId19" cstate="print">
                             <a:extLst>
                               <a:ext uri="{28A0092B-C50C-407E-A947-70E740481C1C}">
                                 <a14:useLocalDpi xmlns:a14="http://schemas.microsoft.com/office/drawing/2010/main" val="0"/>
@@ -6731,9 +6793,11 @@
             </w:tcBorders>
           </w:tcPr>
           <w:p>
+            <w:proofErr w:type="spellStart"/>
             <w:r>
               <w:t>eg</w:t>
             </w:r>
+            <w:proofErr w:type="spellEnd"/>
           </w:p>
         </w:tc>
         <w:tc>
@@ -6863,7 +6927,7 @@
                           </pic:cNvPicPr>
                         </pic:nvPicPr>
                         <pic:blipFill>
-                          <a:blip r:embed="rId12" cstate="print">
+                          <a:blip r:embed="rId19" cstate="print">
                             <a:extLst>
                               <a:ext uri="{28A0092B-C50C-407E-A947-70E740481C1C}">
                                 <a14:useLocalDpi xmlns:a14="http://schemas.microsoft.com/office/drawing/2010/main" val="0"/>
@@ -6947,6 +7011,7 @@
       <w:r>
         <w:t xml:space="preserve"> (</w:t>
       </w:r>
+      <w:proofErr w:type="spellStart"/>
       <w:r>
         <w:rPr>
           <w:rFonts w:ascii="Courier New" w:hAnsi="Courier New" w:cs="Courier New"/>
@@ -6993,7 +7058,16 @@
           <w:i/>
           <w:highlight w:val="yellow"/>
         </w:rPr>
-        <w:t>n-n</w:t>
+        <w:t>n</w:t>
+      </w:r>
+      <w:proofErr w:type="spellEnd"/>
+      <w:r>
+        <w:rPr>
+          <w:rFonts w:ascii="Courier New" w:hAnsi="Courier New" w:cs="Courier New"/>
+          <w:i/>
+          <w:highlight w:val="yellow"/>
+        </w:rPr>
+        <w:t>-n</w:t>
       </w:r>
       <w:r>
         <w:t>)</w:t>
@@ -7034,6 +7108,7 @@
       <w:r>
         <w:t xml:space="preserve"> </w:t>
       </w:r>
+      <w:proofErr w:type="spellStart"/>
       <w:r>
         <w:rPr>
           <w:rFonts w:ascii="Courier New" w:hAnsi="Courier New" w:cs="Courier New"/>
@@ -7052,6 +7127,7 @@
         </w:rPr>
         <w:t>n</w:t>
       </w:r>
+      <w:proofErr w:type="spellEnd"/>
       <w:r>
         <w:t xml:space="preserve"> </w:t>
       </w:r>
@@ -7110,6 +7186,8 @@
       <w:r>
         <w:t xml:space="preserve"> using the predicate </w:t>
       </w:r>
+      <w:proofErr w:type="spellStart"/>
+      <w:proofErr w:type="gramStart"/>
       <w:r>
         <w:rPr>
           <w:rFonts w:ascii="Courier New" w:hAnsi="Courier New" w:cs="Courier New"/>
@@ -7118,6 +7196,8 @@
         </w:rPr>
         <w:t>eg:trtArm</w:t>
       </w:r>
+      <w:proofErr w:type="spellEnd"/>
+      <w:proofErr w:type="gramEnd"/>
       <w:r>
         <w:t xml:space="preserve"> </w:t>
       </w:r>
@@ -7176,9 +7256,13 @@
             <w:pPr>
               <w:ind w:left="71" w:right="-642"/>
             </w:pPr>
+            <w:proofErr w:type="spellStart"/>
+            <w:proofErr w:type="gramStart"/>
             <w:r>
               <w:t>eg:trtArm</w:t>
             </w:r>
+            <w:proofErr w:type="spellEnd"/>
+            <w:proofErr w:type="gramEnd"/>
           </w:p>
         </w:tc>
       </w:tr>
@@ -7194,8 +7278,11 @@
         <w:ind w:left="720"/>
       </w:pPr>
       <w:r>
+        <w:lastRenderedPageBreak/>
         <w:t xml:space="preserve">There should now be one </w:t>
       </w:r>
+      <w:proofErr w:type="spellStart"/>
+      <w:proofErr w:type="gramStart"/>
       <w:r>
         <w:rPr>
           <w:rFonts w:ascii="Courier New" w:hAnsi="Courier New" w:cs="Courier New"/>
@@ -7228,6 +7315,8 @@
         </w:rPr>
         <w:t>rm</w:t>
       </w:r>
+      <w:proofErr w:type="spellEnd"/>
+      <w:proofErr w:type="gramEnd"/>
       <w:r>
         <w:t xml:space="preserve"> link </w:t>
       </w:r>
@@ -7288,7 +7377,6 @@
         <w:ind w:left="720" w:hanging="360"/>
       </w:pPr>
       <w:r>
-        <w:lastRenderedPageBreak/>
         <w:t xml:space="preserve">Now join </w:t>
       </w:r>
       <w:r>
@@ -7378,11 +7466,30 @@
         <w:t>nodes</w:t>
       </w:r>
       <w:r>
-        <w:t xml:space="preserve"> (eg:ActiveArm, eg:PlaceboArm)</w:t>
+        <w:t xml:space="preserve"> (</w:t>
+      </w:r>
+      <w:proofErr w:type="spellStart"/>
+      <w:proofErr w:type="gramStart"/>
+      <w:r>
+        <w:t>eg:ActiveArm</w:t>
+      </w:r>
+      <w:proofErr w:type="spellEnd"/>
+      <w:proofErr w:type="gramEnd"/>
+      <w:r>
+        <w:t xml:space="preserve">, </w:t>
+      </w:r>
+      <w:proofErr w:type="spellStart"/>
+      <w:r>
+        <w:t>eg:PlaceboArm</w:t>
+      </w:r>
+      <w:proofErr w:type="spellEnd"/>
+      <w:r>
+        <w:t>)</w:t>
       </w:r>
       <w:r>
         <w:t xml:space="preserve"> using the predicate </w:t>
       </w:r>
+      <w:proofErr w:type="spellStart"/>
       <w:r>
         <w:rPr>
           <w:rFonts w:ascii="Courier New" w:hAnsi="Courier New" w:cs="Courier New"/>
@@ -7391,6 +7498,7 @@
         </w:rPr>
         <w:t>eg:trtArmType</w:t>
       </w:r>
+      <w:proofErr w:type="spellEnd"/>
       <w:r>
         <w:t>.</w:t>
       </w:r>
@@ -7406,6 +7514,7 @@
       <w:r>
         <w:t xml:space="preserve">linked to the </w:t>
       </w:r>
+      <w:proofErr w:type="spellStart"/>
       <w:r>
         <w:rPr>
           <w:b/>
@@ -7413,6 +7522,7 @@
         </w:rPr>
         <w:t>PlaceboArm</w:t>
       </w:r>
+      <w:proofErr w:type="spellEnd"/>
       <w:r>
         <w:t xml:space="preserve"> or</w:t>
       </w:r>
@@ -7422,6 +7532,7 @@
       <w:r>
         <w:t xml:space="preserve"> </w:t>
       </w:r>
+      <w:proofErr w:type="spellStart"/>
       <w:r>
         <w:rPr>
           <w:b/>
@@ -7429,6 +7540,7 @@
         </w:rPr>
         <w:t>ActiveArm</w:t>
       </w:r>
+      <w:proofErr w:type="spellEnd"/>
       <w:r>
         <w:t xml:space="preserve">. </w:t>
       </w:r>
@@ -7490,9 +7602,13 @@
             <w:pPr>
               <w:ind w:left="71" w:right="-642"/>
             </w:pPr>
+            <w:proofErr w:type="spellStart"/>
+            <w:proofErr w:type="gramStart"/>
             <w:r>
               <w:t>eg:trtArmType</w:t>
             </w:r>
+            <w:proofErr w:type="spellEnd"/>
+            <w:proofErr w:type="gramEnd"/>
           </w:p>
         </w:tc>
       </w:tr>
@@ -7582,7 +7698,7 @@
                     </pic:cNvPicPr>
                   </pic:nvPicPr>
                   <pic:blipFill>
-                    <a:blip r:embed="rId19">
+                    <a:blip r:embed="rId20">
                       <a:extLst>
                         <a:ext uri="{28A0092B-C50C-407E-A947-70E740481C1C}">
                           <a14:useLocalDpi xmlns:a14="http://schemas.microsoft.com/office/drawing/2010/main" val="0"/>
@@ -7716,11 +7832,14 @@
               <w:t xml:space="preserve">Click </w:t>
             </w:r>
             <w:r>
-              <w:object w:dxaOrig="960" w:dyaOrig="255" w14:anchorId="076B29D9">
-                <v:shape id="_x0000_i1027" type="#_x0000_t75" style="width:48pt;height:12.5pt" o:ole="">
-                  <v:imagedata r:id="rId20" o:title=""/>
+              <w:rPr>
+                <w:noProof/>
+              </w:rPr>
+              <w:object w:dxaOrig="960" w:dyaOrig="255" w14:anchorId="3908296A">
+                <v:shape id="_x0000_i1031" type="#_x0000_t75" alt="" style="width:48pt;height:12.5pt;mso-width-percent:0;mso-height-percent:0;mso-width-percent:0;mso-height-percent:0" o:ole="">
+                  <v:imagedata r:id="rId21" o:title=""/>
                 </v:shape>
-                <o:OLEObject Type="Embed" ProgID="PBrush" ShapeID="_x0000_i1027" DrawAspect="Content" ObjectID="_1618923127" r:id="rId21"/>
+                <o:OLEObject Type="Embed" ProgID="PBrush" ShapeID="_x0000_i1031" DrawAspect="Content" ObjectID="_1620140313" r:id="rId22"/>
               </w:object>
             </w:r>
             <w:r>
@@ -7833,7 +7952,23 @@
               <w:t>Treatment Arm Types</w:t>
             </w:r>
             <w:r>
-              <w:t>: PlaceboArm, ActiveArm.  These "</w:t>
+              <w:t xml:space="preserve">: </w:t>
+            </w:r>
+            <w:proofErr w:type="spellStart"/>
+            <w:r>
+              <w:t>PlaceboArm</w:t>
+            </w:r>
+            <w:proofErr w:type="spellEnd"/>
+            <w:r>
+              <w:t xml:space="preserve">, </w:t>
+            </w:r>
+            <w:proofErr w:type="spellStart"/>
+            <w:r>
+              <w:t>ActiveArm</w:t>
+            </w:r>
+            <w:proofErr w:type="spellEnd"/>
+            <w:r>
+              <w:t>.  These "</w:t>
             </w:r>
             <w:r>
               <w:t>arm type</w:t>
@@ -8100,9 +8235,11 @@
             </w:tcBorders>
           </w:tcPr>
           <w:p>
+            <w:proofErr w:type="spellStart"/>
             <w:r>
               <w:t>eg</w:t>
             </w:r>
+            <w:proofErr w:type="spellEnd"/>
           </w:p>
         </w:tc>
         <w:tc>
@@ -8223,7 +8360,7 @@
                           </pic:cNvPicPr>
                         </pic:nvPicPr>
                         <pic:blipFill>
-                          <a:blip r:embed="rId12" cstate="print">
+                          <a:blip r:embed="rId19" cstate="print">
                             <a:extLst>
                               <a:ext uri="{28A0092B-C50C-407E-A947-70E740481C1C}">
                                 <a14:useLocalDpi xmlns:a14="http://schemas.microsoft.com/office/drawing/2010/main" val="0"/>
@@ -8386,9 +8523,11 @@
             </w:tcBorders>
           </w:tcPr>
           <w:p>
+            <w:proofErr w:type="spellStart"/>
             <w:r>
               <w:t>eg</w:t>
             </w:r>
+            <w:proofErr w:type="spellEnd"/>
           </w:p>
         </w:tc>
         <w:tc>
@@ -8509,7 +8648,7 @@
                           </pic:cNvPicPr>
                         </pic:nvPicPr>
                         <pic:blipFill>
-                          <a:blip r:embed="rId12" cstate="print">
+                          <a:blip r:embed="rId19" cstate="print">
                             <a:extLst>
                               <a:ext uri="{28A0092B-C50C-407E-A947-70E740481C1C}">
                                 <a14:useLocalDpi xmlns:a14="http://schemas.microsoft.com/office/drawing/2010/main" val="0"/>
@@ -8630,6 +8769,7 @@
       <w:r>
         <w:t>(</w:t>
       </w:r>
+      <w:proofErr w:type="spellStart"/>
       <w:r>
         <w:rPr>
           <w:rFonts w:ascii="Courier New" w:hAnsi="Courier New" w:cs="Courier New"/>
@@ -8654,7 +8794,18 @@
           <w:color w:val="1F497D" w:themeColor="text2"/>
           <w:highlight w:val="yellow"/>
         </w:rPr>
-        <w:t>n-n</w:t>
+        <w:t>n</w:t>
+      </w:r>
+      <w:proofErr w:type="spellEnd"/>
+      <w:r>
+        <w:rPr>
+          <w:rFonts w:ascii="Courier New" w:hAnsi="Courier New" w:cs="Courier New"/>
+          <w:b/>
+          <w:i/>
+          <w:color w:val="1F497D" w:themeColor="text2"/>
+          <w:highlight w:val="yellow"/>
+        </w:rPr>
+        <w:t>-n</w:t>
       </w:r>
       <w:r>
         <w:t xml:space="preserve">) </w:t>
@@ -8665,6 +8816,8 @@
       <w:r>
         <w:t xml:space="preserve"> using the </w:t>
       </w:r>
+      <w:proofErr w:type="spellStart"/>
+      <w:proofErr w:type="gramStart"/>
       <w:r>
         <w:rPr>
           <w:rFonts w:ascii="Courier New" w:hAnsi="Courier New" w:cs="Courier New"/>
@@ -8681,6 +8834,8 @@
         </w:rPr>
         <w:t>andomizedTo</w:t>
       </w:r>
+      <w:proofErr w:type="spellEnd"/>
+      <w:proofErr w:type="gramEnd"/>
       <w:r>
         <w:t xml:space="preserve"> predicate.</w:t>
       </w:r>
@@ -8721,7 +8876,6 @@
               <w:rPr>
                 <w:b/>
               </w:rPr>
-              <w:lastRenderedPageBreak/>
               <w:t>Predicate</w:t>
             </w:r>
             <w:r>
@@ -8743,9 +8897,13 @@
             <w:pPr>
               <w:ind w:left="71" w:right="-642"/>
             </w:pPr>
+            <w:proofErr w:type="spellStart"/>
+            <w:proofErr w:type="gramStart"/>
             <w:r>
               <w:t>eg:randomizedTo</w:t>
             </w:r>
+            <w:proofErr w:type="spellEnd"/>
+            <w:proofErr w:type="gramEnd"/>
           </w:p>
         </w:tc>
       </w:tr>
@@ -8816,6 +8974,7 @@
       <w:r>
         <w:t>(</w:t>
       </w:r>
+      <w:proofErr w:type="spellStart"/>
       <w:r>
         <w:rPr>
           <w:rFonts w:ascii="Courier New" w:hAnsi="Courier New" w:cs="Courier New"/>
@@ -8840,7 +8999,29 @@
           <w:color w:val="1F497D" w:themeColor="text2"/>
           <w:highlight w:val="yellow"/>
         </w:rPr>
-        <w:t>n-n</w:t>
+        <w:t>n</w:t>
+      </w:r>
+      <w:proofErr w:type="spellEnd"/>
+      <w:r>
+        <w:rPr>
+          <w:rFonts w:ascii="Courier New" w:hAnsi="Courier New" w:cs="Courier New"/>
+          <w:b/>
+          <w:i/>
+          <w:color w:val="1F497D" w:themeColor="text2"/>
+          <w:highlight w:val="yellow"/>
+        </w:rPr>
+        <w:t>-</w:t>
+      </w:r>
+      <w:proofErr w:type="gramStart"/>
+      <w:r>
+        <w:rPr>
+          <w:rFonts w:ascii="Courier New" w:hAnsi="Courier New" w:cs="Courier New"/>
+          <w:b/>
+          <w:i/>
+          <w:color w:val="1F497D" w:themeColor="text2"/>
+          <w:highlight w:val="yellow"/>
+        </w:rPr>
+        <w:t>n</w:t>
       </w:r>
       <w:r>
         <w:t xml:space="preserve">)  </w:t>
@@ -8848,9 +9029,11 @@
       <w:r>
         <w:t>node</w:t>
       </w:r>
+      <w:proofErr w:type="gramEnd"/>
       <w:r>
         <w:t xml:space="preserve"> using another </w:t>
       </w:r>
+      <w:proofErr w:type="spellStart"/>
       <w:r>
         <w:rPr>
           <w:rFonts w:ascii="Courier New" w:hAnsi="Courier New" w:cs="Courier New"/>
@@ -8867,6 +9050,7 @@
         </w:rPr>
         <w:t>andomizedTo</w:t>
       </w:r>
+      <w:proofErr w:type="spellEnd"/>
       <w:r>
         <w:t xml:space="preserve"> predicate</w:t>
       </w:r>
@@ -8931,9 +9115,13 @@
             <w:pPr>
               <w:ind w:left="71" w:right="-642"/>
             </w:pPr>
+            <w:proofErr w:type="spellStart"/>
+            <w:proofErr w:type="gramStart"/>
             <w:r>
               <w:t>eg:randomizedTo</w:t>
             </w:r>
+            <w:proofErr w:type="spellEnd"/>
+            <w:proofErr w:type="gramEnd"/>
           </w:p>
         </w:tc>
       </w:tr>
@@ -8960,10 +9148,17 @@
       </w:r>
       <w:r>
         <w:rPr>
+          <w:color w:val="1F497D" w:themeColor="text2"/>
+        </w:rPr>
+        <w:t xml:space="preserve"> is</w:t>
+      </w:r>
+      <w:r>
+        <w:rPr>
           <w:color w:val="FF0000"/>
         </w:rPr>
         <w:t xml:space="preserve"> </w:t>
       </w:r>
+      <w:proofErr w:type="spellStart"/>
       <w:r>
         <w:rPr>
           <w:rFonts w:ascii="Courier New" w:hAnsi="Courier New" w:cs="Courier New"/>
@@ -8972,14 +9167,20 @@
         </w:rPr>
         <w:t>randomizedTo</w:t>
       </w:r>
+      <w:proofErr w:type="spellEnd"/>
       <w:r>
         <w:t xml:space="preserve"> </w:t>
       </w:r>
       <w:r>
         <w:t xml:space="preserve">a </w:t>
       </w:r>
-      <w:r>
-        <w:t xml:space="preserve">Treatment  Arm. </w:t>
+      <w:proofErr w:type="gramStart"/>
+      <w:r>
+        <w:t>Treatment  Arm.</w:t>
+      </w:r>
+      <w:proofErr w:type="gramEnd"/>
+      <w:r>
+        <w:t xml:space="preserve"> </w:t>
       </w:r>
     </w:p>
     <w:p>
@@ -9020,6 +9221,7 @@
           <w:color w:val="auto"/>
         </w:rPr>
       </w:pPr>
+      <w:proofErr w:type="gramStart"/>
       <w:r>
         <w:rPr>
           <w:color w:val="auto"/>
@@ -9046,6 +9248,7 @@
         </w:rPr>
         <w:t>from</w:t>
       </w:r>
+      <w:proofErr w:type="gramEnd"/>
       <w:r>
         <w:rPr>
           <w:i/>
@@ -9130,6 +9333,7 @@
       <w:r>
         <w:t xml:space="preserve">the </w:t>
       </w:r>
+      <w:proofErr w:type="spellStart"/>
       <w:r>
         <w:rPr>
           <w:rFonts w:ascii="Courier New" w:hAnsi="Courier New" w:cs="Courier New"/>
@@ -9146,6 +9350,7 @@
         </w:rPr>
         <w:t>ender</w:t>
       </w:r>
+      <w:proofErr w:type="spellEnd"/>
       <w:r>
         <w:rPr>
           <w:color w:val="auto"/>
@@ -9222,9 +9427,13 @@
             <w:pPr>
               <w:ind w:left="71" w:right="-642"/>
             </w:pPr>
+            <w:proofErr w:type="spellStart"/>
+            <w:proofErr w:type="gramStart"/>
             <w:r>
               <w:t>ncit:gender</w:t>
             </w:r>
+            <w:proofErr w:type="spellEnd"/>
+            <w:proofErr w:type="gramEnd"/>
           </w:p>
         </w:tc>
       </w:tr>
@@ -9498,7 +9707,7 @@
                           </pic:cNvPicPr>
                         </pic:nvPicPr>
                         <pic:blipFill>
-                          <a:blip r:embed="rId12" cstate="print">
+                          <a:blip r:embed="rId19" cstate="print">
                             <a:extLst>
                               <a:ext uri="{28A0092B-C50C-407E-A947-70E740481C1C}">
                                 <a14:useLocalDpi xmlns:a14="http://schemas.microsoft.com/office/drawing/2010/main" val="0"/>
@@ -9532,9 +9741,13 @@
             <w:r>
               <w:t xml:space="preserve">Prefix is not applicable to </w:t>
             </w:r>
+            <w:proofErr w:type="spellStart"/>
+            <w:proofErr w:type="gramStart"/>
             <w:r>
               <w:t>Type:STRING</w:t>
             </w:r>
+            <w:proofErr w:type="spellEnd"/>
+            <w:proofErr w:type="gramEnd"/>
             <w:r>
               <w:t xml:space="preserve"> and will be </w:t>
             </w:r>
@@ -9688,6 +9901,8 @@
       <w:r>
         <w:t xml:space="preserve"> using the </w:t>
       </w:r>
+      <w:proofErr w:type="spellStart"/>
+      <w:proofErr w:type="gramStart"/>
       <w:r>
         <w:rPr>
           <w:rFonts w:ascii="Courier New" w:hAnsi="Courier New" w:cs="Courier New"/>
@@ -9704,6 +9919,8 @@
         </w:rPr>
         <w:t>ivenName</w:t>
       </w:r>
+      <w:proofErr w:type="spellEnd"/>
+      <w:proofErr w:type="gramEnd"/>
       <w:r>
         <w:rPr>
           <w:color w:val="632423" w:themeColor="accent2" w:themeShade="80"/>
@@ -9769,9 +9986,13 @@
             <w:pPr>
               <w:ind w:left="71" w:right="-642"/>
             </w:pPr>
+            <w:proofErr w:type="spellStart"/>
+            <w:proofErr w:type="gramStart"/>
             <w:r>
               <w:t>schema:givenName</w:t>
             </w:r>
+            <w:proofErr w:type="spellEnd"/>
+            <w:proofErr w:type="gramEnd"/>
           </w:p>
         </w:tc>
       </w:tr>
@@ -9826,11 +10047,16 @@
       <w:r>
         <w:t xml:space="preserve"> as </w:t>
       </w:r>
+      <w:proofErr w:type="spellStart"/>
       <w:r>
         <w:t>Type:</w:t>
       </w:r>
       <w:r>
-        <w:t xml:space="preserve">INT (integer) </w:t>
+        <w:t>INT</w:t>
+      </w:r>
+      <w:proofErr w:type="spellEnd"/>
+      <w:r>
+        <w:t xml:space="preserve"> (integer) </w:t>
       </w:r>
       <w:r>
         <w:t>values</w:t>
@@ -10012,7 +10238,7 @@
                           </pic:cNvPicPr>
                         </pic:nvPicPr>
                         <pic:blipFill>
-                          <a:blip r:embed="rId12" cstate="print">
+                          <a:blip r:embed="rId19" cstate="print">
                             <a:extLst>
                               <a:ext uri="{28A0092B-C50C-407E-A947-70E740481C1C}">
                                 <a14:useLocalDpi xmlns:a14="http://schemas.microsoft.com/office/drawing/2010/main" val="0"/>
@@ -10046,9 +10272,11 @@
             <w:r>
               <w:t xml:space="preserve">Prefix is not applicable to </w:t>
             </w:r>
+            <w:proofErr w:type="spellStart"/>
             <w:r>
               <w:t>Type:INT</w:t>
             </w:r>
+            <w:proofErr w:type="spellEnd"/>
             <w:r>
               <w:t xml:space="preserve"> and </w:t>
             </w:r>
@@ -10231,6 +10459,8 @@
       <w:r>
         <w:t xml:space="preserve">the </w:t>
       </w:r>
+      <w:proofErr w:type="spellStart"/>
+      <w:proofErr w:type="gramStart"/>
       <w:r>
         <w:rPr>
           <w:rFonts w:ascii="Courier New" w:hAnsi="Courier New" w:cs="Courier New"/>
@@ -10239,6 +10469,8 @@
         </w:rPr>
         <w:t>eg:age</w:t>
       </w:r>
+      <w:proofErr w:type="spellEnd"/>
+      <w:proofErr w:type="gramEnd"/>
       <w:r>
         <w:t xml:space="preserve"> predicate</w:t>
       </w:r>
@@ -10304,12 +10536,16 @@
             <w:pPr>
               <w:ind w:right="-642"/>
             </w:pPr>
+            <w:proofErr w:type="spellStart"/>
+            <w:proofErr w:type="gramStart"/>
             <w:r>
               <w:t>eg</w:t>
             </w:r>
             <w:r>
               <w:t>:age</w:t>
             </w:r>
+            <w:proofErr w:type="spellEnd"/>
+            <w:proofErr w:type="gramEnd"/>
           </w:p>
         </w:tc>
         <w:tc>
@@ -10420,6 +10656,7 @@
               <w:rPr>
                 <w:b/>
               </w:rPr>
+              <w:lastRenderedPageBreak/>
               <w:t>Type</w:t>
             </w:r>
             <w:r>
@@ -10493,9 +10730,11 @@
             </w:tcBorders>
           </w:tcPr>
           <w:p>
+            <w:proofErr w:type="spellStart"/>
             <w:r>
               <w:t>eg</w:t>
             </w:r>
+            <w:proofErr w:type="spellEnd"/>
           </w:p>
         </w:tc>
         <w:tc>
@@ -10619,7 +10858,6 @@
           <w:sz w:val="24"/>
           <w:szCs w:val="24"/>
         </w:rPr>
-        <w:lastRenderedPageBreak/>
         <w:t>This node will represent you and your role in this study</w:t>
       </w:r>
       <w:r>
@@ -10660,9 +10898,13 @@
       <w:r>
         <w:t xml:space="preserve">as a </w:t>
       </w:r>
+      <w:proofErr w:type="spellStart"/>
+      <w:proofErr w:type="gramStart"/>
       <w:r>
         <w:t>Type:STRING</w:t>
       </w:r>
+      <w:proofErr w:type="spellEnd"/>
+      <w:proofErr w:type="gramEnd"/>
       <w:r>
         <w:t>.</w:t>
       </w:r>
@@ -10833,7 +11075,7 @@
                           </pic:cNvPicPr>
                         </pic:nvPicPr>
                         <pic:blipFill>
-                          <a:blip r:embed="rId12" cstate="print">
+                          <a:blip r:embed="rId19" cstate="print">
                             <a:extLst>
                               <a:ext uri="{28A0092B-C50C-407E-A947-70E740481C1C}">
                                 <a14:useLocalDpi xmlns:a14="http://schemas.microsoft.com/office/drawing/2010/main" val="0"/>
@@ -10867,9 +11109,13 @@
             <w:r>
               <w:t xml:space="preserve">Prefix is not applicable to </w:t>
             </w:r>
+            <w:proofErr w:type="spellStart"/>
+            <w:proofErr w:type="gramStart"/>
             <w:r>
               <w:t>Type:STRING</w:t>
             </w:r>
+            <w:proofErr w:type="spellEnd"/>
+            <w:proofErr w:type="gramEnd"/>
             <w:r>
               <w:t xml:space="preserve"> and will be ignored.</w:t>
             </w:r>
@@ -11025,6 +11271,8 @@
       <w:r>
         <w:t xml:space="preserve"> using the </w:t>
       </w:r>
+      <w:proofErr w:type="spellStart"/>
+      <w:proofErr w:type="gramStart"/>
       <w:r>
         <w:rPr>
           <w:rFonts w:ascii="Courier New" w:hAnsi="Courier New" w:cs="Courier New"/>
@@ -11033,6 +11281,8 @@
         </w:rPr>
         <w:t>schema:givenName</w:t>
       </w:r>
+      <w:proofErr w:type="spellEnd"/>
+      <w:proofErr w:type="gramEnd"/>
       <w:r>
         <w:t xml:space="preserve"> predicate.</w:t>
       </w:r>
@@ -11095,12 +11345,16 @@
             <w:pPr>
               <w:ind w:left="71" w:right="-642"/>
             </w:pPr>
+            <w:proofErr w:type="spellStart"/>
+            <w:proofErr w:type="gramStart"/>
             <w:r>
               <w:t>schema</w:t>
             </w:r>
             <w:r>
               <w:t>:givenName</w:t>
             </w:r>
+            <w:proofErr w:type="spellEnd"/>
+            <w:proofErr w:type="gramEnd"/>
           </w:p>
         </w:tc>
         <w:tc>
@@ -11206,6 +11460,8 @@
         </w:rPr>
         <w:t xml:space="preserve"> using the </w:t>
       </w:r>
+      <w:proofErr w:type="spellStart"/>
+      <w:proofErr w:type="gramStart"/>
       <w:r>
         <w:rPr>
           <w:rFonts w:ascii="Courier New" w:hAnsi="Courier New" w:cs="Courier New"/>
@@ -11214,6 +11470,8 @@
         </w:rPr>
         <w:t>ncit:gender</w:t>
       </w:r>
+      <w:proofErr w:type="spellEnd"/>
+      <w:proofErr w:type="gramEnd"/>
       <w:r>
         <w:rPr>
           <w:color w:val="auto"/>
@@ -11278,9 +11536,13 @@
             <w:pPr>
               <w:ind w:left="71" w:right="-642"/>
             </w:pPr>
+            <w:proofErr w:type="spellStart"/>
+            <w:proofErr w:type="gramStart"/>
             <w:r>
               <w:t>ncit:gender</w:t>
             </w:r>
+            <w:proofErr w:type="spellEnd"/>
+            <w:proofErr w:type="gramEnd"/>
           </w:p>
         </w:tc>
       </w:tr>
@@ -11310,7 +11572,21 @@
         <w:rPr>
           <w:i/>
         </w:rPr>
-        <w:t xml:space="preserve"> and link.  :) </w:t>
+        <w:t xml:space="preserve"> and </w:t>
+      </w:r>
+      <w:proofErr w:type="gramStart"/>
+      <w:r>
+        <w:rPr>
+          <w:i/>
+        </w:rPr>
+        <w:t>link.  :)</w:t>
+      </w:r>
+      <w:proofErr w:type="gramEnd"/>
+      <w:r>
+        <w:rPr>
+          <w:i/>
+        </w:rPr>
+        <w:t xml:space="preserve"> </w:t>
       </w:r>
     </w:p>
     <w:p>
@@ -11384,6 +11660,7 @@
       <w:r>
         <w:t xml:space="preserve">the </w:t>
       </w:r>
+      <w:proofErr w:type="spellStart"/>
       <w:r>
         <w:rPr>
           <w:rFonts w:ascii="Courier New" w:hAnsi="Courier New" w:cs="Courier New"/>
@@ -11402,12 +11679,15 @@
         </w:rPr>
         <w:t>n</w:t>
       </w:r>
+      <w:proofErr w:type="spellEnd"/>
       <w:r>
         <w:t xml:space="preserve"> node</w:t>
       </w:r>
       <w:r>
         <w:t xml:space="preserve"> using the </w:t>
       </w:r>
+      <w:proofErr w:type="spellStart"/>
+      <w:proofErr w:type="gramStart"/>
       <w:r>
         <w:rPr>
           <w:rFonts w:ascii="Courier New" w:hAnsi="Courier New" w:cs="Courier New"/>
@@ -11416,6 +11696,8 @@
         </w:rPr>
         <w:t>eg:LDExpert</w:t>
       </w:r>
+      <w:proofErr w:type="spellEnd"/>
+      <w:proofErr w:type="gramEnd"/>
       <w:r>
         <w:rPr>
           <w:color w:val="auto"/>
@@ -11491,6 +11773,8 @@
               <w:t xml:space="preserve">  </w:t>
             </w:r>
             <w:bookmarkStart w:id="22" w:name="_Hlk522199525"/>
+            <w:proofErr w:type="spellStart"/>
+            <w:proofErr w:type="gramStart"/>
             <w:r>
               <w:t>eg</w:t>
             </w:r>
@@ -11498,6 +11782,8 @@
               <w:t>:LDExpert</w:t>
             </w:r>
             <w:bookmarkEnd w:id="22"/>
+            <w:proofErr w:type="spellEnd"/>
+            <w:proofErr w:type="gramEnd"/>
           </w:p>
         </w:tc>
         <w:tc>
@@ -11538,11 +11824,14 @@
         <w:t xml:space="preserve">Congratulate yourself for becoming a Linked Data Expert, then Click </w:t>
       </w:r>
       <w:r>
-        <w:object w:dxaOrig="960" w:dyaOrig="255" w14:anchorId="69CF1F4A">
-          <v:shape id="_x0000_i1028" type="#_x0000_t75" style="width:48pt;height:12.5pt" o:ole="">
-            <v:imagedata r:id="rId20" o:title=""/>
+        <w:rPr>
+          <w:noProof/>
+        </w:rPr>
+        <w:object w:dxaOrig="960" w:dyaOrig="255" w14:anchorId="7202D71B">
+          <v:shape id="_x0000_i1030" type="#_x0000_t75" alt="" style="width:48pt;height:12.5pt;mso-width-percent:0;mso-height-percent:0;mso-width-percent:0;mso-height-percent:0" o:ole="">
+            <v:imagedata r:id="rId21" o:title=""/>
           </v:shape>
-          <o:OLEObject Type="Embed" ProgID="PBrush" ShapeID="_x0000_i1028" DrawAspect="Content" ObjectID="_1618923128" r:id="rId22"/>
+          <o:OLEObject Type="Embed" ProgID="PBrush" ShapeID="_x0000_i1030" DrawAspect="Content" ObjectID="_1620140314" r:id="rId23"/>
         </w:object>
       </w:r>
       <w:r>
@@ -11706,6 +11995,8 @@
             <w:pPr>
               <w:spacing w:after="120"/>
             </w:pPr>
+            <w:proofErr w:type="spellStart"/>
+            <w:proofErr w:type="gramStart"/>
             <w:r>
               <w:rPr>
                 <w:b/>
@@ -11725,6 +12016,8 @@
               </w:rPr>
               <w:t>tudy</w:t>
             </w:r>
+            <w:proofErr w:type="spellEnd"/>
+            <w:proofErr w:type="gramEnd"/>
             <w:r>
               <w:rPr>
                 <w:b/>
@@ -11756,7 +12049,21 @@
               <w:rPr>
                 <w:i/>
               </w:rPr>
-              <w:t xml:space="preserve"> is the same number for Study, TrtArm, and Person</w:t>
+              <w:t xml:space="preserve"> is the same number for Study, </w:t>
+            </w:r>
+            <w:proofErr w:type="spellStart"/>
+            <w:r>
+              <w:rPr>
+                <w:i/>
+              </w:rPr>
+              <w:t>TrtArm</w:t>
+            </w:r>
+            <w:proofErr w:type="spellEnd"/>
+            <w:r>
+              <w:rPr>
+                <w:i/>
+              </w:rPr>
+              <w:t>, and Person</w:t>
             </w:r>
           </w:p>
         </w:tc>
@@ -11781,6 +12088,8 @@
             <w:pPr>
               <w:spacing w:after="120"/>
             </w:pPr>
+            <w:proofErr w:type="spellStart"/>
+            <w:proofErr w:type="gramStart"/>
             <w:r>
               <w:rPr>
                 <w:b/>
@@ -11813,6 +12122,8 @@
               </w:rPr>
               <w:t>rm</w:t>
             </w:r>
+            <w:proofErr w:type="spellEnd"/>
+            <w:proofErr w:type="gramEnd"/>
             <w:r>
               <w:rPr>
                 <w:b/>
@@ -11858,8 +12169,13 @@
               <w:t>&lt;x&gt;</w:t>
             </w:r>
             <w:r>
-              <w:t xml:space="preserve"> = Number 1, or  2</w:t>
-            </w:r>
+              <w:t xml:space="preserve"> = Number 1, </w:t>
+            </w:r>
+            <w:proofErr w:type="gramStart"/>
+            <w:r>
+              <w:t>or  2</w:t>
+            </w:r>
+            <w:proofErr w:type="gramEnd"/>
           </w:p>
         </w:tc>
         <w:tc>
@@ -11883,6 +12199,8 @@
             <w:pPr>
               <w:spacing w:after="120"/>
             </w:pPr>
+            <w:proofErr w:type="spellStart"/>
+            <w:proofErr w:type="gramStart"/>
             <w:r>
               <w:rPr>
                 <w:b/>
@@ -11902,6 +12220,8 @@
               </w:rPr>
               <w:t>erson</w:t>
             </w:r>
+            <w:proofErr w:type="spellEnd"/>
+            <w:proofErr w:type="gramEnd"/>
             <w:r>
               <w:rPr>
                 <w:b/>
@@ -12012,6 +12332,7 @@
                 <w:b/>
                 <w:i/>
               </w:rPr>
+              <w:lastRenderedPageBreak/>
               <w:t>3</w:t>
             </w:r>
             <w:r>
@@ -12072,8 +12393,16 @@
               <w:rPr>
                 <w:i/>
               </w:rPr>
-              <w:t xml:space="preserve"> gray</w:t>
-            </w:r>
+              <w:t xml:space="preserve"> </w:t>
+            </w:r>
+            <w:proofErr w:type="gramStart"/>
+            <w:r>
+              <w:rPr>
+                <w:i/>
+              </w:rPr>
+              <w:t>gray</w:t>
+            </w:r>
+            <w:proofErr w:type="gramEnd"/>
           </w:p>
           <w:p>
             <w:pPr>
@@ -12108,7 +12437,6 @@
               <w:rPr>
                 <w:i/>
               </w:rPr>
-              <w:lastRenderedPageBreak/>
               <w:t xml:space="preserve">2 </w:t>
             </w:r>
             <w:commentRangeStart w:id="24"/>
@@ -12220,6 +12548,7 @@
         </w:rPr>
         <w:t xml:space="preserve"> </w:t>
       </w:r>
+      <w:proofErr w:type="spellStart"/>
       <w:r>
         <w:rPr>
           <w:rFonts w:ascii="Courier New" w:hAnsi="Courier New" w:cs="Courier New"/>
@@ -12228,6 +12557,7 @@
         </w:rPr>
         <w:t>randomizedTo</w:t>
       </w:r>
+      <w:proofErr w:type="spellEnd"/>
       <w:r>
         <w:t xml:space="preserve"> </w:t>
       </w:r>
@@ -12258,6 +12588,7 @@
       <w:r>
         <w:t xml:space="preserve"> </w:t>
       </w:r>
+      <w:proofErr w:type="spellStart"/>
       <w:r>
         <w:rPr>
           <w:rFonts w:ascii="Courier New" w:hAnsi="Courier New" w:cs="Courier New"/>
@@ -12266,6 +12597,7 @@
         </w:rPr>
         <w:t>randomizedTo</w:t>
       </w:r>
+      <w:proofErr w:type="spellEnd"/>
       <w:r>
         <w:t xml:space="preserve"> </w:t>
       </w:r>
@@ -12297,7 +12629,15 @@
         <w:ind w:left="720"/>
       </w:pPr>
       <w:r>
-        <w:t xml:space="preserve">Ask someone else (instructor, assistant, or other attendee) to take a look at your graph. A “fresh set of eyes” will find errors you may have missed. </w:t>
+        <w:t xml:space="preserve">Ask someone else (instructor, assistant, or </w:t>
+      </w:r>
+      <w:proofErr w:type="gramStart"/>
+      <w:r>
+        <w:t>other</w:t>
+      </w:r>
+      <w:proofErr w:type="gramEnd"/>
+      <w:r>
+        <w:t xml:space="preserve"> attendee) to take a look at your graph. A “fresh set of eyes” will find errors you may have missed. </w:t>
       </w:r>
       <w:r>
         <w:rPr>
@@ -12619,7 +12959,7 @@
                     </pic:cNvPicPr>
                   </pic:nvPicPr>
                   <pic:blipFill>
-                    <a:blip r:embed="rId26">
+                    <a:blip r:embed="rId27">
                       <a:extLst>
                         <a:ext uri="{28A0092B-C50C-407E-A947-70E740481C1C}">
                           <a14:useLocalDpi xmlns:a14="http://schemas.microsoft.com/office/drawing/2010/main" val="0"/>
@@ -12707,12 +13047,15 @@
       <w:r>
         <w:t xml:space="preserve">indow: </w:t>
       </w:r>
+      <w:proofErr w:type="spellStart"/>
+      <w:proofErr w:type="gramStart"/>
       <w:r>
         <w:rPr>
           <w:b/>
         </w:rPr>
         <w:t>WhiteBoardTriples.TTL</w:t>
       </w:r>
+      <w:proofErr w:type="spellEnd"/>
       <w:r>
         <w:rPr>
           <w:b/>
@@ -12722,11 +13065,26 @@
       <w:r>
         <w:t>and</w:t>
       </w:r>
-      <w:r>
-        <w:rPr>
-          <w:b/>
-        </w:rPr>
-        <w:t xml:space="preserve"> whiteboard.json.</w:t>
+      <w:proofErr w:type="gramEnd"/>
+      <w:r>
+        <w:rPr>
+          <w:b/>
+        </w:rPr>
+        <w:t xml:space="preserve"> </w:t>
+      </w:r>
+      <w:proofErr w:type="spellStart"/>
+      <w:r>
+        <w:rPr>
+          <w:b/>
+        </w:rPr>
+        <w:t>whiteboard.json</w:t>
+      </w:r>
+      <w:proofErr w:type="spellEnd"/>
+      <w:r>
+        <w:rPr>
+          <w:b/>
+        </w:rPr>
+        <w:t>.</w:t>
       </w:r>
     </w:p>
     <w:p>
@@ -12776,7 +13134,7 @@
                     </pic:cNvPicPr>
                   </pic:nvPicPr>
                   <pic:blipFill>
-                    <a:blip r:embed="rId27">
+                    <a:blip r:embed="rId28">
                       <a:extLst>
                         <a:ext uri="{28A0092B-C50C-407E-A947-70E740481C1C}">
                           <a14:useLocalDpi xmlns:a14="http://schemas.microsoft.com/office/drawing/2010/main" val="0"/>
@@ -12816,11 +13174,19 @@
       <w:r>
         <w:t xml:space="preserve">Click the dropdown arrow beside </w:t>
       </w:r>
-      <w:r>
-        <w:rPr>
-          <w:b/>
-        </w:rPr>
-        <w:t xml:space="preserve">WhiteBoardTriples.TTL </w:t>
+      <w:proofErr w:type="spellStart"/>
+      <w:r>
+        <w:rPr>
+          <w:b/>
+        </w:rPr>
+        <w:t>WhiteBoardTriples.TTL</w:t>
+      </w:r>
+      <w:proofErr w:type="spellEnd"/>
+      <w:r>
+        <w:rPr>
+          <w:b/>
+        </w:rPr>
+        <w:t xml:space="preserve"> </w:t>
       </w:r>
       <w:r>
         <w:t>and select</w:t>
@@ -12988,13 +13354,33 @@
             </w:r>
           </w:p>
           <w:p>
-            <w:r>
-              <w:t>WhiteBoardTriples(1).TTL</w:t>
+            <w:proofErr w:type="spellStart"/>
+            <w:proofErr w:type="gramStart"/>
+            <w:r>
+              <w:t>WhiteBoardTriples</w:t>
+            </w:r>
+            <w:proofErr w:type="spellEnd"/>
+            <w:r>
+              <w:t>(</w:t>
+            </w:r>
+            <w:proofErr w:type="gramEnd"/>
+            <w:r>
+              <w:t>1).TTL</w:t>
             </w:r>
           </w:p>
           <w:p>
-            <w:r>
-              <w:t>WhiteBoardTriples(2).TTL</w:t>
+            <w:proofErr w:type="spellStart"/>
+            <w:proofErr w:type="gramStart"/>
+            <w:r>
+              <w:t>WhiteBoardTriples</w:t>
+            </w:r>
+            <w:proofErr w:type="spellEnd"/>
+            <w:r>
+              <w:t>(</w:t>
+            </w:r>
+            <w:proofErr w:type="gramEnd"/>
+            <w:r>
+              <w:t>2).TTL</w:t>
             </w:r>
           </w:p>
           <w:p>
@@ -13067,7 +13453,7 @@
                     </pic:cNvPicPr>
                   </pic:nvPicPr>
                   <pic:blipFill>
-                    <a:blip r:embed="rId26">
+                    <a:blip r:embed="rId27">
                       <a:extLst>
                         <a:ext uri="{28A0092B-C50C-407E-A947-70E740481C1C}">
                           <a14:useLocalDpi xmlns:a14="http://schemas.microsoft.com/office/drawing/2010/main" val="0"/>
@@ -13229,7 +13615,7 @@
                     </pic:cNvPicPr>
                   </pic:nvPicPr>
                   <pic:blipFill>
-                    <a:blip r:embed="rId28">
+                    <a:blip r:embed="rId29">
                       <a:extLst>
                         <a:ext uri="{28A0092B-C50C-407E-A947-70E740481C1C}">
                           <a14:useLocalDpi xmlns:a14="http://schemas.microsoft.com/office/drawing/2010/main" val="0"/>
@@ -13341,6 +13727,7 @@
       <w:r>
         <w:t xml:space="preserve">click the file </w:t>
       </w:r>
+      <w:proofErr w:type="spellStart"/>
       <w:r>
         <w:rPr>
           <w:b/>
@@ -13359,8 +13746,17 @@
         </w:rPr>
         <w:t>Validation.R</w:t>
       </w:r>
-      <w:r>
-        <w:t xml:space="preserve"> to open it into RStudio. </w:t>
+      <w:proofErr w:type="spellEnd"/>
+      <w:r>
+        <w:t xml:space="preserve"> to open it into </w:t>
+      </w:r>
+      <w:proofErr w:type="spellStart"/>
+      <w:r>
+        <w:t>RStudio</w:t>
+      </w:r>
+      <w:proofErr w:type="spellEnd"/>
+      <w:r>
+        <w:t xml:space="preserve">. </w:t>
       </w:r>
     </w:p>
     <w:p>
@@ -13446,7 +13842,7 @@
                     </pic:cNvPicPr>
                   </pic:nvPicPr>
                   <pic:blipFill>
-                    <a:blip r:embed="rId29">
+                    <a:blip r:embed="rId30">
                       <a:extLst>
                         <a:ext uri="{28A0092B-C50C-407E-A947-70E740481C1C}">
                           <a14:useLocalDpi xmlns:a14="http://schemas.microsoft.com/office/drawing/2010/main" val="0"/>
@@ -13514,7 +13910,7 @@
                     </pic:cNvPicPr>
                   </pic:nvPicPr>
                   <pic:blipFill>
-                    <a:blip r:embed="rId30">
+                    <a:blip r:embed="rId31">
                       <a:extLst>
                         <a:ext uri="{28A0092B-C50C-407E-A947-70E740481C1C}">
                           <a14:useLocalDpi xmlns:a14="http://schemas.microsoft.com/office/drawing/2010/main" val="0"/>
@@ -13576,16 +13972,27 @@
         <w:t>Browse...</w:t>
       </w:r>
       <w:r>
-        <w:t xml:space="preserve"> under</w:t>
-      </w:r>
-      <w:r>
         <w:t xml:space="preserve"> </w:t>
       </w:r>
-      <w:r>
-        <w:rPr>
-          <w:b/>
-        </w:rPr>
-        <w:t>.TTL File</w:t>
+      <w:proofErr w:type="gramStart"/>
+      <w:r>
+        <w:t>under</w:t>
+      </w:r>
+      <w:r>
+        <w:t xml:space="preserve"> </w:t>
+      </w:r>
+      <w:r>
+        <w:rPr>
+          <w:b/>
+        </w:rPr>
+        <w:t>.TTL</w:t>
+      </w:r>
+      <w:proofErr w:type="gramEnd"/>
+      <w:r>
+        <w:rPr>
+          <w:b/>
+        </w:rPr>
+        <w:t xml:space="preserve"> File</w:t>
       </w:r>
       <w:r>
         <w:rPr>
@@ -13653,7 +14060,7 @@
                     </pic:cNvPicPr>
                   </pic:nvPicPr>
                   <pic:blipFill>
-                    <a:blip r:embed="rId31">
+                    <a:blip r:embed="rId32">
                       <a:extLst>
                         <a:ext uri="{28A0092B-C50C-407E-A947-70E740481C1C}">
                           <a14:useLocalDpi xmlns:a14="http://schemas.microsoft.com/office/drawing/2010/main" val="0"/>
@@ -13739,12 +14146,14 @@
       <w:r>
         <w:t xml:space="preserve">click on </w:t>
       </w:r>
+      <w:proofErr w:type="spellStart"/>
       <w:r>
         <w:rPr>
           <w:b/>
         </w:rPr>
         <w:t>WhiteBoardTriples.TTL</w:t>
       </w:r>
+      <w:proofErr w:type="spellEnd"/>
       <w:r>
         <w:t xml:space="preserve"> to </w:t>
       </w:r>
@@ -13805,7 +14214,31 @@
           </w:tcPr>
           <w:p>
             <w:r>
-              <w:t>Remember to load the most recent version of your TTL file, which may have a number in the name : WhiteBoardTriples(1).TTL, WhiteBoardTriples(2).TTL , etc.  Ask for assistance if needed.</w:t>
+              <w:t xml:space="preserve">Remember to load the most recent version of your TTL file, which may have a number in the </w:t>
+            </w:r>
+            <w:proofErr w:type="gramStart"/>
+            <w:r>
+              <w:t>name :</w:t>
+            </w:r>
+            <w:proofErr w:type="gramEnd"/>
+            <w:r>
+              <w:t xml:space="preserve"> </w:t>
+            </w:r>
+            <w:proofErr w:type="spellStart"/>
+            <w:r>
+              <w:t>WhiteBoardTriples</w:t>
+            </w:r>
+            <w:proofErr w:type="spellEnd"/>
+            <w:r>
+              <w:t xml:space="preserve">(1).TTL, </w:t>
+            </w:r>
+            <w:proofErr w:type="spellStart"/>
+            <w:r>
+              <w:t>WhiteBoardTriples</w:t>
+            </w:r>
+            <w:proofErr w:type="spellEnd"/>
+            <w:r>
+              <w:t>(2).TTL , etc.  Ask for assistance if needed.</w:t>
             </w:r>
             <w:r>
               <w:br/>
@@ -13871,7 +14304,7 @@
                     </pic:cNvPicPr>
                   </pic:nvPicPr>
                   <pic:blipFill>
-                    <a:blip r:embed="rId32">
+                    <a:blip r:embed="rId33">
                       <a:extLst>
                         <a:ext uri="{28A0092B-C50C-407E-A947-70E740481C1C}">
                           <a14:useLocalDpi xmlns:a14="http://schemas.microsoft.com/office/drawing/2010/main" val="0"/>
@@ -14029,7 +14462,7 @@
                     </pic:cNvPicPr>
                   </pic:nvPicPr>
                   <pic:blipFill>
-                    <a:blip r:embed="rId33">
+                    <a:blip r:embed="rId34">
                       <a:extLst>
                         <a:ext uri="{28A0092B-C50C-407E-A947-70E740481C1C}">
                           <a14:useLocalDpi xmlns:a14="http://schemas.microsoft.com/office/drawing/2010/main" val="0"/>
@@ -14445,7 +14878,7 @@
                     </pic:cNvPicPr>
                   </pic:nvPicPr>
                   <pic:blipFill>
-                    <a:blip r:embed="rId34">
+                    <a:blip r:embed="rId35">
                       <a:extLst>
                         <a:ext uri="{28A0092B-C50C-407E-A947-70E740481C1C}">
                           <a14:useLocalDpi xmlns:a14="http://schemas.microsoft.com/office/drawing/2010/main" val="0"/>
@@ -14590,12 +15023,14 @@
               <w:pStyle w:val="ListParagraph"/>
               <w:ind w:left="0"/>
             </w:pPr>
+            <w:proofErr w:type="gramStart"/>
             <w:r>
               <w:t xml:space="preserve">Reposition </w:t>
             </w:r>
             <w:r>
               <w:t xml:space="preserve"> graph</w:t>
             </w:r>
+            <w:proofErr w:type="gramEnd"/>
           </w:p>
         </w:tc>
         <w:tc>
@@ -14793,21 +15228,31 @@
       <w:r>
         <w:t xml:space="preserve">the </w:t>
       </w:r>
-      <w:r>
-        <w:rPr>
-          <w:b/>
-        </w:rPr>
-        <w:t>RShiny app</w:t>
+      <w:proofErr w:type="spellStart"/>
+      <w:r>
+        <w:rPr>
+          <w:b/>
+        </w:rPr>
+        <w:t>RShiny</w:t>
+      </w:r>
+      <w:proofErr w:type="spellEnd"/>
+      <w:r>
+        <w:rPr>
+          <w:b/>
+        </w:rPr>
+        <w:t xml:space="preserve"> app</w:t>
       </w:r>
       <w:r>
         <w:t xml:space="preserve"> and </w:t>
       </w:r>
+      <w:proofErr w:type="spellStart"/>
       <w:r>
         <w:rPr>
           <w:b/>
         </w:rPr>
         <w:t>RStudio</w:t>
       </w:r>
+      <w:proofErr w:type="spellEnd"/>
       <w:r>
         <w:t xml:space="preserve"> when you are done browsing your graph.</w:t>
       </w:r>
@@ -14821,8 +15266,9 @@
           <w:sz w:val="19"/>
           <w:szCs w:val="19"/>
         </w:rPr>
-        <w:t>Save workspace image..."</w:t>
-      </w:r>
+        <w:t>Save workspace image...</w:t>
+      </w:r>
+      <w:proofErr w:type="gramStart"/>
       <w:r>
         <w:rPr>
           <w:rFonts w:ascii="Arial" w:eastAsia="Times New Roman" w:hAnsi="Arial" w:cs="Arial"/>
@@ -14830,7 +15276,7 @@
           <w:sz w:val="19"/>
           <w:szCs w:val="19"/>
         </w:rPr>
-        <w:t xml:space="preserve">, </w:t>
+        <w:t>"</w:t>
       </w:r>
       <w:r>
         <w:rPr>
@@ -14839,7 +15285,26 @@
           <w:sz w:val="19"/>
           <w:szCs w:val="19"/>
         </w:rPr>
-        <w:t xml:space="preserve"> Click "Don't Save"</w:t>
+        <w:t xml:space="preserve">, </w:t>
+      </w:r>
+      <w:r>
+        <w:rPr>
+          <w:rFonts w:ascii="Arial" w:eastAsia="Times New Roman" w:hAnsi="Arial" w:cs="Arial"/>
+          <w:color w:val="222222"/>
+          <w:sz w:val="19"/>
+          <w:szCs w:val="19"/>
+        </w:rPr>
+        <w:t xml:space="preserve"> Click</w:t>
+      </w:r>
+      <w:proofErr w:type="gramEnd"/>
+      <w:r>
+        <w:rPr>
+          <w:rFonts w:ascii="Arial" w:eastAsia="Times New Roman" w:hAnsi="Arial" w:cs="Arial"/>
+          <w:color w:val="222222"/>
+          <w:sz w:val="19"/>
+          <w:szCs w:val="19"/>
+        </w:rPr>
+        <w:t xml:space="preserve"> "Don't Save"</w:t>
       </w:r>
       <w:r>
         <w:rPr>
@@ -14960,11 +15425,14 @@
               </w:rPr>
             </w:pPr>
             <w:r>
-              <w:object w:dxaOrig="4536" w:dyaOrig="3300" w14:anchorId="224D5B3F">
-                <v:shape id="_x0000_i1029" type="#_x0000_t75" style="width:42pt;height:29pt" o:ole="">
+              <w:rPr>
+                <w:noProof/>
+              </w:rPr>
+              <w:object w:dxaOrig="4536" w:dyaOrig="3300" w14:anchorId="4BD698ED">
+                <v:shape id="_x0000_i1029" type="#_x0000_t75" alt="" style="width:42pt;height:29pt;mso-width-percent:0;mso-height-percent:0;mso-width-percent:0;mso-height-percent:0" o:ole="">
                   <v:imagedata r:id="rId9" o:title=""/>
                 </v:shape>
-                <o:OLEObject Type="Embed" ProgID="PBrush" ShapeID="_x0000_i1029" DrawAspect="Content" ObjectID="_1618923129" r:id="rId35"/>
+                <o:OLEObject Type="Embed" ProgID="PBrush" ShapeID="_x0000_i1029" DrawAspect="Content" ObjectID="_1620140315" r:id="rId36"/>
               </w:object>
             </w:r>
             <w:r>
@@ -15093,7 +15561,7 @@
                     </pic:cNvPicPr>
                   </pic:nvPicPr>
                   <pic:blipFill>
-                    <a:blip r:embed="rId36" cstate="print">
+                    <a:blip r:embed="rId37" cstate="print">
                       <a:extLst>
                         <a:ext uri="{28A0092B-C50C-407E-A947-70E740481C1C}">
                           <a14:useLocalDpi xmlns:a14="http://schemas.microsoft.com/office/drawing/2010/main" val="0"/>
@@ -15154,10 +15622,18 @@
         <w:t>Double-c</w:t>
       </w:r>
       <w:r>
-        <w:t>lick on the Star</w:t>
-      </w:r>
-      <w:r>
-        <w:t>dog Studio icon on your desktop.</w:t>
+        <w:t xml:space="preserve">lick on the </w:t>
+      </w:r>
+      <w:proofErr w:type="spellStart"/>
+      <w:r>
+        <w:t>Star</w:t>
+      </w:r>
+      <w:r>
+        <w:t>dog</w:t>
+      </w:r>
+      <w:proofErr w:type="spellEnd"/>
+      <w:r>
+        <w:t xml:space="preserve"> Studio icon on your desktop.</w:t>
       </w:r>
     </w:p>
     <w:p>
@@ -15199,7 +15675,7 @@
                     </pic:cNvPicPr>
                   </pic:nvPicPr>
                   <pic:blipFill>
-                    <a:blip r:embed="rId37">
+                    <a:blip r:embed="rId38">
                       <a:extLst>
                         <a:ext uri="{28A0092B-C50C-407E-A947-70E740481C1C}">
                           <a14:useLocalDpi xmlns:a14="http://schemas.microsoft.com/office/drawing/2010/main" val="0"/>
@@ -15300,7 +15776,7 @@
                     </pic:cNvPicPr>
                   </pic:nvPicPr>
                   <pic:blipFill>
-                    <a:blip r:embed="rId38">
+                    <a:blip r:embed="rId39">
                       <a:extLst>
                         <a:ext uri="{28A0092B-C50C-407E-A947-70E740481C1C}">
                           <a14:useLocalDpi xmlns:a14="http://schemas.microsoft.com/office/drawing/2010/main" val="0"/>
@@ -15412,12 +15888,14 @@
       <w:r>
         <w:t xml:space="preserve">Select </w:t>
       </w:r>
+      <w:proofErr w:type="spellStart"/>
       <w:r>
         <w:rPr>
           <w:b/>
         </w:rPr>
         <w:t>LDWStudy</w:t>
       </w:r>
+      <w:proofErr w:type="spellEnd"/>
     </w:p>
     <w:p>
       <w:pPr>
@@ -15483,7 +15961,7 @@
                     </pic:cNvPicPr>
                   </pic:nvPicPr>
                   <pic:blipFill>
-                    <a:blip r:embed="rId39">
+                    <a:blip r:embed="rId40">
                       <a:extLst>
                         <a:ext uri="{28A0092B-C50C-407E-A947-70E740481C1C}">
                           <a14:useLocalDpi xmlns:a14="http://schemas.microsoft.com/office/drawing/2010/main" val="0"/>
@@ -15583,7 +16061,7 @@
                     </pic:cNvPicPr>
                   </pic:nvPicPr>
                   <pic:blipFill>
-                    <a:blip r:embed="rId40">
+                    <a:blip r:embed="rId41">
                       <a:extLst>
                         <a:ext uri="{28A0092B-C50C-407E-A947-70E740481C1C}">
                           <a14:useLocalDpi xmlns:a14="http://schemas.microsoft.com/office/drawing/2010/main" val="0"/>
@@ -15661,8 +16139,16 @@
         <w:rPr>
           <w:b/>
         </w:rPr>
-        <w:t xml:space="preserve"> WhiteBoardTriples.ttl</w:t>
-      </w:r>
+        <w:t xml:space="preserve"> </w:t>
+      </w:r>
+      <w:proofErr w:type="spellStart"/>
+      <w:r>
+        <w:rPr>
+          <w:b/>
+        </w:rPr>
+        <w:t>WhiteBoardTriples.ttl</w:t>
+      </w:r>
+      <w:proofErr w:type="spellEnd"/>
       <w:r>
         <w:t xml:space="preserve"> to select the file. Remember to use the most recent file if you have multiple versions.</w:t>
       </w:r>
@@ -15738,23 +16224,45 @@
           <w:b/>
           <w:i/>
         </w:rPr>
-        <w:t xml:space="preserve"> to LDWStudy</w:t>
-      </w:r>
+        <w:t xml:space="preserve"> to </w:t>
+      </w:r>
+      <w:proofErr w:type="spellStart"/>
+      <w:proofErr w:type="gramStart"/>
       <w:r>
         <w:rPr>
           <w:b/>
           <w:i/>
         </w:rPr>
+        <w:t>LDWStudy</w:t>
+      </w:r>
+      <w:proofErr w:type="spellEnd"/>
+      <w:r>
+        <w:rPr>
+          <w:b/>
+          <w:i/>
+        </w:rPr>
         <w:t xml:space="preserve"> </w:t>
       </w:r>
       <w:r>
-        <w:t xml:space="preserve"> appears briefly in the lower </w:t>
+        <w:t xml:space="preserve"> appears</w:t>
+      </w:r>
+      <w:proofErr w:type="gramEnd"/>
+      <w:r>
+        <w:t xml:space="preserve"> briefly in the lower </w:t>
       </w:r>
       <w:r>
         <w:t>right of the screen</w:t>
       </w:r>
       <w:r>
-        <w:t xml:space="preserve"> and the LDWStudy database should show: </w:t>
+        <w:t xml:space="preserve"> and the </w:t>
+      </w:r>
+      <w:proofErr w:type="spellStart"/>
+      <w:r>
+        <w:t>LDWStudy</w:t>
+      </w:r>
+      <w:proofErr w:type="spellEnd"/>
+      <w:r>
+        <w:t xml:space="preserve"> database should show: </w:t>
       </w:r>
       <w:r>
         <w:rPr>
@@ -15848,7 +16356,7 @@
                     </pic:cNvPicPr>
                   </pic:nvPicPr>
                   <pic:blipFill>
-                    <a:blip r:embed="rId41">
+                    <a:blip r:embed="rId42">
                       <a:extLst>
                         <a:ext uri="{28A0092B-C50C-407E-A947-70E740481C1C}">
                           <a14:useLocalDpi xmlns:a14="http://schemas.microsoft.com/office/drawing/2010/main" val="0"/>
@@ -15995,12 +16503,14 @@
       <w:r>
         <w:t xml:space="preserve"> drop-down and select </w:t>
       </w:r>
+      <w:proofErr w:type="spellStart"/>
       <w:r>
         <w:rPr>
           <w:b/>
         </w:rPr>
         <w:t>LDWStudy</w:t>
       </w:r>
+      <w:proofErr w:type="spellEnd"/>
       <w:r>
         <w:t>.</w:t>
       </w:r>
@@ -16087,7 +16597,21 @@
         <w:rPr>
           <w:i/>
         </w:rPr>
-        <w:t xml:space="preserve"> randomizedTo </w:t>
+        <w:t xml:space="preserve"> </w:t>
+      </w:r>
+      <w:proofErr w:type="spellStart"/>
+      <w:r>
+        <w:rPr>
+          <w:i/>
+        </w:rPr>
+        <w:t>randomizedTo</w:t>
+      </w:r>
+      <w:proofErr w:type="spellEnd"/>
+      <w:r>
+        <w:rPr>
+          <w:i/>
+        </w:rPr>
+        <w:t xml:space="preserve"> </w:t>
       </w:r>
       <w:r>
         <w:t>treatment arms in</w:t>
@@ -16138,6 +16662,7 @@
       <w:r>
         <w:t xml:space="preserve"> </w:t>
       </w:r>
+      <w:proofErr w:type="spellStart"/>
       <w:r>
         <w:rPr>
           <w:rFonts w:ascii="Courier New" w:hAnsi="Courier New" w:cs="Courier New"/>
@@ -16146,6 +16671,7 @@
         </w:rPr>
         <w:t>randomizedTo</w:t>
       </w:r>
+      <w:proofErr w:type="spellEnd"/>
       <w:r>
         <w:rPr>
           <w:i/>
@@ -16244,6 +16770,7 @@
         <w:rPr>
           <w:b/>
         </w:rPr>
+        <w:lastRenderedPageBreak/>
         <w:t>Run</w:t>
       </w:r>
       <w:r>
@@ -16260,7 +16787,6 @@
         <w:ind w:left="720"/>
       </w:pPr>
       <w:r>
-        <w:lastRenderedPageBreak/>
         <w:t xml:space="preserve">Is </w:t>
       </w:r>
       <w:r>
@@ -16315,11 +16841,19 @@
       <w:r>
         <w:t xml:space="preserve">In this exercise you want to obtain the </w:t>
       </w:r>
+      <w:proofErr w:type="spellStart"/>
       <w:r>
         <w:rPr>
           <w:color w:val="1F497D" w:themeColor="text2"/>
         </w:rPr>
-        <w:t xml:space="preserve">givenName </w:t>
+        <w:t>givenName</w:t>
+      </w:r>
+      <w:proofErr w:type="spellEnd"/>
+      <w:r>
+        <w:rPr>
+          <w:color w:val="1F497D" w:themeColor="text2"/>
+        </w:rPr>
+        <w:t xml:space="preserve"> </w:t>
       </w:r>
       <w:r>
         <w:t xml:space="preserve">values </w:t>
@@ -16355,7 +16889,15 @@
         <w:t xml:space="preserve">Refer back to your graph in the Graph </w:t>
       </w:r>
       <w:r>
-        <w:t>Editor to create the query using the steps below, or skip down to the SOLUTION: to load the query file.</w:t>
+        <w:t xml:space="preserve">Editor to create the query using the steps </w:t>
+      </w:r>
+      <w:proofErr w:type="gramStart"/>
+      <w:r>
+        <w:t>below, or</w:t>
+      </w:r>
+      <w:proofErr w:type="gramEnd"/>
+      <w:r>
+        <w:t xml:space="preserve"> skip down to the SOLUTION: to load the query file.</w:t>
       </w:r>
     </w:p>
     <w:p>
@@ -16431,12 +16973,14 @@
       <w:r>
         <w:t>Return the person's name (</w:t>
       </w:r>
+      <w:proofErr w:type="spellStart"/>
       <w:r>
         <w:rPr>
           <w:color w:val="1F497D" w:themeColor="text2"/>
         </w:rPr>
         <w:t>givenName</w:t>
       </w:r>
+      <w:proofErr w:type="spellEnd"/>
       <w:r>
         <w:t xml:space="preserve">) </w:t>
       </w:r>
@@ -16465,6 +17009,7 @@
           <w:szCs w:val="24"/>
         </w:rPr>
       </w:pPr>
+      <w:proofErr w:type="gramStart"/>
       <w:r>
         <w:rPr>
           <w:rFonts w:ascii="Courier New" w:hAnsi="Courier New" w:cs="Courier New"/>
@@ -16491,6 +17036,7 @@
         </w:rPr>
         <w:t>?</w:t>
       </w:r>
+      <w:proofErr w:type="spellStart"/>
       <w:r>
         <w:rPr>
           <w:rFonts w:ascii="Courier New" w:hAnsi="Courier New" w:cs="Courier New"/>
@@ -16500,6 +17046,8 @@
         </w:rPr>
         <w:t>givenName</w:t>
       </w:r>
+      <w:proofErr w:type="spellEnd"/>
+      <w:proofErr w:type="gramEnd"/>
     </w:p>
     <w:p>
       <w:pPr>
@@ -16534,6 +17082,7 @@
       <w:r>
         <w:t xml:space="preserve">nodes that have the </w:t>
       </w:r>
+      <w:proofErr w:type="spellStart"/>
       <w:r>
         <w:rPr>
           <w:rFonts w:ascii="Courier New" w:hAnsi="Courier New" w:cs="Courier New"/>
@@ -16542,6 +17091,7 @@
         </w:rPr>
         <w:t>randomizedTo</w:t>
       </w:r>
+      <w:proofErr w:type="spellEnd"/>
       <w:r>
         <w:t xml:space="preserve"> </w:t>
       </w:r>
@@ -16571,6 +17121,7 @@
         </w:rPr>
         <w:t xml:space="preserve">  </w:t>
       </w:r>
+      <w:proofErr w:type="gramStart"/>
       <w:r>
         <w:rPr>
           <w:rFonts w:ascii="Courier New" w:hAnsi="Courier New" w:cs="Courier New"/>
@@ -16580,6 +17131,7 @@
         </w:rPr>
         <w:t>?person</w:t>
       </w:r>
+      <w:proofErr w:type="gramEnd"/>
       <w:r>
         <w:rPr>
           <w:rFonts w:ascii="Courier New" w:hAnsi="Courier New" w:cs="Courier New"/>
@@ -16589,6 +17141,7 @@
         </w:rPr>
         <w:t xml:space="preserve"> </w:t>
       </w:r>
+      <w:proofErr w:type="spellStart"/>
       <w:r>
         <w:rPr>
           <w:rFonts w:ascii="Courier New" w:hAnsi="Courier New" w:cs="Courier New"/>
@@ -16607,6 +17160,7 @@
         </w:rPr>
         <w:t>randomizedTo</w:t>
       </w:r>
+      <w:proofErr w:type="spellEnd"/>
       <w:r>
         <w:rPr>
           <w:rFonts w:ascii="Courier New" w:hAnsi="Courier New" w:cs="Courier New"/>
@@ -16625,6 +17179,7 @@
         </w:rPr>
         <w:t>?</w:t>
       </w:r>
+      <w:proofErr w:type="spellStart"/>
       <w:r>
         <w:rPr>
           <w:rFonts w:ascii="Courier New" w:hAnsi="Courier New" w:cs="Courier New"/>
@@ -16634,6 +17189,7 @@
         </w:rPr>
         <w:t>treatArm</w:t>
       </w:r>
+      <w:proofErr w:type="spellEnd"/>
       <w:r>
         <w:rPr>
           <w:rFonts w:ascii="Courier New" w:hAnsi="Courier New" w:cs="Courier New"/>
@@ -16676,24 +17232,12 @@
         <w:t xml:space="preserve">Person </w:t>
       </w:r>
       <w:r>
-        <w:t>node using th</w:t>
-      </w:r>
-      <w:r>
-        <w:rPr>
-          <w:rFonts w:ascii="Segoe UI" w:hAnsi="Segoe UI" w:cs="Segoe UI"/>
-          <w:color w:val="606060"/>
-          <w:sz w:val="16"/>
-          <w:szCs w:val="16"/>
-          <w:shd w:val="clear" w:color="auto" w:fill="E1E2E5"/>
-        </w:rPr>
-        <w:t>http://127.0.0.1:3802</w:t>
-      </w:r>
-      <w:r>
-        <w:t>e</w:t>
+        <w:t>node using the</w:t>
       </w:r>
       <w:r>
         <w:t xml:space="preserve"> </w:t>
       </w:r>
+      <w:proofErr w:type="spellStart"/>
       <w:r>
         <w:rPr>
           <w:rFonts w:ascii="Courier New" w:hAnsi="Courier New" w:cs="Courier New"/>
@@ -16702,6 +17246,7 @@
         </w:rPr>
         <w:t>givenName</w:t>
       </w:r>
+      <w:proofErr w:type="spellEnd"/>
       <w:r>
         <w:t xml:space="preserve"> </w:t>
       </w:r>
@@ -16732,8 +17277,29 @@
           <w:sz w:val="24"/>
           <w:szCs w:val="24"/>
         </w:rPr>
-        <w:t xml:space="preserve">  ?person </w:t>
-      </w:r>
+        <w:t xml:space="preserve">  </w:t>
+      </w:r>
+      <w:proofErr w:type="gramStart"/>
+      <w:r>
+        <w:rPr>
+          <w:rFonts w:ascii="Courier New" w:hAnsi="Courier New" w:cs="Courier New"/>
+          <w:color w:val="365F91" w:themeColor="accent1" w:themeShade="BF"/>
+          <w:sz w:val="24"/>
+          <w:szCs w:val="24"/>
+        </w:rPr>
+        <w:t>?person</w:t>
+      </w:r>
+      <w:proofErr w:type="gramEnd"/>
+      <w:r>
+        <w:rPr>
+          <w:rFonts w:ascii="Courier New" w:hAnsi="Courier New" w:cs="Courier New"/>
+          <w:color w:val="365F91" w:themeColor="accent1" w:themeShade="BF"/>
+          <w:sz w:val="24"/>
+          <w:szCs w:val="24"/>
+        </w:rPr>
+        <w:t xml:space="preserve"> </w:t>
+      </w:r>
+      <w:proofErr w:type="spellStart"/>
       <w:r>
         <w:rPr>
           <w:rFonts w:ascii="Courier New" w:hAnsi="Courier New" w:cs="Courier New"/>
@@ -16752,6 +17318,7 @@
         </w:rPr>
         <w:t>randomizedTo</w:t>
       </w:r>
+      <w:proofErr w:type="spellEnd"/>
       <w:r>
         <w:rPr>
           <w:rFonts w:ascii="Courier New" w:hAnsi="Courier New" w:cs="Courier New"/>
@@ -16761,6 +17328,7 @@
         </w:rPr>
         <w:t xml:space="preserve"> ?</w:t>
       </w:r>
+      <w:proofErr w:type="spellStart"/>
       <w:r>
         <w:rPr>
           <w:rFonts w:ascii="Courier New" w:hAnsi="Courier New" w:cs="Courier New"/>
@@ -16770,6 +17338,7 @@
         </w:rPr>
         <w:t>treatArm</w:t>
       </w:r>
+      <w:proofErr w:type="spellEnd"/>
       <w:r>
         <w:rPr>
           <w:rFonts w:ascii="Courier New" w:hAnsi="Courier New" w:cs="Courier New"/>
@@ -16799,6 +17368,8 @@
         </w:rPr>
         <w:t xml:space="preserve">          </w:t>
       </w:r>
+      <w:proofErr w:type="spellStart"/>
+      <w:proofErr w:type="gramStart"/>
       <w:r>
         <w:rPr>
           <w:rFonts w:ascii="Courier New" w:hAnsi="Courier New" w:cs="Courier New"/>
@@ -16819,6 +17390,8 @@
         </w:rPr>
         <w:t>givenName</w:t>
       </w:r>
+      <w:proofErr w:type="spellEnd"/>
+      <w:proofErr w:type="gramEnd"/>
       <w:r>
         <w:rPr>
           <w:rFonts w:ascii="Courier New" w:hAnsi="Courier New" w:cs="Courier New"/>
@@ -16829,6 +17402,7 @@
         </w:rPr>
         <w:t xml:space="preserve">   ?</w:t>
       </w:r>
+      <w:proofErr w:type="spellStart"/>
       <w:r>
         <w:rPr>
           <w:rFonts w:ascii="Courier New" w:hAnsi="Courier New" w:cs="Courier New"/>
@@ -16847,7 +17421,18 @@
           <w:szCs w:val="24"/>
           <w:highlight w:val="yellow"/>
         </w:rPr>
-        <w:t>ame .</w:t>
+        <w:t>ame</w:t>
+      </w:r>
+      <w:proofErr w:type="spellEnd"/>
+      <w:r>
+        <w:rPr>
+          <w:rFonts w:ascii="Courier New" w:hAnsi="Courier New" w:cs="Courier New"/>
+          <w:color w:val="365F91" w:themeColor="accent1" w:themeShade="BF"/>
+          <w:sz w:val="24"/>
+          <w:szCs w:val="24"/>
+          <w:highlight w:val="yellow"/>
+        </w:rPr>
+        <w:t xml:space="preserve"> .</w:t>
       </w:r>
     </w:p>
     <w:p>
@@ -17155,13 +17740,29 @@
         <w:t xml:space="preserve"> </w:t>
       </w:r>
       <w:r>
-        <w:t>(?trt</w:t>
+        <w:t>(?</w:t>
+      </w:r>
+      <w:proofErr w:type="spellStart"/>
+      <w:r>
+        <w:t>trt</w:t>
       </w:r>
       <w:r>
         <w:t>Arm</w:t>
       </w:r>
       <w:r>
-        <w:t>Type) and drug name (?drugName)</w:t>
+        <w:t>Type</w:t>
+      </w:r>
+      <w:proofErr w:type="spellEnd"/>
+      <w:r>
+        <w:t>) and drug name (?</w:t>
+      </w:r>
+      <w:proofErr w:type="spellStart"/>
+      <w:r>
+        <w:t>drugName</w:t>
+      </w:r>
+      <w:proofErr w:type="spellEnd"/>
+      <w:r>
+        <w:t>)</w:t>
       </w:r>
       <w:r>
         <w:t xml:space="preserve">n addition to </w:t>
@@ -17170,7 +17771,15 @@
         <w:t>person</w:t>
       </w:r>
       <w:r>
-        <w:t xml:space="preserve">'s ?givenName </w:t>
+        <w:t>'s ?</w:t>
+      </w:r>
+      <w:proofErr w:type="spellStart"/>
+      <w:r>
+        <w:t>givenName</w:t>
+      </w:r>
+      <w:proofErr w:type="spellEnd"/>
+      <w:r>
+        <w:t xml:space="preserve"> </w:t>
       </w:r>
       <w:r>
         <w:t xml:space="preserve">variable. </w:t>
@@ -17186,6 +17795,7 @@
           <w:szCs w:val="24"/>
         </w:rPr>
       </w:pPr>
+      <w:proofErr w:type="gramStart"/>
       <w:r>
         <w:rPr>
           <w:rFonts w:ascii="Courier New" w:hAnsi="Courier New" w:cs="Courier New"/>
@@ -17212,6 +17822,7 @@
         </w:rPr>
         <w:t>?</w:t>
       </w:r>
+      <w:proofErr w:type="spellStart"/>
       <w:r>
         <w:rPr>
           <w:rFonts w:ascii="Courier New" w:hAnsi="Courier New" w:cs="Courier New"/>
@@ -17239,6 +17850,8 @@
         </w:rPr>
         <w:t>ame</w:t>
       </w:r>
+      <w:proofErr w:type="spellEnd"/>
+      <w:proofErr w:type="gramEnd"/>
       <w:r>
         <w:rPr>
           <w:rFonts w:ascii="Courier New" w:hAnsi="Courier New" w:cs="Courier New"/>
@@ -17258,6 +17871,7 @@
         </w:rPr>
         <w:t>?</w:t>
       </w:r>
+      <w:proofErr w:type="spellStart"/>
       <w:r>
         <w:rPr>
           <w:rFonts w:ascii="Courier New" w:hAnsi="Courier New" w:cs="Courier New"/>
@@ -17308,6 +17922,7 @@
         </w:rPr>
         <w:t>Type</w:t>
       </w:r>
+      <w:proofErr w:type="spellEnd"/>
       <w:r>
         <w:rPr>
           <w:rFonts w:ascii="Courier New" w:hAnsi="Courier New" w:cs="Courier New"/>
@@ -17325,8 +17940,20 @@
           <w:szCs w:val="24"/>
           <w:highlight w:val="yellow"/>
         </w:rPr>
-        <w:t>?drugName</w:t>
-      </w:r>
+        <w:t>?</w:t>
+      </w:r>
+      <w:proofErr w:type="spellStart"/>
+      <w:r>
+        <w:rPr>
+          <w:rFonts w:ascii="Courier New" w:hAnsi="Courier New" w:cs="Courier New"/>
+          <w:color w:val="365F91" w:themeColor="accent1" w:themeShade="BF"/>
+          <w:sz w:val="24"/>
+          <w:szCs w:val="24"/>
+          <w:highlight w:val="yellow"/>
+        </w:rPr>
+        <w:t>drugName</w:t>
+      </w:r>
+      <w:proofErr w:type="spellEnd"/>
     </w:p>
     <w:p>
       <w:pPr>
@@ -17356,7 +17983,11 @@
         <w:t xml:space="preserve"> You want to follow the </w:t>
       </w:r>
       <w:r>
-        <w:t xml:space="preserve">graph from the </w:t>
+        <w:t xml:space="preserve">graph from </w:t>
+      </w:r>
+      <w:proofErr w:type="gramStart"/>
+      <w:r>
+        <w:t xml:space="preserve">the </w:t>
       </w:r>
       <w:r>
         <w:rPr>
@@ -17366,6 +17997,7 @@
         </w:rPr>
         <w:t>?</w:t>
       </w:r>
+      <w:proofErr w:type="spellStart"/>
       <w:r>
         <w:rPr>
           <w:rFonts w:ascii="Courier New" w:hAnsi="Courier New" w:cs="Courier New"/>
@@ -17390,6 +18022,8 @@
         </w:rPr>
         <w:t>rm</w:t>
       </w:r>
+      <w:proofErr w:type="spellEnd"/>
+      <w:proofErr w:type="gramEnd"/>
       <w:r>
         <w:t xml:space="preserve"> </w:t>
       </w:r>
@@ -17399,6 +18033,7 @@
       <w:r>
         <w:t xml:space="preserve">along the </w:t>
       </w:r>
+      <w:proofErr w:type="spellStart"/>
       <w:r>
         <w:rPr>
           <w:rFonts w:ascii="Courier New" w:hAnsi="Courier New" w:cs="Courier New"/>
@@ -17423,6 +18058,7 @@
         </w:rPr>
         <w:t>ype</w:t>
       </w:r>
+      <w:proofErr w:type="spellEnd"/>
       <w:r>
         <w:t xml:space="preserve"> </w:t>
       </w:r>
@@ -17455,6 +18091,7 @@
         </w:rPr>
         <w:t>?</w:t>
       </w:r>
+      <w:proofErr w:type="spellStart"/>
       <w:r>
         <w:rPr>
           <w:rFonts w:ascii="Courier New" w:hAnsi="Courier New" w:cs="Courier New"/>
@@ -17479,6 +18116,7 @@
         </w:rPr>
         <w:t>ype</w:t>
       </w:r>
+      <w:proofErr w:type="spellEnd"/>
       <w:r>
         <w:t xml:space="preserve"> ) .</w:t>
       </w:r>
@@ -17504,6 +18142,7 @@
           <w:szCs w:val="24"/>
         </w:rPr>
       </w:pPr>
+      <w:proofErr w:type="gramStart"/>
       <w:r>
         <w:rPr>
           <w:rFonts w:ascii="Courier New" w:hAnsi="Courier New" w:cs="Courier New"/>
@@ -17513,6 +18152,7 @@
         </w:rPr>
         <w:t>?person</w:t>
       </w:r>
+      <w:proofErr w:type="gramEnd"/>
       <w:r>
         <w:rPr>
           <w:rFonts w:ascii="Courier New" w:hAnsi="Courier New" w:cs="Courier New"/>
@@ -17522,6 +18162,7 @@
         </w:rPr>
         <w:t xml:space="preserve"> </w:t>
       </w:r>
+      <w:proofErr w:type="spellStart"/>
       <w:r>
         <w:rPr>
           <w:rFonts w:ascii="Courier New" w:hAnsi="Courier New" w:cs="Courier New"/>
@@ -17531,6 +18172,7 @@
         </w:rPr>
         <w:t>eg:randomizedTo</w:t>
       </w:r>
+      <w:proofErr w:type="spellEnd"/>
       <w:r>
         <w:rPr>
           <w:rFonts w:ascii="Courier New" w:hAnsi="Courier New" w:cs="Courier New"/>
@@ -17550,6 +18192,7 @@
         </w:rPr>
         <w:t>?</w:t>
       </w:r>
+      <w:proofErr w:type="spellStart"/>
       <w:r>
         <w:rPr>
           <w:rFonts w:ascii="Courier New" w:hAnsi="Courier New" w:cs="Courier New"/>
@@ -17580,6 +18223,7 @@
         </w:rPr>
         <w:t>rm</w:t>
       </w:r>
+      <w:proofErr w:type="spellEnd"/>
       <w:r>
         <w:rPr>
           <w:rFonts w:ascii="Courier New" w:hAnsi="Courier New" w:cs="Courier New"/>
@@ -17629,6 +18273,8 @@
         </w:rPr>
         <w:t xml:space="preserve"> </w:t>
       </w:r>
+      <w:proofErr w:type="spellStart"/>
+      <w:proofErr w:type="gramStart"/>
       <w:r>
         <w:rPr>
           <w:rFonts w:ascii="Courier New" w:hAnsi="Courier New" w:cs="Courier New"/>
@@ -17638,6 +18284,8 @@
         </w:rPr>
         <w:t>schema:givenName</w:t>
       </w:r>
+      <w:proofErr w:type="spellEnd"/>
+      <w:proofErr w:type="gramEnd"/>
       <w:r>
         <w:rPr>
           <w:rFonts w:ascii="Courier New" w:hAnsi="Courier New" w:cs="Courier New"/>
@@ -17656,6 +18304,7 @@
         </w:rPr>
         <w:t>?</w:t>
       </w:r>
+      <w:proofErr w:type="spellStart"/>
       <w:r>
         <w:rPr>
           <w:rFonts w:ascii="Courier New" w:hAnsi="Courier New" w:cs="Courier New"/>
@@ -17665,6 +18314,7 @@
         </w:rPr>
         <w:t>givenName</w:t>
       </w:r>
+      <w:proofErr w:type="spellEnd"/>
       <w:r>
         <w:rPr>
           <w:rFonts w:ascii="Courier New" w:hAnsi="Courier New" w:cs="Courier New"/>
@@ -17693,6 +18343,7 @@
         </w:rPr>
         <w:t xml:space="preserve">     </w:t>
       </w:r>
+      <w:proofErr w:type="gramStart"/>
       <w:r>
         <w:rPr>
           <w:rFonts w:ascii="Courier New" w:hAnsi="Courier New" w:cs="Courier New"/>
@@ -17703,6 +18354,7 @@
         </w:rPr>
         <w:t>?</w:t>
       </w:r>
+      <w:proofErr w:type="spellStart"/>
       <w:r>
         <w:rPr>
           <w:rFonts w:ascii="Courier New" w:hAnsi="Courier New" w:cs="Courier New"/>
@@ -17753,6 +18405,8 @@
         </w:rPr>
         <w:t>rm</w:t>
       </w:r>
+      <w:proofErr w:type="spellEnd"/>
+      <w:proofErr w:type="gramEnd"/>
       <w:r>
         <w:rPr>
           <w:rFonts w:ascii="Courier New" w:hAnsi="Courier New" w:cs="Courier New"/>
@@ -17763,6 +18417,7 @@
         </w:rPr>
         <w:t xml:space="preserve"> </w:t>
       </w:r>
+      <w:proofErr w:type="spellStart"/>
       <w:r>
         <w:rPr>
           <w:rFonts w:ascii="Courier New" w:hAnsi="Courier New" w:cs="Courier New"/>
@@ -17773,6 +18428,7 @@
         </w:rPr>
         <w:t>eg:trtArmType</w:t>
       </w:r>
+      <w:proofErr w:type="spellEnd"/>
       <w:r>
         <w:rPr>
           <w:rFonts w:ascii="Courier New" w:hAnsi="Courier New" w:cs="Courier New"/>
@@ -17793,6 +18449,7 @@
         </w:rPr>
         <w:t>?</w:t>
       </w:r>
+      <w:proofErr w:type="spellStart"/>
       <w:r>
         <w:rPr>
           <w:rFonts w:ascii="Courier New" w:hAnsi="Courier New" w:cs="Courier New"/>
@@ -17843,6 +18500,7 @@
         </w:rPr>
         <w:t>ype</w:t>
       </w:r>
+      <w:proofErr w:type="spellEnd"/>
       <w:r>
         <w:rPr>
           <w:rFonts w:ascii="Courier New" w:hAnsi="Courier New" w:cs="Courier New"/>
@@ -17874,7 +18532,23 @@
         <w:ind w:left="720"/>
       </w:pPr>
       <w:r>
-        <w:t>Next, your query must follow the graph from the trtType to the drugName assigned to that treatment arm:</w:t>
+        <w:t xml:space="preserve">Next, your query must follow the graph from the </w:t>
+      </w:r>
+      <w:proofErr w:type="spellStart"/>
+      <w:r>
+        <w:t>trtType</w:t>
+      </w:r>
+      <w:proofErr w:type="spellEnd"/>
+      <w:r>
+        <w:t xml:space="preserve"> to the </w:t>
+      </w:r>
+      <w:proofErr w:type="spellStart"/>
+      <w:r>
+        <w:t>drugName</w:t>
+      </w:r>
+      <w:proofErr w:type="spellEnd"/>
+      <w:r>
+        <w:t xml:space="preserve"> assigned to that treatment arm:</w:t>
       </w:r>
     </w:p>
     <w:p>
@@ -17894,9 +18568,9 @@
           <w:sz w:val="24"/>
           <w:szCs w:val="24"/>
         </w:rPr>
-        <w:lastRenderedPageBreak/>
         <w:t xml:space="preserve">          </w:t>
       </w:r>
+      <w:proofErr w:type="gramStart"/>
       <w:r>
         <w:rPr>
           <w:rFonts w:ascii="Courier New" w:hAnsi="Courier New" w:cs="Courier New"/>
@@ -17905,8 +18579,32 @@
           <w:szCs w:val="24"/>
           <w:highlight w:val="yellow"/>
         </w:rPr>
-        <w:t xml:space="preserve">?trtArmType </w:t>
-      </w:r>
+        <w:t>?</w:t>
+      </w:r>
+      <w:proofErr w:type="spellStart"/>
+      <w:r>
+        <w:rPr>
+          <w:rFonts w:ascii="Courier New" w:hAnsi="Courier New" w:cs="Courier New"/>
+          <w:color w:val="365F91" w:themeColor="accent1" w:themeShade="BF"/>
+          <w:sz w:val="24"/>
+          <w:szCs w:val="24"/>
+          <w:highlight w:val="yellow"/>
+        </w:rPr>
+        <w:t>trtArmType</w:t>
+      </w:r>
+      <w:proofErr w:type="spellEnd"/>
+      <w:proofErr w:type="gramEnd"/>
+      <w:r>
+        <w:rPr>
+          <w:rFonts w:ascii="Courier New" w:hAnsi="Courier New" w:cs="Courier New"/>
+          <w:color w:val="365F91" w:themeColor="accent1" w:themeShade="BF"/>
+          <w:sz w:val="24"/>
+          <w:szCs w:val="24"/>
+          <w:highlight w:val="yellow"/>
+        </w:rPr>
+        <w:t xml:space="preserve"> </w:t>
+      </w:r>
+      <w:proofErr w:type="spellStart"/>
       <w:r>
         <w:rPr>
           <w:rFonts w:ascii="Courier New" w:hAnsi="Courier New" w:cs="Courier New"/>
@@ -17917,6 +18615,7 @@
         </w:rPr>
         <w:t>eg:drugName</w:t>
       </w:r>
+      <w:proofErr w:type="spellEnd"/>
       <w:r>
         <w:rPr>
           <w:rFonts w:ascii="Courier New" w:hAnsi="Courier New" w:cs="Courier New"/>
@@ -17925,7 +18624,29 @@
           <w:szCs w:val="24"/>
           <w:highlight w:val="yellow"/>
         </w:rPr>
-        <w:t xml:space="preserve"> ?drugName .</w:t>
+        <w:t xml:space="preserve"> ?</w:t>
+      </w:r>
+      <w:proofErr w:type="spellStart"/>
+      <w:r>
+        <w:rPr>
+          <w:rFonts w:ascii="Courier New" w:hAnsi="Courier New" w:cs="Courier New"/>
+          <w:color w:val="365F91" w:themeColor="accent1" w:themeShade="BF"/>
+          <w:sz w:val="24"/>
+          <w:szCs w:val="24"/>
+          <w:highlight w:val="yellow"/>
+        </w:rPr>
+        <w:t>drugName</w:t>
+      </w:r>
+      <w:proofErr w:type="spellEnd"/>
+      <w:r>
+        <w:rPr>
+          <w:rFonts w:ascii="Courier New" w:hAnsi="Courier New" w:cs="Courier New"/>
+          <w:color w:val="365F91" w:themeColor="accent1" w:themeShade="BF"/>
+          <w:sz w:val="24"/>
+          <w:szCs w:val="24"/>
+          <w:highlight w:val="yellow"/>
+        </w:rPr>
+        <w:t xml:space="preserve"> .</w:t>
       </w:r>
     </w:p>
     <w:p>
@@ -18113,11 +18834,14 @@
               </w:rPr>
             </w:pPr>
             <w:r>
-              <w:object w:dxaOrig="4536" w:dyaOrig="3300" w14:anchorId="522AC197">
-                <v:shape id="_x0000_i1030" type="#_x0000_t75" style="width:42pt;height:29pt" o:ole="">
+              <w:rPr>
+                <w:noProof/>
+              </w:rPr>
+              <w:object w:dxaOrig="4536" w:dyaOrig="3300" w14:anchorId="27FEA840">
+                <v:shape id="_x0000_i1028" type="#_x0000_t75" alt="" style="width:42pt;height:29pt;mso-width-percent:0;mso-height-percent:0;mso-width-percent:0;mso-height-percent:0" o:ole="">
                   <v:imagedata r:id="rId9" o:title=""/>
                 </v:shape>
-                <o:OLEObject Type="Embed" ProgID="PBrush" ShapeID="_x0000_i1030" DrawAspect="Content" ObjectID="_1618923130" r:id="rId42"/>
+                <o:OLEObject Type="Embed" ProgID="PBrush" ShapeID="_x0000_i1028" DrawAspect="Content" ObjectID="_1620140316" r:id="rId43"/>
               </w:object>
             </w:r>
             <w:r>
@@ -18268,7 +18992,7 @@
     </w:p>
     <w:p>
       <w:r>
-        <w:t>What information is available for your study using and endpoint that has information uploaded from ClinicalTrials.gov?</w:t>
+        <w:t>What information is available for your study using an endpoint that has information uploaded from ClinicalTrials.gov?</w:t>
       </w:r>
     </w:p>
     <w:p>
@@ -18323,7 +19047,15 @@
         <w:t>rq</w:t>
       </w:r>
       <w:r>
-        <w:t xml:space="preserve"> into Stardog Studio.</w:t>
+        <w:t xml:space="preserve"> into </w:t>
+      </w:r>
+      <w:proofErr w:type="spellStart"/>
+      <w:r>
+        <w:t>Stardog</w:t>
+      </w:r>
+      <w:proofErr w:type="spellEnd"/>
+      <w:r>
+        <w:t xml:space="preserve"> Studio.</w:t>
       </w:r>
     </w:p>
     <w:p>
@@ -18658,7 +19390,15 @@
         <w:t>rq</w:t>
       </w:r>
       <w:r>
-        <w:t xml:space="preserve"> into Stardog Studio.</w:t>
+        <w:t xml:space="preserve"> into </w:t>
+      </w:r>
+      <w:proofErr w:type="spellStart"/>
+      <w:r>
+        <w:t>Stardog</w:t>
+      </w:r>
+      <w:proofErr w:type="spellEnd"/>
+      <w:r>
+        <w:t xml:space="preserve"> Studio.</w:t>
       </w:r>
     </w:p>
     <w:p>
@@ -18780,12 +19520,25 @@
       </w:r>
       <w:bookmarkEnd w:id="44"/>
       <w:r>
-        <w:t xml:space="preserve"> on DBpedia</w:t>
-      </w:r>
-    </w:p>
-    <w:p>
-      <w:r>
-        <w:t xml:space="preserve">What information is available for the study drug on DBPedia? </w:t>
+        <w:t xml:space="preserve"> on </w:t>
+      </w:r>
+      <w:proofErr w:type="spellStart"/>
+      <w:r>
+        <w:t>DBpedia</w:t>
+      </w:r>
+      <w:proofErr w:type="spellEnd"/>
+    </w:p>
+    <w:p>
+      <w:r>
+        <w:t xml:space="preserve">What information is available for the study drug on </w:t>
+      </w:r>
+      <w:proofErr w:type="spellStart"/>
+      <w:r>
+        <w:t>DBPedia</w:t>
+      </w:r>
+      <w:proofErr w:type="spellEnd"/>
+      <w:r>
+        <w:t xml:space="preserve">? </w:t>
       </w:r>
     </w:p>
     <w:p>
@@ -18798,6 +19551,7 @@
         <w:ind w:left="720"/>
       </w:pPr>
       <w:r>
+        <w:lastRenderedPageBreak/>
         <w:t xml:space="preserve">Load the SPARQL </w:t>
       </w:r>
       <w:r>
@@ -18828,7 +19582,15 @@
         <w:t>rq</w:t>
       </w:r>
       <w:r>
-        <w:t xml:space="preserve"> into Stardog Studio.</w:t>
+        <w:t xml:space="preserve"> into </w:t>
+      </w:r>
+      <w:proofErr w:type="spellStart"/>
+      <w:r>
+        <w:t>Stardog</w:t>
+      </w:r>
+      <w:proofErr w:type="spellEnd"/>
+      <w:r>
+        <w:t xml:space="preserve"> Studio.</w:t>
       </w:r>
     </w:p>
     <w:p>
@@ -18873,7 +19635,6 @@
         <w:ind w:left="720"/>
       </w:pPr>
       <w:r>
-        <w:lastRenderedPageBreak/>
         <w:t>Examine the information returned from the query.  What can you learn about the study from this information?</w:t>
       </w:r>
     </w:p>
@@ -18961,7 +19722,15 @@
     </w:p>
     <w:p>
       <w:r>
-        <w:t xml:space="preserve">Obtain the Drug Abstract from DBPedia in English. </w:t>
+        <w:t xml:space="preserve">Obtain the Drug Abstract from </w:t>
+      </w:r>
+      <w:proofErr w:type="spellStart"/>
+      <w:r>
+        <w:t>DBPedia</w:t>
+      </w:r>
+      <w:proofErr w:type="spellEnd"/>
+      <w:r>
+        <w:t xml:space="preserve"> in English. </w:t>
       </w:r>
     </w:p>
     <w:p>
@@ -19010,7 +19779,15 @@
         <w:t>rq</w:t>
       </w:r>
       <w:r>
-        <w:t xml:space="preserve"> into Stardog Studio.</w:t>
+        <w:t xml:space="preserve"> into </w:t>
+      </w:r>
+      <w:proofErr w:type="spellStart"/>
+      <w:r>
+        <w:t>Stardog</w:t>
+      </w:r>
+      <w:proofErr w:type="spellEnd"/>
+      <w:r>
+        <w:t xml:space="preserve"> Studio.</w:t>
       </w:r>
     </w:p>
     <w:p>
@@ -19215,6 +19992,7 @@
       <w:r>
         <w:t xml:space="preserve">file </w:t>
       </w:r>
+      <w:proofErr w:type="spellStart"/>
       <w:r>
         <w:rPr>
           <w:b/>
@@ -19227,6 +20005,7 @@
         </w:rPr>
         <w:t>Ontology.TTL</w:t>
       </w:r>
+      <w:proofErr w:type="spellEnd"/>
       <w:r>
         <w:t xml:space="preserve"> </w:t>
       </w:r>
@@ -19290,7 +20069,7 @@
                     </pic:cNvPicPr>
                   </pic:nvPicPr>
                   <pic:blipFill>
-                    <a:blip r:embed="rId43">
+                    <a:blip r:embed="rId44">
                       <a:extLst>
                         <a:ext uri="{28A0092B-C50C-407E-A947-70E740481C1C}">
                           <a14:useLocalDpi xmlns:a14="http://schemas.microsoft.com/office/drawing/2010/main" val="0"/>
@@ -19346,11 +20125,16 @@
         <w:t>Add the Ontology</w:t>
       </w:r>
       <w:r>
-        <w:t xml:space="preserve"> to the LDW</w:t>
+        <w:t xml:space="preserve"> to the </w:t>
+      </w:r>
+      <w:proofErr w:type="spellStart"/>
+      <w:r>
+        <w:t>LDW</w:t>
       </w:r>
       <w:r>
         <w:t>Study</w:t>
       </w:r>
+      <w:proofErr w:type="spellEnd"/>
       <w:r>
         <w:t xml:space="preserve"> database</w:t>
       </w:r>
@@ -19366,8 +20150,13 @@
         <w:ind w:left="720" w:hanging="360"/>
       </w:pPr>
       <w:r>
-        <w:t>Return to the Stardog</w:t>
-      </w:r>
+        <w:t xml:space="preserve">Return to the </w:t>
+      </w:r>
+      <w:proofErr w:type="spellStart"/>
+      <w:r>
+        <w:t>Stardog</w:t>
+      </w:r>
+      <w:proofErr w:type="spellEnd"/>
       <w:r>
         <w:t xml:space="preserve"> Studio.</w:t>
       </w:r>
@@ -19444,6 +20233,7 @@
         <w:rPr>
           <w:noProof/>
         </w:rPr>
+        <w:lastRenderedPageBreak/>
         <w:drawing>
           <wp:anchor distT="0" distB="0" distL="114300" distR="114300" simplePos="0" relativeHeight="251742208" behindDoc="1" locked="0" layoutInCell="1" allowOverlap="1" wp14:anchorId="486085DE" wp14:editId="6B36C9CF">
             <wp:simplePos x="0" y="0"/>
@@ -19478,7 +20268,7 @@
                     </pic:cNvPicPr>
                   </pic:nvPicPr>
                   <pic:blipFill>
-                    <a:blip r:embed="rId39">
+                    <a:blip r:embed="rId40">
                       <a:extLst>
                         <a:ext uri="{28A0092B-C50C-407E-A947-70E740481C1C}">
                           <a14:useLocalDpi xmlns:a14="http://schemas.microsoft.com/office/drawing/2010/main" val="0"/>
@@ -19518,12 +20308,14 @@
       <w:r>
         <w:t xml:space="preserve">Select </w:t>
       </w:r>
+      <w:proofErr w:type="spellStart"/>
       <w:r>
         <w:rPr>
           <w:b/>
         </w:rPr>
         <w:t>LDWStudy</w:t>
       </w:r>
+      <w:proofErr w:type="spellEnd"/>
       <w:r>
         <w:t>.</w:t>
       </w:r>
@@ -19576,7 +20368,6 @@
         <w:rPr>
           <w:noProof/>
         </w:rPr>
-        <w:lastRenderedPageBreak/>
         <w:drawing>
           <wp:anchor distT="0" distB="0" distL="114300" distR="114300" simplePos="0" relativeHeight="251736064" behindDoc="1" locked="0" layoutInCell="1" allowOverlap="1" wp14:anchorId="3668764F" wp14:editId="6D5ABB1E">
             <wp:simplePos x="0" y="0"/>
@@ -19611,7 +20402,7 @@
                     </pic:cNvPicPr>
                   </pic:nvPicPr>
                   <pic:blipFill>
-                    <a:blip r:embed="rId44">
+                    <a:blip r:embed="rId45">
                       <a:extLst>
                         <a:ext uri="{28A0092B-C50C-407E-A947-70E740481C1C}">
                           <a14:useLocalDpi xmlns:a14="http://schemas.microsoft.com/office/drawing/2010/main" val="0"/>
@@ -19649,7 +20440,11 @@
         </w:drawing>
       </w:r>
       <w:r>
-        <w:t xml:space="preserve">Select the </w:t>
+        <w:t xml:space="preserve">Select </w:t>
+      </w:r>
+      <w:proofErr w:type="gramStart"/>
+      <w:r>
+        <w:t xml:space="preserve">the </w:t>
       </w:r>
       <w:r>
         <w:t xml:space="preserve"> </w:t>
@@ -19658,7 +20453,14 @@
         <w:rPr>
           <w:b/>
         </w:rPr>
-        <w:t>Quick access | data</w:t>
+        <w:t>Quick</w:t>
+      </w:r>
+      <w:proofErr w:type="gramEnd"/>
+      <w:r>
+        <w:rPr>
+          <w:b/>
+        </w:rPr>
+        <w:t xml:space="preserve"> access | data</w:t>
       </w:r>
       <w:r>
         <w:t xml:space="preserve"> folder </w:t>
@@ -19666,6 +20468,7 @@
       <w:r>
         <w:t xml:space="preserve">and double-click </w:t>
       </w:r>
+      <w:proofErr w:type="spellStart"/>
       <w:r>
         <w:rPr>
           <w:b/>
@@ -19684,6 +20487,7 @@
         </w:rPr>
         <w:t>.TTL</w:t>
       </w:r>
+      <w:proofErr w:type="spellEnd"/>
       <w:r>
         <w:t xml:space="preserve"> to select the file. </w:t>
       </w:r>
@@ -19735,10 +20539,31 @@
           <w:b/>
           <w:i/>
         </w:rPr>
-        <w:t xml:space="preserve"> added to LDWStudy </w:t>
-      </w:r>
-      <w:r>
-        <w:t xml:space="preserve"> appears briefly in the lower right of the screen</w:t>
+        <w:t xml:space="preserve"> added to </w:t>
+      </w:r>
+      <w:proofErr w:type="spellStart"/>
+      <w:proofErr w:type="gramStart"/>
+      <w:r>
+        <w:rPr>
+          <w:b/>
+          <w:i/>
+        </w:rPr>
+        <w:t>LDWStudy</w:t>
+      </w:r>
+      <w:proofErr w:type="spellEnd"/>
+      <w:r>
+        <w:rPr>
+          <w:b/>
+          <w:i/>
+        </w:rPr>
+        <w:t xml:space="preserve"> </w:t>
+      </w:r>
+      <w:r>
+        <w:t xml:space="preserve"> appears</w:t>
+      </w:r>
+      <w:proofErr w:type="gramEnd"/>
+      <w:r>
+        <w:t xml:space="preserve"> briefly in the lower right of the screen</w:t>
       </w:r>
       <w:r>
         <w:t>.</w:t>
@@ -19806,11 +20631,16 @@
       <w:r>
         <w:t xml:space="preserve">Find the names of </w:t>
       </w:r>
+      <w:proofErr w:type="spellStart"/>
       <w:r>
         <w:t>HumanStudySubject</w:t>
       </w:r>
       <w:r>
-        <w:t xml:space="preserve">s </w:t>
+        <w:t>s</w:t>
+      </w:r>
+      <w:proofErr w:type="spellEnd"/>
+      <w:r>
+        <w:t xml:space="preserve"> </w:t>
       </w:r>
       <w:r>
         <w:t xml:space="preserve">in </w:t>
@@ -19849,13 +20679,55 @@
         <w:rPr>
           <w:i/>
         </w:rPr>
-        <w:t xml:space="preserve"> no definition of a HumanStudySubject.</w:t>
-      </w:r>
+        <w:t xml:space="preserve"> no definition of a </w:t>
+      </w:r>
+      <w:proofErr w:type="spellStart"/>
       <w:r>
         <w:rPr>
           <w:i/>
         </w:rPr>
-        <w:t xml:space="preserve"> For the purpose of this exercise, a HumanStudySubject is someone who is randomizedTo a treatment arm which includes both active arms and placebo arms.</w:t>
+        <w:t>HumanStudySubject</w:t>
+      </w:r>
+      <w:proofErr w:type="spellEnd"/>
+      <w:r>
+        <w:rPr>
+          <w:i/>
+        </w:rPr>
+        <w:t>.</w:t>
+      </w:r>
+      <w:r>
+        <w:rPr>
+          <w:i/>
+        </w:rPr>
+        <w:t xml:space="preserve"> For the purpose of this exercise, a </w:t>
+      </w:r>
+      <w:proofErr w:type="spellStart"/>
+      <w:r>
+        <w:rPr>
+          <w:i/>
+        </w:rPr>
+        <w:t>HumanStudySubject</w:t>
+      </w:r>
+      <w:proofErr w:type="spellEnd"/>
+      <w:r>
+        <w:rPr>
+          <w:i/>
+        </w:rPr>
+        <w:t xml:space="preserve"> is someone who is </w:t>
+      </w:r>
+      <w:proofErr w:type="spellStart"/>
+      <w:r>
+        <w:rPr>
+          <w:i/>
+        </w:rPr>
+        <w:t>randomizedTo</w:t>
+      </w:r>
+      <w:proofErr w:type="spellEnd"/>
+      <w:r>
+        <w:rPr>
+          <w:i/>
+        </w:rPr>
+        <w:t xml:space="preserve"> a treatment arm which includes both active arms and placebo arms.</w:t>
       </w:r>
     </w:p>
     <w:tbl>
@@ -19893,11 +20765,14 @@
               <w:t xml:space="preserve"> </w:t>
             </w:r>
             <w:r>
-              <w:object w:dxaOrig="4536" w:dyaOrig="3300" w14:anchorId="55289C4F">
-                <v:shape id="_x0000_i1031" type="#_x0000_t75" style="width:42pt;height:29pt" o:ole="">
+              <w:rPr>
+                <w:noProof/>
+              </w:rPr>
+              <w:object w:dxaOrig="4536" w:dyaOrig="3300" w14:anchorId="6D4CF729">
+                <v:shape id="_x0000_i1027" type="#_x0000_t75" alt="" style="width:42pt;height:29pt;mso-width-percent:0;mso-height-percent:0;mso-width-percent:0;mso-height-percent:0" o:ole="">
                   <v:imagedata r:id="rId9" o:title=""/>
                 </v:shape>
-                <o:OLEObject Type="Embed" ProgID="PBrush" ShapeID="_x0000_i1031" DrawAspect="Content" ObjectID="_1618923131" r:id="rId45"/>
+                <o:OLEObject Type="Embed" ProgID="PBrush" ShapeID="_x0000_i1027" DrawAspect="Content" ObjectID="_1620140317" r:id="rId46"/>
               </w:object>
             </w:r>
           </w:p>
@@ -19909,7 +20784,15 @@
           </w:tcPr>
           <w:p>
             <w:r>
-              <w:t xml:space="preserve">Follow along with the instructor as they describe how HumanStudySubject can be inferred by the ontology using the </w:t>
+              <w:t xml:space="preserve">Follow along with the instructor as they describe how </w:t>
+            </w:r>
+            <w:proofErr w:type="spellStart"/>
+            <w:r>
+              <w:t>HumanStudySubject</w:t>
+            </w:r>
+            <w:proofErr w:type="spellEnd"/>
+            <w:r>
+              <w:t xml:space="preserve"> can be inferred by the ontology using the </w:t>
             </w:r>
             <w:r>
               <w:t xml:space="preserve">links and </w:t>
@@ -20028,6 +20911,8 @@
             <w:r>
               <w:t xml:space="preserve">the </w:t>
             </w:r>
+            <w:proofErr w:type="spellStart"/>
+            <w:proofErr w:type="gramStart"/>
             <w:r>
               <w:rPr>
                 <w:rFonts w:ascii="Courier New" w:hAnsi="Courier New" w:cs="Courier New"/>
@@ -20036,6 +20921,8 @@
               </w:rPr>
               <w:t>rdf:type</w:t>
             </w:r>
+            <w:proofErr w:type="spellEnd"/>
+            <w:proofErr w:type="gramEnd"/>
             <w:r>
               <w:t xml:space="preserve"> </w:t>
             </w:r>
@@ -20086,19 +20973,29 @@
             <w:r>
               <w:t xml:space="preserve">You read: </w:t>
             </w:r>
+            <w:proofErr w:type="gramStart"/>
             <w:r>
               <w:rPr>
                 <w:rFonts w:ascii="Courier New" w:hAnsi="Courier New" w:cs="Courier New"/>
                 <w:color w:val="1F497D" w:themeColor="text2"/>
               </w:rPr>
-              <w:t>eg:Person11</w:t>
-            </w:r>
+              <w:t>eg:Person</w:t>
+            </w:r>
+            <w:proofErr w:type="gramEnd"/>
             <w:r>
               <w:rPr>
                 <w:rFonts w:ascii="Courier New" w:hAnsi="Courier New" w:cs="Courier New"/>
+                <w:color w:val="1F497D" w:themeColor="text2"/>
+              </w:rPr>
+              <w:t>11</w:t>
+            </w:r>
+            <w:r>
+              <w:rPr>
+                <w:rFonts w:ascii="Courier New" w:hAnsi="Courier New" w:cs="Courier New"/>
               </w:rPr>
               <w:t xml:space="preserve"> </w:t>
             </w:r>
+            <w:proofErr w:type="spellStart"/>
             <w:r>
               <w:rPr>
                 <w:rFonts w:ascii="Courier New" w:hAnsi="Courier New" w:cs="Courier New"/>
@@ -20106,12 +21003,14 @@
               </w:rPr>
               <w:t>rdf:type</w:t>
             </w:r>
+            <w:proofErr w:type="spellEnd"/>
             <w:r>
               <w:rPr>
                 <w:rFonts w:ascii="Courier New" w:hAnsi="Courier New" w:cs="Courier New"/>
               </w:rPr>
               <w:t xml:space="preserve"> </w:t>
             </w:r>
+            <w:proofErr w:type="spellStart"/>
             <w:r>
               <w:rPr>
                 <w:rFonts w:ascii="Courier New" w:hAnsi="Courier New" w:cs="Courier New"/>
@@ -20119,6 +21018,7 @@
               </w:rPr>
               <w:t>eg:HumanStudySubject</w:t>
             </w:r>
+            <w:proofErr w:type="spellEnd"/>
             <w:r>
               <w:rPr>
                 <w:rFonts w:ascii="Courier New" w:hAnsi="Courier New" w:cs="Courier New"/>
@@ -20138,7 +21038,15 @@
               <w:t>is a</w:t>
             </w:r>
             <w:r>
-              <w:t xml:space="preserve"> HumanStudySubject."</w:t>
+              <w:t xml:space="preserve"> </w:t>
+            </w:r>
+            <w:proofErr w:type="spellStart"/>
+            <w:r>
+              <w:t>HumanStudySubject</w:t>
+            </w:r>
+            <w:proofErr w:type="spellEnd"/>
+            <w:r>
+              <w:t>."</w:t>
             </w:r>
           </w:p>
           <w:p>
@@ -20154,6 +21062,8 @@
               </w:rPr>
               <w:t xml:space="preserve"> </w:t>
             </w:r>
+            <w:proofErr w:type="spellStart"/>
+            <w:proofErr w:type="gramStart"/>
             <w:r>
               <w:rPr>
                 <w:rFonts w:ascii="Courier New" w:hAnsi="Courier New" w:cs="Courier New"/>
@@ -20162,6 +21072,7 @@
               </w:rPr>
               <w:t>randomizedTo</w:t>
             </w:r>
+            <w:proofErr w:type="spellEnd"/>
             <w:r>
               <w:rPr>
                 <w:rFonts w:ascii="Courier New" w:hAnsi="Courier New" w:cs="Courier New"/>
@@ -20171,7 +21082,11 @@
               <w:t xml:space="preserve"> </w:t>
             </w:r>
             <w:r>
-              <w:t>, as in:</w:t>
+              <w:t>,</w:t>
+            </w:r>
+            <w:proofErr w:type="gramEnd"/>
+            <w:r>
+              <w:t xml:space="preserve"> as in:</w:t>
             </w:r>
           </w:p>
           <w:p>
@@ -20184,6 +21099,7 @@
                 <w:szCs w:val="24"/>
               </w:rPr>
             </w:pPr>
+            <w:proofErr w:type="gramStart"/>
             <w:r>
               <w:rPr>
                 <w:rFonts w:ascii="Courier New" w:hAnsi="Courier New" w:cs="Courier New"/>
@@ -20191,8 +21107,19 @@
                 <w:sz w:val="24"/>
                 <w:szCs w:val="24"/>
               </w:rPr>
-              <w:t xml:space="preserve">?person </w:t>
-            </w:r>
+              <w:t>?person</w:t>
+            </w:r>
+            <w:proofErr w:type="gramEnd"/>
+            <w:r>
+              <w:rPr>
+                <w:rFonts w:ascii="Courier New" w:hAnsi="Courier New" w:cs="Courier New"/>
+                <w:color w:val="365F91" w:themeColor="accent1" w:themeShade="BF"/>
+                <w:sz w:val="24"/>
+                <w:szCs w:val="24"/>
+              </w:rPr>
+              <w:t xml:space="preserve"> </w:t>
+            </w:r>
+            <w:proofErr w:type="spellStart"/>
             <w:r>
               <w:rPr>
                 <w:rFonts w:ascii="Courier New" w:hAnsi="Courier New" w:cs="Courier New"/>
@@ -20211,6 +21138,7 @@
               </w:rPr>
               <w:t>randomizedTo</w:t>
             </w:r>
+            <w:proofErr w:type="spellEnd"/>
             <w:r>
               <w:rPr>
                 <w:rFonts w:ascii="Courier New" w:hAnsi="Courier New" w:cs="Courier New"/>
@@ -20220,6 +21148,7 @@
               </w:rPr>
               <w:t xml:space="preserve"> ?</w:t>
             </w:r>
+            <w:proofErr w:type="spellStart"/>
             <w:r>
               <w:rPr>
                 <w:rFonts w:ascii="Courier New" w:hAnsi="Courier New" w:cs="Courier New"/>
@@ -20229,6 +21158,7 @@
               </w:rPr>
               <w:t>treatArm</w:t>
             </w:r>
+            <w:proofErr w:type="spellEnd"/>
             <w:r>
               <w:rPr>
                 <w:rFonts w:ascii="Courier New" w:hAnsi="Courier New" w:cs="Courier New"/>
@@ -20273,6 +21203,8 @@
               </w:rPr>
               <w:t xml:space="preserve"> </w:t>
             </w:r>
+            <w:proofErr w:type="spellStart"/>
+            <w:proofErr w:type="gramStart"/>
             <w:r>
               <w:rPr>
                 <w:rFonts w:ascii="Courier New" w:hAnsi="Courier New" w:cs="Courier New"/>
@@ -20281,6 +21213,8 @@
               </w:rPr>
               <w:t>eg:HumanStudySubject</w:t>
             </w:r>
+            <w:proofErr w:type="spellEnd"/>
+            <w:proofErr w:type="gramEnd"/>
             <w:r>
               <w:t>.</w:t>
             </w:r>
@@ -20295,6 +21229,7 @@
                 <w:szCs w:val="24"/>
               </w:rPr>
             </w:pPr>
+            <w:proofErr w:type="gramStart"/>
             <w:r>
               <w:rPr>
                 <w:rFonts w:ascii="Courier New" w:hAnsi="Courier New" w:cs="Courier New"/>
@@ -20304,6 +21239,7 @@
               </w:rPr>
               <w:t>?person</w:t>
             </w:r>
+            <w:proofErr w:type="gramEnd"/>
             <w:r>
               <w:rPr>
                 <w:rFonts w:ascii="Courier New" w:hAnsi="Courier New" w:cs="Courier New"/>
@@ -20331,6 +21267,7 @@
               </w:rPr>
               <w:t xml:space="preserve"> </w:t>
             </w:r>
+            <w:proofErr w:type="spellStart"/>
             <w:r>
               <w:rPr>
                 <w:rFonts w:ascii="Courier New" w:hAnsi="Courier New" w:cs="Courier New"/>
@@ -20340,6 +21277,7 @@
               </w:rPr>
               <w:t>eg:HumanStudySubject</w:t>
             </w:r>
+            <w:proofErr w:type="spellEnd"/>
             <w:r>
               <w:rPr>
                 <w:rFonts w:ascii="Courier New" w:hAnsi="Courier New" w:cs="Courier New"/>
@@ -20399,7 +21337,7 @@
                     </pic:cNvPicPr>
                   </pic:nvPicPr>
                   <pic:blipFill>
-                    <a:blip r:embed="rId46">
+                    <a:blip r:embed="rId47">
                       <a:extLst>
                         <a:ext uri="{28A0092B-C50C-407E-A947-70E740481C1C}">
                           <a14:useLocalDpi xmlns:a14="http://schemas.microsoft.com/office/drawing/2010/main" val="0"/>
@@ -20457,7 +21395,14 @@
         <w:rPr>
           <w:b/>
         </w:rPr>
-        <w:t>-Name</w:t>
+        <w:t>-</w:t>
+      </w:r>
+      <w:proofErr w:type="gramStart"/>
+      <w:r>
+        <w:rPr>
+          <w:b/>
+        </w:rPr>
+        <w:t>Name</w:t>
       </w:r>
       <w:r>
         <w:rPr>
@@ -20472,7 +21417,11 @@
         <w:t>rq</w:t>
       </w:r>
       <w:r>
-        <w:t xml:space="preserve">  that you used in </w:t>
+        <w:t xml:space="preserve">  that</w:t>
+      </w:r>
+      <w:proofErr w:type="gramEnd"/>
+      <w:r>
+        <w:t xml:space="preserve"> you used in </w:t>
       </w:r>
       <w:r>
         <w:rPr>
@@ -20567,7 +21516,7 @@
                     </pic:cNvPicPr>
                   </pic:nvPicPr>
                   <pic:blipFill>
-                    <a:blip r:embed="rId47" cstate="print">
+                    <a:blip r:embed="rId48" cstate="print">
                       <a:extLst>
                         <a:ext uri="{28A0092B-C50C-407E-A947-70E740481C1C}">
                           <a14:useLocalDpi xmlns:a14="http://schemas.microsoft.com/office/drawing/2010/main" val="0"/>
@@ -20611,7 +21560,23 @@
         <w:t xml:space="preserve"> </w:t>
       </w:r>
       <w:r>
-        <w:t xml:space="preserve">to find ?person "is a"  HumanStudySubject. </w:t>
+        <w:t xml:space="preserve">to </w:t>
+      </w:r>
+      <w:proofErr w:type="gramStart"/>
+      <w:r>
+        <w:t>find ?person</w:t>
+      </w:r>
+      <w:proofErr w:type="gramEnd"/>
+      <w:r>
+        <w:t xml:space="preserve"> "is a"  </w:t>
+      </w:r>
+      <w:proofErr w:type="spellStart"/>
+      <w:r>
+        <w:t>HumanStudySubject</w:t>
+      </w:r>
+      <w:proofErr w:type="spellEnd"/>
+      <w:r>
+        <w:t xml:space="preserve">. </w:t>
       </w:r>
     </w:p>
     <w:p>
@@ -20657,7 +21622,7 @@
                     </pic:cNvPicPr>
                   </pic:nvPicPr>
                   <pic:blipFill>
-                    <a:blip r:embed="rId48">
+                    <a:blip r:embed="rId49">
                       <a:extLst>
                         <a:ext uri="{28A0092B-C50C-407E-A947-70E740481C1C}">
                           <a14:useLocalDpi xmlns:a14="http://schemas.microsoft.com/office/drawing/2010/main" val="0"/>
@@ -20702,6 +21667,7 @@
         <w:rPr>
           <w:b/>
         </w:rPr>
+        <w:lastRenderedPageBreak/>
         <w:t>Run</w:t>
       </w:r>
       <w:r>
@@ -20859,7 +21825,6 @@
       </w:pPr>
       <w:bookmarkStart w:id="50" w:name="_Toc5955357"/>
       <w:r>
-        <w:lastRenderedPageBreak/>
         <w:t xml:space="preserve">Write a reasoner-based query to find all </w:t>
       </w:r>
       <w:r>
@@ -20933,6 +21898,7 @@
       <w:r>
         <w:t xml:space="preserve"> </w:t>
       </w:r>
+      <w:proofErr w:type="spellStart"/>
       <w:r>
         <w:rPr>
           <w:rFonts w:ascii="Courier New" w:hAnsi="Courier New" w:cs="Courier New"/>
@@ -20941,9 +21907,11 @@
         </w:rPr>
         <w:t>HumanStudySubject</w:t>
       </w:r>
+      <w:proofErr w:type="spellEnd"/>
       <w:r>
         <w:t xml:space="preserve"> and </w:t>
       </w:r>
+      <w:proofErr w:type="spellStart"/>
       <w:r>
         <w:rPr>
           <w:rFonts w:ascii="Courier New" w:hAnsi="Courier New" w:cs="Courier New"/>
@@ -20952,6 +21920,7 @@
         </w:rPr>
         <w:t>DataExpert</w:t>
       </w:r>
+      <w:proofErr w:type="spellEnd"/>
       <w:r>
         <w:t xml:space="preserve"> </w:t>
       </w:r>
@@ -20964,7 +21933,20 @@
         <w:ind w:left="720"/>
       </w:pPr>
       <w:r>
-        <w:t xml:space="preserve">CAUTION:  The superclass prefix is not "eg"  because </w:t>
+        <w:t>CAUTION:  The superclass prefix is not "</w:t>
+      </w:r>
+      <w:proofErr w:type="spellStart"/>
+      <w:r>
+        <w:t>eg</w:t>
+      </w:r>
+      <w:proofErr w:type="spellEnd"/>
+      <w:proofErr w:type="gramStart"/>
+      <w:r>
+        <w:t>"  because</w:t>
+      </w:r>
+      <w:proofErr w:type="gramEnd"/>
+      <w:r>
+        <w:t xml:space="preserve"> </w:t>
       </w:r>
       <w:r>
         <w:t xml:space="preserve">it is defined in an external </w:t>
@@ -20989,7 +21971,15 @@
         <w:t>values:</w:t>
       </w:r>
       <w:r>
-        <w:t xml:space="preserve">  Person IRI,  Given Name of the Person, and the Person Type  </w:t>
+        <w:t xml:space="preserve">  Person </w:t>
+      </w:r>
+      <w:proofErr w:type="gramStart"/>
+      <w:r>
+        <w:t>IRI,  Given</w:t>
+      </w:r>
+      <w:proofErr w:type="gramEnd"/>
+      <w:r>
+        <w:t xml:space="preserve"> Name of the Person, and the Person Type  </w:t>
       </w:r>
     </w:p>
     <w:p>
@@ -21003,7 +21993,11 @@
         <w:t>predicate</w:t>
       </w:r>
       <w:r>
-        <w:t xml:space="preserve">:  </w:t>
+        <w:t>:</w:t>
+      </w:r>
+      <w:proofErr w:type="gramStart"/>
+      <w:r>
+        <w:t xml:space="preserve">  </w:t>
       </w:r>
       <w:r>
         <w:rPr>
@@ -21014,6 +22008,7 @@
         </w:rPr>
         <w:t>?person</w:t>
       </w:r>
+      <w:proofErr w:type="gramEnd"/>
       <w:r>
         <w:t xml:space="preserve"> </w:t>
       </w:r>
@@ -21045,8 +22040,9 @@
           <w:sz w:val="24"/>
           <w:szCs w:val="24"/>
         </w:rPr>
-        <w:t>?person</w:t>
-      </w:r>
+        <w:t>?</w:t>
+      </w:r>
+      <w:proofErr w:type="spellStart"/>
       <w:r>
         <w:rPr>
           <w:rFonts w:ascii="Courier New" w:hAnsi="Courier New" w:cs="Courier New"/>
@@ -21054,7 +22050,7 @@
           <w:sz w:val="24"/>
           <w:szCs w:val="24"/>
         </w:rPr>
-        <w:t>_t</w:t>
+        <w:t>person</w:t>
       </w:r>
       <w:r>
         <w:rPr>
@@ -21063,8 +22059,18 @@
           <w:sz w:val="24"/>
           <w:szCs w:val="24"/>
         </w:rPr>
+        <w:t>_t</w:t>
+      </w:r>
+      <w:r>
+        <w:rPr>
+          <w:rFonts w:ascii="Courier New" w:hAnsi="Courier New" w:cs="Courier New"/>
+          <w:color w:val="365F91" w:themeColor="accent1" w:themeShade="BF"/>
+          <w:sz w:val="24"/>
+          <w:szCs w:val="24"/>
+        </w:rPr>
         <w:t>ype</w:t>
       </w:r>
+      <w:proofErr w:type="spellEnd"/>
       <w:r>
         <w:t xml:space="preserve"> </w:t>
       </w:r>
@@ -21192,12 +22198,14 @@
         <w:rPr>
           <w:rFonts w:ascii="Courier New" w:hAnsi="Courier New" w:cs="Courier New"/>
           <w:color w:val="365F91" w:themeColor="accent1" w:themeShade="BF"/>
+          <w:lang w:val="sv-SE"/>
         </w:rPr>
       </w:pPr>
       <w:r>
         <w:rPr>
           <w:rFonts w:ascii="Courier New" w:hAnsi="Courier New" w:cs="Courier New"/>
           <w:color w:val="5F497A" w:themeColor="accent4" w:themeShade="BF"/>
+          <w:lang w:val="sv-SE"/>
         </w:rPr>
         <w:t>FILTER</w:t>
       </w:r>
@@ -21205,8 +22213,91 @@
         <w:rPr>
           <w:rFonts w:ascii="Courier New" w:hAnsi="Courier New" w:cs="Courier New"/>
           <w:color w:val="365F91" w:themeColor="accent1" w:themeShade="BF"/>
-        </w:rPr>
-        <w:t xml:space="preserve"> ( strstarts(str(?person_type), "http://example.org/LDWorkshop#") )</w:t>
+          <w:lang w:val="sv-SE"/>
+        </w:rPr>
+        <w:t xml:space="preserve"> </w:t>
+      </w:r>
+      <w:proofErr w:type="gramStart"/>
+      <w:r>
+        <w:rPr>
+          <w:rFonts w:ascii="Courier New" w:hAnsi="Courier New" w:cs="Courier New"/>
+          <w:color w:val="365F91" w:themeColor="accent1" w:themeShade="BF"/>
+          <w:lang w:val="sv-SE"/>
+        </w:rPr>
+        <w:t xml:space="preserve">( </w:t>
+      </w:r>
+      <w:proofErr w:type="spellStart"/>
+      <w:r>
+        <w:rPr>
+          <w:rFonts w:ascii="Courier New" w:hAnsi="Courier New" w:cs="Courier New"/>
+          <w:color w:val="365F91" w:themeColor="accent1" w:themeShade="BF"/>
+          <w:lang w:val="sv-SE"/>
+        </w:rPr>
+        <w:t>strstarts</w:t>
+      </w:r>
+      <w:proofErr w:type="spellEnd"/>
+      <w:proofErr w:type="gramEnd"/>
+      <w:r>
+        <w:rPr>
+          <w:rFonts w:ascii="Courier New" w:hAnsi="Courier New" w:cs="Courier New"/>
+          <w:color w:val="365F91" w:themeColor="accent1" w:themeShade="BF"/>
+          <w:lang w:val="sv-SE"/>
+        </w:rPr>
+        <w:t>(</w:t>
+      </w:r>
+      <w:proofErr w:type="spellStart"/>
+      <w:r>
+        <w:rPr>
+          <w:rFonts w:ascii="Courier New" w:hAnsi="Courier New" w:cs="Courier New"/>
+          <w:color w:val="365F91" w:themeColor="accent1" w:themeShade="BF"/>
+          <w:lang w:val="sv-SE"/>
+        </w:rPr>
+        <w:t>str</w:t>
+      </w:r>
+      <w:proofErr w:type="spellEnd"/>
+      <w:r>
+        <w:rPr>
+          <w:rFonts w:ascii="Courier New" w:hAnsi="Courier New" w:cs="Courier New"/>
+          <w:color w:val="365F91" w:themeColor="accent1" w:themeShade="BF"/>
+          <w:lang w:val="sv-SE"/>
+        </w:rPr>
+        <w:t>(?</w:t>
+      </w:r>
+      <w:proofErr w:type="spellStart"/>
+      <w:r>
+        <w:rPr>
+          <w:rFonts w:ascii="Courier New" w:hAnsi="Courier New" w:cs="Courier New"/>
+          <w:color w:val="365F91" w:themeColor="accent1" w:themeShade="BF"/>
+          <w:lang w:val="sv-SE"/>
+        </w:rPr>
+        <w:t>person_type</w:t>
+      </w:r>
+      <w:proofErr w:type="spellEnd"/>
+      <w:r>
+        <w:rPr>
+          <w:rFonts w:ascii="Courier New" w:hAnsi="Courier New" w:cs="Courier New"/>
+          <w:color w:val="365F91" w:themeColor="accent1" w:themeShade="BF"/>
+          <w:lang w:val="sv-SE"/>
+        </w:rPr>
+        <w:t>), "http://example.org/</w:t>
+      </w:r>
+      <w:proofErr w:type="spellStart"/>
+      <w:r>
+        <w:rPr>
+          <w:rFonts w:ascii="Courier New" w:hAnsi="Courier New" w:cs="Courier New"/>
+          <w:color w:val="365F91" w:themeColor="accent1" w:themeShade="BF"/>
+          <w:lang w:val="sv-SE"/>
+        </w:rPr>
+        <w:t>LDWorkshop</w:t>
+      </w:r>
+      <w:proofErr w:type="spellEnd"/>
+      <w:r>
+        <w:rPr>
+          <w:rFonts w:ascii="Courier New" w:hAnsi="Courier New" w:cs="Courier New"/>
+          <w:color w:val="365F91" w:themeColor="accent1" w:themeShade="BF"/>
+          <w:lang w:val="sv-SE"/>
+        </w:rPr>
+        <w:t>#") )</w:t>
       </w:r>
     </w:p>
     <w:p>
@@ -21216,6 +22307,8 @@
           <w:b/>
         </w:rPr>
       </w:pPr>
+      <w:bookmarkStart w:id="51" w:name="_GoBack"/>
+      <w:bookmarkEnd w:id="51"/>
       <w:r>
         <w:rPr>
           <w:highlight w:val="green"/>
@@ -21389,11 +22482,14 @@
               </w:rPr>
             </w:pPr>
             <w:r>
-              <w:object w:dxaOrig="4536" w:dyaOrig="3300" w14:anchorId="097EE649">
-                <v:shape id="_x0000_i1032" type="#_x0000_t75" style="width:42pt;height:29pt" o:ole="">
+              <w:rPr>
+                <w:noProof/>
+              </w:rPr>
+              <w:object w:dxaOrig="4536" w:dyaOrig="3300" w14:anchorId="3421FFA6">
+                <v:shape id="_x0000_i1026" type="#_x0000_t75" alt="" style="width:42pt;height:29pt;mso-width-percent:0;mso-height-percent:0;mso-width-percent:0;mso-height-percent:0" o:ole="">
                   <v:imagedata r:id="rId9" o:title=""/>
                 </v:shape>
-                <o:OLEObject Type="Embed" ProgID="PBrush" ShapeID="_x0000_i1032" DrawAspect="Content" ObjectID="_1618923132" r:id="rId49"/>
+                <o:OLEObject Type="Embed" ProgID="PBrush" ShapeID="_x0000_i1026" DrawAspect="Content" ObjectID="_1620140318" r:id="rId50"/>
               </w:object>
             </w:r>
             <w:r>
@@ -21508,11 +22604,11 @@
         <w:spacing w:before="120"/>
         <w:ind w:left="0" w:firstLine="0"/>
       </w:pPr>
-      <w:bookmarkStart w:id="51" w:name="_Toc5955358"/>
+      <w:bookmarkStart w:id="52" w:name="_Toc5955358"/>
       <w:r>
         <w:t>Merge Studies</w:t>
       </w:r>
-      <w:bookmarkEnd w:id="51"/>
+      <w:bookmarkEnd w:id="52"/>
       <w:r>
         <w:t xml:space="preserve"> </w:t>
       </w:r>
@@ -21527,7 +22623,7 @@
         <w:spacing w:before="120"/>
         <w:ind w:left="90" w:firstLine="0"/>
       </w:pPr>
-      <w:bookmarkStart w:id="52" w:name="_Toc5955359"/>
+      <w:bookmarkStart w:id="53" w:name="_Toc5955359"/>
       <w:r>
         <w:t xml:space="preserve">Create </w:t>
       </w:r>
@@ -21537,7 +22633,7 @@
       <w:r>
         <w:t xml:space="preserve"> Data Pool</w:t>
       </w:r>
-      <w:bookmarkEnd w:id="52"/>
+      <w:bookmarkEnd w:id="53"/>
     </w:p>
     <w:tbl>
       <w:tblPr>
@@ -21646,7 +22742,7 @@
                     </pic:cNvPicPr>
                   </pic:nvPicPr>
                   <pic:blipFill>
-                    <a:blip r:embed="rId50">
+                    <a:blip r:embed="rId51">
                       <a:extLst>
                         <a:ext uri="{28A0092B-C50C-407E-A947-70E740481C1C}">
                           <a14:useLocalDpi xmlns:a14="http://schemas.microsoft.com/office/drawing/2010/main" val="0"/>
@@ -21704,6 +22800,7 @@
         </w:rPr>
         <w:t>0-</w:t>
       </w:r>
+      <w:proofErr w:type="gramStart"/>
       <w:r>
         <w:rPr>
           <w:b/>
@@ -21717,13 +22814,22 @@
         <w:t>.rq</w:t>
       </w:r>
       <w:r>
-        <w:t xml:space="preserve">  to load </w:t>
+        <w:t xml:space="preserve">  to</w:t>
+      </w:r>
+      <w:proofErr w:type="gramEnd"/>
+      <w:r>
+        <w:t xml:space="preserve"> load </w:t>
       </w:r>
       <w:r>
         <w:t xml:space="preserve">it into the </w:t>
       </w:r>
-      <w:r>
-        <w:t xml:space="preserve">Stardog studio editor. </w:t>
+      <w:proofErr w:type="spellStart"/>
+      <w:r>
+        <w:t>Stardog</w:t>
+      </w:r>
+      <w:proofErr w:type="spellEnd"/>
+      <w:r>
+        <w:t xml:space="preserve"> studio editor. </w:t>
       </w:r>
     </w:p>
     <w:p/>
@@ -21760,6 +22866,7 @@
         </w:rPr>
         <w:t xml:space="preserve"> the </w:t>
       </w:r>
+      <w:proofErr w:type="spellStart"/>
       <w:r>
         <w:rPr>
           <w:b/>
@@ -21768,6 +22875,7 @@
         </w:rPr>
         <w:t>AllStudies</w:t>
       </w:r>
+      <w:proofErr w:type="spellEnd"/>
       <w:r>
         <w:rPr>
           <w:b/>
@@ -21780,12 +22888,7 @@
         <w:t xml:space="preserve"> </w:t>
       </w:r>
       <w:r>
-        <w:t>in the dropdown at t</w:t>
-      </w:r>
-      <w:bookmarkStart w:id="53" w:name="_GoBack"/>
-      <w:bookmarkEnd w:id="53"/>
-      <w:r>
-        <w:t xml:space="preserve">he top of the SPARQL editor. </w:t>
+        <w:t xml:space="preserve">in the dropdown at the top of the SPARQL editor. </w:t>
       </w:r>
     </w:p>
     <w:p>
@@ -21815,7 +22918,7 @@
                     </pic:cNvPicPr>
                   </pic:nvPicPr>
                   <pic:blipFill>
-                    <a:blip r:embed="rId51">
+                    <a:blip r:embed="rId52">
                       <a:extLst>
                         <a:ext uri="{28A0092B-C50C-407E-A947-70E740481C1C}">
                           <a14:useLocalDpi xmlns:a14="http://schemas.microsoft.com/office/drawing/2010/main" val="0"/>
@@ -21857,7 +22960,15 @@
         <w:ind w:left="720"/>
       </w:pPr>
       <w:r>
-        <w:t xml:space="preserve">Confirm the 510-AllStudies.rq script is selected to run on the AllStudies Graph. Click </w:t>
+        <w:t xml:space="preserve">Confirm the 510-AllStudies.rq script is selected to run on the </w:t>
+      </w:r>
+      <w:proofErr w:type="spellStart"/>
+      <w:r>
+        <w:t>AllStudies</w:t>
+      </w:r>
+      <w:proofErr w:type="spellEnd"/>
+      <w:r>
+        <w:t xml:space="preserve"> Graph. Click </w:t>
       </w:r>
       <w:r>
         <w:rPr>
@@ -21938,12 +23049,14 @@
       <w:r>
         <w:t xml:space="preserve"> on the </w:t>
       </w:r>
+      <w:proofErr w:type="spellStart"/>
       <w:r>
         <w:rPr>
           <w:b/>
         </w:rPr>
         <w:t>AllStudies</w:t>
       </w:r>
+      <w:proofErr w:type="spellEnd"/>
       <w:r>
         <w:t xml:space="preserve"> graph.</w:t>
       </w:r>
@@ -22002,6 +23115,7 @@
         </w:rPr>
         <w:t>-</w:t>
       </w:r>
+      <w:proofErr w:type="gramStart"/>
       <w:r>
         <w:rPr>
           <w:b/>
@@ -22018,7 +23132,14 @@
         <w:rPr>
           <w:b/>
         </w:rPr>
-        <w:t xml:space="preserve"> , 515</w:t>
+        <w:t xml:space="preserve"> ,</w:t>
+      </w:r>
+      <w:proofErr w:type="gramEnd"/>
+      <w:r>
+        <w:rPr>
+          <w:b/>
+        </w:rPr>
+        <w:t xml:space="preserve"> 515</w:t>
       </w:r>
       <w:r>
         <w:rPr>
@@ -22055,9 +23176,11 @@
       <w:r>
         <w:t xml:space="preserve">How many </w:t>
       </w:r>
+      <w:proofErr w:type="spellStart"/>
       <w:r>
         <w:t>HumanStudySubjects</w:t>
       </w:r>
+      <w:proofErr w:type="spellEnd"/>
       <w:r>
         <w:t xml:space="preserve"> participated in </w:t>
       </w:r>
@@ -22300,7 +23423,6 @@
         <w:rPr>
           <w:highlight w:val="lightGray"/>
         </w:rPr>
-        <w:lastRenderedPageBreak/>
         <w:t>BONUS</w:t>
       </w:r>
       <w:r>
@@ -22332,7 +23454,15 @@
         <w:t xml:space="preserve">all studies </w:t>
       </w:r>
       <w:r>
-        <w:t xml:space="preserve">(not just HumanStudySubjects). </w:t>
+        <w:t xml:space="preserve">(not just </w:t>
+      </w:r>
+      <w:proofErr w:type="spellStart"/>
+      <w:r>
+        <w:t>HumanStudySubjects</w:t>
+      </w:r>
+      <w:proofErr w:type="spellEnd"/>
+      <w:r>
+        <w:t xml:space="preserve">). </w:t>
       </w:r>
     </w:p>
     <w:p>
@@ -22349,6 +23479,7 @@
       <w:r>
         <w:t xml:space="preserve">What is the superclass of </w:t>
       </w:r>
+      <w:proofErr w:type="spellStart"/>
       <w:r>
         <w:rPr>
           <w:rFonts w:ascii="Courier New" w:hAnsi="Courier New" w:cs="Courier New"/>
@@ -22357,6 +23488,7 @@
         </w:rPr>
         <w:t>HumanStudySubject</w:t>
       </w:r>
+      <w:proofErr w:type="spellEnd"/>
       <w:r>
         <w:t xml:space="preserve">? </w:t>
       </w:r>
@@ -22451,7 +23583,15 @@
       </w:pPr>
       <w:bookmarkStart w:id="55" w:name="_Toc5955362"/>
       <w:r>
-        <w:t>How many women received active treatment (non placebo) across all studies combined?</w:t>
+        <w:t>How many women received active treatment (</w:t>
+      </w:r>
+      <w:proofErr w:type="spellStart"/>
+      <w:r>
+        <w:t>non placebo</w:t>
+      </w:r>
+      <w:proofErr w:type="spellEnd"/>
+      <w:r>
+        <w:t>) across all studies combined?</w:t>
       </w:r>
       <w:bookmarkEnd w:id="55"/>
       <w:r>
@@ -22475,8 +23615,13 @@
       <w:pPr>
         <w:pStyle w:val="ListParagraph"/>
       </w:pPr>
-      <w:r>
-        <w:t xml:space="preserve">HINT : follow the pattern:    ?person      -- </w:t>
+      <w:proofErr w:type="gramStart"/>
+      <w:r>
+        <w:t>HINT :</w:t>
+      </w:r>
+      <w:proofErr w:type="gramEnd"/>
+      <w:r>
+        <w:t xml:space="preserve"> follow the pattern:    ?person      -- </w:t>
       </w:r>
       <w:r>
         <w:rPr>
@@ -22505,20 +23650,35 @@
       <w:r>
         <w:t xml:space="preserve">                                                                      -- </w:t>
       </w:r>
+      <w:proofErr w:type="spellStart"/>
       <w:r>
         <w:rPr>
           <w:color w:val="943634" w:themeColor="accent2" w:themeShade="BF"/>
         </w:rPr>
         <w:t>randomizedTo</w:t>
       </w:r>
-      <w:r>
-        <w:t xml:space="preserve"> ---  ?trt</w:t>
+      <w:proofErr w:type="spellEnd"/>
+      <w:r>
+        <w:t xml:space="preserve"> </w:t>
+      </w:r>
+      <w:proofErr w:type="gramStart"/>
+      <w:r>
+        <w:t>---  ?</w:t>
+      </w:r>
+      <w:proofErr w:type="spellStart"/>
+      <w:proofErr w:type="gramEnd"/>
+      <w:r>
+        <w:t>trt</w:t>
       </w:r>
       <w:r>
         <w:t>_a</w:t>
       </w:r>
       <w:r>
-        <w:t>rm  .</w:t>
+        <w:t>rm</w:t>
+      </w:r>
+      <w:proofErr w:type="spellEnd"/>
+      <w:r>
+        <w:t xml:space="preserve">  .</w:t>
       </w:r>
     </w:p>
     <w:p>
@@ -22526,23 +23686,39 @@
         <w:pStyle w:val="ListParagraph"/>
       </w:pPr>
       <w:r>
-        <w:t xml:space="preserve">                                                   ?trt</w:t>
-      </w:r>
+        <w:t xml:space="preserve">                                                   </w:t>
+      </w:r>
+      <w:proofErr w:type="gramStart"/>
+      <w:r>
+        <w:t>?</w:t>
+      </w:r>
+      <w:proofErr w:type="spellStart"/>
+      <w:r>
+        <w:t>trt</w:t>
+      </w:r>
+      <w:proofErr w:type="gramEnd"/>
       <w:r>
         <w:t>_a</w:t>
       </w:r>
       <w:r>
-        <w:t xml:space="preserve">rm -- </w:t>
-      </w:r>
+        <w:t>rm</w:t>
+      </w:r>
+      <w:proofErr w:type="spellEnd"/>
+      <w:r>
+        <w:t xml:space="preserve"> -- </w:t>
+      </w:r>
+      <w:proofErr w:type="spellStart"/>
       <w:r>
         <w:rPr>
           <w:color w:val="943634" w:themeColor="accent2" w:themeShade="BF"/>
         </w:rPr>
         <w:t>treatmentArmType</w:t>
       </w:r>
+      <w:proofErr w:type="spellEnd"/>
       <w:r>
         <w:t xml:space="preserve">  -- </w:t>
       </w:r>
+      <w:proofErr w:type="spellStart"/>
       <w:r>
         <w:rPr>
           <w:b/>
@@ -22550,6 +23726,7 @@
         </w:rPr>
         <w:t>ActiveArm</w:t>
       </w:r>
+      <w:proofErr w:type="spellEnd"/>
       <w:r>
         <w:t>.</w:t>
       </w:r>
@@ -22665,11 +23842,20 @@
         <w:ind w:left="720" w:hanging="360"/>
       </w:pPr>
       <w:r>
-        <w:t>List all Person IRIs, their givenName, their assigned Study, and their role in that study (</w:t>
+        <w:t xml:space="preserve">List all Person IRIs, their </w:t>
+      </w:r>
+      <w:proofErr w:type="spellStart"/>
+      <w:r>
+        <w:t>givenName</w:t>
+      </w:r>
+      <w:proofErr w:type="spellEnd"/>
+      <w:r>
+        <w:t>, their assigned Study, and their role in that study (</w:t>
       </w:r>
       <w:r>
         <w:t xml:space="preserve">as a </w:t>
       </w:r>
+      <w:proofErr w:type="spellStart"/>
       <w:r>
         <w:rPr>
           <w:rFonts w:ascii="Courier New" w:hAnsi="Courier New" w:cs="Courier New"/>
@@ -22678,6 +23864,7 @@
         </w:rPr>
         <w:t>HumanStudySubject</w:t>
       </w:r>
+      <w:proofErr w:type="spellEnd"/>
       <w:r>
         <w:t xml:space="preserve"> or</w:t>
       </w:r>
@@ -22687,8 +23874,18 @@
           <w:b/>
           <w:color w:val="1F497D" w:themeColor="text2"/>
         </w:rPr>
-        <w:t xml:space="preserve"> DataExpert</w:t>
-      </w:r>
+        <w:t xml:space="preserve"> </w:t>
+      </w:r>
+      <w:proofErr w:type="spellStart"/>
+      <w:r>
+        <w:rPr>
+          <w:rFonts w:ascii="Courier New" w:hAnsi="Courier New" w:cs="Courier New"/>
+          <w:b/>
+          <w:color w:val="1F497D" w:themeColor="text2"/>
+        </w:rPr>
+        <w:t>DataExpert</w:t>
+      </w:r>
+      <w:proofErr w:type="spellEnd"/>
       <w:r>
         <w:t>).</w:t>
       </w:r>
@@ -22736,6 +23933,7 @@
           <w:szCs w:val="24"/>
         </w:rPr>
       </w:pPr>
+      <w:proofErr w:type="gramStart"/>
       <w:r>
         <w:rPr>
           <w:rFonts w:ascii="Courier New" w:hAnsi="Courier New" w:cs="Courier New"/>
@@ -22745,6 +23943,7 @@
         </w:rPr>
         <w:t>?person</w:t>
       </w:r>
+      <w:proofErr w:type="gramEnd"/>
       <w:r>
         <w:rPr>
           <w:rFonts w:ascii="Courier New" w:hAnsi="Courier New" w:cs="Courier New"/>
@@ -22753,6 +23952,7 @@
         </w:rPr>
         <w:t xml:space="preserve"> </w:t>
       </w:r>
+      <w:proofErr w:type="spellStart"/>
       <w:r>
         <w:rPr>
           <w:rFonts w:ascii="Courier New" w:hAnsi="Courier New" w:cs="Courier New"/>
@@ -22781,6 +23981,7 @@
         </w:rPr>
         <w:t>eg:LDExpert</w:t>
       </w:r>
+      <w:proofErr w:type="spellEnd"/>
       <w:r>
         <w:rPr>
           <w:rFonts w:ascii="Courier New" w:hAnsi="Courier New" w:cs="Courier New"/>
@@ -22833,6 +24034,7 @@
           <w:szCs w:val="24"/>
         </w:rPr>
       </w:pPr>
+      <w:proofErr w:type="gramStart"/>
       <w:r>
         <w:rPr>
           <w:rFonts w:ascii="Courier New" w:hAnsi="Courier New" w:cs="Courier New"/>
@@ -22840,8 +24042,30 @@
           <w:sz w:val="24"/>
           <w:szCs w:val="24"/>
         </w:rPr>
-        <w:t xml:space="preserve">?personType  </w:t>
-      </w:r>
+        <w:t>?</w:t>
+      </w:r>
+      <w:proofErr w:type="spellStart"/>
+      <w:r>
+        <w:rPr>
+          <w:rFonts w:ascii="Courier New" w:hAnsi="Courier New" w:cs="Courier New"/>
+          <w:color w:val="365F91" w:themeColor="accent1" w:themeShade="BF"/>
+          <w:sz w:val="24"/>
+          <w:szCs w:val="24"/>
+        </w:rPr>
+        <w:t>personType</w:t>
+      </w:r>
+      <w:proofErr w:type="spellEnd"/>
+      <w:proofErr w:type="gramEnd"/>
+      <w:r>
+        <w:rPr>
+          <w:rFonts w:ascii="Courier New" w:hAnsi="Courier New" w:cs="Courier New"/>
+          <w:color w:val="365F91" w:themeColor="accent1" w:themeShade="BF"/>
+          <w:sz w:val="24"/>
+          <w:szCs w:val="24"/>
+        </w:rPr>
+        <w:t xml:space="preserve">  </w:t>
+      </w:r>
+      <w:proofErr w:type="spellStart"/>
       <w:r>
         <w:rPr>
           <w:rFonts w:ascii="Courier New" w:hAnsi="Courier New" w:cs="Courier New"/>
@@ -22851,6 +24075,7 @@
         </w:rPr>
         <w:t>rdfs:subClassOf</w:t>
       </w:r>
+      <w:proofErr w:type="spellEnd"/>
       <w:r>
         <w:rPr>
           <w:rFonts w:ascii="Courier New" w:hAnsi="Courier New" w:cs="Courier New"/>
@@ -22858,7 +24083,27 @@
           <w:sz w:val="24"/>
           <w:szCs w:val="24"/>
         </w:rPr>
-        <w:t xml:space="preserve">  schema:Person ;</w:t>
+        <w:t xml:space="preserve">  </w:t>
+      </w:r>
+      <w:proofErr w:type="spellStart"/>
+      <w:r>
+        <w:rPr>
+          <w:rFonts w:ascii="Courier New" w:hAnsi="Courier New" w:cs="Courier New"/>
+          <w:color w:val="365F91" w:themeColor="accent1" w:themeShade="BF"/>
+          <w:sz w:val="24"/>
+          <w:szCs w:val="24"/>
+        </w:rPr>
+        <w:t>schema:Person</w:t>
+      </w:r>
+      <w:proofErr w:type="spellEnd"/>
+      <w:r>
+        <w:rPr>
+          <w:rFonts w:ascii="Courier New" w:hAnsi="Courier New" w:cs="Courier New"/>
+          <w:color w:val="365F91" w:themeColor="accent1" w:themeShade="BF"/>
+          <w:sz w:val="24"/>
+          <w:szCs w:val="24"/>
+        </w:rPr>
+        <w:t xml:space="preserve"> ;</w:t>
       </w:r>
     </w:p>
     <w:p>
@@ -22971,6 +24216,7 @@
         <w:rPr>
           <w:noProof/>
         </w:rPr>
+        <w:lastRenderedPageBreak/>
         <w:drawing>
           <wp:anchor distT="0" distB="0" distL="114300" distR="114300" simplePos="0" relativeHeight="251727872" behindDoc="1" locked="0" layoutInCell="1" allowOverlap="1" wp14:anchorId="1E1A5334" wp14:editId="3675E185">
             <wp:simplePos x="0" y="0"/>
@@ -23005,7 +24251,7 @@
                     </pic:cNvPicPr>
                   </pic:nvPicPr>
                   <pic:blipFill>
-                    <a:blip r:embed="rId52" cstate="print">
+                    <a:blip r:embed="rId53" cstate="print">
                       <a:extLst>
                         <a:ext uri="{28A0092B-C50C-407E-A947-70E740481C1C}">
                           <a14:useLocalDpi xmlns:a14="http://schemas.microsoft.com/office/drawing/2010/main" val="0"/>
@@ -23087,7 +24333,6 @@
               <w:rPr>
                 <w:noProof/>
               </w:rPr>
-              <w:lastRenderedPageBreak/>
               <w:drawing>
                 <wp:inline distT="0" distB="0" distL="0" distR="0" wp14:anchorId="18B641D2" wp14:editId="2307E23E">
                   <wp:extent cx="655320" cy="601980"/>
@@ -23169,11 +24414,14 @@
               </w:rPr>
             </w:pPr>
             <w:r>
-              <w:object w:dxaOrig="4536" w:dyaOrig="3300" w14:anchorId="75A1A3AF">
-                <v:shape id="_x0000_i1033" type="#_x0000_t75" style="width:42pt;height:29pt" o:ole="">
+              <w:rPr>
+                <w:noProof/>
+              </w:rPr>
+              <w:object w:dxaOrig="4536" w:dyaOrig="3300" w14:anchorId="46CC0434">
+                <v:shape id="_x0000_i1025" type="#_x0000_t75" alt="" style="width:42pt;height:29pt;mso-width-percent:0;mso-height-percent:0;mso-width-percent:0;mso-height-percent:0" o:ole="">
                   <v:imagedata r:id="rId9" o:title=""/>
                 </v:shape>
-                <o:OLEObject Type="Embed" ProgID="PBrush" ShapeID="_x0000_i1033" DrawAspect="Content" ObjectID="_1618923133" r:id="rId53"/>
+                <o:OLEObject Type="Embed" ProgID="PBrush" ShapeID="_x0000_i1025" DrawAspect="Content" ObjectID="_1620140319" r:id="rId54"/>
               </w:object>
             </w:r>
             <w:r>
@@ -23347,7 +24595,7 @@
         </w:numPr>
         <w:spacing w:after="0"/>
       </w:pPr>
-      <w:hyperlink r:id="rId54" w:history="1">
+      <w:hyperlink r:id="rId55" w:history="1">
         <w:r>
           <w:rPr>
             <w:rStyle w:val="Hyperlink"/>
@@ -23389,7 +24637,7 @@
         </w:numPr>
         <w:spacing w:after="0"/>
       </w:pPr>
-      <w:hyperlink r:id="rId55" w:history="1">
+      <w:hyperlink r:id="rId56" w:history="1">
         <w:r>
           <w:rPr>
             <w:rStyle w:val="Hyperlink"/>
@@ -23456,7 +24704,25 @@
           <w:sz w:val="24"/>
           <w:szCs w:val="24"/>
         </w:rPr>
-        <w:t xml:space="preserve">Hands-on Workshop Github Repository </w:t>
+        <w:t xml:space="preserve">Hands-on Workshop </w:t>
+      </w:r>
+      <w:proofErr w:type="spellStart"/>
+      <w:r>
+        <w:rPr>
+          <w:rStyle w:val="Hyperlink"/>
+          <w:sz w:val="24"/>
+          <w:szCs w:val="24"/>
+        </w:rPr>
+        <w:t>Github</w:t>
+      </w:r>
+      <w:proofErr w:type="spellEnd"/>
+      <w:r>
+        <w:rPr>
+          <w:rStyle w:val="Hyperlink"/>
+          <w:sz w:val="24"/>
+          <w:szCs w:val="24"/>
+        </w:rPr>
+        <w:t xml:space="preserve"> Repository </w:t>
       </w:r>
       <w:r>
         <w:rPr>
@@ -23511,9 +24777,14 @@
       </w:pPr>
       <w:bookmarkStart w:id="60" w:name="_Toc5955365"/>
       <w:r>
-        <w:t>Appendix 2: Update Files using TortoiseGit</w:t>
+        <w:t xml:space="preserve">Appendix 2: Update Files using </w:t>
+      </w:r>
+      <w:proofErr w:type="spellStart"/>
+      <w:r>
+        <w:t>TortoiseGit</w:t>
       </w:r>
       <w:bookmarkEnd w:id="60"/>
+      <w:proofErr w:type="spellEnd"/>
     </w:p>
     <w:p>
       <w:pPr>
@@ -23536,12 +24807,14 @@
       <w:r>
         <w:t xml:space="preserve">Click on the </w:t>
       </w:r>
+      <w:proofErr w:type="spellStart"/>
       <w:r>
         <w:rPr>
           <w:b/>
         </w:rPr>
         <w:t>LDWorkshop</w:t>
       </w:r>
+      <w:proofErr w:type="spellEnd"/>
       <w:r>
         <w:t xml:space="preserve"> shortcut </w:t>
       </w:r>
@@ -23567,7 +24840,7 @@
                     </pic:cNvPicPr>
                   </pic:nvPicPr>
                   <pic:blipFill>
-                    <a:blip r:embed="rId56">
+                    <a:blip r:embed="rId57">
                       <a:extLst>
                         <a:ext uri="{28A0092B-C50C-407E-A947-70E740481C1C}">
                           <a14:useLocalDpi xmlns:a14="http://schemas.microsoft.com/office/drawing/2010/main" val="0"/>
@@ -23696,7 +24969,7 @@
                     </pic:cNvPicPr>
                   </pic:nvPicPr>
                   <pic:blipFill>
-                    <a:blip r:embed="rId57">
+                    <a:blip r:embed="rId58">
                       <a:extLst>
                         <a:ext uri="{28A0092B-C50C-407E-A947-70E740481C1C}">
                           <a14:useLocalDpi xmlns:a14="http://schemas.microsoft.com/office/drawing/2010/main" val="0"/>
@@ -23800,7 +25073,12 @@
       </w:r>
     </w:p>
     <w:sectPr>
-      <w:footerReference w:type="default" r:id="rId58"/>
+      <w:headerReference w:type="even" r:id="rId59"/>
+      <w:headerReference w:type="default" r:id="rId60"/>
+      <w:footerReference w:type="even" r:id="rId61"/>
+      <w:footerReference w:type="default" r:id="rId62"/>
+      <w:headerReference w:type="first" r:id="rId63"/>
+      <w:footerReference w:type="first" r:id="rId64"/>
       <w:type w:val="continuous"/>
       <w:pgSz w:w="12240" w:h="15840" w:code="1"/>
       <w:pgMar w:top="720" w:right="720" w:bottom="720" w:left="720" w:header="720" w:footer="720" w:gutter="0"/>
@@ -23872,6 +25150,16 @@
 </file>
 
 <file path=word/footer1.xml><?xml version="1.0" encoding="utf-8"?>
+<w:ftr xmlns:wpc="http://schemas.microsoft.com/office/word/2010/wordprocessingCanvas" xmlns:cx="http://schemas.microsoft.com/office/drawing/2014/chartex" xmlns:cx1="http://schemas.microsoft.com/office/drawing/2015/9/8/chartex" xmlns:cx2="http://schemas.microsoft.com/office/drawing/2015/10/21/chartex" xmlns:cx3="http://schemas.microsoft.com/office/drawing/2016/5/9/chartex" xmlns:cx4="http://schemas.microsoft.com/office/drawing/2016/5/10/chartex" xmlns:cx5="http://schemas.microsoft.com/office/drawing/2016/5/11/chartex" xmlns:cx6="http://schemas.microsoft.com/office/drawing/2016/5/12/chartex" xmlns:cx7="http://schemas.microsoft.com/office/drawing/2016/5/13/chartex" xmlns:cx8="http://schemas.microsoft.com/office/drawing/2016/5/14/chartex" xmlns:mc="http://schemas.openxmlformats.org/markup-compatibility/2006" xmlns:aink="http://schemas.microsoft.com/office/drawing/2016/ink" xmlns:am3d="http://schemas.microsoft.com/office/drawing/2017/model3d" xmlns:o="urn:schemas-microsoft-com:office:office" xmlns:r="http://schemas.openxmlformats.org/officeDocument/2006/relationships" xmlns:m="http://schemas.openxmlformats.org/officeDocument/2006/math" xmlns:v="urn:schemas-microsoft-com:vml" xmlns:wp14="http://schemas.microsoft.com/office/word/2010/wordprocessingDrawing" xmlns:wp="http://schemas.openxmlformats.org/drawingml/2006/wordprocessingDrawing" xmlns:w10="urn:schemas-microsoft-com:office:word" xmlns:w="http://schemas.openxmlformats.org/wordprocessingml/2006/main" xmlns:w14="http://schemas.microsoft.com/office/word/2010/wordml" xmlns:w15="http://schemas.microsoft.com/office/word/2012/wordml" xmlns:w16cid="http://schemas.microsoft.com/office/word/2016/wordml/cid" xmlns:w16se="http://schemas.microsoft.com/office/word/2015/wordml/symex" xmlns:wpg="http://schemas.microsoft.com/office/word/2010/wordprocessingGroup" xmlns:wpi="http://schemas.microsoft.com/office/word/2010/wordprocessingInk" xmlns:wne="http://schemas.microsoft.com/office/word/2006/wordml" xmlns:wps="http://schemas.microsoft.com/office/word/2010/wordprocessingShape" mc:Ignorable="w14 w15 w16se w16cid wp14">
+  <w:p>
+    <w:pPr>
+      <w:pStyle w:val="Footer"/>
+    </w:pPr>
+  </w:p>
+</w:ftr>
+</file>
+
+<file path=word/footer2.xml><?xml version="1.0" encoding="utf-8"?>
 <w:ftr xmlns:wpc="http://schemas.microsoft.com/office/word/2010/wordprocessingCanvas" xmlns:cx="http://schemas.microsoft.com/office/drawing/2014/chartex" xmlns:cx1="http://schemas.microsoft.com/office/drawing/2015/9/8/chartex" xmlns:cx2="http://schemas.microsoft.com/office/drawing/2015/10/21/chartex" xmlns:cx3="http://schemas.microsoft.com/office/drawing/2016/5/9/chartex" xmlns:cx4="http://schemas.microsoft.com/office/drawing/2016/5/10/chartex" xmlns:cx5="http://schemas.microsoft.com/office/drawing/2016/5/11/chartex" xmlns:cx6="http://schemas.microsoft.com/office/drawing/2016/5/12/chartex" xmlns:cx7="http://schemas.microsoft.com/office/drawing/2016/5/13/chartex" xmlns:cx8="http://schemas.microsoft.com/office/drawing/2016/5/14/chartex" xmlns:mc="http://schemas.openxmlformats.org/markup-compatibility/2006" xmlns:aink="http://schemas.microsoft.com/office/drawing/2016/ink" xmlns:am3d="http://schemas.microsoft.com/office/drawing/2017/model3d" xmlns:o="urn:schemas-microsoft-com:office:office" xmlns:r="http://schemas.openxmlformats.org/officeDocument/2006/relationships" xmlns:m="http://schemas.openxmlformats.org/officeDocument/2006/math" xmlns:v="urn:schemas-microsoft-com:vml" xmlns:wp14="http://schemas.microsoft.com/office/word/2010/wordprocessingDrawing" xmlns:wp="http://schemas.openxmlformats.org/drawingml/2006/wordprocessingDrawing" xmlns:w10="urn:schemas-microsoft-com:office:word" xmlns:w="http://schemas.openxmlformats.org/wordprocessingml/2006/main" xmlns:w14="http://schemas.microsoft.com/office/word/2010/wordml" xmlns:w15="http://schemas.microsoft.com/office/word/2012/wordml" xmlns:w16cid="http://schemas.microsoft.com/office/word/2016/wordml/cid" xmlns:w16se="http://schemas.microsoft.com/office/word/2015/wordml/symex" xmlns:wpg="http://schemas.microsoft.com/office/word/2010/wordprocessingGroup" xmlns:wpi="http://schemas.microsoft.com/office/word/2010/wordprocessingInk" xmlns:wne="http://schemas.microsoft.com/office/word/2006/wordml" xmlns:wps="http://schemas.microsoft.com/office/word/2010/wordprocessingShape" mc:Ignorable="w14 w15 w16se w16cid wp14">
   <w:sdt>
     <w:sdtPr>
@@ -23929,6 +25217,16 @@
 </w:ftr>
 </file>
 
+<file path=word/footer3.xml><?xml version="1.0" encoding="utf-8"?>
+<w:ftr xmlns:wpc="http://schemas.microsoft.com/office/word/2010/wordprocessingCanvas" xmlns:cx="http://schemas.microsoft.com/office/drawing/2014/chartex" xmlns:cx1="http://schemas.microsoft.com/office/drawing/2015/9/8/chartex" xmlns:cx2="http://schemas.microsoft.com/office/drawing/2015/10/21/chartex" xmlns:cx3="http://schemas.microsoft.com/office/drawing/2016/5/9/chartex" xmlns:cx4="http://schemas.microsoft.com/office/drawing/2016/5/10/chartex" xmlns:cx5="http://schemas.microsoft.com/office/drawing/2016/5/11/chartex" xmlns:cx6="http://schemas.microsoft.com/office/drawing/2016/5/12/chartex" xmlns:cx7="http://schemas.microsoft.com/office/drawing/2016/5/13/chartex" xmlns:cx8="http://schemas.microsoft.com/office/drawing/2016/5/14/chartex" xmlns:mc="http://schemas.openxmlformats.org/markup-compatibility/2006" xmlns:aink="http://schemas.microsoft.com/office/drawing/2016/ink" xmlns:am3d="http://schemas.microsoft.com/office/drawing/2017/model3d" xmlns:o="urn:schemas-microsoft-com:office:office" xmlns:r="http://schemas.openxmlformats.org/officeDocument/2006/relationships" xmlns:m="http://schemas.openxmlformats.org/officeDocument/2006/math" xmlns:v="urn:schemas-microsoft-com:vml" xmlns:wp14="http://schemas.microsoft.com/office/word/2010/wordprocessingDrawing" xmlns:wp="http://schemas.openxmlformats.org/drawingml/2006/wordprocessingDrawing" xmlns:w10="urn:schemas-microsoft-com:office:word" xmlns:w="http://schemas.openxmlformats.org/wordprocessingml/2006/main" xmlns:w14="http://schemas.microsoft.com/office/word/2010/wordml" xmlns:w15="http://schemas.microsoft.com/office/word/2012/wordml" xmlns:w16cid="http://schemas.microsoft.com/office/word/2016/wordml/cid" xmlns:w16se="http://schemas.microsoft.com/office/word/2015/wordml/symex" xmlns:wpg="http://schemas.microsoft.com/office/word/2010/wordprocessingGroup" xmlns:wpi="http://schemas.microsoft.com/office/word/2010/wordprocessingInk" xmlns:wne="http://schemas.microsoft.com/office/word/2006/wordml" xmlns:wps="http://schemas.microsoft.com/office/word/2010/wordprocessingShape" mc:Ignorable="w14 w15 w16se w16cid wp14">
+  <w:p>
+    <w:pPr>
+      <w:pStyle w:val="Footer"/>
+    </w:pPr>
+  </w:p>
+</w:ftr>
+</file>
+
 <file path=word/footnotes.xml><?xml version="1.0" encoding="utf-8"?>
 <w:footnotes xmlns:wpc="http://schemas.microsoft.com/office/word/2010/wordprocessingCanvas" xmlns:cx="http://schemas.microsoft.com/office/drawing/2014/chartex" xmlns:cx1="http://schemas.microsoft.com/office/drawing/2015/9/8/chartex" xmlns:cx2="http://schemas.microsoft.com/office/drawing/2015/10/21/chartex" xmlns:cx3="http://schemas.microsoft.com/office/drawing/2016/5/9/chartex" xmlns:cx4="http://schemas.microsoft.com/office/drawing/2016/5/10/chartex" xmlns:cx5="http://schemas.microsoft.com/office/drawing/2016/5/11/chartex" xmlns:cx6="http://schemas.microsoft.com/office/drawing/2016/5/12/chartex" xmlns:cx7="http://schemas.microsoft.com/office/drawing/2016/5/13/chartex" xmlns:cx8="http://schemas.microsoft.com/office/drawing/2016/5/14/chartex" xmlns:mc="http://schemas.openxmlformats.org/markup-compatibility/2006" xmlns:aink="http://schemas.microsoft.com/office/drawing/2016/ink" xmlns:am3d="http://schemas.microsoft.com/office/drawing/2017/model3d" xmlns:o="urn:schemas-microsoft-com:office:office" xmlns:r="http://schemas.openxmlformats.org/officeDocument/2006/relationships" xmlns:m="http://schemas.openxmlformats.org/officeDocument/2006/math" xmlns:v="urn:schemas-microsoft-com:vml" xmlns:wp14="http://schemas.microsoft.com/office/word/2010/wordprocessingDrawing" xmlns:wp="http://schemas.openxmlformats.org/drawingml/2006/wordprocessingDrawing" xmlns:w10="urn:schemas-microsoft-com:office:word" xmlns:w="http://schemas.openxmlformats.org/wordprocessingml/2006/main" xmlns:w14="http://schemas.microsoft.com/office/word/2010/wordml" xmlns:w15="http://schemas.microsoft.com/office/word/2012/wordml" xmlns:w16cid="http://schemas.microsoft.com/office/word/2016/wordml/cid" xmlns:w16se="http://schemas.microsoft.com/office/word/2015/wordml/symex" xmlns:wpg="http://schemas.microsoft.com/office/word/2010/wordprocessingGroup" xmlns:wpi="http://schemas.microsoft.com/office/word/2010/wordprocessingInk" xmlns:wne="http://schemas.microsoft.com/office/word/2006/wordml" xmlns:wps="http://schemas.microsoft.com/office/word/2010/wordprocessingShape" mc:Ignorable="w14 w15 w16se w16cid wp14">
   <w:footnote w:type="separator" w:id="-1">
@@ -23952,6 +25250,36 @@
     </w:p>
   </w:footnote>
 </w:footnotes>
+</file>
+
+<file path=word/header1.xml><?xml version="1.0" encoding="utf-8"?>
+<w:hdr xmlns:wpc="http://schemas.microsoft.com/office/word/2010/wordprocessingCanvas" xmlns:cx="http://schemas.microsoft.com/office/drawing/2014/chartex" xmlns:cx1="http://schemas.microsoft.com/office/drawing/2015/9/8/chartex" xmlns:cx2="http://schemas.microsoft.com/office/drawing/2015/10/21/chartex" xmlns:cx3="http://schemas.microsoft.com/office/drawing/2016/5/9/chartex" xmlns:cx4="http://schemas.microsoft.com/office/drawing/2016/5/10/chartex" xmlns:cx5="http://schemas.microsoft.com/office/drawing/2016/5/11/chartex" xmlns:cx6="http://schemas.microsoft.com/office/drawing/2016/5/12/chartex" xmlns:cx7="http://schemas.microsoft.com/office/drawing/2016/5/13/chartex" xmlns:cx8="http://schemas.microsoft.com/office/drawing/2016/5/14/chartex" xmlns:mc="http://schemas.openxmlformats.org/markup-compatibility/2006" xmlns:aink="http://schemas.microsoft.com/office/drawing/2016/ink" xmlns:am3d="http://schemas.microsoft.com/office/drawing/2017/model3d" xmlns:o="urn:schemas-microsoft-com:office:office" xmlns:r="http://schemas.openxmlformats.org/officeDocument/2006/relationships" xmlns:m="http://schemas.openxmlformats.org/officeDocument/2006/math" xmlns:v="urn:schemas-microsoft-com:vml" xmlns:wp14="http://schemas.microsoft.com/office/word/2010/wordprocessingDrawing" xmlns:wp="http://schemas.openxmlformats.org/drawingml/2006/wordprocessingDrawing" xmlns:w10="urn:schemas-microsoft-com:office:word" xmlns:w="http://schemas.openxmlformats.org/wordprocessingml/2006/main" xmlns:w14="http://schemas.microsoft.com/office/word/2010/wordml" xmlns:w15="http://schemas.microsoft.com/office/word/2012/wordml" xmlns:w16cid="http://schemas.microsoft.com/office/word/2016/wordml/cid" xmlns:w16se="http://schemas.microsoft.com/office/word/2015/wordml/symex" xmlns:wpg="http://schemas.microsoft.com/office/word/2010/wordprocessingGroup" xmlns:wpi="http://schemas.microsoft.com/office/word/2010/wordprocessingInk" xmlns:wne="http://schemas.microsoft.com/office/word/2006/wordml" xmlns:wps="http://schemas.microsoft.com/office/word/2010/wordprocessingShape" mc:Ignorable="w14 w15 w16se w16cid wp14">
+  <w:p>
+    <w:pPr>
+      <w:pStyle w:val="Header"/>
+    </w:pPr>
+  </w:p>
+</w:hdr>
+</file>
+
+<file path=word/header2.xml><?xml version="1.0" encoding="utf-8"?>
+<w:hdr xmlns:wpc="http://schemas.microsoft.com/office/word/2010/wordprocessingCanvas" xmlns:cx="http://schemas.microsoft.com/office/drawing/2014/chartex" xmlns:cx1="http://schemas.microsoft.com/office/drawing/2015/9/8/chartex" xmlns:cx2="http://schemas.microsoft.com/office/drawing/2015/10/21/chartex" xmlns:cx3="http://schemas.microsoft.com/office/drawing/2016/5/9/chartex" xmlns:cx4="http://schemas.microsoft.com/office/drawing/2016/5/10/chartex" xmlns:cx5="http://schemas.microsoft.com/office/drawing/2016/5/11/chartex" xmlns:cx6="http://schemas.microsoft.com/office/drawing/2016/5/12/chartex" xmlns:cx7="http://schemas.microsoft.com/office/drawing/2016/5/13/chartex" xmlns:cx8="http://schemas.microsoft.com/office/drawing/2016/5/14/chartex" xmlns:mc="http://schemas.openxmlformats.org/markup-compatibility/2006" xmlns:aink="http://schemas.microsoft.com/office/drawing/2016/ink" xmlns:am3d="http://schemas.microsoft.com/office/drawing/2017/model3d" xmlns:o="urn:schemas-microsoft-com:office:office" xmlns:r="http://schemas.openxmlformats.org/officeDocument/2006/relationships" xmlns:m="http://schemas.openxmlformats.org/officeDocument/2006/math" xmlns:v="urn:schemas-microsoft-com:vml" xmlns:wp14="http://schemas.microsoft.com/office/word/2010/wordprocessingDrawing" xmlns:wp="http://schemas.openxmlformats.org/drawingml/2006/wordprocessingDrawing" xmlns:w10="urn:schemas-microsoft-com:office:word" xmlns:w="http://schemas.openxmlformats.org/wordprocessingml/2006/main" xmlns:w14="http://schemas.microsoft.com/office/word/2010/wordml" xmlns:w15="http://schemas.microsoft.com/office/word/2012/wordml" xmlns:w16cid="http://schemas.microsoft.com/office/word/2016/wordml/cid" xmlns:w16se="http://schemas.microsoft.com/office/word/2015/wordml/symex" xmlns:wpg="http://schemas.microsoft.com/office/word/2010/wordprocessingGroup" xmlns:wpi="http://schemas.microsoft.com/office/word/2010/wordprocessingInk" xmlns:wne="http://schemas.microsoft.com/office/word/2006/wordml" xmlns:wps="http://schemas.microsoft.com/office/word/2010/wordprocessingShape" mc:Ignorable="w14 w15 w16se w16cid wp14">
+  <w:p>
+    <w:pPr>
+      <w:pStyle w:val="Header"/>
+    </w:pPr>
+  </w:p>
+</w:hdr>
+</file>
+
+<file path=word/header3.xml><?xml version="1.0" encoding="utf-8"?>
+<w:hdr xmlns:wpc="http://schemas.microsoft.com/office/word/2010/wordprocessingCanvas" xmlns:cx="http://schemas.microsoft.com/office/drawing/2014/chartex" xmlns:cx1="http://schemas.microsoft.com/office/drawing/2015/9/8/chartex" xmlns:cx2="http://schemas.microsoft.com/office/drawing/2015/10/21/chartex" xmlns:cx3="http://schemas.microsoft.com/office/drawing/2016/5/9/chartex" xmlns:cx4="http://schemas.microsoft.com/office/drawing/2016/5/10/chartex" xmlns:cx5="http://schemas.microsoft.com/office/drawing/2016/5/11/chartex" xmlns:cx6="http://schemas.microsoft.com/office/drawing/2016/5/12/chartex" xmlns:cx7="http://schemas.microsoft.com/office/drawing/2016/5/13/chartex" xmlns:cx8="http://schemas.microsoft.com/office/drawing/2016/5/14/chartex" xmlns:mc="http://schemas.openxmlformats.org/markup-compatibility/2006" xmlns:aink="http://schemas.microsoft.com/office/drawing/2016/ink" xmlns:am3d="http://schemas.microsoft.com/office/drawing/2017/model3d" xmlns:o="urn:schemas-microsoft-com:office:office" xmlns:r="http://schemas.openxmlformats.org/officeDocument/2006/relationships" xmlns:m="http://schemas.openxmlformats.org/officeDocument/2006/math" xmlns:v="urn:schemas-microsoft-com:vml" xmlns:wp14="http://schemas.microsoft.com/office/word/2010/wordprocessingDrawing" xmlns:wp="http://schemas.openxmlformats.org/drawingml/2006/wordprocessingDrawing" xmlns:w10="urn:schemas-microsoft-com:office:word" xmlns:w="http://schemas.openxmlformats.org/wordprocessingml/2006/main" xmlns:w14="http://schemas.microsoft.com/office/word/2010/wordml" xmlns:w15="http://schemas.microsoft.com/office/word/2012/wordml" xmlns:w16cid="http://schemas.microsoft.com/office/word/2016/wordml/cid" xmlns:w16se="http://schemas.microsoft.com/office/word/2015/wordml/symex" xmlns:wpg="http://schemas.microsoft.com/office/word/2010/wordprocessingGroup" xmlns:wpi="http://schemas.microsoft.com/office/word/2010/wordprocessingInk" xmlns:wne="http://schemas.microsoft.com/office/word/2006/wordml" xmlns:wps="http://schemas.microsoft.com/office/word/2010/wordprocessingShape" mc:Ignorable="w14 w15 w16se w16cid wp14">
+  <w:p>
+    <w:pPr>
+      <w:pStyle w:val="Header"/>
+    </w:pPr>
+  </w:p>
+</w:hdr>
 </file>
 
 <file path=word/numbering.xml><?xml version="1.0" encoding="utf-8"?>
@@ -27073,7 +28401,7 @@
       </w:pPr>
     </w:pPrDefault>
   </w:docDefaults>
-  <w:latentStyles w:defLockedState="0" w:defUIPriority="99" w:defSemiHidden="0" w:defUnhideWhenUsed="0" w:defQFormat="0" w:count="375">
+  <w:latentStyles w:defLockedState="0" w:defUIPriority="99" w:defSemiHidden="0" w:defUnhideWhenUsed="0" w:defQFormat="0" w:count="376">
     <w:lsdException w:name="Normal" w:uiPriority="0" w:qFormat="1"/>
     <w:lsdException w:name="heading 1" w:uiPriority="0" w:qFormat="1"/>
     <w:lsdException w:name="heading 2" w:semiHidden="1" w:uiPriority="0" w:unhideWhenUsed="1" w:qFormat="1"/>
@@ -27179,7 +28507,6 @@
     <w:lsdException w:name="HTML Sample" w:semiHidden="1" w:unhideWhenUsed="1"/>
     <w:lsdException w:name="HTML Typewriter" w:semiHidden="1" w:unhideWhenUsed="1"/>
     <w:lsdException w:name="HTML Variable" w:semiHidden="1" w:unhideWhenUsed="1"/>
-    <w:lsdException w:name="Normal Table" w:semiHidden="1" w:unhideWhenUsed="1"/>
     <w:lsdException w:name="annotation subject" w:semiHidden="1" w:unhideWhenUsed="1"/>
     <w:lsdException w:name="No List" w:semiHidden="1" w:unhideWhenUsed="1"/>
     <w:lsdException w:name="Outline List 1" w:semiHidden="1" w:unhideWhenUsed="1"/>
@@ -27226,10 +28553,8 @@
     <w:lsdException w:name="Table Subtle 2" w:semiHidden="1" w:unhideWhenUsed="1"/>
     <w:lsdException w:name="Table Web 1" w:semiHidden="1" w:unhideWhenUsed="1"/>
     <w:lsdException w:name="Table Web 2" w:semiHidden="1" w:unhideWhenUsed="1"/>
-    <w:lsdException w:name="Table Web 3" w:semiHidden="1" w:unhideWhenUsed="1"/>
     <w:lsdException w:name="Balloon Text" w:semiHidden="1" w:unhideWhenUsed="1"/>
     <w:lsdException w:name="Table Grid" w:uiPriority="59"/>
-    <w:lsdException w:name="Table Theme" w:semiHidden="1" w:unhideWhenUsed="1"/>
     <w:lsdException w:name="Placeholder Text" w:semiHidden="1"/>
     <w:lsdException w:name="No Spacing" w:uiPriority="1" w:qFormat="1"/>
     <w:lsdException w:name="Light Shading" w:uiPriority="60"/>
@@ -27449,6 +28774,7 @@
     <w:lsdException w:name="Smart Hyperlink" w:semiHidden="1" w:unhideWhenUsed="1"/>
     <w:lsdException w:name="Hashtag" w:semiHidden="1" w:unhideWhenUsed="1"/>
     <w:lsdException w:name="Unresolved Mention" w:semiHidden="1" w:unhideWhenUsed="1"/>
+    <w:lsdException w:name="Smart Link" w:semiHidden="1" w:unhideWhenUsed="1"/>
   </w:latentStyles>
   <w:style w:type="paragraph" w:default="1" w:styleId="Normal">
     <w:name w:val="Normal"/>
@@ -28553,7 +29879,7 @@
 </file>
 
 <file path=customXml/itemProps1.xml><?xml version="1.0" encoding="utf-8"?>
-<ds:datastoreItem xmlns:ds="http://schemas.openxmlformats.org/officeDocument/2006/customXml" ds:itemID="{824F06F1-04FA-432D-BFE9-6F7935AA5EFF}">
+<ds:datastoreItem xmlns:ds="http://schemas.openxmlformats.org/officeDocument/2006/customXml" ds:itemID="{B3E822F7-1E82-2143-86BA-25808F830584}">
   <ds:schemaRefs>
     <ds:schemaRef ds:uri="http://schemas.openxmlformats.org/officeDocument/2006/bibliography"/>
   </ds:schemaRefs>

</xml_diff>

<commit_message>
last changes on the plane
</commit_message>
<xml_diff>
--- a/CSS2019/doc/LDWorkshopExercises.docx
+++ b/CSS2019/doc/LDWorkshopExercises.docx
@@ -1718,7 +1718,21 @@
                 <w:rStyle w:val="Hyperlink"/>
                 <w:noProof/>
               </w:rPr>
-              <w:t>Find the names of people who are randomized to treatment arms.</w:t>
+              <w:t>Find the names of people who are randomized to treatm</w:t>
+            </w:r>
+            <w:r>
+              <w:rPr>
+                <w:rStyle w:val="Hyperlink"/>
+                <w:noProof/>
+              </w:rPr>
+              <w:t>e</w:t>
+            </w:r>
+            <w:r>
+              <w:rPr>
+                <w:rStyle w:val="Hyperlink"/>
+                <w:noProof/>
+              </w:rPr>
+              <w:t>nt arms.</w:t>
             </w:r>
             <w:r>
               <w:rPr>
@@ -1896,7 +1910,21 @@
                 <w:rStyle w:val="Hyperlink"/>
                 <w:noProof/>
               </w:rPr>
-              <w:t>to Other Graphs (Federated Queries)</w:t>
+              <w:t>to Other Gra</w:t>
+            </w:r>
+            <w:r>
+              <w:rPr>
+                <w:rStyle w:val="Hyperlink"/>
+                <w:noProof/>
+              </w:rPr>
+              <w:t>p</w:t>
+            </w:r>
+            <w:r>
+              <w:rPr>
+                <w:rStyle w:val="Hyperlink"/>
+                <w:noProof/>
+              </w:rPr>
+              <w:t>hs (Federated Queries)</w:t>
             </w:r>
             <w:r>
               <w:rPr>
@@ -3783,7 +3811,7 @@
                 <v:shape id="_x0000_i1025" type="#_x0000_t75" alt="" style="width:36.5pt;height:26.5pt;mso-width-percent:0;mso-height-percent:0;mso-width-percent:0;mso-height-percent:0" o:ole="">
                   <v:imagedata r:id="rId9" o:title=""/>
                 </v:shape>
-                <o:OLEObject Type="Embed" ProgID="PBrush" ShapeID="_x0000_i1025" DrawAspect="Content" ObjectID="_1620989709" r:id="rId10"/>
+                <o:OLEObject Type="Embed" ProgID="PBrush" ShapeID="_x0000_i1025" DrawAspect="Content" ObjectID="_1620999357" r:id="rId10"/>
               </w:object>
             </w:r>
           </w:p>
@@ -4828,7 +4856,7 @@
                 <v:shape id="_x0000_i1026" type="#_x0000_t75" alt="" style="width:42pt;height:29pt;mso-width-percent:0;mso-height-percent:0;mso-width-percent:0;mso-height-percent:0" o:ole="">
                   <v:imagedata r:id="rId9" o:title=""/>
                 </v:shape>
-                <o:OLEObject Type="Embed" ProgID="PBrush" ShapeID="_x0000_i1026" DrawAspect="Content" ObjectID="_1620989710" r:id="rId16"/>
+                <o:OLEObject Type="Embed" ProgID="PBrush" ShapeID="_x0000_i1026" DrawAspect="Content" ObjectID="_1620999358" r:id="rId16"/>
               </w:object>
             </w:r>
             <w:r>
@@ -7857,7 +7885,7 @@
                 <v:shape id="_x0000_i1027" type="#_x0000_t75" alt="" style="width:48pt;height:13pt;mso-width-percent:0;mso-height-percent:0;mso-width-percent:0;mso-height-percent:0" o:ole="">
                   <v:imagedata r:id="rId21" o:title=""/>
                 </v:shape>
-                <o:OLEObject Type="Embed" ProgID="PBrush" ShapeID="_x0000_i1027" DrawAspect="Content" ObjectID="_1620989711" r:id="rId22"/>
+                <o:OLEObject Type="Embed" ProgID="PBrush" ShapeID="_x0000_i1027" DrawAspect="Content" ObjectID="_1620999359" r:id="rId22"/>
               </w:object>
             </w:r>
             <w:r>
@@ -8858,6 +8886,8 @@
       <w:r>
         <w:t xml:space="preserve"> predicate.</w:t>
       </w:r>
+      <w:bookmarkStart w:id="19" w:name="_GoBack"/>
+      <w:bookmarkEnd w:id="19"/>
     </w:p>
     <w:tbl>
       <w:tblPr>
@@ -9215,14 +9245,14 @@
         <w:spacing w:before="120"/>
         <w:ind w:left="0" w:firstLine="0"/>
       </w:pPr>
-      <w:bookmarkStart w:id="19" w:name="_Toc10376913"/>
+      <w:bookmarkStart w:id="20" w:name="_Toc10376913"/>
       <w:r>
         <w:t xml:space="preserve">Add </w:t>
       </w:r>
       <w:r>
         <w:t>Demographics</w:t>
       </w:r>
-      <w:bookmarkEnd w:id="19"/>
+      <w:bookmarkEnd w:id="20"/>
       <w:r>
         <w:t xml:space="preserve"> </w:t>
       </w:r>
@@ -9985,7 +10015,7 @@
                 <w:b/>
               </w:rPr>
             </w:pPr>
-            <w:bookmarkStart w:id="20" w:name="_Hlk522198909"/>
+            <w:bookmarkStart w:id="21" w:name="_Hlk522198909"/>
             <w:r>
               <w:rPr>
                 <w:b/>
@@ -10015,7 +10045,7 @@
           </w:p>
         </w:tc>
       </w:tr>
-      <w:bookmarkEnd w:id="20"/>
+      <w:bookmarkEnd w:id="21"/>
     </w:tbl>
     <w:p>
       <w:pPr>
@@ -10613,12 +10643,12 @@
         <w:spacing w:before="120"/>
         <w:ind w:left="0" w:firstLine="0"/>
       </w:pPr>
-      <w:bookmarkStart w:id="21" w:name="_Toc10376914"/>
+      <w:bookmarkStart w:id="22" w:name="_Toc10376914"/>
       <w:r>
         <w:lastRenderedPageBreak/>
         <w:t>Add another Person</w:t>
       </w:r>
-      <w:bookmarkEnd w:id="21"/>
+      <w:bookmarkEnd w:id="22"/>
     </w:p>
     <w:p>
       <w:pPr>
@@ -11801,7 +11831,7 @@
             <w:r>
               <w:t xml:space="preserve">  </w:t>
             </w:r>
-            <w:bookmarkStart w:id="22" w:name="_Hlk522199525"/>
+            <w:bookmarkStart w:id="23" w:name="_Hlk522199525"/>
             <w:proofErr w:type="spellStart"/>
             <w:proofErr w:type="gramStart"/>
             <w:r>
@@ -11810,7 +11840,7 @@
             <w:r>
               <w:t>:LDExpert</w:t>
             </w:r>
-            <w:bookmarkEnd w:id="22"/>
+            <w:bookmarkEnd w:id="23"/>
             <w:proofErr w:type="spellEnd"/>
             <w:proofErr w:type="gramEnd"/>
           </w:p>
@@ -11860,7 +11890,7 @@
           <v:shape id="_x0000_i1028" type="#_x0000_t75" alt="" style="width:48pt;height:13pt;mso-width-percent:0;mso-height-percent:0;mso-width-percent:0;mso-height-percent:0" o:ole="">
             <v:imagedata r:id="rId21" o:title=""/>
           </v:shape>
-          <o:OLEObject Type="Embed" ProgID="PBrush" ShapeID="_x0000_i1028" DrawAspect="Content" ObjectID="_1620989712" r:id="rId23"/>
+          <o:OLEObject Type="Embed" ProgID="PBrush" ShapeID="_x0000_i1028" DrawAspect="Content" ObjectID="_1620999360" r:id="rId23"/>
         </w:object>
       </w:r>
       <w:r>
@@ -11885,12 +11915,12 @@
         <w:spacing w:before="120"/>
         <w:ind w:left="0" w:firstLine="0"/>
       </w:pPr>
-      <w:bookmarkStart w:id="23" w:name="_Toc10376915"/>
+      <w:bookmarkStart w:id="24" w:name="_Toc10376915"/>
       <w:r>
         <w:lastRenderedPageBreak/>
         <w:t>Review your graph</w:t>
       </w:r>
-      <w:bookmarkEnd w:id="23"/>
+      <w:bookmarkEnd w:id="24"/>
       <w:r>
         <w:t xml:space="preserve">  </w:t>
       </w:r>
@@ -12793,6 +12823,10 @@
           <w:p>
             <w:pPr>
               <w:jc w:val="center"/>
+              <w:rPr>
+                <w:sz w:val="26"/>
+                <w:szCs w:val="26"/>
+              </w:rPr>
             </w:pPr>
             <w:r>
               <w:rPr>
@@ -12800,47 +12834,6 @@
                 <w:szCs w:val="32"/>
               </w:rPr>
               <w:t>Stop here and wait for the instructor.</w:t>
-            </w:r>
-          </w:p>
-          <w:p>
-            <w:pPr>
-              <w:jc w:val="center"/>
-              <w:rPr>
-                <w:sz w:val="26"/>
-                <w:szCs w:val="26"/>
-              </w:rPr>
-            </w:pPr>
-            <w:r>
-              <w:rPr>
-                <w:color w:val="C00000"/>
-                <w:sz w:val="26"/>
-                <w:szCs w:val="26"/>
-              </w:rPr>
-              <w:t>As</w:t>
-            </w:r>
-            <w:r>
-              <w:rPr>
-                <w:color w:val="C00000"/>
-                <w:sz w:val="26"/>
-                <w:szCs w:val="26"/>
-              </w:rPr>
-              <w:t xml:space="preserve">k </w:t>
-            </w:r>
-            <w:r>
-              <w:rPr>
-                <w:color w:val="C00000"/>
-                <w:sz w:val="26"/>
-                <w:szCs w:val="26"/>
-              </w:rPr>
-              <w:t xml:space="preserve">the instructor to review your graph </w:t>
-            </w:r>
-            <w:r>
-              <w:rPr>
-                <w:color w:val="C00000"/>
-                <w:sz w:val="26"/>
-                <w:szCs w:val="26"/>
-              </w:rPr>
-              <w:t>so the next steps will go smoothly.</w:t>
             </w:r>
           </w:p>
         </w:tc>
@@ -12934,15 +12927,15 @@
         <w:spacing w:before="120"/>
         <w:ind w:left="0" w:firstLine="0"/>
       </w:pPr>
-      <w:bookmarkStart w:id="24" w:name="_Ref506548063"/>
-      <w:bookmarkStart w:id="25" w:name="_Ref506548076"/>
-      <w:bookmarkStart w:id="26" w:name="_Toc10376916"/>
+      <w:bookmarkStart w:id="25" w:name="_Ref506548063"/>
+      <w:bookmarkStart w:id="26" w:name="_Ref506548076"/>
+      <w:bookmarkStart w:id="27" w:name="_Toc10376916"/>
       <w:r>
         <w:t>Export to TTL</w:t>
       </w:r>
-      <w:bookmarkEnd w:id="24"/>
       <w:bookmarkEnd w:id="25"/>
       <w:bookmarkEnd w:id="26"/>
+      <w:bookmarkEnd w:id="27"/>
       <w:r>
         <w:t xml:space="preserve">  </w:t>
       </w:r>
@@ -13598,7 +13591,7 @@
         <w:spacing w:before="120"/>
         <w:ind w:left="0" w:firstLine="0"/>
       </w:pPr>
-      <w:bookmarkStart w:id="27" w:name="_Toc10376917"/>
+      <w:bookmarkStart w:id="28" w:name="_Toc10376917"/>
       <w:r>
         <w:rPr>
           <w:noProof/>
@@ -13677,7 +13670,7 @@
       <w:r>
         <w:t>Validate the Data</w:t>
       </w:r>
-      <w:bookmarkEnd w:id="27"/>
+      <w:bookmarkEnd w:id="28"/>
       <w:r>
         <w:t xml:space="preserve"> </w:t>
       </w:r>
@@ -14879,7 +14872,7 @@
         </w:numPr>
         <w:ind w:left="720"/>
       </w:pPr>
-      <w:bookmarkStart w:id="28" w:name="_Ref507595320"/>
+      <w:bookmarkStart w:id="29" w:name="_Ref507595320"/>
       <w:r>
         <w:t xml:space="preserve">Click on the </w:t>
       </w:r>
@@ -14945,7 +14938,7 @@
       <w:r>
         <w:t>tab at the top of the app to view a network graph of the query result.</w:t>
       </w:r>
-      <w:bookmarkEnd w:id="28"/>
+      <w:bookmarkEnd w:id="29"/>
       <w:r>
         <w:t xml:space="preserve"> </w:t>
       </w:r>
@@ -15421,6 +15414,7 @@
         <w:tc>
           <w:tcPr>
             <w:tcW w:w="8048" w:type="dxa"/>
+            <w:vAlign w:val="center"/>
           </w:tcPr>
           <w:p>
             <w:pPr>
@@ -15435,30 +15429,14 @@
                 <w:sz w:val="32"/>
                 <w:szCs w:val="32"/>
               </w:rPr>
-              <w:t>Stop here and wait for the instructor.</w:t>
-            </w:r>
-          </w:p>
-          <w:p>
-            <w:pPr>
-              <w:jc w:val="center"/>
-              <w:rPr>
-                <w:sz w:val="40"/>
-                <w:szCs w:val="40"/>
-              </w:rPr>
-            </w:pPr>
-            <w:r>
-              <w:rPr>
-                <w:noProof/>
-              </w:rPr>
-              <w:object w:dxaOrig="4536" w:dyaOrig="3300" w14:anchorId="4BD698ED">
-                <v:shape id="_x0000_i1029" type="#_x0000_t75" alt="" style="width:42pt;height:29pt;mso-width-percent:0;mso-height-percent:0;mso-width-percent:0;mso-height-percent:0" o:ole="">
-                  <v:imagedata r:id="rId9" o:title=""/>
-                </v:shape>
-                <o:OLEObject Type="Embed" ProgID="PBrush" ShapeID="_x0000_i1029" DrawAspect="Content" ObjectID="_1620989713" r:id="rId33"/>
-              </w:object>
-            </w:r>
-            <w:r>
-              <w:t xml:space="preserve">  </w:t>
+              <w:t>Stop he</w:t>
+            </w:r>
+            <w:r>
+              <w:rPr>
+                <w:sz w:val="32"/>
+                <w:szCs w:val="32"/>
+              </w:rPr>
+              <w:t>re and wait for the instructor.</w:t>
             </w:r>
           </w:p>
         </w:tc>
@@ -15544,7 +15522,7 @@
         <w:spacing w:before="240"/>
         <w:ind w:left="0" w:firstLine="0"/>
       </w:pPr>
-      <w:bookmarkStart w:id="29" w:name="_Toc10376918"/>
+      <w:bookmarkStart w:id="30" w:name="_Toc10376918"/>
       <w:r>
         <w:rPr>
           <w:noProof/>
@@ -15583,7 +15561,7 @@
                     </pic:cNvPicPr>
                   </pic:nvPicPr>
                   <pic:blipFill>
-                    <a:blip r:embed="rId34" cstate="print">
+                    <a:blip r:embed="rId33" cstate="print">
                       <a:extLst>
                         <a:ext uri="{28A0092B-C50C-407E-A947-70E740481C1C}">
                           <a14:useLocalDpi xmlns:a14="http://schemas.microsoft.com/office/drawing/2010/main" val="0"/>
@@ -15626,7 +15604,7 @@
       <w:r>
         <w:t>Database</w:t>
       </w:r>
-      <w:bookmarkEnd w:id="29"/>
+      <w:bookmarkEnd w:id="30"/>
       <w:r>
         <w:t xml:space="preserve">  </w:t>
       </w:r>
@@ -15689,7 +15667,7 @@
                     </pic:cNvPicPr>
                   </pic:nvPicPr>
                   <pic:blipFill>
-                    <a:blip r:embed="rId35">
+                    <a:blip r:embed="rId34">
                       <a:extLst>
                         <a:ext uri="{28A0092B-C50C-407E-A947-70E740481C1C}">
                           <a14:useLocalDpi xmlns:a14="http://schemas.microsoft.com/office/drawing/2010/main" val="0"/>
@@ -15790,7 +15768,7 @@
                     </pic:cNvPicPr>
                   </pic:nvPicPr>
                   <pic:blipFill>
-                    <a:blip r:embed="rId36">
+                    <a:blip r:embed="rId35">
                       <a:extLst>
                         <a:ext uri="{28A0092B-C50C-407E-A947-70E740481C1C}">
                           <a14:useLocalDpi xmlns:a14="http://schemas.microsoft.com/office/drawing/2010/main" val="0"/>
@@ -15927,7 +15905,7 @@
                     </pic:cNvPicPr>
                   </pic:nvPicPr>
                   <pic:blipFill>
-                    <a:blip r:embed="rId37">
+                    <a:blip r:embed="rId36">
                       <a:extLst>
                         <a:ext uri="{28A0092B-C50C-407E-A947-70E740481C1C}">
                           <a14:useLocalDpi xmlns:a14="http://schemas.microsoft.com/office/drawing/2010/main" val="0"/>
@@ -16060,7 +16038,7 @@
                     </pic:cNvPicPr>
                   </pic:nvPicPr>
                   <pic:blipFill>
-                    <a:blip r:embed="rId38">
+                    <a:blip r:embed="rId37">
                       <a:extLst>
                         <a:ext uri="{28A0092B-C50C-407E-A947-70E740481C1C}">
                           <a14:useLocalDpi xmlns:a14="http://schemas.microsoft.com/office/drawing/2010/main" val="0"/>
@@ -16283,7 +16261,7 @@
         <w:spacing w:before="120"/>
         <w:ind w:left="360" w:hanging="360"/>
       </w:pPr>
-      <w:bookmarkStart w:id="30" w:name="_Toc10376919"/>
+      <w:bookmarkStart w:id="31" w:name="_Toc10376919"/>
       <w:r>
         <w:lastRenderedPageBreak/>
         <w:t>Query</w:t>
@@ -16291,7 +16269,7 @@
       <w:r>
         <w:t xml:space="preserve"> Your Graph</w:t>
       </w:r>
-      <w:bookmarkEnd w:id="30"/>
+      <w:bookmarkEnd w:id="31"/>
       <w:r>
         <w:t xml:space="preserve"> </w:t>
       </w:r>
@@ -16309,13 +16287,13 @@
         <w:spacing w:before="120"/>
         <w:ind w:left="0" w:firstLine="0"/>
       </w:pPr>
-      <w:bookmarkStart w:id="31" w:name="_Toc493085086"/>
-      <w:bookmarkStart w:id="32" w:name="_Toc10376920"/>
+      <w:bookmarkStart w:id="32" w:name="_Toc493085086"/>
+      <w:bookmarkStart w:id="33" w:name="_Toc10376920"/>
       <w:r>
         <w:t>Show all triples</w:t>
       </w:r>
-      <w:bookmarkEnd w:id="31"/>
       <w:bookmarkEnd w:id="32"/>
+      <w:bookmarkEnd w:id="33"/>
     </w:p>
     <w:p>
       <w:r>
@@ -16356,7 +16334,7 @@
                     </pic:cNvPicPr>
                   </pic:nvPicPr>
                   <pic:blipFill>
-                    <a:blip r:embed="rId39">
+                    <a:blip r:embed="rId38">
                       <a:extLst>
                         <a:ext uri="{28A0092B-C50C-407E-A947-70E740481C1C}">
                           <a14:useLocalDpi xmlns:a14="http://schemas.microsoft.com/office/drawing/2010/main" val="0"/>
@@ -16588,8 +16566,8 @@
         <w:spacing w:before="120"/>
         <w:ind w:left="0" w:firstLine="0"/>
       </w:pPr>
-      <w:bookmarkStart w:id="33" w:name="_Ref505928637"/>
-      <w:bookmarkStart w:id="34" w:name="_Toc10376921"/>
+      <w:bookmarkStart w:id="34" w:name="_Ref505928637"/>
+      <w:bookmarkStart w:id="35" w:name="_Toc10376921"/>
       <w:r>
         <w:t>How many people</w:t>
       </w:r>
@@ -16631,8 +16609,8 @@
       <w:r>
         <w:t>?</w:t>
       </w:r>
-      <w:bookmarkEnd w:id="33"/>
       <w:bookmarkEnd w:id="34"/>
+      <w:bookmarkEnd w:id="35"/>
       <w:r>
         <w:t xml:space="preserve"> </w:t>
       </w:r>
@@ -16814,9 +16792,9 @@
         <w:spacing w:before="120"/>
         <w:ind w:left="0" w:firstLine="0"/>
       </w:pPr>
-      <w:bookmarkStart w:id="35" w:name="_Ref505931574"/>
-      <w:bookmarkStart w:id="36" w:name="_Ref505933907"/>
-      <w:bookmarkStart w:id="37" w:name="_Toc10376922"/>
+      <w:bookmarkStart w:id="36" w:name="_Ref505931574"/>
+      <w:bookmarkStart w:id="37" w:name="_Ref505933907"/>
+      <w:bookmarkStart w:id="38" w:name="_Toc10376922"/>
       <w:r>
         <w:t>Find the names of people who</w:t>
       </w:r>
@@ -16829,9 +16807,9 @@
       <w:r>
         <w:t>.</w:t>
       </w:r>
-      <w:bookmarkEnd w:id="35"/>
       <w:bookmarkEnd w:id="36"/>
       <w:bookmarkEnd w:id="37"/>
+      <w:bookmarkEnd w:id="38"/>
       <w:r>
         <w:t xml:space="preserve">  </w:t>
       </w:r>
@@ -17541,7 +17519,7 @@
         <w:spacing w:before="120"/>
         <w:ind w:left="0" w:firstLine="0"/>
       </w:pPr>
-      <w:bookmarkStart w:id="38" w:name="_Toc10376923"/>
+      <w:bookmarkStart w:id="39" w:name="_Toc10376923"/>
       <w:r>
         <w:lastRenderedPageBreak/>
         <w:t xml:space="preserve">List the names of the people </w:t>
@@ -17561,7 +17539,7 @@
       <w:r>
         <w:t>.</w:t>
       </w:r>
-      <w:bookmarkEnd w:id="38"/>
+      <w:bookmarkEnd w:id="39"/>
     </w:p>
     <w:p>
       <w:r>
@@ -18843,7 +18821,7 @@
                 <v:shape id="_x0000_i1030" type="#_x0000_t75" alt="" style="width:42pt;height:29pt;mso-width-percent:0;mso-height-percent:0;mso-width-percent:0;mso-height-percent:0" o:ole="">
                   <v:imagedata r:id="rId9" o:title=""/>
                 </v:shape>
-                <o:OLEObject Type="Embed" ProgID="PBrush" ShapeID="_x0000_i1030" DrawAspect="Content" ObjectID="_1620989714" r:id="rId40"/>
+                <o:OLEObject Type="Embed" ProgID="PBrush" ShapeID="_x0000_i1030" DrawAspect="Content" ObjectID="_1620999361" r:id="rId39"/>
               </w:object>
             </w:r>
             <w:r>
@@ -18957,7 +18935,7 @@
         <w:spacing w:before="120"/>
         <w:ind w:left="0" w:firstLine="0"/>
       </w:pPr>
-      <w:bookmarkStart w:id="39" w:name="_Toc10376924"/>
+      <w:bookmarkStart w:id="40" w:name="_Toc10376924"/>
       <w:r>
         <w:t>Extend to Other Graphs</w:t>
       </w:r>
@@ -18967,12 +18945,10 @@
       <w:r>
         <w:t>y</w:t>
       </w:r>
-      <w:bookmarkStart w:id="40" w:name="_GoBack"/>
+      <w:r>
+        <w:t>)</w:t>
+      </w:r>
       <w:bookmarkEnd w:id="40"/>
-      <w:r>
-        <w:t>)</w:t>
-      </w:r>
-      <w:bookmarkEnd w:id="39"/>
     </w:p>
     <w:p>
       <w:r>
@@ -20048,7 +20024,7 @@
                     </pic:cNvPicPr>
                   </pic:nvPicPr>
                   <pic:blipFill>
-                    <a:blip r:embed="rId41">
+                    <a:blip r:embed="rId40">
                       <a:extLst>
                         <a:ext uri="{28A0092B-C50C-407E-A947-70E740481C1C}">
                           <a14:useLocalDpi xmlns:a14="http://schemas.microsoft.com/office/drawing/2010/main" val="0"/>
@@ -20241,7 +20217,7 @@
                     </pic:cNvPicPr>
                   </pic:nvPicPr>
                   <pic:blipFill>
-                    <a:blip r:embed="rId37">
+                    <a:blip r:embed="rId36">
                       <a:extLst>
                         <a:ext uri="{28A0092B-C50C-407E-A947-70E740481C1C}">
                           <a14:useLocalDpi xmlns:a14="http://schemas.microsoft.com/office/drawing/2010/main" val="0"/>
@@ -20375,7 +20351,7 @@
                     </pic:cNvPicPr>
                   </pic:nvPicPr>
                   <pic:blipFill>
-                    <a:blip r:embed="rId42">
+                    <a:blip r:embed="rId41">
                       <a:extLst>
                         <a:ext uri="{28A0092B-C50C-407E-A947-70E740481C1C}">
                           <a14:useLocalDpi xmlns:a14="http://schemas.microsoft.com/office/drawing/2010/main" val="0"/>
@@ -20745,7 +20721,7 @@
                 <v:shape id="_x0000_i1031" type="#_x0000_t75" alt="" style="width:42pt;height:29pt;mso-width-percent:0;mso-height-percent:0;mso-width-percent:0;mso-height-percent:0" o:ole="">
                   <v:imagedata r:id="rId9" o:title=""/>
                 </v:shape>
-                <o:OLEObject Type="Embed" ProgID="PBrush" ShapeID="_x0000_i1031" DrawAspect="Content" ObjectID="_1620989715" r:id="rId43"/>
+                <o:OLEObject Type="Embed" ProgID="PBrush" ShapeID="_x0000_i1031" DrawAspect="Content" ObjectID="_1620999362" r:id="rId42"/>
               </w:object>
             </w:r>
           </w:p>
@@ -21311,7 +21287,7 @@
                     </pic:cNvPicPr>
                   </pic:nvPicPr>
                   <pic:blipFill>
-                    <a:blip r:embed="rId44">
+                    <a:blip r:embed="rId43">
                       <a:extLst>
                         <a:ext uri="{28A0092B-C50C-407E-A947-70E740481C1C}">
                           <a14:useLocalDpi xmlns:a14="http://schemas.microsoft.com/office/drawing/2010/main" val="0"/>
@@ -21490,7 +21466,7 @@
                     </pic:cNvPicPr>
                   </pic:nvPicPr>
                   <pic:blipFill>
-                    <a:blip r:embed="rId45" cstate="print">
+                    <a:blip r:embed="rId44" cstate="print">
                       <a:extLst>
                         <a:ext uri="{28A0092B-C50C-407E-A947-70E740481C1C}">
                           <a14:useLocalDpi xmlns:a14="http://schemas.microsoft.com/office/drawing/2010/main" val="0"/>
@@ -21596,7 +21572,7 @@
                     </pic:cNvPicPr>
                   </pic:nvPicPr>
                   <pic:blipFill>
-                    <a:blip r:embed="rId46">
+                    <a:blip r:embed="rId45">
                       <a:extLst>
                         <a:ext uri="{28A0092B-C50C-407E-A947-70E740481C1C}">
                           <a14:useLocalDpi xmlns:a14="http://schemas.microsoft.com/office/drawing/2010/main" val="0"/>
@@ -22380,7 +22356,7 @@
                 <v:shape id="_x0000_i1032" type="#_x0000_t75" alt="" style="width:42pt;height:29pt;mso-width-percent:0;mso-height-percent:0;mso-width-percent:0;mso-height-percent:0" o:ole="">
                   <v:imagedata r:id="rId9" o:title=""/>
                 </v:shape>
-                <o:OLEObject Type="Embed" ProgID="PBrush" ShapeID="_x0000_i1032" DrawAspect="Content" ObjectID="_1620989716" r:id="rId47"/>
+                <o:OLEObject Type="Embed" ProgID="PBrush" ShapeID="_x0000_i1032" DrawAspect="Content" ObjectID="_1620999363" r:id="rId46"/>
               </w:object>
             </w:r>
             <w:r>
@@ -22632,7 +22608,7 @@
                     </pic:cNvPicPr>
                   </pic:nvPicPr>
                   <pic:blipFill>
-                    <a:blip r:embed="rId48">
+                    <a:blip r:embed="rId47">
                       <a:extLst>
                         <a:ext uri="{28A0092B-C50C-407E-A947-70E740481C1C}">
                           <a14:useLocalDpi xmlns:a14="http://schemas.microsoft.com/office/drawing/2010/main" val="0"/>
@@ -22803,7 +22779,7 @@
                     </pic:cNvPicPr>
                   </pic:nvPicPr>
                   <pic:blipFill>
-                    <a:blip r:embed="rId49">
+                    <a:blip r:embed="rId48">
                       <a:extLst>
                         <a:ext uri="{28A0092B-C50C-407E-A947-70E740481C1C}">
                           <a14:useLocalDpi xmlns:a14="http://schemas.microsoft.com/office/drawing/2010/main" val="0"/>
@@ -24139,7 +24115,7 @@
                     </pic:cNvPicPr>
                   </pic:nvPicPr>
                   <pic:blipFill>
-                    <a:blip r:embed="rId50" cstate="print">
+                    <a:blip r:embed="rId49" cstate="print">
                       <a:extLst>
                         <a:ext uri="{28A0092B-C50C-407E-A947-70E740481C1C}">
                           <a14:useLocalDpi xmlns:a14="http://schemas.microsoft.com/office/drawing/2010/main" val="0"/>
@@ -24309,7 +24285,7 @@
                 <v:shape id="_x0000_i1033" type="#_x0000_t75" alt="" style="width:42pt;height:29pt;mso-width-percent:0;mso-height-percent:0;mso-width-percent:0;mso-height-percent:0" o:ole="">
                   <v:imagedata r:id="rId9" o:title=""/>
                 </v:shape>
-                <o:OLEObject Type="Embed" ProgID="PBrush" ShapeID="_x0000_i1033" DrawAspect="Content" ObjectID="_1620989717" r:id="rId51"/>
+                <o:OLEObject Type="Embed" ProgID="PBrush" ShapeID="_x0000_i1033" DrawAspect="Content" ObjectID="_1620999364" r:id="rId50"/>
               </w:object>
             </w:r>
             <w:r>
@@ -24483,7 +24459,7 @@
         </w:numPr>
         <w:spacing w:after="0"/>
       </w:pPr>
-      <w:hyperlink r:id="rId52" w:history="1">
+      <w:hyperlink r:id="rId51" w:history="1">
         <w:r>
           <w:rPr>
             <w:rStyle w:val="Hyperlink"/>
@@ -24525,7 +24501,7 @@
         </w:numPr>
         <w:spacing w:after="0"/>
       </w:pPr>
-      <w:hyperlink r:id="rId53" w:history="1">
+      <w:hyperlink r:id="rId52" w:history="1">
         <w:r>
           <w:rPr>
             <w:rStyle w:val="Hyperlink"/>
@@ -24728,7 +24704,7 @@
                     </pic:cNvPicPr>
                   </pic:nvPicPr>
                   <pic:blipFill>
-                    <a:blip r:embed="rId54">
+                    <a:blip r:embed="rId53">
                       <a:extLst>
                         <a:ext uri="{28A0092B-C50C-407E-A947-70E740481C1C}">
                           <a14:useLocalDpi xmlns:a14="http://schemas.microsoft.com/office/drawing/2010/main" val="0"/>
@@ -24857,7 +24833,7 @@
                     </pic:cNvPicPr>
                   </pic:nvPicPr>
                   <pic:blipFill>
-                    <a:blip r:embed="rId55">
+                    <a:blip r:embed="rId54">
                       <a:extLst>
                         <a:ext uri="{28A0092B-C50C-407E-A947-70E740481C1C}">
                           <a14:useLocalDpi xmlns:a14="http://schemas.microsoft.com/office/drawing/2010/main" val="0"/>
@@ -25001,12 +24977,12 @@
       </w:r>
     </w:p>
     <w:sectPr>
-      <w:headerReference w:type="even" r:id="rId56"/>
-      <w:headerReference w:type="default" r:id="rId57"/>
-      <w:footerReference w:type="even" r:id="rId58"/>
-      <w:footerReference w:type="default" r:id="rId59"/>
-      <w:headerReference w:type="first" r:id="rId60"/>
-      <w:footerReference w:type="first" r:id="rId61"/>
+      <w:headerReference w:type="even" r:id="rId55"/>
+      <w:headerReference w:type="default" r:id="rId56"/>
+      <w:footerReference w:type="even" r:id="rId57"/>
+      <w:footerReference w:type="default" r:id="rId58"/>
+      <w:headerReference w:type="first" r:id="rId59"/>
+      <w:footerReference w:type="first" r:id="rId60"/>
       <w:type w:val="continuous"/>
       <w:pgSz w:w="12240" w:h="15840" w:code="1"/>
       <w:pgMar w:top="720" w:right="720" w:bottom="720" w:left="720" w:header="720" w:footer="720" w:gutter="0"/>
@@ -25088,7 +25064,7 @@
           <w:rPr>
             <w:noProof/>
           </w:rPr>
-          <w:t>19</w:t>
+          <w:t>6</w:t>
         </w:r>
         <w:r>
           <w:rPr>
@@ -29780,7 +29756,7 @@
 </file>
 
 <file path=customXml/itemProps1.xml><?xml version="1.0" encoding="utf-8"?>
-<ds:datastoreItem xmlns:ds="http://schemas.openxmlformats.org/officeDocument/2006/customXml" ds:itemID="{B843F78D-08AC-4AAA-A970-B1F81D658403}">
+<ds:datastoreItem xmlns:ds="http://schemas.openxmlformats.org/officeDocument/2006/customXml" ds:itemID="{499E90BD-DA82-4EC9-988C-530FCC48F22B}">
   <ds:schemaRefs>
     <ds:schemaRef ds:uri="http://schemas.openxmlformats.org/officeDocument/2006/bibliography"/>
   </ds:schemaRefs>

</xml_diff>

<commit_message>
updates to ontology and exercises.
</commit_message>
<xml_diff>
--- a/CSS2019/doc/LDWorkshopExercises.docx
+++ b/CSS2019/doc/LDWorkshopExercises.docx
@@ -430,13 +430,127 @@
           <w:r>
             <w:fldChar w:fldCharType="separate"/>
           </w:r>
-          <w:hyperlink w:anchor="_Toc10376906" w:history="1">
+          <w:bookmarkStart w:id="0" w:name="_GoBack"/>
+          <w:bookmarkEnd w:id="0"/>
+          <w:r>
+            <w:rPr>
+              <w:rStyle w:val="Hyperlink"/>
+              <w:noProof/>
+            </w:rPr>
+            <w:fldChar w:fldCharType="begin"/>
+          </w:r>
+          <w:r>
+            <w:rPr>
+              <w:rStyle w:val="Hyperlink"/>
+              <w:noProof/>
+            </w:rPr>
+            <w:instrText xml:space="preserve"> </w:instrText>
+          </w:r>
+          <w:r>
+            <w:rPr>
+              <w:noProof/>
+            </w:rPr>
+            <w:instrText>HYPERLINK \l "_Toc10547740"</w:instrText>
+          </w:r>
+          <w:r>
+            <w:rPr>
+              <w:rStyle w:val="Hyperlink"/>
+              <w:noProof/>
+            </w:rPr>
+            <w:instrText xml:space="preserve"> </w:instrText>
+          </w:r>
+          <w:r>
+            <w:rPr>
+              <w:rStyle w:val="Hyperlink"/>
+              <w:noProof/>
+            </w:rPr>
+          </w:r>
+          <w:r>
+            <w:rPr>
+              <w:rStyle w:val="Hyperlink"/>
+              <w:noProof/>
+            </w:rPr>
+            <w:fldChar w:fldCharType="separate"/>
+          </w:r>
+          <w:r>
+            <w:rPr>
+              <w:rStyle w:val="Hyperlink"/>
+              <w:noProof/>
+            </w:rPr>
+            <w:t>Introduction</w:t>
+          </w:r>
+          <w:r>
+            <w:rPr>
+              <w:noProof/>
+              <w:webHidden/>
+            </w:rPr>
+            <w:tab/>
+          </w:r>
+          <w:r>
+            <w:rPr>
+              <w:noProof/>
+              <w:webHidden/>
+            </w:rPr>
+            <w:fldChar w:fldCharType="begin"/>
+          </w:r>
+          <w:r>
+            <w:rPr>
+              <w:noProof/>
+              <w:webHidden/>
+            </w:rPr>
+            <w:instrText xml:space="preserve"> PAGEREF _Toc10547740 \h </w:instrText>
+          </w:r>
+          <w:r>
+            <w:rPr>
+              <w:noProof/>
+              <w:webHidden/>
+            </w:rPr>
+          </w:r>
+          <w:r>
+            <w:rPr>
+              <w:noProof/>
+              <w:webHidden/>
+            </w:rPr>
+            <w:fldChar w:fldCharType="separate"/>
+          </w:r>
+          <w:r>
+            <w:rPr>
+              <w:noProof/>
+              <w:webHidden/>
+            </w:rPr>
+            <w:t>2</w:t>
+          </w:r>
+          <w:r>
+            <w:rPr>
+              <w:noProof/>
+              <w:webHidden/>
+            </w:rPr>
+            <w:fldChar w:fldCharType="end"/>
+          </w:r>
+          <w:r>
+            <w:rPr>
+              <w:rStyle w:val="Hyperlink"/>
+              <w:noProof/>
+            </w:rPr>
+            <w:fldChar w:fldCharType="end"/>
+          </w:r>
+        </w:p>
+        <w:p>
+          <w:pPr>
+            <w:pStyle w:val="TOC1"/>
+            <w:rPr>
+              <w:rFonts w:asciiTheme="minorHAnsi" w:eastAsiaTheme="minorEastAsia" w:hAnsiTheme="minorHAnsi" w:cstheme="minorBidi"/>
+              <w:noProof/>
+              <w:color w:val="auto"/>
+            </w:rPr>
+          </w:pPr>
+          <w:hyperlink w:anchor="_Toc10547741" w:history="1">
             <w:r>
               <w:rPr>
                 <w:rStyle w:val="Hyperlink"/>
                 <w:noProof/>
               </w:rPr>
-              <w:t>Introduction</w:t>
+              <w:t>Server Login and Preparation</w:t>
             </w:r>
             <w:r>
               <w:rPr>
@@ -457,7 +571,7 @@
                 <w:noProof/>
                 <w:webHidden/>
               </w:rPr>
-              <w:instrText xml:space="preserve"> PAGEREF _Toc10376906 \h </w:instrText>
+              <w:instrText xml:space="preserve"> PAGEREF _Toc10547741 \h </w:instrText>
             </w:r>
             <w:r>
               <w:rPr>
@@ -497,13 +611,13 @@
               <w:color w:val="auto"/>
             </w:rPr>
           </w:pPr>
-          <w:hyperlink w:anchor="_Toc10376907" w:history="1">
+          <w:hyperlink w:anchor="_Toc10547742" w:history="1">
             <w:r>
               <w:rPr>
                 <w:rStyle w:val="Hyperlink"/>
                 <w:noProof/>
               </w:rPr>
-              <w:t>Server Login and Preparation</w:t>
+              <w:t>Exercises</w:t>
             </w:r>
             <w:r>
               <w:rPr>
@@ -524,7 +638,7 @@
                 <w:noProof/>
                 <w:webHidden/>
               </w:rPr>
-              <w:instrText xml:space="preserve"> PAGEREF _Toc10376907 \h </w:instrText>
+              <w:instrText xml:space="preserve"> PAGEREF _Toc10547742 \h </w:instrText>
             </w:r>
             <w:r>
               <w:rPr>
@@ -544,7 +658,7 @@
                 <w:noProof/>
                 <w:webHidden/>
               </w:rPr>
-              <w:t>2</w:t>
+              <w:t>3</w:t>
             </w:r>
             <w:r>
               <w:rPr>
@@ -564,13 +678,28 @@
               <w:color w:val="auto"/>
             </w:rPr>
           </w:pPr>
-          <w:hyperlink w:anchor="_Toc10376908" w:history="1">
+          <w:hyperlink w:anchor="_Toc10547743" w:history="1">
             <w:r>
               <w:rPr>
                 <w:rStyle w:val="Hyperlink"/>
                 <w:noProof/>
               </w:rPr>
-              <w:t>Exercises</w:t>
+              <w:t>1.</w:t>
+            </w:r>
+            <w:r>
+              <w:rPr>
+                <w:rFonts w:asciiTheme="minorHAnsi" w:eastAsiaTheme="minorEastAsia" w:hAnsiTheme="minorHAnsi" w:cstheme="minorBidi"/>
+                <w:noProof/>
+                <w:color w:val="auto"/>
+              </w:rPr>
+              <w:tab/>
+            </w:r>
+            <w:r>
+              <w:rPr>
+                <w:rStyle w:val="Hyperlink"/>
+                <w:noProof/>
+              </w:rPr>
+              <w:t>Create Your Study Graph</w:t>
             </w:r>
             <w:r>
               <w:rPr>
@@ -591,7 +720,7 @@
                 <w:noProof/>
                 <w:webHidden/>
               </w:rPr>
-              <w:instrText xml:space="preserve"> PAGEREF _Toc10376908 \h </w:instrText>
+              <w:instrText xml:space="preserve"> PAGEREF _Toc10547743 \h </w:instrText>
             </w:r>
             <w:r>
               <w:rPr>
@@ -631,13 +760,13 @@
               <w:color w:val="auto"/>
             </w:rPr>
           </w:pPr>
-          <w:hyperlink w:anchor="_Toc10376909" w:history="1">
+          <w:hyperlink w:anchor="_Toc10547744" w:history="1">
             <w:r>
               <w:rPr>
                 <w:rStyle w:val="Hyperlink"/>
                 <w:noProof/>
               </w:rPr>
-              <w:t>1.</w:t>
+              <w:t>1.1</w:t>
             </w:r>
             <w:r>
               <w:rPr>
@@ -652,7 +781,7 @@
                 <w:rStyle w:val="Hyperlink"/>
                 <w:noProof/>
               </w:rPr>
-              <w:t>Create Your Study Graph</w:t>
+              <w:t>Open the Graph Editor</w:t>
             </w:r>
             <w:r>
               <w:rPr>
@@ -673,7 +802,7 @@
                 <w:noProof/>
                 <w:webHidden/>
               </w:rPr>
-              <w:instrText xml:space="preserve"> PAGEREF _Toc10376909 \h </w:instrText>
+              <w:instrText xml:space="preserve"> PAGEREF _Toc10547744 \h </w:instrText>
             </w:r>
             <w:r>
               <w:rPr>
@@ -713,13 +842,13 @@
               <w:color w:val="auto"/>
             </w:rPr>
           </w:pPr>
-          <w:hyperlink w:anchor="_Toc10376910" w:history="1">
+          <w:hyperlink w:anchor="_Toc10547745" w:history="1">
             <w:r>
               <w:rPr>
                 <w:rStyle w:val="Hyperlink"/>
                 <w:noProof/>
               </w:rPr>
-              <w:t>1.1</w:t>
+              <w:t>1.2</w:t>
             </w:r>
             <w:r>
               <w:rPr>
@@ -734,7 +863,7 @@
                 <w:rStyle w:val="Hyperlink"/>
                 <w:noProof/>
               </w:rPr>
-              <w:t>Open the Graph Editor</w:t>
+              <w:t>Add a Study Information</w:t>
             </w:r>
             <w:r>
               <w:rPr>
@@ -755,7 +884,7 @@
                 <w:noProof/>
                 <w:webHidden/>
               </w:rPr>
-              <w:instrText xml:space="preserve"> PAGEREF _Toc10376910 \h </w:instrText>
+              <w:instrText xml:space="preserve"> PAGEREF _Toc10547745 \h </w:instrText>
             </w:r>
             <w:r>
               <w:rPr>
@@ -775,7 +904,7 @@
                 <w:noProof/>
                 <w:webHidden/>
               </w:rPr>
-              <w:t>3</w:t>
+              <w:t>4</w:t>
             </w:r>
             <w:r>
               <w:rPr>
@@ -795,13 +924,13 @@
               <w:color w:val="auto"/>
             </w:rPr>
           </w:pPr>
-          <w:hyperlink w:anchor="_Toc10376911" w:history="1">
+          <w:hyperlink w:anchor="_Toc10547746" w:history="1">
             <w:r>
               <w:rPr>
                 <w:rStyle w:val="Hyperlink"/>
                 <w:noProof/>
               </w:rPr>
-              <w:t>1.2</w:t>
+              <w:t>1.3</w:t>
             </w:r>
             <w:r>
               <w:rPr>
@@ -816,7 +945,7 @@
                 <w:rStyle w:val="Hyperlink"/>
                 <w:noProof/>
               </w:rPr>
-              <w:t>Add a Study Information</w:t>
+              <w:t>Add Persons and Treatments</w:t>
             </w:r>
             <w:r>
               <w:rPr>
@@ -837,7 +966,7 @@
                 <w:noProof/>
                 <w:webHidden/>
               </w:rPr>
-              <w:instrText xml:space="preserve"> PAGEREF _Toc10376911 \h </w:instrText>
+              <w:instrText xml:space="preserve"> PAGEREF _Toc10547746 \h </w:instrText>
             </w:r>
             <w:r>
               <w:rPr>
@@ -857,7 +986,7 @@
                 <w:noProof/>
                 <w:webHidden/>
               </w:rPr>
-              <w:t>4</w:t>
+              <w:t>5</w:t>
             </w:r>
             <w:r>
               <w:rPr>
@@ -877,13 +1006,13 @@
               <w:color w:val="auto"/>
             </w:rPr>
           </w:pPr>
-          <w:hyperlink w:anchor="_Toc10376912" w:history="1">
+          <w:hyperlink w:anchor="_Toc10547747" w:history="1">
             <w:r>
               <w:rPr>
                 <w:rStyle w:val="Hyperlink"/>
                 <w:noProof/>
               </w:rPr>
-              <w:t>1.3</w:t>
+              <w:t>1.4</w:t>
             </w:r>
             <w:r>
               <w:rPr>
@@ -898,7 +1027,7 @@
                 <w:rStyle w:val="Hyperlink"/>
                 <w:noProof/>
               </w:rPr>
-              <w:t>Add Persons and Treatments</w:t>
+              <w:t>Add Demographics</w:t>
             </w:r>
             <w:r>
               <w:rPr>
@@ -919,7 +1048,7 @@
                 <w:noProof/>
                 <w:webHidden/>
               </w:rPr>
-              <w:instrText xml:space="preserve"> PAGEREF _Toc10376912 \h </w:instrText>
+              <w:instrText xml:space="preserve"> PAGEREF _Toc10547747 \h </w:instrText>
             </w:r>
             <w:r>
               <w:rPr>
@@ -939,7 +1068,7 @@
                 <w:noProof/>
                 <w:webHidden/>
               </w:rPr>
-              <w:t>5</w:t>
+              <w:t>6</w:t>
             </w:r>
             <w:r>
               <w:rPr>
@@ -959,13 +1088,13 @@
               <w:color w:val="auto"/>
             </w:rPr>
           </w:pPr>
-          <w:hyperlink w:anchor="_Toc10376913" w:history="1">
+          <w:hyperlink w:anchor="_Toc10547748" w:history="1">
             <w:r>
               <w:rPr>
                 <w:rStyle w:val="Hyperlink"/>
                 <w:noProof/>
               </w:rPr>
-              <w:t>1.4</w:t>
+              <w:t>1.5</w:t>
             </w:r>
             <w:r>
               <w:rPr>
@@ -980,7 +1109,7 @@
                 <w:rStyle w:val="Hyperlink"/>
                 <w:noProof/>
               </w:rPr>
-              <w:t>Add Demographics</w:t>
+              <w:t>Add another Person</w:t>
             </w:r>
             <w:r>
               <w:rPr>
@@ -1001,7 +1130,7 @@
                 <w:noProof/>
                 <w:webHidden/>
               </w:rPr>
-              <w:instrText xml:space="preserve"> PAGEREF _Toc10376913 \h </w:instrText>
+              <w:instrText xml:space="preserve"> PAGEREF _Toc10547748 \h </w:instrText>
             </w:r>
             <w:r>
               <w:rPr>
@@ -1021,7 +1150,7 @@
                 <w:noProof/>
                 <w:webHidden/>
               </w:rPr>
-              <w:t>6</w:t>
+              <w:t>7</w:t>
             </w:r>
             <w:r>
               <w:rPr>
@@ -1041,13 +1170,13 @@
               <w:color w:val="auto"/>
             </w:rPr>
           </w:pPr>
-          <w:hyperlink w:anchor="_Toc10376914" w:history="1">
+          <w:hyperlink w:anchor="_Toc10547749" w:history="1">
             <w:r>
               <w:rPr>
                 <w:rStyle w:val="Hyperlink"/>
                 <w:noProof/>
               </w:rPr>
-              <w:t>1.5</w:t>
+              <w:t>1.6</w:t>
             </w:r>
             <w:r>
               <w:rPr>
@@ -1062,7 +1191,7 @@
                 <w:rStyle w:val="Hyperlink"/>
                 <w:noProof/>
               </w:rPr>
-              <w:t>Add another Person</w:t>
+              <w:t>Review your graph</w:t>
             </w:r>
             <w:r>
               <w:rPr>
@@ -1083,7 +1212,7 @@
                 <w:noProof/>
                 <w:webHidden/>
               </w:rPr>
-              <w:instrText xml:space="preserve"> PAGEREF _Toc10376914 \h </w:instrText>
+              <w:instrText xml:space="preserve"> PAGEREF _Toc10547749 \h </w:instrText>
             </w:r>
             <w:r>
               <w:rPr>
@@ -1103,7 +1232,7 @@
                 <w:noProof/>
                 <w:webHidden/>
               </w:rPr>
-              <w:t>7</w:t>
+              <w:t>8</w:t>
             </w:r>
             <w:r>
               <w:rPr>
@@ -1123,13 +1252,13 @@
               <w:color w:val="auto"/>
             </w:rPr>
           </w:pPr>
-          <w:hyperlink w:anchor="_Toc10376915" w:history="1">
+          <w:hyperlink w:anchor="_Toc10547750" w:history="1">
             <w:r>
               <w:rPr>
                 <w:rStyle w:val="Hyperlink"/>
                 <w:noProof/>
               </w:rPr>
-              <w:t>1.6</w:t>
+              <w:t>1.7</w:t>
             </w:r>
             <w:r>
               <w:rPr>
@@ -1144,7 +1273,7 @@
                 <w:rStyle w:val="Hyperlink"/>
                 <w:noProof/>
               </w:rPr>
-              <w:t>Review your graph</w:t>
+              <w:t>Export to TTL</w:t>
             </w:r>
             <w:r>
               <w:rPr>
@@ -1165,7 +1294,7 @@
                 <w:noProof/>
                 <w:webHidden/>
               </w:rPr>
-              <w:instrText xml:space="preserve"> PAGEREF _Toc10376915 \h </w:instrText>
+              <w:instrText xml:space="preserve"> PAGEREF _Toc10547750 \h </w:instrText>
             </w:r>
             <w:r>
               <w:rPr>
@@ -1205,13 +1334,13 @@
               <w:color w:val="auto"/>
             </w:rPr>
           </w:pPr>
-          <w:hyperlink w:anchor="_Toc10376916" w:history="1">
+          <w:hyperlink w:anchor="_Toc10547751" w:history="1">
             <w:r>
               <w:rPr>
                 <w:rStyle w:val="Hyperlink"/>
                 <w:noProof/>
               </w:rPr>
-              <w:t>1.7</w:t>
+              <w:t>1.8</w:t>
             </w:r>
             <w:r>
               <w:rPr>
@@ -1226,7 +1355,7 @@
                 <w:rStyle w:val="Hyperlink"/>
                 <w:noProof/>
               </w:rPr>
-              <w:t>Export to TTL</w:t>
+              <w:t>Validate the Data</w:t>
             </w:r>
             <w:r>
               <w:rPr>
@@ -1247,7 +1376,7 @@
                 <w:noProof/>
                 <w:webHidden/>
               </w:rPr>
-              <w:instrText xml:space="preserve"> PAGEREF _Toc10376916 \h </w:instrText>
+              <w:instrText xml:space="preserve"> PAGEREF _Toc10547751 \h </w:instrText>
             </w:r>
             <w:r>
               <w:rPr>
@@ -1267,7 +1396,7 @@
                 <w:noProof/>
                 <w:webHidden/>
               </w:rPr>
-              <w:t>8</w:t>
+              <w:t>9</w:t>
             </w:r>
             <w:r>
               <w:rPr>
@@ -1287,13 +1416,13 @@
               <w:color w:val="auto"/>
             </w:rPr>
           </w:pPr>
-          <w:hyperlink w:anchor="_Toc10376917" w:history="1">
+          <w:hyperlink w:anchor="_Toc10547752" w:history="1">
             <w:r>
               <w:rPr>
                 <w:rStyle w:val="Hyperlink"/>
                 <w:noProof/>
               </w:rPr>
-              <w:t>1.8</w:t>
+              <w:t>1.9</w:t>
             </w:r>
             <w:r>
               <w:rPr>
@@ -1308,7 +1437,7 @@
                 <w:rStyle w:val="Hyperlink"/>
                 <w:noProof/>
               </w:rPr>
-              <w:t>Validate the Data</w:t>
+              <w:t>Upload to Database</w:t>
             </w:r>
             <w:r>
               <w:rPr>
@@ -1329,7 +1458,7 @@
                 <w:noProof/>
                 <w:webHidden/>
               </w:rPr>
-              <w:instrText xml:space="preserve"> PAGEREF _Toc10376917 \h </w:instrText>
+              <w:instrText xml:space="preserve"> PAGEREF _Toc10547752 \h </w:instrText>
             </w:r>
             <w:r>
               <w:rPr>
@@ -1349,7 +1478,7 @@
                 <w:noProof/>
                 <w:webHidden/>
               </w:rPr>
-              <w:t>9</w:t>
+              <w:t>11</w:t>
             </w:r>
             <w:r>
               <w:rPr>
@@ -1369,13 +1498,13 @@
               <w:color w:val="auto"/>
             </w:rPr>
           </w:pPr>
-          <w:hyperlink w:anchor="_Toc10376918" w:history="1">
+          <w:hyperlink w:anchor="_Toc10547753" w:history="1">
             <w:r>
               <w:rPr>
                 <w:rStyle w:val="Hyperlink"/>
                 <w:noProof/>
               </w:rPr>
-              <w:t>1.9</w:t>
+              <w:t>2.</w:t>
             </w:r>
             <w:r>
               <w:rPr>
@@ -1390,7 +1519,7 @@
                 <w:rStyle w:val="Hyperlink"/>
                 <w:noProof/>
               </w:rPr>
-              <w:t>Upload to Database</w:t>
+              <w:t>Query Your Graph</w:t>
             </w:r>
             <w:r>
               <w:rPr>
@@ -1411,7 +1540,7 @@
                 <w:noProof/>
                 <w:webHidden/>
               </w:rPr>
-              <w:instrText xml:space="preserve"> PAGEREF _Toc10376918 \h </w:instrText>
+              <w:instrText xml:space="preserve"> PAGEREF _Toc10547753 \h </w:instrText>
             </w:r>
             <w:r>
               <w:rPr>
@@ -1431,7 +1560,7 @@
                 <w:noProof/>
                 <w:webHidden/>
               </w:rPr>
-              <w:t>11</w:t>
+              <w:t>12</w:t>
             </w:r>
             <w:r>
               <w:rPr>
@@ -1451,13 +1580,13 @@
               <w:color w:val="auto"/>
             </w:rPr>
           </w:pPr>
-          <w:hyperlink w:anchor="_Toc10376919" w:history="1">
+          <w:hyperlink w:anchor="_Toc10547754" w:history="1">
             <w:r>
               <w:rPr>
                 <w:rStyle w:val="Hyperlink"/>
                 <w:noProof/>
               </w:rPr>
-              <w:t>2.</w:t>
+              <w:t>2.1</w:t>
             </w:r>
             <w:r>
               <w:rPr>
@@ -1472,7 +1601,7 @@
                 <w:rStyle w:val="Hyperlink"/>
                 <w:noProof/>
               </w:rPr>
-              <w:t>Query Your Graph</w:t>
+              <w:t>Show all triples</w:t>
             </w:r>
             <w:r>
               <w:rPr>
@@ -1493,7 +1622,7 @@
                 <w:noProof/>
                 <w:webHidden/>
               </w:rPr>
-              <w:instrText xml:space="preserve"> PAGEREF _Toc10376919 \h </w:instrText>
+              <w:instrText xml:space="preserve"> PAGEREF _Toc10547754 \h </w:instrText>
             </w:r>
             <w:r>
               <w:rPr>
@@ -1533,13 +1662,13 @@
               <w:color w:val="auto"/>
             </w:rPr>
           </w:pPr>
-          <w:hyperlink w:anchor="_Toc10376920" w:history="1">
+          <w:hyperlink w:anchor="_Toc10547755" w:history="1">
             <w:r>
               <w:rPr>
                 <w:rStyle w:val="Hyperlink"/>
                 <w:noProof/>
               </w:rPr>
-              <w:t>2.1</w:t>
+              <w:t>2.2</w:t>
             </w:r>
             <w:r>
               <w:rPr>
@@ -1554,7 +1683,37 @@
                 <w:rStyle w:val="Hyperlink"/>
                 <w:noProof/>
               </w:rPr>
-              <w:t>Show all triples</w:t>
+              <w:t>How many people</w:t>
+            </w:r>
+            <w:r>
+              <w:rPr>
+                <w:rStyle w:val="Hyperlink"/>
+                <w:i/>
+                <w:noProof/>
+              </w:rPr>
+              <w:t xml:space="preserve"> randomizedTo </w:t>
+            </w:r>
+            <w:r>
+              <w:rPr>
+                <w:rStyle w:val="Hyperlink"/>
+                <w:noProof/>
+              </w:rPr>
+              <w:t>treatment arms in</w:t>
+            </w:r>
+            <w:r>
+              <w:rPr>
+                <w:rStyle w:val="Hyperlink"/>
+                <w:i/>
+                <w:noProof/>
+              </w:rPr>
+              <w:t xml:space="preserve"> </w:t>
+            </w:r>
+            <w:r>
+              <w:rPr>
+                <w:rStyle w:val="Hyperlink"/>
+                <w:noProof/>
+              </w:rPr>
+              <w:t>the study?</w:t>
             </w:r>
             <w:r>
               <w:rPr>
@@ -1575,7 +1734,7 @@
                 <w:noProof/>
                 <w:webHidden/>
               </w:rPr>
-              <w:instrText xml:space="preserve"> PAGEREF _Toc10376920 \h </w:instrText>
+              <w:instrText xml:space="preserve"> PAGEREF _Toc10547755 \h </w:instrText>
             </w:r>
             <w:r>
               <w:rPr>
@@ -1615,13 +1774,13 @@
               <w:color w:val="auto"/>
             </w:rPr>
           </w:pPr>
-          <w:hyperlink w:anchor="_Toc10376921" w:history="1">
+          <w:hyperlink w:anchor="_Toc10547756" w:history="1">
             <w:r>
               <w:rPr>
                 <w:rStyle w:val="Hyperlink"/>
                 <w:noProof/>
               </w:rPr>
-              <w:t>2.2</w:t>
+              <w:t>2.3</w:t>
             </w:r>
             <w:r>
               <w:rPr>
@@ -1636,7 +1795,7 @@
                 <w:rStyle w:val="Hyperlink"/>
                 <w:noProof/>
               </w:rPr>
-              <w:t>How many people randomizedTo treatment arms in the study?</w:t>
+              <w:t>Find the names of people who are randomized to treatment arms.</w:t>
             </w:r>
             <w:r>
               <w:rPr>
@@ -1657,7 +1816,7 @@
                 <w:noProof/>
                 <w:webHidden/>
               </w:rPr>
-              <w:instrText xml:space="preserve"> PAGEREF _Toc10376921 \h </w:instrText>
+              <w:instrText xml:space="preserve"> PAGEREF _Toc10547756 \h </w:instrText>
             </w:r>
             <w:r>
               <w:rPr>
@@ -1697,13 +1856,13 @@
               <w:color w:val="auto"/>
             </w:rPr>
           </w:pPr>
-          <w:hyperlink w:anchor="_Toc10376922" w:history="1">
+          <w:hyperlink w:anchor="_Toc10547757" w:history="1">
             <w:r>
               <w:rPr>
                 <w:rStyle w:val="Hyperlink"/>
                 <w:noProof/>
               </w:rPr>
-              <w:t>2.3</w:t>
+              <w:t>2.4</w:t>
             </w:r>
             <w:r>
               <w:rPr>
@@ -1718,21 +1877,7 @@
                 <w:rStyle w:val="Hyperlink"/>
                 <w:noProof/>
               </w:rPr>
-              <w:t>Find the names of people who are randomized to treatm</w:t>
-            </w:r>
-            <w:r>
-              <w:rPr>
-                <w:rStyle w:val="Hyperlink"/>
-                <w:noProof/>
-              </w:rPr>
-              <w:t>e</w:t>
-            </w:r>
-            <w:r>
-              <w:rPr>
-                <w:rStyle w:val="Hyperlink"/>
-                <w:noProof/>
-              </w:rPr>
-              <w:t>nt arms.</w:t>
+              <w:t>List the names of the people randomized to treatment arm type and the drug they received.</w:t>
             </w:r>
             <w:r>
               <w:rPr>
@@ -1753,7 +1898,7 @@
                 <w:noProof/>
                 <w:webHidden/>
               </w:rPr>
-              <w:instrText xml:space="preserve"> PAGEREF _Toc10376922 \h </w:instrText>
+              <w:instrText xml:space="preserve"> PAGEREF _Toc10547757 \h </w:instrText>
             </w:r>
             <w:r>
               <w:rPr>
@@ -1773,7 +1918,7 @@
                 <w:noProof/>
                 <w:webHidden/>
               </w:rPr>
-              <w:t>12</w:t>
+              <w:t>13</w:t>
             </w:r>
             <w:r>
               <w:rPr>
@@ -1793,13 +1938,13 @@
               <w:color w:val="auto"/>
             </w:rPr>
           </w:pPr>
-          <w:hyperlink w:anchor="_Toc10376923" w:history="1">
+          <w:hyperlink w:anchor="_Toc10547758" w:history="1">
             <w:r>
               <w:rPr>
                 <w:rStyle w:val="Hyperlink"/>
                 <w:noProof/>
               </w:rPr>
-              <w:t>2.4</w:t>
+              <w:t>3.</w:t>
             </w:r>
             <w:r>
               <w:rPr>
@@ -1814,7 +1959,7 @@
                 <w:rStyle w:val="Hyperlink"/>
                 <w:noProof/>
               </w:rPr>
-              <w:t>List the names of the people randomized to treatment arm type and the drug they received.</w:t>
+              <w:t>Extend to Other Graphs (Federated Query)</w:t>
             </w:r>
             <w:r>
               <w:rPr>
@@ -1835,7 +1980,7 @@
                 <w:noProof/>
                 <w:webHidden/>
               </w:rPr>
-              <w:instrText xml:space="preserve"> PAGEREF _Toc10376923 \h </w:instrText>
+              <w:instrText xml:space="preserve"> PAGEREF _Toc10547758 \h </w:instrText>
             </w:r>
             <w:r>
               <w:rPr>
@@ -1875,13 +2020,13 @@
               <w:color w:val="auto"/>
             </w:rPr>
           </w:pPr>
-          <w:hyperlink w:anchor="_Toc10376924" w:history="1">
+          <w:hyperlink w:anchor="_Toc10547759" w:history="1">
             <w:r>
               <w:rPr>
                 <w:rStyle w:val="Hyperlink"/>
                 <w:noProof/>
               </w:rPr>
-              <w:t>3.</w:t>
+              <w:t>3.1</w:t>
             </w:r>
             <w:r>
               <w:rPr>
@@ -1896,35 +2041,7 @@
                 <w:rStyle w:val="Hyperlink"/>
                 <w:noProof/>
               </w:rPr>
-              <w:t>Extending</w:t>
-            </w:r>
-            <w:r>
-              <w:rPr>
-                <w:rStyle w:val="Hyperlink"/>
-                <w:noProof/>
-              </w:rPr>
-              <w:t xml:space="preserve"> </w:t>
-            </w:r>
-            <w:r>
-              <w:rPr>
-                <w:rStyle w:val="Hyperlink"/>
-                <w:noProof/>
-              </w:rPr>
-              <w:t>to Other Gra</w:t>
-            </w:r>
-            <w:r>
-              <w:rPr>
-                <w:rStyle w:val="Hyperlink"/>
-                <w:noProof/>
-              </w:rPr>
-              <w:t>p</w:t>
-            </w:r>
-            <w:r>
-              <w:rPr>
-                <w:rStyle w:val="Hyperlink"/>
-                <w:noProof/>
-              </w:rPr>
-              <w:t>hs (Federated Queries)</w:t>
+              <w:t>Your study in ClinicalTrials.gov</w:t>
             </w:r>
             <w:r>
               <w:rPr>
@@ -1945,7 +2062,7 @@
                 <w:noProof/>
                 <w:webHidden/>
               </w:rPr>
-              <w:instrText xml:space="preserve"> PAGEREF _Toc10376924 \h </w:instrText>
+              <w:instrText xml:space="preserve"> PAGEREF _Toc10547759 \h </w:instrText>
             </w:r>
             <w:r>
               <w:rPr>
@@ -1985,13 +2102,13 @@
               <w:color w:val="auto"/>
             </w:rPr>
           </w:pPr>
-          <w:hyperlink w:anchor="_Toc10376925" w:history="1">
+          <w:hyperlink w:anchor="_Toc10547760" w:history="1">
             <w:r>
               <w:rPr>
                 <w:rStyle w:val="Hyperlink"/>
                 <w:noProof/>
               </w:rPr>
-              <w:t>3.1</w:t>
+              <w:t>3.2</w:t>
             </w:r>
             <w:r>
               <w:rPr>
@@ -2006,7 +2123,7 @@
                 <w:rStyle w:val="Hyperlink"/>
                 <w:noProof/>
               </w:rPr>
-              <w:t>Your study in ClinicalTrials.gov</w:t>
+              <w:t>Study Title and Phase</w:t>
             </w:r>
             <w:r>
               <w:rPr>
@@ -2027,7 +2144,7 @@
                 <w:noProof/>
                 <w:webHidden/>
               </w:rPr>
-              <w:instrText xml:space="preserve"> PAGEREF _Toc10376925 \h </w:instrText>
+              <w:instrText xml:space="preserve"> PAGEREF _Toc10547760 \h </w:instrText>
             </w:r>
             <w:r>
               <w:rPr>
@@ -2047,7 +2164,7 @@
                 <w:noProof/>
                 <w:webHidden/>
               </w:rPr>
-              <w:t>13</w:t>
+              <w:t>14</w:t>
             </w:r>
             <w:r>
               <w:rPr>
@@ -2067,13 +2184,13 @@
               <w:color w:val="auto"/>
             </w:rPr>
           </w:pPr>
-          <w:hyperlink w:anchor="_Toc10376926" w:history="1">
+          <w:hyperlink w:anchor="_Toc10547761" w:history="1">
             <w:r>
               <w:rPr>
                 <w:rStyle w:val="Hyperlink"/>
                 <w:noProof/>
               </w:rPr>
-              <w:t>3.2</w:t>
+              <w:t>3.3</w:t>
             </w:r>
             <w:r>
               <w:rPr>
@@ -2088,7 +2205,7 @@
                 <w:rStyle w:val="Hyperlink"/>
                 <w:noProof/>
               </w:rPr>
-              <w:t>Study Title and Phase</w:t>
+              <w:t>Information about the Study Drug on DBpedia</w:t>
             </w:r>
             <w:r>
               <w:rPr>
@@ -2109,7 +2226,7 @@
                 <w:noProof/>
                 <w:webHidden/>
               </w:rPr>
-              <w:instrText xml:space="preserve"> PAGEREF _Toc10376926 \h </w:instrText>
+              <w:instrText xml:space="preserve"> PAGEREF _Toc10547761 \h </w:instrText>
             </w:r>
             <w:r>
               <w:rPr>
@@ -2149,13 +2266,13 @@
               <w:color w:val="auto"/>
             </w:rPr>
           </w:pPr>
-          <w:hyperlink w:anchor="_Toc10376927" w:history="1">
+          <w:hyperlink w:anchor="_Toc10547762" w:history="1">
             <w:r>
               <w:rPr>
                 <w:rStyle w:val="Hyperlink"/>
                 <w:noProof/>
               </w:rPr>
-              <w:t>3.3</w:t>
+              <w:t>3.4</w:t>
             </w:r>
             <w:r>
               <w:rPr>
@@ -2170,7 +2287,7 @@
                 <w:rStyle w:val="Hyperlink"/>
                 <w:noProof/>
               </w:rPr>
-              <w:t>Information about the Study Drug on DBpedia</w:t>
+              <w:t>Drug Abstract</w:t>
             </w:r>
             <w:r>
               <w:rPr>
@@ -2191,7 +2308,7 @@
                 <w:noProof/>
                 <w:webHidden/>
               </w:rPr>
-              <w:instrText xml:space="preserve"> PAGEREF _Toc10376927 \h </w:instrText>
+              <w:instrText xml:space="preserve"> PAGEREF _Toc10547762 \h </w:instrText>
             </w:r>
             <w:r>
               <w:rPr>
@@ -2231,13 +2348,13 @@
               <w:color w:val="auto"/>
             </w:rPr>
           </w:pPr>
-          <w:hyperlink w:anchor="_Toc10376928" w:history="1">
+          <w:hyperlink w:anchor="_Toc10547763" w:history="1">
             <w:r>
               <w:rPr>
                 <w:rStyle w:val="Hyperlink"/>
                 <w:noProof/>
               </w:rPr>
-              <w:t>3.4</w:t>
+              <w:t>4.</w:t>
             </w:r>
             <w:r>
               <w:rPr>
@@ -2252,7 +2369,7 @@
                 <w:rStyle w:val="Hyperlink"/>
                 <w:noProof/>
               </w:rPr>
-              <w:t>Drug Abstract</w:t>
+              <w:t>Ontology and Inference</w:t>
             </w:r>
             <w:r>
               <w:rPr>
@@ -2273,7 +2390,7 @@
                 <w:noProof/>
                 <w:webHidden/>
               </w:rPr>
-              <w:instrText xml:space="preserve"> PAGEREF _Toc10376928 \h </w:instrText>
+              <w:instrText xml:space="preserve"> PAGEREF _Toc10547763 \h </w:instrText>
             </w:r>
             <w:r>
               <w:rPr>
@@ -2313,13 +2430,13 @@
               <w:color w:val="auto"/>
             </w:rPr>
           </w:pPr>
-          <w:hyperlink w:anchor="_Toc10376929" w:history="1">
+          <w:hyperlink w:anchor="_Toc10547764" w:history="1">
             <w:r>
               <w:rPr>
                 <w:rStyle w:val="Hyperlink"/>
                 <w:noProof/>
               </w:rPr>
-              <w:t>4.</w:t>
+              <w:t>4.1</w:t>
             </w:r>
             <w:r>
               <w:rPr>
@@ -2334,7 +2451,7 @@
                 <w:rStyle w:val="Hyperlink"/>
                 <w:noProof/>
               </w:rPr>
-              <w:t>Ontology and Inference</w:t>
+              <w:t>Review the Ontology</w:t>
             </w:r>
             <w:r>
               <w:rPr>
@@ -2355,7 +2472,7 @@
                 <w:noProof/>
                 <w:webHidden/>
               </w:rPr>
-              <w:instrText xml:space="preserve"> PAGEREF _Toc10376929 \h </w:instrText>
+              <w:instrText xml:space="preserve"> PAGEREF _Toc10547764 \h </w:instrText>
             </w:r>
             <w:r>
               <w:rPr>
@@ -2395,13 +2512,13 @@
               <w:color w:val="auto"/>
             </w:rPr>
           </w:pPr>
-          <w:hyperlink w:anchor="_Toc10376930" w:history="1">
+          <w:hyperlink w:anchor="_Toc10547765" w:history="1">
             <w:r>
               <w:rPr>
                 <w:rStyle w:val="Hyperlink"/>
                 <w:noProof/>
               </w:rPr>
-              <w:t>4.1</w:t>
+              <w:t>4.2</w:t>
             </w:r>
             <w:r>
               <w:rPr>
@@ -2416,7 +2533,7 @@
                 <w:rStyle w:val="Hyperlink"/>
                 <w:noProof/>
               </w:rPr>
-              <w:t>Review the Ontology</w:t>
+              <w:t>Add the Ontology to the LDWStudy database</w:t>
             </w:r>
             <w:r>
               <w:rPr>
@@ -2437,7 +2554,7 @@
                 <w:noProof/>
                 <w:webHidden/>
               </w:rPr>
-              <w:instrText xml:space="preserve"> PAGEREF _Toc10376930 \h </w:instrText>
+              <w:instrText xml:space="preserve"> PAGEREF _Toc10547765 \h </w:instrText>
             </w:r>
             <w:r>
               <w:rPr>
@@ -2457,7 +2574,7 @@
                 <w:noProof/>
                 <w:webHidden/>
               </w:rPr>
-              <w:t>14</w:t>
+              <w:t>15</w:t>
             </w:r>
             <w:r>
               <w:rPr>
@@ -2477,13 +2594,13 @@
               <w:color w:val="auto"/>
             </w:rPr>
           </w:pPr>
-          <w:hyperlink w:anchor="_Toc10376931" w:history="1">
+          <w:hyperlink w:anchor="_Toc10547766" w:history="1">
             <w:r>
               <w:rPr>
                 <w:rStyle w:val="Hyperlink"/>
                 <w:noProof/>
               </w:rPr>
-              <w:t>4.2</w:t>
+              <w:t>4.3</w:t>
             </w:r>
             <w:r>
               <w:rPr>
@@ -2498,7 +2615,7 @@
                 <w:rStyle w:val="Hyperlink"/>
                 <w:noProof/>
               </w:rPr>
-              <w:t>Add the Ontology to the LDWStudy database</w:t>
+              <w:t>Find the names of HumanStudySubjects in your study.</w:t>
             </w:r>
             <w:r>
               <w:rPr>
@@ -2519,7 +2636,7 @@
                 <w:noProof/>
                 <w:webHidden/>
               </w:rPr>
-              <w:instrText xml:space="preserve"> PAGEREF _Toc10376931 \h </w:instrText>
+              <w:instrText xml:space="preserve"> PAGEREF _Toc10547766 \h </w:instrText>
             </w:r>
             <w:r>
               <w:rPr>
@@ -2559,13 +2676,13 @@
               <w:color w:val="auto"/>
             </w:rPr>
           </w:pPr>
-          <w:hyperlink w:anchor="_Toc10376932" w:history="1">
+          <w:hyperlink w:anchor="_Toc10547767" w:history="1">
             <w:r>
               <w:rPr>
                 <w:rStyle w:val="Hyperlink"/>
                 <w:noProof/>
               </w:rPr>
-              <w:t>4.3</w:t>
+              <w:t>4.4</w:t>
             </w:r>
             <w:r>
               <w:rPr>
@@ -2580,7 +2697,7 @@
                 <w:rStyle w:val="Hyperlink"/>
                 <w:noProof/>
               </w:rPr>
-              <w:t>Find the names of HumanStudySubjects in your study.</w:t>
+              <w:t>Write a reasoner-based query to find all types (classes) of Persons</w:t>
             </w:r>
             <w:r>
               <w:rPr>
@@ -2601,7 +2718,7 @@
                 <w:noProof/>
                 <w:webHidden/>
               </w:rPr>
-              <w:instrText xml:space="preserve"> PAGEREF _Toc10376932 \h </w:instrText>
+              <w:instrText xml:space="preserve"> PAGEREF _Toc10547767 \h </w:instrText>
             </w:r>
             <w:r>
               <w:rPr>
@@ -2621,7 +2738,7 @@
                 <w:noProof/>
                 <w:webHidden/>
               </w:rPr>
-              <w:t>15</w:t>
+              <w:t>16</w:t>
             </w:r>
             <w:r>
               <w:rPr>
@@ -2641,13 +2758,13 @@
               <w:color w:val="auto"/>
             </w:rPr>
           </w:pPr>
-          <w:hyperlink w:anchor="_Toc10376933" w:history="1">
+          <w:hyperlink w:anchor="_Toc10547768" w:history="1">
             <w:r>
               <w:rPr>
                 <w:rStyle w:val="Hyperlink"/>
                 <w:noProof/>
               </w:rPr>
-              <w:t>4.4</w:t>
+              <w:t>5.</w:t>
             </w:r>
             <w:r>
               <w:rPr>
@@ -2662,7 +2779,7 @@
                 <w:rStyle w:val="Hyperlink"/>
                 <w:noProof/>
               </w:rPr>
-              <w:t>Write a reasoner-based query to find all types (classes) of Persons</w:t>
+              <w:t>Merge Studies</w:t>
             </w:r>
             <w:r>
               <w:rPr>
@@ -2683,7 +2800,7 @@
                 <w:noProof/>
                 <w:webHidden/>
               </w:rPr>
-              <w:instrText xml:space="preserve"> PAGEREF _Toc10376933 \h </w:instrText>
+              <w:instrText xml:space="preserve"> PAGEREF _Toc10547768 \h </w:instrText>
             </w:r>
             <w:r>
               <w:rPr>
@@ -2703,7 +2820,7 @@
                 <w:noProof/>
                 <w:webHidden/>
               </w:rPr>
-              <w:t>16</w:t>
+              <w:t>17</w:t>
             </w:r>
             <w:r>
               <w:rPr>
@@ -2723,13 +2840,13 @@
               <w:color w:val="auto"/>
             </w:rPr>
           </w:pPr>
-          <w:hyperlink w:anchor="_Toc10376934" w:history="1">
+          <w:hyperlink w:anchor="_Toc10547769" w:history="1">
             <w:r>
               <w:rPr>
                 <w:rStyle w:val="Hyperlink"/>
                 <w:noProof/>
               </w:rPr>
-              <w:t>5.</w:t>
+              <w:t>5.1</w:t>
             </w:r>
             <w:r>
               <w:rPr>
@@ -2744,7 +2861,7 @@
                 <w:rStyle w:val="Hyperlink"/>
                 <w:noProof/>
               </w:rPr>
-              <w:t>Merge Studies</w:t>
+              <w:t>Create the Data Pool</w:t>
             </w:r>
             <w:r>
               <w:rPr>
@@ -2765,7 +2882,7 @@
                 <w:noProof/>
                 <w:webHidden/>
               </w:rPr>
-              <w:instrText xml:space="preserve"> PAGEREF _Toc10376934 \h </w:instrText>
+              <w:instrText xml:space="preserve"> PAGEREF _Toc10547769 \h </w:instrText>
             </w:r>
             <w:r>
               <w:rPr>
@@ -2805,13 +2922,13 @@
               <w:color w:val="auto"/>
             </w:rPr>
           </w:pPr>
-          <w:hyperlink w:anchor="_Toc10376935" w:history="1">
+          <w:hyperlink w:anchor="_Toc10547770" w:history="1">
             <w:r>
               <w:rPr>
                 <w:rStyle w:val="Hyperlink"/>
                 <w:noProof/>
               </w:rPr>
-              <w:t>5.1</w:t>
+              <w:t>5.2</w:t>
             </w:r>
             <w:r>
               <w:rPr>
@@ -2826,7 +2943,7 @@
                 <w:rStyle w:val="Hyperlink"/>
                 <w:noProof/>
               </w:rPr>
-              <w:t>Create the Data Pool</w:t>
+              <w:t>How many HumanStudySubjects participated in all Studies?</w:t>
             </w:r>
             <w:r>
               <w:rPr>
@@ -2847,7 +2964,7 @@
                 <w:noProof/>
                 <w:webHidden/>
               </w:rPr>
-              <w:instrText xml:space="preserve"> PAGEREF _Toc10376935 \h </w:instrText>
+              <w:instrText xml:space="preserve"> PAGEREF _Toc10547770 \h </w:instrText>
             </w:r>
             <w:r>
               <w:rPr>
@@ -2867,7 +2984,7 @@
                 <w:noProof/>
                 <w:webHidden/>
               </w:rPr>
-              <w:t>17</w:t>
+              <w:t>18</w:t>
             </w:r>
             <w:r>
               <w:rPr>
@@ -2887,13 +3004,13 @@
               <w:color w:val="auto"/>
             </w:rPr>
           </w:pPr>
-          <w:hyperlink w:anchor="_Toc10376936" w:history="1">
+          <w:hyperlink w:anchor="_Toc10547771" w:history="1">
             <w:r>
               <w:rPr>
                 <w:rStyle w:val="Hyperlink"/>
                 <w:noProof/>
               </w:rPr>
-              <w:t>5.2</w:t>
+              <w:t>5.3</w:t>
             </w:r>
             <w:r>
               <w:rPr>
@@ -2908,7 +3025,7 @@
                 <w:rStyle w:val="Hyperlink"/>
                 <w:noProof/>
               </w:rPr>
-              <w:t>How many HumanStudySubjects participated in all Studies?</w:t>
+              <w:t>How many women received active treatment (non placebo) across all studies combined?</w:t>
             </w:r>
             <w:r>
               <w:rPr>
@@ -2929,7 +3046,7 @@
                 <w:noProof/>
                 <w:webHidden/>
               </w:rPr>
-              <w:instrText xml:space="preserve"> PAGEREF _Toc10376936 \h </w:instrText>
+              <w:instrText xml:space="preserve"> PAGEREF _Toc10547771 \h </w:instrText>
             </w:r>
             <w:r>
               <w:rPr>
@@ -2969,13 +3086,13 @@
               <w:color w:val="auto"/>
             </w:rPr>
           </w:pPr>
-          <w:hyperlink w:anchor="_Toc10376937" w:history="1">
+          <w:hyperlink w:anchor="_Toc10547772" w:history="1">
             <w:r>
               <w:rPr>
                 <w:rStyle w:val="Hyperlink"/>
                 <w:noProof/>
               </w:rPr>
-              <w:t>5.3</w:t>
+              <w:t>5.4</w:t>
             </w:r>
             <w:r>
               <w:rPr>
@@ -2990,7 +3107,7 @@
                 <w:rStyle w:val="Hyperlink"/>
                 <w:noProof/>
               </w:rPr>
-              <w:t>How many women received active treatment (non placebo) across all studies combined?</w:t>
+              <w:t>List the Types of Persons in the studies.</w:t>
             </w:r>
             <w:r>
               <w:rPr>
@@ -3011,7 +3128,7 @@
                 <w:noProof/>
                 <w:webHidden/>
               </w:rPr>
-              <w:instrText xml:space="preserve"> PAGEREF _Toc10376937 \h </w:instrText>
+              <w:instrText xml:space="preserve"> PAGEREF _Toc10547772 \h </w:instrText>
             </w:r>
             <w:r>
               <w:rPr>
@@ -3051,69 +3168,54 @@
               <w:color w:val="auto"/>
             </w:rPr>
           </w:pPr>
-          <w:hyperlink w:anchor="_Toc10376938" w:history="1">
+          <w:hyperlink w:anchor="_Toc10547773" w:history="1">
             <w:r>
               <w:rPr>
                 <w:rStyle w:val="Hyperlink"/>
                 <w:noProof/>
               </w:rPr>
-              <w:t>5.4</w:t>
-            </w:r>
-            <w:r>
-              <w:rPr>
-                <w:rFonts w:asciiTheme="minorHAnsi" w:eastAsiaTheme="minorEastAsia" w:hAnsiTheme="minorHAnsi" w:cstheme="minorBidi"/>
-                <w:noProof/>
-                <w:color w:val="auto"/>
+              <w:t>Appendix 1: Course Resources</w:t>
+            </w:r>
+            <w:r>
+              <w:rPr>
+                <w:noProof/>
+                <w:webHidden/>
               </w:rPr>
               <w:tab/>
             </w:r>
             <w:r>
               <w:rPr>
-                <w:rStyle w:val="Hyperlink"/>
-                <w:noProof/>
-              </w:rPr>
-              <w:t>List the Types of Persons in the studies.</w:t>
-            </w:r>
-            <w:r>
-              <w:rPr>
                 <w:noProof/>
                 <w:webHidden/>
               </w:rPr>
-              <w:tab/>
+              <w:fldChar w:fldCharType="begin"/>
             </w:r>
             <w:r>
               <w:rPr>
                 <w:noProof/>
                 <w:webHidden/>
               </w:rPr>
-              <w:fldChar w:fldCharType="begin"/>
+              <w:instrText xml:space="preserve"> PAGEREF _Toc10547773 \h </w:instrText>
             </w:r>
             <w:r>
               <w:rPr>
                 <w:noProof/>
                 <w:webHidden/>
               </w:rPr>
-              <w:instrText xml:space="preserve"> PAGEREF _Toc10376938 \h </w:instrText>
             </w:r>
             <w:r>
               <w:rPr>
                 <w:noProof/>
                 <w:webHidden/>
               </w:rPr>
+              <w:fldChar w:fldCharType="separate"/>
             </w:r>
             <w:r>
               <w:rPr>
                 <w:noProof/>
                 <w:webHidden/>
               </w:rPr>
-              <w:fldChar w:fldCharType="separate"/>
-            </w:r>
-            <w:r>
-              <w:rPr>
-                <w:noProof/>
-                <w:webHidden/>
-              </w:rPr>
-              <w:t>18</w:t>
+              <w:t>20</w:t>
             </w:r>
             <w:r>
               <w:rPr>
@@ -3133,13 +3235,13 @@
               <w:color w:val="auto"/>
             </w:rPr>
           </w:pPr>
-          <w:hyperlink w:anchor="_Toc10376939" w:history="1">
+          <w:hyperlink w:anchor="_Toc10547774" w:history="1">
             <w:r>
               <w:rPr>
                 <w:rStyle w:val="Hyperlink"/>
                 <w:noProof/>
               </w:rPr>
-              <w:t>Appendix 1: Course Resources</w:t>
+              <w:t>Appendix 2: Update Files using TortoiseGit</w:t>
             </w:r>
             <w:r>
               <w:rPr>
@@ -3160,7 +3262,7 @@
                 <w:noProof/>
                 <w:webHidden/>
               </w:rPr>
-              <w:instrText xml:space="preserve"> PAGEREF _Toc10376939 \h </w:instrText>
+              <w:instrText xml:space="preserve"> PAGEREF _Toc10547774 \h </w:instrText>
             </w:r>
             <w:r>
               <w:rPr>
@@ -3181,140 +3283,6 @@
                 <w:webHidden/>
               </w:rPr>
               <w:t>20</w:t>
-            </w:r>
-            <w:r>
-              <w:rPr>
-                <w:noProof/>
-                <w:webHidden/>
-              </w:rPr>
-              <w:fldChar w:fldCharType="end"/>
-            </w:r>
-          </w:hyperlink>
-        </w:p>
-        <w:p>
-          <w:pPr>
-            <w:pStyle w:val="TOC1"/>
-            <w:rPr>
-              <w:rFonts w:asciiTheme="minorHAnsi" w:eastAsiaTheme="minorEastAsia" w:hAnsiTheme="minorHAnsi" w:cstheme="minorBidi"/>
-              <w:noProof/>
-              <w:color w:val="auto"/>
-            </w:rPr>
-          </w:pPr>
-          <w:hyperlink w:anchor="_Toc10376940" w:history="1">
-            <w:r>
-              <w:rPr>
-                <w:rStyle w:val="Hyperlink"/>
-                <w:noProof/>
-              </w:rPr>
-              <w:t>Appendix 2: Update Files using TortoiseGit</w:t>
-            </w:r>
-            <w:r>
-              <w:rPr>
-                <w:noProof/>
-                <w:webHidden/>
-              </w:rPr>
-              <w:tab/>
-            </w:r>
-            <w:r>
-              <w:rPr>
-                <w:noProof/>
-                <w:webHidden/>
-              </w:rPr>
-              <w:fldChar w:fldCharType="begin"/>
-            </w:r>
-            <w:r>
-              <w:rPr>
-                <w:noProof/>
-                <w:webHidden/>
-              </w:rPr>
-              <w:instrText xml:space="preserve"> PAGEREF _Toc10376940 \h </w:instrText>
-            </w:r>
-            <w:r>
-              <w:rPr>
-                <w:noProof/>
-                <w:webHidden/>
-              </w:rPr>
-            </w:r>
-            <w:r>
-              <w:rPr>
-                <w:noProof/>
-                <w:webHidden/>
-              </w:rPr>
-              <w:fldChar w:fldCharType="separate"/>
-            </w:r>
-            <w:r>
-              <w:rPr>
-                <w:noProof/>
-                <w:webHidden/>
-              </w:rPr>
-              <w:t>20</w:t>
-            </w:r>
-            <w:r>
-              <w:rPr>
-                <w:noProof/>
-                <w:webHidden/>
-              </w:rPr>
-              <w:fldChar w:fldCharType="end"/>
-            </w:r>
-          </w:hyperlink>
-        </w:p>
-        <w:p>
-          <w:pPr>
-            <w:pStyle w:val="TOC1"/>
-            <w:rPr>
-              <w:rFonts w:asciiTheme="minorHAnsi" w:eastAsiaTheme="minorEastAsia" w:hAnsiTheme="minorHAnsi" w:cstheme="minorBidi"/>
-              <w:noProof/>
-              <w:color w:val="auto"/>
-            </w:rPr>
-          </w:pPr>
-          <w:hyperlink w:anchor="_Toc10376941" w:history="1">
-            <w:r>
-              <w:rPr>
-                <w:rStyle w:val="Hyperlink"/>
-                <w:noProof/>
-              </w:rPr>
-              <w:t>Appendix 3: Remote Desktop for Mac</w:t>
-            </w:r>
-            <w:r>
-              <w:rPr>
-                <w:noProof/>
-                <w:webHidden/>
-              </w:rPr>
-              <w:tab/>
-            </w:r>
-            <w:r>
-              <w:rPr>
-                <w:noProof/>
-                <w:webHidden/>
-              </w:rPr>
-              <w:fldChar w:fldCharType="begin"/>
-            </w:r>
-            <w:r>
-              <w:rPr>
-                <w:noProof/>
-                <w:webHidden/>
-              </w:rPr>
-              <w:instrText xml:space="preserve"> PAGEREF _Toc10376941 \h </w:instrText>
-            </w:r>
-            <w:r>
-              <w:rPr>
-                <w:noProof/>
-                <w:webHidden/>
-              </w:rPr>
-            </w:r>
-            <w:r>
-              <w:rPr>
-                <w:noProof/>
-                <w:webHidden/>
-              </w:rPr>
-              <w:fldChar w:fldCharType="separate"/>
-            </w:r>
-            <w:r>
-              <w:rPr>
-                <w:noProof/>
-                <w:webHidden/>
-              </w:rPr>
-              <w:t>21</w:t>
             </w:r>
             <w:r>
               <w:rPr>
@@ -3349,18 +3317,18 @@
         </w:rPr>
         <w:br w:type="page"/>
       </w:r>
-      <w:bookmarkStart w:id="0" w:name="h.gjdgxs" w:colFirst="0" w:colLast="0"/>
-      <w:bookmarkStart w:id="1" w:name="_Ref484596991"/>
-      <w:bookmarkStart w:id="2" w:name="_Ref484597004"/>
-      <w:bookmarkStart w:id="3" w:name="_Toc10376906"/>
-      <w:bookmarkEnd w:id="0"/>
+      <w:bookmarkStart w:id="1" w:name="h.gjdgxs" w:colFirst="0" w:colLast="0"/>
+      <w:bookmarkStart w:id="2" w:name="_Ref484596991"/>
+      <w:bookmarkStart w:id="3" w:name="_Ref484597004"/>
+      <w:bookmarkStart w:id="4" w:name="_Toc10547740"/>
+      <w:bookmarkEnd w:id="1"/>
       <w:r>
         <w:lastRenderedPageBreak/>
         <w:t>Introduction</w:t>
       </w:r>
-      <w:bookmarkEnd w:id="1"/>
       <w:bookmarkEnd w:id="2"/>
       <w:bookmarkEnd w:id="3"/>
+      <w:bookmarkEnd w:id="4"/>
     </w:p>
     <w:p>
       <w:pPr>
@@ -3808,10 +3776,10 @@
                   <v:path o:extrusionok="f" gradientshapeok="t" o:connecttype="rect"/>
                   <o:lock v:ext="edit" aspectratio="t"/>
                 </v:shapetype>
-                <v:shape id="_x0000_i1025" type="#_x0000_t75" alt="" style="width:36.5pt;height:26.5pt;mso-width-percent:0;mso-height-percent:0;mso-width-percent:0;mso-height-percent:0" o:ole="">
+                <v:shape id="_x0000_i1025" type="#_x0000_t75" alt="" style="width:36.7pt;height:26.5pt;mso-width-percent:0;mso-height-percent:0;mso-width-percent:0;mso-height-percent:0" o:ole="">
                   <v:imagedata r:id="rId9" o:title=""/>
                 </v:shape>
-                <o:OLEObject Type="Embed" ProgID="PBrush" ShapeID="_x0000_i1025" DrawAspect="Content" ObjectID="_1620999357" r:id="rId10"/>
+                <o:OLEObject Type="Embed" ProgID="PBrush" ShapeID="_x0000_i1025" DrawAspect="Content" ObjectID="_1621160504" r:id="rId10"/>
               </w:object>
             </w:r>
           </w:p>
@@ -4011,16 +3979,16 @@
         <w:spacing w:before="120"/>
         <w:ind w:left="0" w:firstLine="0"/>
       </w:pPr>
-      <w:bookmarkStart w:id="4" w:name="_Server_Login"/>
-      <w:bookmarkStart w:id="5" w:name="_Toc10376907"/>
-      <w:bookmarkEnd w:id="4"/>
+      <w:bookmarkStart w:id="5" w:name="_Server_Login"/>
+      <w:bookmarkStart w:id="6" w:name="_Toc10547741"/>
+      <w:bookmarkEnd w:id="5"/>
       <w:r>
         <w:t>Server Login</w:t>
       </w:r>
       <w:r>
         <w:t xml:space="preserve"> and Preparation</w:t>
       </w:r>
-      <w:bookmarkEnd w:id="5"/>
+      <w:bookmarkEnd w:id="6"/>
     </w:p>
     <w:p>
       <w:pPr>
@@ -4049,28 +4017,43 @@
         <w:rPr>
           <w:i/>
         </w:rPr>
-        <w:t xml:space="preserve">Mac uses please see </w:t>
-      </w:r>
-      <w:hyperlink w:anchor="_Appendix_3:_Remote" w:history="1">
-        <w:r>
-          <w:rPr>
-            <w:rStyle w:val="Hyperlink"/>
-            <w:i/>
-          </w:rPr>
-          <w:t>Appendix 3</w:t>
-        </w:r>
-      </w:hyperlink>
+        <w:t>Mac use</w:t>
+      </w:r>
       <w:r>
         <w:rPr>
           <w:i/>
         </w:rPr>
-        <w:t xml:space="preserve"> for login </w:t>
+        <w:t>r</w:t>
       </w:r>
       <w:r>
         <w:rPr>
           <w:i/>
         </w:rPr>
-        <w:t>steps.</w:t>
+        <w:t>s</w:t>
+      </w:r>
+      <w:r>
+        <w:rPr>
+          <w:i/>
+        </w:rPr>
+        <w:t xml:space="preserve"> please ask the instructor for OSX </w:t>
+      </w:r>
+      <w:r>
+        <w:rPr>
+          <w:i/>
+        </w:rPr>
+        <w:t xml:space="preserve">login </w:t>
+      </w:r>
+      <w:r>
+        <w:rPr>
+          <w:i/>
+        </w:rPr>
+        <w:t>steps</w:t>
+      </w:r>
+      <w:r>
+        <w:rPr>
+          <w:i/>
+        </w:rPr>
+        <w:t xml:space="preserve"> if you need assistance.</w:t>
       </w:r>
     </w:p>
     <w:p>
@@ -4114,6 +4097,7 @@
         <w:rPr>
           <w:noProof/>
         </w:rPr>
+        <w:lastRenderedPageBreak/>
         <w:drawing>
           <wp:anchor distT="0" distB="0" distL="114300" distR="114300" simplePos="0" relativeHeight="251677696" behindDoc="1" locked="0" layoutInCell="1" allowOverlap="1" wp14:anchorId="4D423228" wp14:editId="214B13D0">
             <wp:simplePos x="0" y="0"/>
@@ -4305,7 +4289,6 @@
         <w:rPr>
           <w:noProof/>
         </w:rPr>
-        <w:lastRenderedPageBreak/>
         <w:drawing>
           <wp:anchor distT="0" distB="0" distL="114300" distR="114300" simplePos="0" relativeHeight="251713536" behindDoc="1" locked="0" layoutInCell="1" allowOverlap="1" wp14:anchorId="7729BE6D" wp14:editId="306061C2">
             <wp:simplePos x="0" y="0"/>
@@ -4387,15 +4370,7 @@
         <w:t>Display</w:t>
       </w:r>
       <w:r>
-        <w:t xml:space="preserve"> </w:t>
-      </w:r>
-      <w:proofErr w:type="gramStart"/>
-      <w:r>
-        <w:t>tab.</w:t>
-      </w:r>
-      <w:proofErr w:type="gramEnd"/>
-      <w:r>
-        <w:t xml:space="preserve"> Ensure the Display Configuration slider is all the way to the </w:t>
+        <w:t xml:space="preserve"> tab. Ensure the Display Configuration slider is all the way to the </w:t>
       </w:r>
       <w:r>
         <w:t>right</w:t>
@@ -4725,18 +4700,18 @@
       </w:pPr>
     </w:p>
     <w:p>
-      <w:bookmarkStart w:id="6" w:name="h.4a3pohs55v92" w:colFirst="0" w:colLast="0"/>
-      <w:bookmarkStart w:id="7" w:name="h.2flcob7d4wc5" w:colFirst="0" w:colLast="0"/>
-      <w:bookmarkStart w:id="8" w:name="h.n9cws2z3nm47" w:colFirst="0" w:colLast="0"/>
-      <w:bookmarkStart w:id="9" w:name="h.dvvi6zq8vnbt" w:colFirst="0" w:colLast="0"/>
-      <w:bookmarkStart w:id="10" w:name="h.3k3o6izb4wsc" w:colFirst="0" w:colLast="0"/>
-      <w:bookmarkStart w:id="11" w:name="h.edgrqcqmadey" w:colFirst="0" w:colLast="0"/>
-      <w:bookmarkEnd w:id="6"/>
+      <w:bookmarkStart w:id="7" w:name="h.4a3pohs55v92" w:colFirst="0" w:colLast="0"/>
+      <w:bookmarkStart w:id="8" w:name="h.2flcob7d4wc5" w:colFirst="0" w:colLast="0"/>
+      <w:bookmarkStart w:id="9" w:name="h.n9cws2z3nm47" w:colFirst="0" w:colLast="0"/>
+      <w:bookmarkStart w:id="10" w:name="h.dvvi6zq8vnbt" w:colFirst="0" w:colLast="0"/>
+      <w:bookmarkStart w:id="11" w:name="h.3k3o6izb4wsc" w:colFirst="0" w:colLast="0"/>
+      <w:bookmarkStart w:id="12" w:name="h.edgrqcqmadey" w:colFirst="0" w:colLast="0"/>
       <w:bookmarkEnd w:id="7"/>
       <w:bookmarkEnd w:id="8"/>
       <w:bookmarkEnd w:id="9"/>
       <w:bookmarkEnd w:id="10"/>
       <w:bookmarkEnd w:id="11"/>
+      <w:bookmarkEnd w:id="12"/>
     </w:p>
     <w:tbl>
       <w:tblPr>
@@ -4853,10 +4828,10 @@
                 <w:noProof/>
               </w:rPr>
               <w:object w:dxaOrig="4536" w:dyaOrig="3300" w14:anchorId="0B951041">
-                <v:shape id="_x0000_i1026" type="#_x0000_t75" alt="" style="width:42pt;height:29pt;mso-width-percent:0;mso-height-percent:0;mso-width-percent:0;mso-height-percent:0" o:ole="">
+                <v:shape id="_x0000_i1026" type="#_x0000_t75" alt="" style="width:42.1pt;height:29.2pt;mso-width-percent:0;mso-height-percent:0;mso-width-percent:0;mso-height-percent:0" o:ole="">
                   <v:imagedata r:id="rId9" o:title=""/>
                 </v:shape>
-                <o:OLEObject Type="Embed" ProgID="PBrush" ShapeID="_x0000_i1026" DrawAspect="Content" ObjectID="_1620999358" r:id="rId16"/>
+                <o:OLEObject Type="Embed" ProgID="PBrush" ShapeID="_x0000_i1026" DrawAspect="Content" ObjectID="_1621160505" r:id="rId16"/>
               </w:object>
             </w:r>
             <w:r>
@@ -4962,11 +4937,11 @@
         <w:spacing w:before="120"/>
         <w:ind w:left="0" w:firstLine="0"/>
       </w:pPr>
-      <w:bookmarkStart w:id="12" w:name="_Toc10376908"/>
+      <w:bookmarkStart w:id="13" w:name="_Toc10547742"/>
       <w:r>
         <w:t>Exercises</w:t>
       </w:r>
-      <w:bookmarkEnd w:id="12"/>
+      <w:bookmarkEnd w:id="13"/>
     </w:p>
     <w:p>
       <w:pPr>
@@ -4981,7 +4956,7 @@
         <w:spacing w:before="120"/>
         <w:ind w:left="0" w:firstLine="0"/>
       </w:pPr>
-      <w:bookmarkStart w:id="13" w:name="_Toc10376909"/>
+      <w:bookmarkStart w:id="14" w:name="_Toc10547743"/>
       <w:r>
         <w:t>Create Your</w:t>
       </w:r>
@@ -4991,7 +4966,7 @@
       <w:r>
         <w:t>Study Graph</w:t>
       </w:r>
-      <w:bookmarkEnd w:id="13"/>
+      <w:bookmarkEnd w:id="14"/>
       <w:r>
         <w:t xml:space="preserve"> </w:t>
       </w:r>
@@ -5026,9 +5001,9 @@
         <w:spacing w:before="120"/>
         <w:ind w:left="0" w:firstLine="0"/>
       </w:pPr>
-      <w:bookmarkStart w:id="14" w:name="h.rez8crfnxygd" w:colFirst="0" w:colLast="0"/>
-      <w:bookmarkStart w:id="15" w:name="_Toc10376910"/>
-      <w:bookmarkEnd w:id="14"/>
+      <w:bookmarkStart w:id="15" w:name="h.rez8crfnxygd" w:colFirst="0" w:colLast="0"/>
+      <w:bookmarkStart w:id="16" w:name="_Toc10547744"/>
+      <w:bookmarkEnd w:id="15"/>
       <w:r>
         <w:rPr>
           <w:noProof/>
@@ -5107,7 +5082,7 @@
       <w:r>
         <w:t>Open the Graph Editor</w:t>
       </w:r>
-      <w:bookmarkEnd w:id="15"/>
+      <w:bookmarkEnd w:id="16"/>
     </w:p>
     <w:p>
       <w:pPr>
@@ -5225,6 +5200,7 @@
         <w:ind w:left="720" w:hanging="360"/>
       </w:pPr>
       <w:r>
+        <w:lastRenderedPageBreak/>
         <w:t xml:space="preserve">The </w:t>
       </w:r>
       <w:r>
@@ -5299,9 +5275,8 @@
         <w:spacing w:before="120"/>
         <w:ind w:left="0" w:firstLine="0"/>
       </w:pPr>
-      <w:bookmarkStart w:id="16" w:name="_Toc10376911"/>
-      <w:r>
-        <w:lastRenderedPageBreak/>
+      <w:bookmarkStart w:id="17" w:name="_Toc10547745"/>
+      <w:r>
         <w:t xml:space="preserve">Add a </w:t>
       </w:r>
       <w:r>
@@ -5310,7 +5285,7 @@
       <w:r>
         <w:t xml:space="preserve"> Information</w:t>
       </w:r>
-      <w:bookmarkEnd w:id="16"/>
+      <w:bookmarkEnd w:id="17"/>
     </w:p>
     <w:tbl>
       <w:tblPr>
@@ -6298,7 +6273,7 @@
         <w:spacing w:after="120"/>
         <w:ind w:left="720" w:hanging="360"/>
       </w:pPr>
-      <w:bookmarkStart w:id="17" w:name="_Ref505856609"/>
+      <w:bookmarkStart w:id="18" w:name="_Ref505856609"/>
       <w:r>
         <w:t xml:space="preserve">Create </w:t>
       </w:r>
@@ -6366,7 +6341,7 @@
         </w:rPr>
         <w:t>udy</w:t>
       </w:r>
-      <w:bookmarkEnd w:id="17"/>
+      <w:bookmarkEnd w:id="18"/>
       <w:r>
         <w:rPr>
           <w:rFonts w:ascii="Courier New" w:hAnsi="Courier New" w:cs="Courier New"/>
@@ -6880,6 +6855,7 @@
               <w:rPr>
                 <w:b/>
               </w:rPr>
+              <w:lastRenderedPageBreak/>
               <w:t>Label</w:t>
             </w:r>
             <w:r>
@@ -7422,7 +7398,6 @@
         <w:ind w:left="720" w:hanging="360"/>
       </w:pPr>
       <w:r>
-        <w:lastRenderedPageBreak/>
         <w:t xml:space="preserve">Now join </w:t>
       </w:r>
       <w:r>
@@ -7882,10 +7857,10 @@
                 <w:noProof/>
               </w:rPr>
               <w:object w:dxaOrig="960" w:dyaOrig="255" w14:anchorId="3908296A">
-                <v:shape id="_x0000_i1027" type="#_x0000_t75" alt="" style="width:48pt;height:13pt;mso-width-percent:0;mso-height-percent:0;mso-width-percent:0;mso-height-percent:0" o:ole="">
+                <v:shape id="_x0000_i1027" type="#_x0000_t75" alt="" style="width:48.25pt;height:12.9pt;mso-width-percent:0;mso-height-percent:0;mso-width-percent:0;mso-height-percent:0" o:ole="">
                   <v:imagedata r:id="rId21" o:title=""/>
                 </v:shape>
-                <o:OLEObject Type="Embed" ProgID="PBrush" ShapeID="_x0000_i1027" DrawAspect="Content" ObjectID="_1620999359" r:id="rId22"/>
+                <o:OLEObject Type="Embed" ProgID="PBrush" ShapeID="_x0000_i1027" DrawAspect="Content" ObjectID="_1621160506" r:id="rId22"/>
               </w:object>
             </w:r>
             <w:r>
@@ -8098,7 +8073,7 @@
         <w:spacing w:before="120"/>
         <w:ind w:left="0" w:firstLine="0"/>
       </w:pPr>
-      <w:bookmarkStart w:id="18" w:name="_Toc10376912"/>
+      <w:bookmarkStart w:id="19" w:name="_Toc10547746"/>
       <w:r>
         <w:t>A</w:t>
       </w:r>
@@ -8117,7 +8092,7 @@
       <w:r>
         <w:t>s</w:t>
       </w:r>
-      <w:bookmarkEnd w:id="18"/>
+      <w:bookmarkEnd w:id="19"/>
     </w:p>
     <w:p>
       <w:pPr>
@@ -8763,7 +8738,6 @@
         <w:ind w:left="720"/>
       </w:pPr>
       <w:r>
-        <w:lastRenderedPageBreak/>
         <w:t>L</w:t>
       </w:r>
       <w:r>
@@ -8886,8 +8860,6 @@
       <w:r>
         <w:t xml:space="preserve"> predicate.</w:t>
       </w:r>
-      <w:bookmarkStart w:id="19" w:name="_GoBack"/>
-      <w:bookmarkEnd w:id="19"/>
     </w:p>
     <w:tbl>
       <w:tblPr>
@@ -9245,7 +9217,7 @@
         <w:spacing w:before="120"/>
         <w:ind w:left="0" w:firstLine="0"/>
       </w:pPr>
-      <w:bookmarkStart w:id="20" w:name="_Toc10376913"/>
+      <w:bookmarkStart w:id="20" w:name="_Toc10547747"/>
       <w:r>
         <w:t xml:space="preserve">Add </w:t>
       </w:r>
@@ -10435,6 +10407,11 @@
     <w:p>
       <w:pPr>
         <w:pStyle w:val="ListParagraph"/>
+      </w:pPr>
+    </w:p>
+    <w:p>
+      <w:pPr>
+        <w:pStyle w:val="ListParagraph"/>
         <w:numPr>
           <w:ilvl w:val="0"/>
           <w:numId w:val="8"/>
@@ -10444,6 +10421,7 @@
         <w:jc w:val="both"/>
       </w:pPr>
       <w:r>
+        <w:lastRenderedPageBreak/>
         <w:t>L</w:t>
       </w:r>
       <w:r>
@@ -10622,16 +10600,6 @@
     </w:p>
     <w:p>
       <w:pPr>
-        <w:ind w:left="720"/>
-      </w:pPr>
-    </w:p>
-    <w:p>
-      <w:pPr>
-        <w:ind w:left="720"/>
-      </w:pPr>
-    </w:p>
-    <w:p>
-      <w:pPr>
         <w:pStyle w:val="Heading1"/>
         <w:numPr>
           <w:ilvl w:val="1"/>
@@ -10643,9 +10611,8 @@
         <w:spacing w:before="120"/>
         <w:ind w:left="0" w:firstLine="0"/>
       </w:pPr>
-      <w:bookmarkStart w:id="22" w:name="_Toc10376914"/>
-      <w:r>
-        <w:lastRenderedPageBreak/>
+      <w:bookmarkStart w:id="22" w:name="_Toc10547748"/>
+      <w:r>
         <w:t>Add another Person</w:t>
       </w:r>
       <w:bookmarkEnd w:id="22"/>
@@ -11887,10 +11854,10 @@
           <w:noProof/>
         </w:rPr>
         <w:object w:dxaOrig="960" w:dyaOrig="255" w14:anchorId="7202D71B">
-          <v:shape id="_x0000_i1028" type="#_x0000_t75" alt="" style="width:48pt;height:13pt;mso-width-percent:0;mso-height-percent:0;mso-width-percent:0;mso-height-percent:0" o:ole="">
+          <v:shape id="_x0000_i1028" type="#_x0000_t75" alt="" style="width:48.25pt;height:12.9pt;mso-width-percent:0;mso-height-percent:0;mso-width-percent:0;mso-height-percent:0" o:ole="">
             <v:imagedata r:id="rId21" o:title=""/>
           </v:shape>
-          <o:OLEObject Type="Embed" ProgID="PBrush" ShapeID="_x0000_i1028" DrawAspect="Content" ObjectID="_1620999360" r:id="rId23"/>
+          <o:OLEObject Type="Embed" ProgID="PBrush" ShapeID="_x0000_i1028" DrawAspect="Content" ObjectID="_1621160507" r:id="rId23"/>
         </w:object>
       </w:r>
       <w:r>
@@ -11915,7 +11882,7 @@
         <w:spacing w:before="120"/>
         <w:ind w:left="0" w:firstLine="0"/>
       </w:pPr>
-      <w:bookmarkStart w:id="24" w:name="_Toc10376915"/>
+      <w:bookmarkStart w:id="24" w:name="_Toc10547749"/>
       <w:r>
         <w:lastRenderedPageBreak/>
         <w:t>Review your graph</w:t>
@@ -12472,16 +12439,8 @@
               <w:rPr>
                 <w:i/>
               </w:rPr>
-              <w:t xml:space="preserve"> </w:t>
-            </w:r>
-            <w:proofErr w:type="gramStart"/>
-            <w:r>
-              <w:rPr>
-                <w:i/>
-              </w:rPr>
-              <w:t>orange</w:t>
-            </w:r>
-            <w:proofErr w:type="gramEnd"/>
+              <w:t xml:space="preserve"> orange</w:t>
+            </w:r>
           </w:p>
           <w:p>
             <w:pPr>
@@ -12495,16 +12454,8 @@
               <w:rPr>
                 <w:i/>
               </w:rPr>
-              <w:t xml:space="preserve">2 </w:t>
-            </w:r>
-            <w:proofErr w:type="gramStart"/>
-            <w:r>
-              <w:rPr>
-                <w:i/>
-              </w:rPr>
-              <w:t>blue</w:t>
-            </w:r>
-            <w:proofErr w:type="gramEnd"/>
+              <w:t>2 blue</w:t>
+            </w:r>
           </w:p>
         </w:tc>
         <w:tc>
@@ -12929,7 +12880,7 @@
       </w:pPr>
       <w:bookmarkStart w:id="25" w:name="_Ref506548063"/>
       <w:bookmarkStart w:id="26" w:name="_Ref506548076"/>
-      <w:bookmarkStart w:id="27" w:name="_Toc10376916"/>
+      <w:bookmarkStart w:id="27" w:name="_Toc10547750"/>
       <w:r>
         <w:t>Export to TTL</w:t>
       </w:r>
@@ -13591,7 +13542,7 @@
         <w:spacing w:before="120"/>
         <w:ind w:left="0" w:firstLine="0"/>
       </w:pPr>
-      <w:bookmarkStart w:id="28" w:name="_Toc10376917"/>
+      <w:bookmarkStart w:id="28" w:name="_Toc10547751"/>
       <w:r>
         <w:rPr>
           <w:noProof/>
@@ -13763,15 +13714,7 @@
       </w:r>
       <w:proofErr w:type="spellEnd"/>
       <w:r>
-        <w:t xml:space="preserve"> to open it into </w:t>
-      </w:r>
-      <w:proofErr w:type="spellStart"/>
-      <w:r>
-        <w:t>RStudio</w:t>
-      </w:r>
-      <w:proofErr w:type="spellEnd"/>
-      <w:r>
-        <w:t xml:space="preserve">. </w:t>
+        <w:t xml:space="preserve"> to open it into RStudio. </w:t>
       </w:r>
     </w:p>
     <w:p>
@@ -15279,14 +15222,12 @@
       <w:r>
         <w:t xml:space="preserve"> and </w:t>
       </w:r>
-      <w:proofErr w:type="spellStart"/>
       <w:r>
         <w:rPr>
           <w:b/>
         </w:rPr>
         <w:t>RStudio</w:t>
       </w:r>
-      <w:proofErr w:type="spellEnd"/>
       <w:r>
         <w:t xml:space="preserve"> when you are done browsing your graph.</w:t>
       </w:r>
@@ -15522,7 +15463,7 @@
         <w:spacing w:before="240"/>
         <w:ind w:left="0" w:firstLine="0"/>
       </w:pPr>
-      <w:bookmarkStart w:id="30" w:name="_Toc10376918"/>
+      <w:bookmarkStart w:id="30" w:name="_Toc10547752"/>
       <w:r>
         <w:rPr>
           <w:noProof/>
@@ -16261,7 +16202,7 @@
         <w:spacing w:before="120"/>
         <w:ind w:left="360" w:hanging="360"/>
       </w:pPr>
-      <w:bookmarkStart w:id="31" w:name="_Toc10376919"/>
+      <w:bookmarkStart w:id="31" w:name="_Toc10547753"/>
       <w:r>
         <w:lastRenderedPageBreak/>
         <w:t>Query</w:t>
@@ -16288,7 +16229,7 @@
         <w:ind w:left="0" w:firstLine="0"/>
       </w:pPr>
       <w:bookmarkStart w:id="32" w:name="_Toc493085086"/>
-      <w:bookmarkStart w:id="33" w:name="_Toc10376920"/>
+      <w:bookmarkStart w:id="33" w:name="_Toc10547754"/>
       <w:r>
         <w:t>Show all triples</w:t>
       </w:r>
@@ -16567,7 +16508,7 @@
         <w:ind w:left="0" w:firstLine="0"/>
       </w:pPr>
       <w:bookmarkStart w:id="34" w:name="_Ref505928637"/>
-      <w:bookmarkStart w:id="35" w:name="_Toc10376921"/>
+      <w:bookmarkStart w:id="35" w:name="_Toc10547755"/>
       <w:r>
         <w:t>How many people</w:t>
       </w:r>
@@ -16794,7 +16735,7 @@
       </w:pPr>
       <w:bookmarkStart w:id="36" w:name="_Ref505931574"/>
       <w:bookmarkStart w:id="37" w:name="_Ref505933907"/>
-      <w:bookmarkStart w:id="38" w:name="_Toc10376922"/>
+      <w:bookmarkStart w:id="38" w:name="_Toc10547756"/>
       <w:r>
         <w:t>Find the names of people who</w:t>
       </w:r>
@@ -17519,7 +17460,7 @@
         <w:spacing w:before="120"/>
         <w:ind w:left="0" w:firstLine="0"/>
       </w:pPr>
-      <w:bookmarkStart w:id="39" w:name="_Toc10376923"/>
+      <w:bookmarkStart w:id="39" w:name="_Toc10547757"/>
       <w:r>
         <w:lastRenderedPageBreak/>
         <w:t xml:space="preserve">List the names of the people </w:t>
@@ -18818,10 +18759,10 @@
                 <w:noProof/>
               </w:rPr>
               <w:object w:dxaOrig="4536" w:dyaOrig="3300" w14:anchorId="27FEA840">
-                <v:shape id="_x0000_i1030" type="#_x0000_t75" alt="" style="width:42pt;height:29pt;mso-width-percent:0;mso-height-percent:0;mso-width-percent:0;mso-height-percent:0" o:ole="">
+                <v:shape id="_x0000_i1029" type="#_x0000_t75" alt="" style="width:42.1pt;height:29.2pt;mso-width-percent:0;mso-height-percent:0;mso-width-percent:0;mso-height-percent:0" o:ole="">
                   <v:imagedata r:id="rId9" o:title=""/>
                 </v:shape>
-                <o:OLEObject Type="Embed" ProgID="PBrush" ShapeID="_x0000_i1030" DrawAspect="Content" ObjectID="_1620999361" r:id="rId39"/>
+                <o:OLEObject Type="Embed" ProgID="PBrush" ShapeID="_x0000_i1029" DrawAspect="Content" ObjectID="_1621160508" r:id="rId39"/>
               </w:object>
             </w:r>
             <w:r>
@@ -18935,7 +18876,7 @@
         <w:spacing w:before="120"/>
         <w:ind w:left="0" w:firstLine="0"/>
       </w:pPr>
-      <w:bookmarkStart w:id="40" w:name="_Toc10376924"/>
+      <w:bookmarkStart w:id="40" w:name="_Toc10547758"/>
       <w:r>
         <w:t>Extend to Other Graphs</w:t>
       </w:r>
@@ -18969,7 +18910,7 @@
         <w:ind w:left="0" w:firstLine="0"/>
       </w:pPr>
       <w:bookmarkStart w:id="41" w:name="_Ref5794300"/>
-      <w:bookmarkStart w:id="42" w:name="_Toc10376925"/>
+      <w:bookmarkStart w:id="42" w:name="_Toc10547759"/>
       <w:r>
         <w:t>Your study in ClinicalTrials.gov</w:t>
       </w:r>
@@ -19145,7 +19086,7 @@
         <w:spacing w:before="120"/>
         <w:ind w:left="0" w:firstLine="0"/>
       </w:pPr>
-      <w:bookmarkStart w:id="43" w:name="_Toc10376926"/>
+      <w:bookmarkStart w:id="43" w:name="_Toc10547760"/>
       <w:r>
         <w:lastRenderedPageBreak/>
         <w:t xml:space="preserve">Study </w:t>
@@ -19471,7 +19412,6 @@
         <w:t>rq</w:t>
       </w:r>
     </w:p>
-    <w:p/>
     <w:p>
       <w:pPr>
         <w:pStyle w:val="Heading1"/>
@@ -19485,7 +19425,7 @@
         <w:spacing w:before="120"/>
         <w:ind w:left="0" w:firstLine="0"/>
       </w:pPr>
-      <w:bookmarkStart w:id="44" w:name="_Toc10376927"/>
+      <w:bookmarkStart w:id="44" w:name="_Toc10547761"/>
       <w:r>
         <w:t>Information about the Study Drug</w:t>
       </w:r>
@@ -19662,7 +19602,6 @@
         <w:t>rq</w:t>
       </w:r>
     </w:p>
-    <w:p/>
     <w:p>
       <w:pPr>
         <w:pStyle w:val="Heading1"/>
@@ -19676,7 +19615,7 @@
         <w:spacing w:before="120"/>
         <w:ind w:left="0" w:firstLine="0"/>
       </w:pPr>
-      <w:bookmarkStart w:id="45" w:name="_Toc10376928"/>
+      <w:bookmarkStart w:id="45" w:name="_Toc10547762"/>
       <w:r>
         <w:t>Drug Abstract</w:t>
       </w:r>
@@ -19840,7 +19779,7 @@
         <w:spacing w:before="120"/>
         <w:ind w:left="0" w:firstLine="0"/>
       </w:pPr>
-      <w:bookmarkStart w:id="46" w:name="_Toc10376929"/>
+      <w:bookmarkStart w:id="46" w:name="_Toc10547763"/>
       <w:r>
         <w:t xml:space="preserve">Ontology </w:t>
       </w:r>
@@ -19888,7 +19827,7 @@
         <w:spacing w:before="120"/>
         <w:ind w:left="0" w:firstLine="0"/>
       </w:pPr>
-      <w:bookmarkStart w:id="47" w:name="_Toc10376930"/>
+      <w:bookmarkStart w:id="47" w:name="_Toc10547764"/>
       <w:r>
         <w:t>Review the Ontology</w:t>
       </w:r>
@@ -20075,7 +20014,7 @@
         <w:spacing w:before="120"/>
         <w:ind w:left="0" w:firstLine="0"/>
       </w:pPr>
-      <w:bookmarkStart w:id="48" w:name="_Toc10376931"/>
+      <w:bookmarkStart w:id="48" w:name="_Toc10547765"/>
       <w:r>
         <w:t>Add the Ontology</w:t>
       </w:r>
@@ -20576,7 +20515,7 @@
         <w:spacing w:before="120"/>
         <w:ind w:left="0" w:firstLine="0"/>
       </w:pPr>
-      <w:bookmarkStart w:id="49" w:name="_Toc10376932"/>
+      <w:bookmarkStart w:id="49" w:name="_Toc10547766"/>
       <w:r>
         <w:t xml:space="preserve">Find the names of </w:t>
       </w:r>
@@ -20718,10 +20657,10 @@
                 <w:noProof/>
               </w:rPr>
               <w:object w:dxaOrig="4536" w:dyaOrig="3300" w14:anchorId="6D4CF729">
-                <v:shape id="_x0000_i1031" type="#_x0000_t75" alt="" style="width:42pt;height:29pt;mso-width-percent:0;mso-height-percent:0;mso-width-percent:0;mso-height-percent:0" o:ole="">
+                <v:shape id="_x0000_i1030" type="#_x0000_t75" alt="" style="width:42.1pt;height:29.2pt;mso-width-percent:0;mso-height-percent:0;mso-width-percent:0;mso-height-percent:0" o:ole="">
                   <v:imagedata r:id="rId9" o:title=""/>
                 </v:shape>
-                <o:OLEObject Type="Embed" ProgID="PBrush" ShapeID="_x0000_i1031" DrawAspect="Content" ObjectID="_1620999362" r:id="rId42"/>
+                <o:OLEObject Type="Embed" ProgID="PBrush" ShapeID="_x0000_i1030" DrawAspect="Content" ObjectID="_1621160509" r:id="rId42"/>
               </w:object>
             </w:r>
           </w:p>
@@ -21772,7 +21711,7 @@
         <w:spacing w:before="120"/>
         <w:ind w:left="720" w:hanging="720"/>
       </w:pPr>
-      <w:bookmarkStart w:id="50" w:name="_Toc10376933"/>
+      <w:bookmarkStart w:id="50" w:name="_Toc10547767"/>
       <w:r>
         <w:t xml:space="preserve">Write a reasoner-based query to find all </w:t>
       </w:r>
@@ -22353,10 +22292,10 @@
                 <w:noProof/>
               </w:rPr>
               <w:object w:dxaOrig="4536" w:dyaOrig="3300" w14:anchorId="3421FFA6">
-                <v:shape id="_x0000_i1032" type="#_x0000_t75" alt="" style="width:42pt;height:29pt;mso-width-percent:0;mso-height-percent:0;mso-width-percent:0;mso-height-percent:0" o:ole="">
+                <v:shape id="_x0000_i1031" type="#_x0000_t75" alt="" style="width:42.1pt;height:29.2pt;mso-width-percent:0;mso-height-percent:0;mso-width-percent:0;mso-height-percent:0" o:ole="">
                   <v:imagedata r:id="rId9" o:title=""/>
                 </v:shape>
-                <o:OLEObject Type="Embed" ProgID="PBrush" ShapeID="_x0000_i1032" DrawAspect="Content" ObjectID="_1620999363" r:id="rId46"/>
+                <o:OLEObject Type="Embed" ProgID="PBrush" ShapeID="_x0000_i1031" DrawAspect="Content" ObjectID="_1621160510" r:id="rId46"/>
               </w:object>
             </w:r>
             <w:r>
@@ -22471,7 +22410,7 @@
         <w:spacing w:before="120"/>
         <w:ind w:left="0" w:firstLine="0"/>
       </w:pPr>
-      <w:bookmarkStart w:id="51" w:name="_Toc10376934"/>
+      <w:bookmarkStart w:id="51" w:name="_Toc10547768"/>
       <w:r>
         <w:t>Merge Studies</w:t>
       </w:r>
@@ -22490,7 +22429,7 @@
         <w:spacing w:before="120"/>
         <w:ind w:left="90" w:firstLine="0"/>
       </w:pPr>
-      <w:bookmarkStart w:id="52" w:name="_Toc10376935"/>
+      <w:bookmarkStart w:id="52" w:name="_Toc10547769"/>
       <w:r>
         <w:t xml:space="preserve">Create </w:t>
       </w:r>
@@ -23033,7 +22972,7 @@
         <w:spacing w:before="120"/>
         <w:ind w:left="0" w:firstLine="0"/>
       </w:pPr>
-      <w:bookmarkStart w:id="53" w:name="_Toc10376936"/>
+      <w:bookmarkStart w:id="53" w:name="_Toc10547770"/>
       <w:r>
         <w:lastRenderedPageBreak/>
         <w:t xml:space="preserve">How many </w:t>
@@ -23443,7 +23382,7 @@
         <w:spacing w:before="120"/>
         <w:ind w:left="630" w:hanging="630"/>
       </w:pPr>
-      <w:bookmarkStart w:id="54" w:name="_Toc10376937"/>
+      <w:bookmarkStart w:id="54" w:name="_Toc10547771"/>
       <w:r>
         <w:t>How many women received active treatment (</w:t>
       </w:r>
@@ -23649,7 +23588,7 @@
         <w:spacing w:before="120"/>
         <w:ind w:left="630" w:hanging="630"/>
       </w:pPr>
-      <w:bookmarkStart w:id="55" w:name="_Toc10376938"/>
+      <w:bookmarkStart w:id="55" w:name="_Toc10547772"/>
       <w:r>
         <w:t xml:space="preserve">List </w:t>
       </w:r>
@@ -24041,6 +23980,7 @@
     </w:p>
     <w:p>
       <w:pPr>
+        <w:jc w:val="center"/>
         <w:rPr>
           <w:sz w:val="32"/>
           <w:szCs w:val="32"/>
@@ -24282,10 +24222,10 @@
                 <w:noProof/>
               </w:rPr>
               <w:object w:dxaOrig="4536" w:dyaOrig="3300" w14:anchorId="46CC0434">
-                <v:shape id="_x0000_i1033" type="#_x0000_t75" alt="" style="width:42pt;height:29pt;mso-width-percent:0;mso-height-percent:0;mso-width-percent:0;mso-height-percent:0" o:ole="">
+                <v:shape id="_x0000_i1032" type="#_x0000_t75" alt="" style="width:42.1pt;height:29.2pt;mso-width-percent:0;mso-height-percent:0;mso-width-percent:0;mso-height-percent:0" o:ole="">
                   <v:imagedata r:id="rId9" o:title=""/>
                 </v:shape>
-                <o:OLEObject Type="Embed" ProgID="PBrush" ShapeID="_x0000_i1033" DrawAspect="Content" ObjectID="_1620999364" r:id="rId50"/>
+                <o:OLEObject Type="Embed" ProgID="PBrush" ShapeID="_x0000_i1032" DrawAspect="Content" ObjectID="_1621160511" r:id="rId50"/>
               </w:object>
             </w:r>
             <w:r>
@@ -24383,7 +24323,7 @@
       </w:pPr>
       <w:bookmarkStart w:id="56" w:name="_Appendix_1:_Neo4jFromSpreadsheet.R"/>
       <w:bookmarkStart w:id="57" w:name="_Appendix_2:_Course"/>
-      <w:bookmarkStart w:id="58" w:name="_Toc10376939"/>
+      <w:bookmarkStart w:id="58" w:name="_Toc10547773"/>
       <w:bookmarkEnd w:id="56"/>
       <w:bookmarkEnd w:id="57"/>
       <w:r>
@@ -24639,7 +24579,7 @@
         <w:spacing w:before="120"/>
         <w:ind w:left="0" w:firstLine="0"/>
       </w:pPr>
-      <w:bookmarkStart w:id="59" w:name="_Toc10376940"/>
+      <w:bookmarkStart w:id="59" w:name="_Toc10547774"/>
       <w:r>
         <w:t xml:space="preserve">Appendix 2: Update Files using </w:t>
       </w:r>
@@ -24945,36 +24885,8 @@
           <w:szCs w:val="28"/>
         </w:rPr>
       </w:pPr>
-      <w:r>
-        <w:br w:type="page"/>
-      </w:r>
-    </w:p>
-    <w:p>
-      <w:pPr>
-        <w:pStyle w:val="Heading1"/>
-        <w:spacing w:before="120"/>
-        <w:ind w:left="0" w:firstLine="0"/>
-      </w:pPr>
       <w:bookmarkStart w:id="60" w:name="_Appendix_3:_Remote"/>
-      <w:bookmarkStart w:id="61" w:name="_Toc10376941"/>
       <w:bookmarkEnd w:id="60"/>
-      <w:r>
-        <w:lastRenderedPageBreak/>
-        <w:t>Appendix 3: Remote Desktop for Mac</w:t>
-      </w:r>
-      <w:bookmarkEnd w:id="61"/>
-    </w:p>
-    <w:p>
-      <w:pPr>
-        <w:spacing w:after="0"/>
-        <w:jc w:val="both"/>
-      </w:pPr>
-      <w:r>
-        <w:rPr>
-          <w:highlight w:val="yellow"/>
-        </w:rPr>
-        <w:t>&lt;instructions will be added&gt;</w:t>
-      </w:r>
     </w:p>
     <w:sectPr>
       <w:headerReference w:type="even" r:id="rId55"/>
@@ -29756,7 +29668,7 @@
 </file>
 
 <file path=customXml/itemProps1.xml><?xml version="1.0" encoding="utf-8"?>
-<ds:datastoreItem xmlns:ds="http://schemas.openxmlformats.org/officeDocument/2006/customXml" ds:itemID="{499E90BD-DA82-4EC9-988C-530FCC48F22B}">
+<ds:datastoreItem xmlns:ds="http://schemas.openxmlformats.org/officeDocument/2006/customXml" ds:itemID="{AF2825AC-D36D-4714-BCE8-B635A78B59C6}">
   <ds:schemaRefs>
     <ds:schemaRef ds:uri="http://schemas.openxmlformats.org/officeDocument/2006/bibliography"/>
   </ds:schemaRefs>

</xml_diff>

<commit_message>
updates prior to pulls to servers
</commit_message>
<xml_diff>
--- a/CSS2019/doc/LDWorkshopExercises.docx
+++ b/CSS2019/doc/LDWorkshopExercises.docx
@@ -92,6 +92,8 @@
           <w:szCs w:val="32"/>
         </w:rPr>
       </w:pPr>
+      <w:bookmarkStart w:id="0" w:name="_GoBack"/>
+      <w:bookmarkEnd w:id="0"/>
     </w:p>
     <w:p>
       <w:pPr>
@@ -2568,21 +2570,7 @@
                 <w:rStyle w:val="Hyperlink"/>
                 <w:noProof/>
               </w:rPr>
-              <w:t>Find the name</w:t>
-            </w:r>
-            <w:r>
-              <w:rPr>
-                <w:rStyle w:val="Hyperlink"/>
-                <w:noProof/>
-              </w:rPr>
-              <w:t>s</w:t>
-            </w:r>
-            <w:r>
-              <w:rPr>
-                <w:rStyle w:val="Hyperlink"/>
-                <w:noProof/>
-              </w:rPr>
-              <w:t xml:space="preserve"> of HumanStudySubjects in your study.</w:t>
+              <w:t>Find the names of HumanStudySubjects in your study.</w:t>
             </w:r>
             <w:r>
               <w:rPr>
@@ -3284,18 +3272,18 @@
         </w:rPr>
         <w:br w:type="page"/>
       </w:r>
-      <w:bookmarkStart w:id="0" w:name="h.gjdgxs" w:colFirst="0" w:colLast="0"/>
-      <w:bookmarkStart w:id="1" w:name="_Ref484596991"/>
-      <w:bookmarkStart w:id="2" w:name="_Ref484597004"/>
-      <w:bookmarkStart w:id="3" w:name="_Toc10547740"/>
-      <w:bookmarkEnd w:id="0"/>
+      <w:bookmarkStart w:id="1" w:name="h.gjdgxs" w:colFirst="0" w:colLast="0"/>
+      <w:bookmarkStart w:id="2" w:name="_Ref484596991"/>
+      <w:bookmarkStart w:id="3" w:name="_Ref484597004"/>
+      <w:bookmarkStart w:id="4" w:name="_Toc10547740"/>
+      <w:bookmarkEnd w:id="1"/>
       <w:r>
         <w:lastRenderedPageBreak/>
         <w:t>Introduction</w:t>
       </w:r>
-      <w:bookmarkEnd w:id="1"/>
       <w:bookmarkEnd w:id="2"/>
       <w:bookmarkEnd w:id="3"/>
+      <w:bookmarkEnd w:id="4"/>
     </w:p>
     <w:p>
       <w:pPr>
@@ -3743,10 +3731,10 @@
                   <v:path o:extrusionok="f" gradientshapeok="t" o:connecttype="rect"/>
                   <o:lock v:ext="edit" aspectratio="t"/>
                 </v:shapetype>
-                <v:shape id="_x0000_i1025" type="#_x0000_t75" alt="" style="width:36.9pt;height:26.45pt;mso-width-percent:0;mso-height-percent:0;mso-width-percent:0;mso-height-percent:0" o:ole="">
+                <v:shape id="_x0000_i1025" type="#_x0000_t75" alt="" style="width:36.7pt;height:26.5pt;mso-width-percent:0;mso-height-percent:0;mso-width-percent:0;mso-height-percent:0" o:ole="">
                   <v:imagedata r:id="rId9" o:title=""/>
                 </v:shape>
-                <o:OLEObject Type="Embed" ProgID="PBrush" ShapeID="_x0000_i1025" DrawAspect="Content" ObjectID="_1621181530" r:id="rId10"/>
+                <o:OLEObject Type="Embed" ProgID="PBrush" ShapeID="_x0000_i1025" DrawAspect="Content" ObjectID="_1621254743" r:id="rId10"/>
               </w:object>
             </w:r>
           </w:p>
@@ -3946,16 +3934,16 @@
         <w:spacing w:before="120"/>
         <w:ind w:left="0" w:firstLine="0"/>
       </w:pPr>
-      <w:bookmarkStart w:id="4" w:name="_Server_Login"/>
-      <w:bookmarkStart w:id="5" w:name="_Toc10547741"/>
-      <w:bookmarkEnd w:id="4"/>
+      <w:bookmarkStart w:id="5" w:name="_Server_Login"/>
+      <w:bookmarkStart w:id="6" w:name="_Toc10547741"/>
+      <w:bookmarkEnd w:id="5"/>
       <w:r>
         <w:t>Server Login</w:t>
       </w:r>
       <w:r>
         <w:t xml:space="preserve"> and Preparation</w:t>
       </w:r>
-      <w:bookmarkEnd w:id="5"/>
+      <w:bookmarkEnd w:id="6"/>
     </w:p>
     <w:p>
       <w:pPr>
@@ -4667,18 +4655,18 @@
       </w:pPr>
     </w:p>
     <w:p>
-      <w:bookmarkStart w:id="6" w:name="h.4a3pohs55v92" w:colFirst="0" w:colLast="0"/>
-      <w:bookmarkStart w:id="7" w:name="h.2flcob7d4wc5" w:colFirst="0" w:colLast="0"/>
-      <w:bookmarkStart w:id="8" w:name="h.n9cws2z3nm47" w:colFirst="0" w:colLast="0"/>
-      <w:bookmarkStart w:id="9" w:name="h.dvvi6zq8vnbt" w:colFirst="0" w:colLast="0"/>
-      <w:bookmarkStart w:id="10" w:name="h.3k3o6izb4wsc" w:colFirst="0" w:colLast="0"/>
-      <w:bookmarkStart w:id="11" w:name="h.edgrqcqmadey" w:colFirst="0" w:colLast="0"/>
-      <w:bookmarkEnd w:id="6"/>
+      <w:bookmarkStart w:id="7" w:name="h.4a3pohs55v92" w:colFirst="0" w:colLast="0"/>
+      <w:bookmarkStart w:id="8" w:name="h.2flcob7d4wc5" w:colFirst="0" w:colLast="0"/>
+      <w:bookmarkStart w:id="9" w:name="h.n9cws2z3nm47" w:colFirst="0" w:colLast="0"/>
+      <w:bookmarkStart w:id="10" w:name="h.dvvi6zq8vnbt" w:colFirst="0" w:colLast="0"/>
+      <w:bookmarkStart w:id="11" w:name="h.3k3o6izb4wsc" w:colFirst="0" w:colLast="0"/>
+      <w:bookmarkStart w:id="12" w:name="h.edgrqcqmadey" w:colFirst="0" w:colLast="0"/>
       <w:bookmarkEnd w:id="7"/>
       <w:bookmarkEnd w:id="8"/>
       <w:bookmarkEnd w:id="9"/>
       <w:bookmarkEnd w:id="10"/>
       <w:bookmarkEnd w:id="11"/>
+      <w:bookmarkEnd w:id="12"/>
     </w:p>
     <w:tbl>
       <w:tblPr>
@@ -4795,10 +4783,10 @@
                 <w:noProof/>
               </w:rPr>
               <w:object w:dxaOrig="4536" w:dyaOrig="3300" w14:anchorId="0B951041">
-                <v:shape id="_x0000_i1026" type="#_x0000_t75" alt="" style="width:42.4pt;height:29.15pt;mso-width-percent:0;mso-height-percent:0;mso-width-percent:0;mso-height-percent:0" o:ole="">
+                <v:shape id="_x0000_i1026" type="#_x0000_t75" alt="" style="width:42.1pt;height:29.2pt;mso-width-percent:0;mso-height-percent:0;mso-width-percent:0;mso-height-percent:0" o:ole="">
                   <v:imagedata r:id="rId9" o:title=""/>
                 </v:shape>
-                <o:OLEObject Type="Embed" ProgID="PBrush" ShapeID="_x0000_i1026" DrawAspect="Content" ObjectID="_1621181531" r:id="rId16"/>
+                <o:OLEObject Type="Embed" ProgID="PBrush" ShapeID="_x0000_i1026" DrawAspect="Content" ObjectID="_1621254744" r:id="rId16"/>
               </w:object>
             </w:r>
             <w:r>
@@ -4904,11 +4892,11 @@
         <w:spacing w:before="120"/>
         <w:ind w:left="0" w:firstLine="0"/>
       </w:pPr>
-      <w:bookmarkStart w:id="12" w:name="_Toc10547742"/>
+      <w:bookmarkStart w:id="13" w:name="_Toc10547742"/>
       <w:r>
         <w:t>Exercises</w:t>
       </w:r>
-      <w:bookmarkEnd w:id="12"/>
+      <w:bookmarkEnd w:id="13"/>
     </w:p>
     <w:p>
       <w:pPr>
@@ -4923,7 +4911,7 @@
         <w:spacing w:before="120"/>
         <w:ind w:left="0" w:firstLine="0"/>
       </w:pPr>
-      <w:bookmarkStart w:id="13" w:name="_Toc10547743"/>
+      <w:bookmarkStart w:id="14" w:name="_Toc10547743"/>
       <w:r>
         <w:t>Create Your</w:t>
       </w:r>
@@ -4933,7 +4921,7 @@
       <w:r>
         <w:t>Study Graph</w:t>
       </w:r>
-      <w:bookmarkEnd w:id="13"/>
+      <w:bookmarkEnd w:id="14"/>
       <w:r>
         <w:t xml:space="preserve"> </w:t>
       </w:r>
@@ -4968,9 +4956,9 @@
         <w:spacing w:before="120"/>
         <w:ind w:left="0" w:firstLine="0"/>
       </w:pPr>
-      <w:bookmarkStart w:id="14" w:name="h.rez8crfnxygd" w:colFirst="0" w:colLast="0"/>
-      <w:bookmarkStart w:id="15" w:name="_Toc10547744"/>
-      <w:bookmarkEnd w:id="14"/>
+      <w:bookmarkStart w:id="15" w:name="h.rez8crfnxygd" w:colFirst="0" w:colLast="0"/>
+      <w:bookmarkStart w:id="16" w:name="_Toc10547744"/>
+      <w:bookmarkEnd w:id="15"/>
       <w:r>
         <w:rPr>
           <w:noProof/>
@@ -5049,7 +5037,7 @@
       <w:r>
         <w:t>Open the Graph Editor</w:t>
       </w:r>
-      <w:bookmarkEnd w:id="15"/>
+      <w:bookmarkEnd w:id="16"/>
     </w:p>
     <w:p>
       <w:pPr>
@@ -5216,7 +5204,7 @@
         <w:spacing w:before="120"/>
         <w:ind w:left="0" w:firstLine="0"/>
       </w:pPr>
-      <w:bookmarkStart w:id="16" w:name="_Toc10547745"/>
+      <w:bookmarkStart w:id="17" w:name="_Toc10547745"/>
       <w:r>
         <w:t xml:space="preserve">Add a </w:t>
       </w:r>
@@ -5226,7 +5214,7 @@
       <w:r>
         <w:t xml:space="preserve"> Information</w:t>
       </w:r>
-      <w:bookmarkEnd w:id="16"/>
+      <w:bookmarkEnd w:id="17"/>
     </w:p>
     <w:tbl>
       <w:tblPr>
@@ -6214,7 +6202,7 @@
         <w:spacing w:after="120"/>
         <w:ind w:left="720" w:hanging="360"/>
       </w:pPr>
-      <w:bookmarkStart w:id="17" w:name="_Ref505856609"/>
+      <w:bookmarkStart w:id="18" w:name="_Ref505856609"/>
       <w:r>
         <w:t xml:space="preserve">Create </w:t>
       </w:r>
@@ -6282,7 +6270,7 @@
         </w:rPr>
         <w:t>udy</w:t>
       </w:r>
-      <w:bookmarkEnd w:id="17"/>
+      <w:bookmarkEnd w:id="18"/>
       <w:r>
         <w:rPr>
           <w:rFonts w:ascii="Courier New" w:hAnsi="Courier New" w:cs="Courier New"/>
@@ -7814,10 +7802,10 @@
                 <w:noProof/>
               </w:rPr>
               <w:object w:dxaOrig="960" w:dyaOrig="255" w14:anchorId="3908296A">
-                <v:shape id="_x0000_i1027" type="#_x0000_t75" alt="" style="width:48.3pt;height:12.75pt;mso-width-percent:0;mso-height-percent:0;mso-width-percent:0;mso-height-percent:0" o:ole="">
+                <v:shape id="_x0000_i1027" type="#_x0000_t75" alt="" style="width:48.25pt;height:12.9pt;mso-width-percent:0;mso-height-percent:0;mso-width-percent:0;mso-height-percent:0" o:ole="">
                   <v:imagedata r:id="rId21" o:title=""/>
                 </v:shape>
-                <o:OLEObject Type="Embed" ProgID="PBrush" ShapeID="_x0000_i1027" DrawAspect="Content" ObjectID="_1621181532" r:id="rId22"/>
+                <o:OLEObject Type="Embed" ProgID="PBrush" ShapeID="_x0000_i1027" DrawAspect="Content" ObjectID="_1621254745" r:id="rId22"/>
               </w:object>
             </w:r>
             <w:r>
@@ -8030,7 +8018,7 @@
         <w:spacing w:before="120"/>
         <w:ind w:left="0" w:firstLine="0"/>
       </w:pPr>
-      <w:bookmarkStart w:id="18" w:name="_Toc10547746"/>
+      <w:bookmarkStart w:id="19" w:name="_Toc10547746"/>
       <w:r>
         <w:t>A</w:t>
       </w:r>
@@ -8049,7 +8037,7 @@
       <w:r>
         <w:t>s</w:t>
       </w:r>
-      <w:bookmarkEnd w:id="18"/>
+      <w:bookmarkEnd w:id="19"/>
     </w:p>
     <w:p>
       <w:pPr>
@@ -9185,14 +9173,14 @@
         <w:spacing w:before="120"/>
         <w:ind w:left="0" w:firstLine="0"/>
       </w:pPr>
-      <w:bookmarkStart w:id="19" w:name="_Toc10547747"/>
+      <w:bookmarkStart w:id="20" w:name="_Toc10547747"/>
       <w:r>
         <w:t xml:space="preserve">Add </w:t>
       </w:r>
       <w:r>
         <w:t>Demographics</w:t>
       </w:r>
-      <w:bookmarkEnd w:id="19"/>
+      <w:bookmarkEnd w:id="20"/>
       <w:r>
         <w:t xml:space="preserve"> </w:t>
       </w:r>
@@ -9955,7 +9943,7 @@
                 <w:b/>
               </w:rPr>
             </w:pPr>
-            <w:bookmarkStart w:id="20" w:name="_Hlk522198909"/>
+            <w:bookmarkStart w:id="21" w:name="_Hlk522198909"/>
             <w:r>
               <w:rPr>
                 <w:b/>
@@ -9985,7 +9973,7 @@
           </w:p>
         </w:tc>
       </w:tr>
-      <w:bookmarkEnd w:id="20"/>
+      <w:bookmarkEnd w:id="21"/>
     </w:tbl>
     <w:p>
       <w:pPr>
@@ -10579,11 +10567,11 @@
         <w:spacing w:before="120"/>
         <w:ind w:left="0" w:firstLine="0"/>
       </w:pPr>
-      <w:bookmarkStart w:id="21" w:name="_Toc10547748"/>
+      <w:bookmarkStart w:id="22" w:name="_Toc10547748"/>
       <w:r>
         <w:t>Add another Person</w:t>
       </w:r>
-      <w:bookmarkEnd w:id="21"/>
+      <w:bookmarkEnd w:id="22"/>
     </w:p>
     <w:p>
       <w:pPr>
@@ -11766,7 +11754,7 @@
             <w:r>
               <w:t xml:space="preserve">  </w:t>
             </w:r>
-            <w:bookmarkStart w:id="22" w:name="_Hlk522199525"/>
+            <w:bookmarkStart w:id="23" w:name="_Hlk522199525"/>
             <w:proofErr w:type="spellStart"/>
             <w:proofErr w:type="gramStart"/>
             <w:r>
@@ -11775,7 +11763,7 @@
             <w:r>
               <w:t>:LDExpert</w:t>
             </w:r>
-            <w:bookmarkEnd w:id="22"/>
+            <w:bookmarkEnd w:id="23"/>
             <w:proofErr w:type="spellEnd"/>
             <w:proofErr w:type="gramEnd"/>
           </w:p>
@@ -11822,10 +11810,10 @@
           <w:noProof/>
         </w:rPr>
         <w:object w:dxaOrig="960" w:dyaOrig="255" w14:anchorId="7202D71B">
-          <v:shape id="_x0000_i1028" type="#_x0000_t75" alt="" style="width:48.3pt;height:12.75pt;mso-width-percent:0;mso-height-percent:0;mso-width-percent:0;mso-height-percent:0" o:ole="">
+          <v:shape id="_x0000_i1028" type="#_x0000_t75" alt="" style="width:48.25pt;height:12.9pt;mso-width-percent:0;mso-height-percent:0;mso-width-percent:0;mso-height-percent:0" o:ole="">
             <v:imagedata r:id="rId21" o:title=""/>
           </v:shape>
-          <o:OLEObject Type="Embed" ProgID="PBrush" ShapeID="_x0000_i1028" DrawAspect="Content" ObjectID="_1621181533" r:id="rId23"/>
+          <o:OLEObject Type="Embed" ProgID="PBrush" ShapeID="_x0000_i1028" DrawAspect="Content" ObjectID="_1621254746" r:id="rId23"/>
         </w:object>
       </w:r>
       <w:r>
@@ -11850,12 +11838,12 @@
         <w:spacing w:before="120"/>
         <w:ind w:left="0" w:firstLine="0"/>
       </w:pPr>
-      <w:bookmarkStart w:id="23" w:name="_Toc10547749"/>
+      <w:bookmarkStart w:id="24" w:name="_Toc10547749"/>
       <w:r>
         <w:lastRenderedPageBreak/>
         <w:t>Review your graph</w:t>
       </w:r>
-      <w:bookmarkEnd w:id="23"/>
+      <w:bookmarkEnd w:id="24"/>
       <w:r>
         <w:t xml:space="preserve">  </w:t>
       </w:r>
@@ -12828,15 +12816,15 @@
         <w:spacing w:before="120"/>
         <w:ind w:left="0" w:firstLine="0"/>
       </w:pPr>
-      <w:bookmarkStart w:id="24" w:name="_Ref506548063"/>
-      <w:bookmarkStart w:id="25" w:name="_Ref506548076"/>
-      <w:bookmarkStart w:id="26" w:name="_Toc10547750"/>
+      <w:bookmarkStart w:id="25" w:name="_Ref506548063"/>
+      <w:bookmarkStart w:id="26" w:name="_Ref506548076"/>
+      <w:bookmarkStart w:id="27" w:name="_Toc10547750"/>
       <w:r>
         <w:t>Export to TTL</w:t>
       </w:r>
-      <w:bookmarkEnd w:id="24"/>
       <w:bookmarkEnd w:id="25"/>
       <w:bookmarkEnd w:id="26"/>
+      <w:bookmarkEnd w:id="27"/>
       <w:r>
         <w:t xml:space="preserve">  </w:t>
       </w:r>
@@ -13492,7 +13480,7 @@
         <w:spacing w:before="120"/>
         <w:ind w:left="0" w:firstLine="0"/>
       </w:pPr>
-      <w:bookmarkStart w:id="27" w:name="_Toc10547751"/>
+      <w:bookmarkStart w:id="28" w:name="_Toc10547751"/>
       <w:r>
         <w:rPr>
           <w:noProof/>
@@ -13571,7 +13559,7 @@
       <w:r>
         <w:t>Validate the Data</w:t>
       </w:r>
-      <w:bookmarkEnd w:id="27"/>
+      <w:bookmarkEnd w:id="28"/>
       <w:r>
         <w:t xml:space="preserve"> </w:t>
       </w:r>
@@ -14765,7 +14753,7 @@
         </w:numPr>
         <w:ind w:left="720"/>
       </w:pPr>
-      <w:bookmarkStart w:id="28" w:name="_Ref507595320"/>
+      <w:bookmarkStart w:id="29" w:name="_Ref507595320"/>
       <w:r>
         <w:t xml:space="preserve">Click on the </w:t>
       </w:r>
@@ -14831,7 +14819,7 @@
       <w:r>
         <w:t>tab at the top of the app to view a network graph of the query result.</w:t>
       </w:r>
-      <w:bookmarkEnd w:id="28"/>
+      <w:bookmarkEnd w:id="29"/>
       <w:r>
         <w:t xml:space="preserve"> </w:t>
       </w:r>
@@ -15413,7 +15401,7 @@
         <w:spacing w:before="240"/>
         <w:ind w:left="0" w:firstLine="0"/>
       </w:pPr>
-      <w:bookmarkStart w:id="29" w:name="_Toc10547752"/>
+      <w:bookmarkStart w:id="30" w:name="_Toc10547752"/>
       <w:r>
         <w:rPr>
           <w:noProof/>
@@ -15495,7 +15483,7 @@
       <w:r>
         <w:t>Database</w:t>
       </w:r>
-      <w:bookmarkEnd w:id="29"/>
+      <w:bookmarkEnd w:id="30"/>
       <w:r>
         <w:t xml:space="preserve">  </w:t>
       </w:r>
@@ -16161,7 +16149,7 @@
         <w:spacing w:before="120"/>
         <w:ind w:left="360" w:hanging="360"/>
       </w:pPr>
-      <w:bookmarkStart w:id="30" w:name="_Toc10547753"/>
+      <w:bookmarkStart w:id="31" w:name="_Toc10547753"/>
       <w:r>
         <w:lastRenderedPageBreak/>
         <w:t>Query</w:t>
@@ -16169,7 +16157,7 @@
       <w:r>
         <w:t xml:space="preserve"> Your Graph</w:t>
       </w:r>
-      <w:bookmarkEnd w:id="30"/>
+      <w:bookmarkEnd w:id="31"/>
       <w:r>
         <w:t xml:space="preserve"> </w:t>
       </w:r>
@@ -16187,13 +16175,13 @@
         <w:spacing w:before="120"/>
         <w:ind w:left="0" w:firstLine="0"/>
       </w:pPr>
-      <w:bookmarkStart w:id="31" w:name="_Toc493085086"/>
-      <w:bookmarkStart w:id="32" w:name="_Toc10547754"/>
+      <w:bookmarkStart w:id="32" w:name="_Toc493085086"/>
+      <w:bookmarkStart w:id="33" w:name="_Toc10547754"/>
       <w:r>
         <w:t>Show all triples</w:t>
       </w:r>
-      <w:bookmarkEnd w:id="31"/>
       <w:bookmarkEnd w:id="32"/>
+      <w:bookmarkEnd w:id="33"/>
     </w:p>
     <w:p>
       <w:r>
@@ -16466,8 +16454,8 @@
         <w:spacing w:before="120"/>
         <w:ind w:left="0" w:firstLine="0"/>
       </w:pPr>
-      <w:bookmarkStart w:id="33" w:name="_Ref505928637"/>
-      <w:bookmarkStart w:id="34" w:name="_Toc10547755"/>
+      <w:bookmarkStart w:id="34" w:name="_Ref505928637"/>
+      <w:bookmarkStart w:id="35" w:name="_Toc10547755"/>
       <w:r>
         <w:t>How many people</w:t>
       </w:r>
@@ -16509,8 +16497,8 @@
       <w:r>
         <w:t>?</w:t>
       </w:r>
-      <w:bookmarkEnd w:id="33"/>
       <w:bookmarkEnd w:id="34"/>
+      <w:bookmarkEnd w:id="35"/>
       <w:r>
         <w:t xml:space="preserve"> </w:t>
       </w:r>
@@ -16692,9 +16680,9 @@
         <w:spacing w:before="120"/>
         <w:ind w:left="0" w:firstLine="0"/>
       </w:pPr>
-      <w:bookmarkStart w:id="35" w:name="_Ref505931574"/>
-      <w:bookmarkStart w:id="36" w:name="_Ref505933907"/>
-      <w:bookmarkStart w:id="37" w:name="_Toc10547756"/>
+      <w:bookmarkStart w:id="36" w:name="_Ref505931574"/>
+      <w:bookmarkStart w:id="37" w:name="_Ref505933907"/>
+      <w:bookmarkStart w:id="38" w:name="_Toc10547756"/>
       <w:r>
         <w:t>Find the names of people who</w:t>
       </w:r>
@@ -16707,9 +16695,9 @@
       <w:r>
         <w:t>.</w:t>
       </w:r>
-      <w:bookmarkEnd w:id="35"/>
       <w:bookmarkEnd w:id="36"/>
       <w:bookmarkEnd w:id="37"/>
+      <w:bookmarkEnd w:id="38"/>
       <w:r>
         <w:t xml:space="preserve">  </w:t>
       </w:r>
@@ -17419,7 +17407,7 @@
         <w:spacing w:before="120"/>
         <w:ind w:left="0" w:firstLine="0"/>
       </w:pPr>
-      <w:bookmarkStart w:id="38" w:name="_Toc10547757"/>
+      <w:bookmarkStart w:id="39" w:name="_Toc10547757"/>
       <w:r>
         <w:lastRenderedPageBreak/>
         <w:t xml:space="preserve">List the names of the people </w:t>
@@ -17439,7 +17427,7 @@
       <w:r>
         <w:t>.</w:t>
       </w:r>
-      <w:bookmarkEnd w:id="38"/>
+      <w:bookmarkEnd w:id="39"/>
     </w:p>
     <w:p>
       <w:r>
@@ -18718,10 +18706,10 @@
                 <w:noProof/>
               </w:rPr>
               <w:object w:dxaOrig="4536" w:dyaOrig="3300" w14:anchorId="27FEA840">
-                <v:shape id="_x0000_i1029" type="#_x0000_t75" alt="" style="width:42.4pt;height:29.15pt;mso-width-percent:0;mso-height-percent:0;mso-width-percent:0;mso-height-percent:0" o:ole="">
+                <v:shape id="_x0000_i1029" type="#_x0000_t75" alt="" style="width:42.1pt;height:29.2pt;mso-width-percent:0;mso-height-percent:0;mso-width-percent:0;mso-height-percent:0" o:ole="">
                   <v:imagedata r:id="rId9" o:title=""/>
                 </v:shape>
-                <o:OLEObject Type="Embed" ProgID="PBrush" ShapeID="_x0000_i1029" DrawAspect="Content" ObjectID="_1621181534" r:id="rId39"/>
+                <o:OLEObject Type="Embed" ProgID="PBrush" ShapeID="_x0000_i1029" DrawAspect="Content" ObjectID="_1621254747" r:id="rId39"/>
               </w:object>
             </w:r>
             <w:r>
@@ -18835,7 +18823,7 @@
         <w:spacing w:before="120"/>
         <w:ind w:left="0" w:firstLine="0"/>
       </w:pPr>
-      <w:bookmarkStart w:id="39" w:name="_Toc10547758"/>
+      <w:bookmarkStart w:id="40" w:name="_Toc10547758"/>
       <w:r>
         <w:t>Extend to Other Graphs</w:t>
       </w:r>
@@ -18848,7 +18836,7 @@
       <w:r>
         <w:t>)</w:t>
       </w:r>
-      <w:bookmarkEnd w:id="39"/>
+      <w:bookmarkEnd w:id="40"/>
     </w:p>
     <w:p>
       <w:r>
@@ -18868,13 +18856,13 @@
         <w:spacing w:before="120"/>
         <w:ind w:left="0" w:firstLine="0"/>
       </w:pPr>
-      <w:bookmarkStart w:id="40" w:name="_Ref5794300"/>
-      <w:bookmarkStart w:id="41" w:name="_Toc10547759"/>
+      <w:bookmarkStart w:id="41" w:name="_Ref5794300"/>
+      <w:bookmarkStart w:id="42" w:name="_Toc10547759"/>
       <w:r>
         <w:t>Your study in ClinicalTrials.gov</w:t>
       </w:r>
-      <w:bookmarkEnd w:id="40"/>
       <w:bookmarkEnd w:id="41"/>
+      <w:bookmarkEnd w:id="42"/>
     </w:p>
     <w:p>
       <w:r>
@@ -19045,7 +19033,7 @@
         <w:spacing w:before="120"/>
         <w:ind w:left="0" w:firstLine="0"/>
       </w:pPr>
-      <w:bookmarkStart w:id="42" w:name="_Toc10547760"/>
+      <w:bookmarkStart w:id="43" w:name="_Toc10547760"/>
       <w:r>
         <w:lastRenderedPageBreak/>
         <w:t xml:space="preserve">Study </w:t>
@@ -19056,7 +19044,7 @@
       <w:r>
         <w:t>and Phase</w:t>
       </w:r>
-      <w:bookmarkEnd w:id="42"/>
+      <w:bookmarkEnd w:id="43"/>
     </w:p>
     <w:p>
       <w:r>
@@ -19384,7 +19372,7 @@
         <w:spacing w:before="120"/>
         <w:ind w:left="0" w:firstLine="0"/>
       </w:pPr>
-      <w:bookmarkStart w:id="43" w:name="_Toc10547761"/>
+      <w:bookmarkStart w:id="44" w:name="_Toc10547761"/>
       <w:r>
         <w:t>Information about the Study Drug</w:t>
       </w:r>
@@ -19395,7 +19383,7 @@
       <w:r>
         <w:t>DBpedia</w:t>
       </w:r>
-      <w:bookmarkEnd w:id="43"/>
+      <w:bookmarkEnd w:id="44"/>
       <w:proofErr w:type="spellEnd"/>
     </w:p>
     <w:p>
@@ -19574,11 +19562,11 @@
         <w:spacing w:before="120"/>
         <w:ind w:left="0" w:firstLine="0"/>
       </w:pPr>
-      <w:bookmarkStart w:id="44" w:name="_Toc10547762"/>
+      <w:bookmarkStart w:id="45" w:name="_Toc10547762"/>
       <w:r>
         <w:t>Drug Abstract</w:t>
       </w:r>
-      <w:bookmarkEnd w:id="44"/>
+      <w:bookmarkEnd w:id="45"/>
     </w:p>
     <w:p>
       <w:r>
@@ -19738,14 +19726,14 @@
         <w:spacing w:before="120"/>
         <w:ind w:left="0" w:firstLine="0"/>
       </w:pPr>
-      <w:bookmarkStart w:id="45" w:name="_Toc10547763"/>
+      <w:bookmarkStart w:id="46" w:name="_Toc10547763"/>
       <w:r>
         <w:t xml:space="preserve">Ontology </w:t>
       </w:r>
       <w:r>
         <w:t>and Inference</w:t>
       </w:r>
-      <w:bookmarkEnd w:id="45"/>
+      <w:bookmarkEnd w:id="46"/>
       <w:r>
         <w:t xml:space="preserve"> </w:t>
       </w:r>
@@ -19786,11 +19774,11 @@
         <w:spacing w:before="120"/>
         <w:ind w:left="0" w:firstLine="0"/>
       </w:pPr>
-      <w:bookmarkStart w:id="46" w:name="_Toc10547764"/>
+      <w:bookmarkStart w:id="47" w:name="_Toc10547764"/>
       <w:r>
         <w:t>Review the Ontology</w:t>
       </w:r>
-      <w:bookmarkEnd w:id="46"/>
+      <w:bookmarkEnd w:id="47"/>
     </w:p>
     <w:p>
       <w:pPr>
@@ -19973,7 +19961,7 @@
         <w:spacing w:before="120"/>
         <w:ind w:left="0" w:firstLine="0"/>
       </w:pPr>
-      <w:bookmarkStart w:id="47" w:name="_Toc10547765"/>
+      <w:bookmarkStart w:id="48" w:name="_Toc10547765"/>
       <w:r>
         <w:t>Add the Ontology</w:t>
       </w:r>
@@ -19991,7 +19979,7 @@
       <w:r>
         <w:t xml:space="preserve"> database</w:t>
       </w:r>
-      <w:bookmarkEnd w:id="47"/>
+      <w:bookmarkEnd w:id="48"/>
     </w:p>
     <w:p>
       <w:pPr>
@@ -20474,7 +20462,7 @@
         <w:spacing w:before="120"/>
         <w:ind w:left="0" w:firstLine="0"/>
       </w:pPr>
-      <w:bookmarkStart w:id="48" w:name="_Toc10547766"/>
+      <w:bookmarkStart w:id="49" w:name="_Toc10547766"/>
       <w:r>
         <w:t xml:space="preserve">Find the names of </w:t>
       </w:r>
@@ -20501,7 +20489,7 @@
       <w:r>
         <w:t>.</w:t>
       </w:r>
-      <w:bookmarkEnd w:id="48"/>
+      <w:bookmarkEnd w:id="49"/>
     </w:p>
     <w:p>
       <w:pPr>
@@ -20628,10 +20616,10 @@
                 <w:noProof/>
               </w:rPr>
               <w:object w:dxaOrig="4536" w:dyaOrig="3300" w14:anchorId="6D4CF729">
-                <v:shape id="_x0000_i1030" type="#_x0000_t75" alt="" style="width:42.4pt;height:29.15pt;mso-width-percent:0;mso-height-percent:0;mso-width-percent:0;mso-height-percent:0" o:ole="">
+                <v:shape id="_x0000_i1030" type="#_x0000_t75" alt="" style="width:42.1pt;height:29.2pt;mso-width-percent:0;mso-height-percent:0;mso-width-percent:0;mso-height-percent:0" o:ole="">
                   <v:imagedata r:id="rId9" o:title=""/>
                 </v:shape>
-                <o:OLEObject Type="Embed" ProgID="PBrush" ShapeID="_x0000_i1030" DrawAspect="Content" ObjectID="_1621181535" r:id="rId42"/>
+                <o:OLEObject Type="Embed" ProgID="PBrush" ShapeID="_x0000_i1030" DrawAspect="Content" ObjectID="_1621254748" r:id="rId42"/>
               </w:object>
             </w:r>
           </w:p>
@@ -20657,12 +20645,7 @@
               <w:t xml:space="preserve">links and </w:t>
             </w:r>
             <w:r>
-              <w:t>entit</w:t>
-            </w:r>
-            <w:bookmarkStart w:id="49" w:name="_GoBack"/>
-            <w:bookmarkEnd w:id="49"/>
-            <w:r>
-              <w:t xml:space="preserve">ies in your original data. </w:t>
+              <w:t xml:space="preserve">entities in your original data. </w:t>
             </w:r>
           </w:p>
           <w:p/>
@@ -22268,10 +22251,10 @@
                 <w:noProof/>
               </w:rPr>
               <w:object w:dxaOrig="4536" w:dyaOrig="3300" w14:anchorId="3421FFA6">
-                <v:shape id="_x0000_i1031" type="#_x0000_t75" alt="" style="width:42.4pt;height:29.15pt;mso-width-percent:0;mso-height-percent:0;mso-width-percent:0;mso-height-percent:0" o:ole="">
+                <v:shape id="_x0000_i1031" type="#_x0000_t75" alt="" style="width:42.1pt;height:29.2pt;mso-width-percent:0;mso-height-percent:0;mso-width-percent:0;mso-height-percent:0" o:ole="">
                   <v:imagedata r:id="rId9" o:title=""/>
                 </v:shape>
-                <o:OLEObject Type="Embed" ProgID="PBrush" ShapeID="_x0000_i1031" DrawAspect="Content" ObjectID="_1621181536" r:id="rId46"/>
+                <o:OLEObject Type="Embed" ProgID="PBrush" ShapeID="_x0000_i1031" DrawAspect="Content" ObjectID="_1621254749" r:id="rId46"/>
               </w:object>
             </w:r>
             <w:r>
@@ -24198,10 +24181,10 @@
                 <w:noProof/>
               </w:rPr>
               <w:object w:dxaOrig="4536" w:dyaOrig="3300" w14:anchorId="46CC0434">
-                <v:shape id="_x0000_i1032" type="#_x0000_t75" alt="" style="width:42.4pt;height:29.15pt;mso-width-percent:0;mso-height-percent:0;mso-width-percent:0;mso-height-percent:0" o:ole="">
+                <v:shape id="_x0000_i1032" type="#_x0000_t75" alt="" style="width:42.1pt;height:29.2pt;mso-width-percent:0;mso-height-percent:0;mso-width-percent:0;mso-height-percent:0" o:ole="">
                   <v:imagedata r:id="rId9" o:title=""/>
                 </v:shape>
-                <o:OLEObject Type="Embed" ProgID="PBrush" ShapeID="_x0000_i1032" DrawAspect="Content" ObjectID="_1621181537" r:id="rId50"/>
+                <o:OLEObject Type="Embed" ProgID="PBrush" ShapeID="_x0000_i1032" DrawAspect="Content" ObjectID="_1621254750" r:id="rId50"/>
               </w:object>
             </w:r>
             <w:r>
@@ -24536,10 +24519,7 @@
         <w:t>https://github.com/phuse-org/LinkedDataWorkshop/tree/master/</w:t>
       </w:r>
       <w:r>
-        <w:t>EUConnect</w:t>
-      </w:r>
-      <w:r>
-        <w:t>18</w:t>
+        <w:t>CSS2019</w:t>
       </w:r>
     </w:p>
     <w:p>
@@ -29644,7 +29624,7 @@
 </file>
 
 <file path=customXml/itemProps1.xml><?xml version="1.0" encoding="utf-8"?>
-<ds:datastoreItem xmlns:ds="http://schemas.openxmlformats.org/officeDocument/2006/customXml" ds:itemID="{01A1F62F-3483-47DF-B2C8-0133334D263D}">
+<ds:datastoreItem xmlns:ds="http://schemas.openxmlformats.org/officeDocument/2006/customXml" ds:itemID="{087B3886-CDF7-4C85-9234-05D133A803C4}">
   <ds:schemaRefs>
     <ds:schemaRef ds:uri="http://schemas.openxmlformats.org/officeDocument/2006/bibliography"/>
   </ds:schemaRefs>

</xml_diff>

<commit_message>
changes to last query
</commit_message>
<xml_diff>
--- a/CSS2019/doc/LDWorkshopExercises.docx
+++ b/CSS2019/doc/LDWorkshopExercises.docx
@@ -92,8 +92,6 @@
           <w:szCs w:val="32"/>
         </w:rPr>
       </w:pPr>
-      <w:bookmarkStart w:id="0" w:name="_GoBack"/>
-      <w:bookmarkEnd w:id="0"/>
     </w:p>
     <w:p>
       <w:pPr>
@@ -414,6 +412,8 @@
             <w:t>Contents</w:t>
           </w:r>
         </w:p>
+        <w:bookmarkStart w:id="0" w:name="_GoBack"/>
+        <w:bookmarkEnd w:id="0"/>
         <w:p>
           <w:pPr>
             <w:pStyle w:val="TOC1"/>
@@ -432,7 +432,7 @@
           <w:r>
             <w:fldChar w:fldCharType="separate"/>
           </w:r>
-          <w:hyperlink w:anchor="_Toc10547740" w:history="1">
+          <w:hyperlink w:anchor="_Toc10744369" w:history="1">
             <w:r>
               <w:rPr>
                 <w:rStyle w:val="Hyperlink"/>
@@ -459,7 +459,7 @@
                 <w:noProof/>
                 <w:webHidden/>
               </w:rPr>
-              <w:instrText xml:space="preserve"> PAGEREF _Toc10547740 \h </w:instrText>
+              <w:instrText xml:space="preserve"> PAGEREF _Toc10744369 \h </w:instrText>
             </w:r>
             <w:r>
               <w:rPr>
@@ -499,7 +499,7 @@
               <w:color w:val="auto"/>
             </w:rPr>
           </w:pPr>
-          <w:hyperlink w:anchor="_Toc10547741" w:history="1">
+          <w:hyperlink w:anchor="_Toc10744370" w:history="1">
             <w:r>
               <w:rPr>
                 <w:rStyle w:val="Hyperlink"/>
@@ -526,7 +526,7 @@
                 <w:noProof/>
                 <w:webHidden/>
               </w:rPr>
-              <w:instrText xml:space="preserve"> PAGEREF _Toc10547741 \h </w:instrText>
+              <w:instrText xml:space="preserve"> PAGEREF _Toc10744370 \h </w:instrText>
             </w:r>
             <w:r>
               <w:rPr>
@@ -566,7 +566,7 @@
               <w:color w:val="auto"/>
             </w:rPr>
           </w:pPr>
-          <w:hyperlink w:anchor="_Toc10547742" w:history="1">
+          <w:hyperlink w:anchor="_Toc10744371" w:history="1">
             <w:r>
               <w:rPr>
                 <w:rStyle w:val="Hyperlink"/>
@@ -593,7 +593,7 @@
                 <w:noProof/>
                 <w:webHidden/>
               </w:rPr>
-              <w:instrText xml:space="preserve"> PAGEREF _Toc10547742 \h </w:instrText>
+              <w:instrText xml:space="preserve"> PAGEREF _Toc10744371 \h </w:instrText>
             </w:r>
             <w:r>
               <w:rPr>
@@ -633,7 +633,7 @@
               <w:color w:val="auto"/>
             </w:rPr>
           </w:pPr>
-          <w:hyperlink w:anchor="_Toc10547743" w:history="1">
+          <w:hyperlink w:anchor="_Toc10744372" w:history="1">
             <w:r>
               <w:rPr>
                 <w:rStyle w:val="Hyperlink"/>
@@ -675,7 +675,7 @@
                 <w:noProof/>
                 <w:webHidden/>
               </w:rPr>
-              <w:instrText xml:space="preserve"> PAGEREF _Toc10547743 \h </w:instrText>
+              <w:instrText xml:space="preserve"> PAGEREF _Toc10744372 \h </w:instrText>
             </w:r>
             <w:r>
               <w:rPr>
@@ -715,7 +715,7 @@
               <w:color w:val="auto"/>
             </w:rPr>
           </w:pPr>
-          <w:hyperlink w:anchor="_Toc10547744" w:history="1">
+          <w:hyperlink w:anchor="_Toc10744373" w:history="1">
             <w:r>
               <w:rPr>
                 <w:rStyle w:val="Hyperlink"/>
@@ -757,7 +757,7 @@
                 <w:noProof/>
                 <w:webHidden/>
               </w:rPr>
-              <w:instrText xml:space="preserve"> PAGEREF _Toc10547744 \h </w:instrText>
+              <w:instrText xml:space="preserve"> PAGEREF _Toc10744373 \h </w:instrText>
             </w:r>
             <w:r>
               <w:rPr>
@@ -797,7 +797,7 @@
               <w:color w:val="auto"/>
             </w:rPr>
           </w:pPr>
-          <w:hyperlink w:anchor="_Toc10547745" w:history="1">
+          <w:hyperlink w:anchor="_Toc10744374" w:history="1">
             <w:r>
               <w:rPr>
                 <w:rStyle w:val="Hyperlink"/>
@@ -839,7 +839,7 @@
                 <w:noProof/>
                 <w:webHidden/>
               </w:rPr>
-              <w:instrText xml:space="preserve"> PAGEREF _Toc10547745 \h </w:instrText>
+              <w:instrText xml:space="preserve"> PAGEREF _Toc10744374 \h </w:instrText>
             </w:r>
             <w:r>
               <w:rPr>
@@ -879,7 +879,7 @@
               <w:color w:val="auto"/>
             </w:rPr>
           </w:pPr>
-          <w:hyperlink w:anchor="_Toc10547746" w:history="1">
+          <w:hyperlink w:anchor="_Toc10744375" w:history="1">
             <w:r>
               <w:rPr>
                 <w:rStyle w:val="Hyperlink"/>
@@ -921,7 +921,7 @@
                 <w:noProof/>
                 <w:webHidden/>
               </w:rPr>
-              <w:instrText xml:space="preserve"> PAGEREF _Toc10547746 \h </w:instrText>
+              <w:instrText xml:space="preserve"> PAGEREF _Toc10744375 \h </w:instrText>
             </w:r>
             <w:r>
               <w:rPr>
@@ -961,7 +961,7 @@
               <w:color w:val="auto"/>
             </w:rPr>
           </w:pPr>
-          <w:hyperlink w:anchor="_Toc10547747" w:history="1">
+          <w:hyperlink w:anchor="_Toc10744376" w:history="1">
             <w:r>
               <w:rPr>
                 <w:rStyle w:val="Hyperlink"/>
@@ -1003,7 +1003,7 @@
                 <w:noProof/>
                 <w:webHidden/>
               </w:rPr>
-              <w:instrText xml:space="preserve"> PAGEREF _Toc10547747 \h </w:instrText>
+              <w:instrText xml:space="preserve"> PAGEREF _Toc10744376 \h </w:instrText>
             </w:r>
             <w:r>
               <w:rPr>
@@ -1043,7 +1043,7 @@
               <w:color w:val="auto"/>
             </w:rPr>
           </w:pPr>
-          <w:hyperlink w:anchor="_Toc10547748" w:history="1">
+          <w:hyperlink w:anchor="_Toc10744377" w:history="1">
             <w:r>
               <w:rPr>
                 <w:rStyle w:val="Hyperlink"/>
@@ -1085,7 +1085,7 @@
                 <w:noProof/>
                 <w:webHidden/>
               </w:rPr>
-              <w:instrText xml:space="preserve"> PAGEREF _Toc10547748 \h </w:instrText>
+              <w:instrText xml:space="preserve"> PAGEREF _Toc10744377 \h </w:instrText>
             </w:r>
             <w:r>
               <w:rPr>
@@ -1125,7 +1125,7 @@
               <w:color w:val="auto"/>
             </w:rPr>
           </w:pPr>
-          <w:hyperlink w:anchor="_Toc10547749" w:history="1">
+          <w:hyperlink w:anchor="_Toc10744378" w:history="1">
             <w:r>
               <w:rPr>
                 <w:rStyle w:val="Hyperlink"/>
@@ -1167,7 +1167,7 @@
                 <w:noProof/>
                 <w:webHidden/>
               </w:rPr>
-              <w:instrText xml:space="preserve"> PAGEREF _Toc10547749 \h </w:instrText>
+              <w:instrText xml:space="preserve"> PAGEREF _Toc10744378 \h </w:instrText>
             </w:r>
             <w:r>
               <w:rPr>
@@ -1207,7 +1207,7 @@
               <w:color w:val="auto"/>
             </w:rPr>
           </w:pPr>
-          <w:hyperlink w:anchor="_Toc10547750" w:history="1">
+          <w:hyperlink w:anchor="_Toc10744379" w:history="1">
             <w:r>
               <w:rPr>
                 <w:rStyle w:val="Hyperlink"/>
@@ -1249,7 +1249,7 @@
                 <w:noProof/>
                 <w:webHidden/>
               </w:rPr>
-              <w:instrText xml:space="preserve"> PAGEREF _Toc10547750 \h </w:instrText>
+              <w:instrText xml:space="preserve"> PAGEREF _Toc10744379 \h </w:instrText>
             </w:r>
             <w:r>
               <w:rPr>
@@ -1289,7 +1289,7 @@
               <w:color w:val="auto"/>
             </w:rPr>
           </w:pPr>
-          <w:hyperlink w:anchor="_Toc10547751" w:history="1">
+          <w:hyperlink w:anchor="_Toc10744380" w:history="1">
             <w:r>
               <w:rPr>
                 <w:rStyle w:val="Hyperlink"/>
@@ -1331,7 +1331,7 @@
                 <w:noProof/>
                 <w:webHidden/>
               </w:rPr>
-              <w:instrText xml:space="preserve"> PAGEREF _Toc10547751 \h </w:instrText>
+              <w:instrText xml:space="preserve"> PAGEREF _Toc10744380 \h </w:instrText>
             </w:r>
             <w:r>
               <w:rPr>
@@ -1371,7 +1371,7 @@
               <w:color w:val="auto"/>
             </w:rPr>
           </w:pPr>
-          <w:hyperlink w:anchor="_Toc10547752" w:history="1">
+          <w:hyperlink w:anchor="_Toc10744381" w:history="1">
             <w:r>
               <w:rPr>
                 <w:rStyle w:val="Hyperlink"/>
@@ -1413,7 +1413,7 @@
                 <w:noProof/>
                 <w:webHidden/>
               </w:rPr>
-              <w:instrText xml:space="preserve"> PAGEREF _Toc10547752 \h </w:instrText>
+              <w:instrText xml:space="preserve"> PAGEREF _Toc10744381 \h </w:instrText>
             </w:r>
             <w:r>
               <w:rPr>
@@ -1453,7 +1453,7 @@
               <w:color w:val="auto"/>
             </w:rPr>
           </w:pPr>
-          <w:hyperlink w:anchor="_Toc10547753" w:history="1">
+          <w:hyperlink w:anchor="_Toc10744382" w:history="1">
             <w:r>
               <w:rPr>
                 <w:rStyle w:val="Hyperlink"/>
@@ -1495,7 +1495,7 @@
                 <w:noProof/>
                 <w:webHidden/>
               </w:rPr>
-              <w:instrText xml:space="preserve"> PAGEREF _Toc10547753 \h </w:instrText>
+              <w:instrText xml:space="preserve"> PAGEREF _Toc10744382 \h </w:instrText>
             </w:r>
             <w:r>
               <w:rPr>
@@ -1535,7 +1535,7 @@
               <w:color w:val="auto"/>
             </w:rPr>
           </w:pPr>
-          <w:hyperlink w:anchor="_Toc10547754" w:history="1">
+          <w:hyperlink w:anchor="_Toc10744383" w:history="1">
             <w:r>
               <w:rPr>
                 <w:rStyle w:val="Hyperlink"/>
@@ -1577,7 +1577,7 @@
                 <w:noProof/>
                 <w:webHidden/>
               </w:rPr>
-              <w:instrText xml:space="preserve"> PAGEREF _Toc10547754 \h </w:instrText>
+              <w:instrText xml:space="preserve"> PAGEREF _Toc10744383 \h </w:instrText>
             </w:r>
             <w:r>
               <w:rPr>
@@ -1617,7 +1617,7 @@
               <w:color w:val="auto"/>
             </w:rPr>
           </w:pPr>
-          <w:hyperlink w:anchor="_Toc10547755" w:history="1">
+          <w:hyperlink w:anchor="_Toc10744384" w:history="1">
             <w:r>
               <w:rPr>
                 <w:rStyle w:val="Hyperlink"/>
@@ -1689,7 +1689,7 @@
                 <w:noProof/>
                 <w:webHidden/>
               </w:rPr>
-              <w:instrText xml:space="preserve"> PAGEREF _Toc10547755 \h </w:instrText>
+              <w:instrText xml:space="preserve"> PAGEREF _Toc10744384 \h </w:instrText>
             </w:r>
             <w:r>
               <w:rPr>
@@ -1729,7 +1729,7 @@
               <w:color w:val="auto"/>
             </w:rPr>
           </w:pPr>
-          <w:hyperlink w:anchor="_Toc10547756" w:history="1">
+          <w:hyperlink w:anchor="_Toc10744385" w:history="1">
             <w:r>
               <w:rPr>
                 <w:rStyle w:val="Hyperlink"/>
@@ -1771,7 +1771,7 @@
                 <w:noProof/>
                 <w:webHidden/>
               </w:rPr>
-              <w:instrText xml:space="preserve"> PAGEREF _Toc10547756 \h </w:instrText>
+              <w:instrText xml:space="preserve"> PAGEREF _Toc10744385 \h </w:instrText>
             </w:r>
             <w:r>
               <w:rPr>
@@ -1811,7 +1811,7 @@
               <w:color w:val="auto"/>
             </w:rPr>
           </w:pPr>
-          <w:hyperlink w:anchor="_Toc10547757" w:history="1">
+          <w:hyperlink w:anchor="_Toc10744386" w:history="1">
             <w:r>
               <w:rPr>
                 <w:rStyle w:val="Hyperlink"/>
@@ -1853,7 +1853,7 @@
                 <w:noProof/>
                 <w:webHidden/>
               </w:rPr>
-              <w:instrText xml:space="preserve"> PAGEREF _Toc10547757 \h </w:instrText>
+              <w:instrText xml:space="preserve"> PAGEREF _Toc10744386 \h </w:instrText>
             </w:r>
             <w:r>
               <w:rPr>
@@ -1893,7 +1893,7 @@
               <w:color w:val="auto"/>
             </w:rPr>
           </w:pPr>
-          <w:hyperlink w:anchor="_Toc10547758" w:history="1">
+          <w:hyperlink w:anchor="_Toc10744387" w:history="1">
             <w:r>
               <w:rPr>
                 <w:rStyle w:val="Hyperlink"/>
@@ -1935,7 +1935,7 @@
                 <w:noProof/>
                 <w:webHidden/>
               </w:rPr>
-              <w:instrText xml:space="preserve"> PAGEREF _Toc10547758 \h </w:instrText>
+              <w:instrText xml:space="preserve"> PAGEREF _Toc10744387 \h </w:instrText>
             </w:r>
             <w:r>
               <w:rPr>
@@ -1975,7 +1975,7 @@
               <w:color w:val="auto"/>
             </w:rPr>
           </w:pPr>
-          <w:hyperlink w:anchor="_Toc10547759" w:history="1">
+          <w:hyperlink w:anchor="_Toc10744388" w:history="1">
             <w:r>
               <w:rPr>
                 <w:rStyle w:val="Hyperlink"/>
@@ -2017,7 +2017,7 @@
                 <w:noProof/>
                 <w:webHidden/>
               </w:rPr>
-              <w:instrText xml:space="preserve"> PAGEREF _Toc10547759 \h </w:instrText>
+              <w:instrText xml:space="preserve"> PAGEREF _Toc10744388 \h </w:instrText>
             </w:r>
             <w:r>
               <w:rPr>
@@ -2057,7 +2057,7 @@
               <w:color w:val="auto"/>
             </w:rPr>
           </w:pPr>
-          <w:hyperlink w:anchor="_Toc10547760" w:history="1">
+          <w:hyperlink w:anchor="_Toc10744389" w:history="1">
             <w:r>
               <w:rPr>
                 <w:rStyle w:val="Hyperlink"/>
@@ -2099,7 +2099,7 @@
                 <w:noProof/>
                 <w:webHidden/>
               </w:rPr>
-              <w:instrText xml:space="preserve"> PAGEREF _Toc10547760 \h </w:instrText>
+              <w:instrText xml:space="preserve"> PAGEREF _Toc10744389 \h </w:instrText>
             </w:r>
             <w:r>
               <w:rPr>
@@ -2139,7 +2139,7 @@
               <w:color w:val="auto"/>
             </w:rPr>
           </w:pPr>
-          <w:hyperlink w:anchor="_Toc10547761" w:history="1">
+          <w:hyperlink w:anchor="_Toc10744390" w:history="1">
             <w:r>
               <w:rPr>
                 <w:rStyle w:val="Hyperlink"/>
@@ -2181,7 +2181,7 @@
                 <w:noProof/>
                 <w:webHidden/>
               </w:rPr>
-              <w:instrText xml:space="preserve"> PAGEREF _Toc10547761 \h </w:instrText>
+              <w:instrText xml:space="preserve"> PAGEREF _Toc10744390 \h </w:instrText>
             </w:r>
             <w:r>
               <w:rPr>
@@ -2221,7 +2221,7 @@
               <w:color w:val="auto"/>
             </w:rPr>
           </w:pPr>
-          <w:hyperlink w:anchor="_Toc10547762" w:history="1">
+          <w:hyperlink w:anchor="_Toc10744391" w:history="1">
             <w:r>
               <w:rPr>
                 <w:rStyle w:val="Hyperlink"/>
@@ -2263,7 +2263,7 @@
                 <w:noProof/>
                 <w:webHidden/>
               </w:rPr>
-              <w:instrText xml:space="preserve"> PAGEREF _Toc10547762 \h </w:instrText>
+              <w:instrText xml:space="preserve"> PAGEREF _Toc10744391 \h </w:instrText>
             </w:r>
             <w:r>
               <w:rPr>
@@ -2303,7 +2303,7 @@
               <w:color w:val="auto"/>
             </w:rPr>
           </w:pPr>
-          <w:hyperlink w:anchor="_Toc10547763" w:history="1">
+          <w:hyperlink w:anchor="_Toc10744392" w:history="1">
             <w:r>
               <w:rPr>
                 <w:rStyle w:val="Hyperlink"/>
@@ -2345,7 +2345,7 @@
                 <w:noProof/>
                 <w:webHidden/>
               </w:rPr>
-              <w:instrText xml:space="preserve"> PAGEREF _Toc10547763 \h </w:instrText>
+              <w:instrText xml:space="preserve"> PAGEREF _Toc10744392 \h </w:instrText>
             </w:r>
             <w:r>
               <w:rPr>
@@ -2385,7 +2385,7 @@
               <w:color w:val="auto"/>
             </w:rPr>
           </w:pPr>
-          <w:hyperlink w:anchor="_Toc10547764" w:history="1">
+          <w:hyperlink w:anchor="_Toc10744393" w:history="1">
             <w:r>
               <w:rPr>
                 <w:rStyle w:val="Hyperlink"/>
@@ -2427,7 +2427,7 @@
                 <w:noProof/>
                 <w:webHidden/>
               </w:rPr>
-              <w:instrText xml:space="preserve"> PAGEREF _Toc10547764 \h </w:instrText>
+              <w:instrText xml:space="preserve"> PAGEREF _Toc10744393 \h </w:instrText>
             </w:r>
             <w:r>
               <w:rPr>
@@ -2467,7 +2467,7 @@
               <w:color w:val="auto"/>
             </w:rPr>
           </w:pPr>
-          <w:hyperlink w:anchor="_Toc10547765" w:history="1">
+          <w:hyperlink w:anchor="_Toc10744394" w:history="1">
             <w:r>
               <w:rPr>
                 <w:rStyle w:val="Hyperlink"/>
@@ -2509,7 +2509,7 @@
                 <w:noProof/>
                 <w:webHidden/>
               </w:rPr>
-              <w:instrText xml:space="preserve"> PAGEREF _Toc10547765 \h </w:instrText>
+              <w:instrText xml:space="preserve"> PAGEREF _Toc10744394 \h </w:instrText>
             </w:r>
             <w:r>
               <w:rPr>
@@ -2549,7 +2549,7 @@
               <w:color w:val="auto"/>
             </w:rPr>
           </w:pPr>
-          <w:hyperlink w:anchor="_Toc10547766" w:history="1">
+          <w:hyperlink w:anchor="_Toc10744395" w:history="1">
             <w:r>
               <w:rPr>
                 <w:rStyle w:val="Hyperlink"/>
@@ -2591,7 +2591,7 @@
                 <w:noProof/>
                 <w:webHidden/>
               </w:rPr>
-              <w:instrText xml:space="preserve"> PAGEREF _Toc10547766 \h </w:instrText>
+              <w:instrText xml:space="preserve"> PAGEREF _Toc10744395 \h </w:instrText>
             </w:r>
             <w:r>
               <w:rPr>
@@ -2631,7 +2631,7 @@
               <w:color w:val="auto"/>
             </w:rPr>
           </w:pPr>
-          <w:hyperlink w:anchor="_Toc10547767" w:history="1">
+          <w:hyperlink w:anchor="_Toc10744396" w:history="1">
             <w:r>
               <w:rPr>
                 <w:rStyle w:val="Hyperlink"/>
@@ -2673,7 +2673,7 @@
                 <w:noProof/>
                 <w:webHidden/>
               </w:rPr>
-              <w:instrText xml:space="preserve"> PAGEREF _Toc10547767 \h </w:instrText>
+              <w:instrText xml:space="preserve"> PAGEREF _Toc10744396 \h </w:instrText>
             </w:r>
             <w:r>
               <w:rPr>
@@ -2713,7 +2713,7 @@
               <w:color w:val="auto"/>
             </w:rPr>
           </w:pPr>
-          <w:hyperlink w:anchor="_Toc10547768" w:history="1">
+          <w:hyperlink w:anchor="_Toc10744397" w:history="1">
             <w:r>
               <w:rPr>
                 <w:rStyle w:val="Hyperlink"/>
@@ -2755,7 +2755,7 @@
                 <w:noProof/>
                 <w:webHidden/>
               </w:rPr>
-              <w:instrText xml:space="preserve"> PAGEREF _Toc10547768 \h </w:instrText>
+              <w:instrText xml:space="preserve"> PAGEREF _Toc10744397 \h </w:instrText>
             </w:r>
             <w:r>
               <w:rPr>
@@ -2795,7 +2795,7 @@
               <w:color w:val="auto"/>
             </w:rPr>
           </w:pPr>
-          <w:hyperlink w:anchor="_Toc10547769" w:history="1">
+          <w:hyperlink w:anchor="_Toc10744398" w:history="1">
             <w:r>
               <w:rPr>
                 <w:rStyle w:val="Hyperlink"/>
@@ -2837,7 +2837,7 @@
                 <w:noProof/>
                 <w:webHidden/>
               </w:rPr>
-              <w:instrText xml:space="preserve"> PAGEREF _Toc10547769 \h </w:instrText>
+              <w:instrText xml:space="preserve"> PAGEREF _Toc10744398 \h </w:instrText>
             </w:r>
             <w:r>
               <w:rPr>
@@ -2877,7 +2877,7 @@
               <w:color w:val="auto"/>
             </w:rPr>
           </w:pPr>
-          <w:hyperlink w:anchor="_Toc10547770" w:history="1">
+          <w:hyperlink w:anchor="_Toc10744399" w:history="1">
             <w:r>
               <w:rPr>
                 <w:rStyle w:val="Hyperlink"/>
@@ -2919,7 +2919,7 @@
                 <w:noProof/>
                 <w:webHidden/>
               </w:rPr>
-              <w:instrText xml:space="preserve"> PAGEREF _Toc10547770 \h </w:instrText>
+              <w:instrText xml:space="preserve"> PAGEREF _Toc10744399 \h </w:instrText>
             </w:r>
             <w:r>
               <w:rPr>
@@ -2959,7 +2959,7 @@
               <w:color w:val="auto"/>
             </w:rPr>
           </w:pPr>
-          <w:hyperlink w:anchor="_Toc10547771" w:history="1">
+          <w:hyperlink w:anchor="_Toc10744400" w:history="1">
             <w:r>
               <w:rPr>
                 <w:rStyle w:val="Hyperlink"/>
@@ -3001,7 +3001,7 @@
                 <w:noProof/>
                 <w:webHidden/>
               </w:rPr>
-              <w:instrText xml:space="preserve"> PAGEREF _Toc10547771 \h </w:instrText>
+              <w:instrText xml:space="preserve"> PAGEREF _Toc10744400 \h </w:instrText>
             </w:r>
             <w:r>
               <w:rPr>
@@ -3041,7 +3041,7 @@
               <w:color w:val="auto"/>
             </w:rPr>
           </w:pPr>
-          <w:hyperlink w:anchor="_Toc10547772" w:history="1">
+          <w:hyperlink w:anchor="_Toc10744401" w:history="1">
             <w:r>
               <w:rPr>
                 <w:rStyle w:val="Hyperlink"/>
@@ -3062,7 +3062,7 @@
                 <w:rStyle w:val="Hyperlink"/>
                 <w:noProof/>
               </w:rPr>
-              <w:t>List the Types of Persons in the studies.</w:t>
+              <w:t>Where your HumanStudySubjects in other trials?</w:t>
             </w:r>
             <w:r>
               <w:rPr>
@@ -3083,7 +3083,7 @@
                 <w:noProof/>
                 <w:webHidden/>
               </w:rPr>
-              <w:instrText xml:space="preserve"> PAGEREF _Toc10547772 \h </w:instrText>
+              <w:instrText xml:space="preserve"> PAGEREF _Toc10744401 \h </w:instrText>
             </w:r>
             <w:r>
               <w:rPr>
@@ -3123,7 +3123,7 @@
               <w:color w:val="auto"/>
             </w:rPr>
           </w:pPr>
-          <w:hyperlink w:anchor="_Toc10547773" w:history="1">
+          <w:hyperlink w:anchor="_Toc10744402" w:history="1">
             <w:r>
               <w:rPr>
                 <w:rStyle w:val="Hyperlink"/>
@@ -3150,7 +3150,7 @@
                 <w:noProof/>
                 <w:webHidden/>
               </w:rPr>
-              <w:instrText xml:space="preserve"> PAGEREF _Toc10547773 \h </w:instrText>
+              <w:instrText xml:space="preserve"> PAGEREF _Toc10744402 \h </w:instrText>
             </w:r>
             <w:r>
               <w:rPr>
@@ -3190,7 +3190,7 @@
               <w:color w:val="auto"/>
             </w:rPr>
           </w:pPr>
-          <w:hyperlink w:anchor="_Toc10547774" w:history="1">
+          <w:hyperlink w:anchor="_Toc10744403" w:history="1">
             <w:r>
               <w:rPr>
                 <w:rStyle w:val="Hyperlink"/>
@@ -3217,7 +3217,7 @@
                 <w:noProof/>
                 <w:webHidden/>
               </w:rPr>
-              <w:instrText xml:space="preserve"> PAGEREF _Toc10547774 \h </w:instrText>
+              <w:instrText xml:space="preserve"> PAGEREF _Toc10744403 \h </w:instrText>
             </w:r>
             <w:r>
               <w:rPr>
@@ -3275,7 +3275,7 @@
       <w:bookmarkStart w:id="1" w:name="h.gjdgxs" w:colFirst="0" w:colLast="0"/>
       <w:bookmarkStart w:id="2" w:name="_Ref484596991"/>
       <w:bookmarkStart w:id="3" w:name="_Ref484597004"/>
-      <w:bookmarkStart w:id="4" w:name="_Toc10547740"/>
+      <w:bookmarkStart w:id="4" w:name="_Toc10744369"/>
       <w:bookmarkEnd w:id="1"/>
       <w:r>
         <w:lastRenderedPageBreak/>
@@ -3731,10 +3731,10 @@
                   <v:path o:extrusionok="f" gradientshapeok="t" o:connecttype="rect"/>
                   <o:lock v:ext="edit" aspectratio="t"/>
                 </v:shapetype>
-                <v:shape id="_x0000_i1025" type="#_x0000_t75" alt="" style="width:36.7pt;height:26.5pt;mso-width-percent:0;mso-height-percent:0;mso-width-percent:0;mso-height-percent:0" o:ole="">
+                <v:shape id="_x0000_i1025" type="#_x0000_t75" alt="" style="width:36.5pt;height:26.5pt;mso-width-percent:0;mso-height-percent:0;mso-width-percent:0;mso-height-percent:0" o:ole="">
                   <v:imagedata r:id="rId9" o:title=""/>
                 </v:shape>
-                <o:OLEObject Type="Embed" ProgID="PBrush" ShapeID="_x0000_i1025" DrawAspect="Content" ObjectID="_1621254743" r:id="rId10"/>
+                <o:OLEObject Type="Embed" ProgID="PBrush" ShapeID="_x0000_i1025" DrawAspect="Content" ObjectID="_1621357144" r:id="rId10"/>
               </w:object>
             </w:r>
           </w:p>
@@ -3935,7 +3935,7 @@
         <w:ind w:left="0" w:firstLine="0"/>
       </w:pPr>
       <w:bookmarkStart w:id="5" w:name="_Server_Login"/>
-      <w:bookmarkStart w:id="6" w:name="_Toc10547741"/>
+      <w:bookmarkStart w:id="6" w:name="_Toc10744370"/>
       <w:bookmarkEnd w:id="5"/>
       <w:r>
         <w:t>Server Login</w:t>
@@ -4783,10 +4783,10 @@
                 <w:noProof/>
               </w:rPr>
               <w:object w:dxaOrig="4536" w:dyaOrig="3300" w14:anchorId="0B951041">
-                <v:shape id="_x0000_i1026" type="#_x0000_t75" alt="" style="width:42.1pt;height:29.2pt;mso-width-percent:0;mso-height-percent:0;mso-width-percent:0;mso-height-percent:0" o:ole="">
+                <v:shape id="_x0000_i1026" type="#_x0000_t75" alt="" style="width:42pt;height:29pt;mso-width-percent:0;mso-height-percent:0;mso-width-percent:0;mso-height-percent:0" o:ole="">
                   <v:imagedata r:id="rId9" o:title=""/>
                 </v:shape>
-                <o:OLEObject Type="Embed" ProgID="PBrush" ShapeID="_x0000_i1026" DrawAspect="Content" ObjectID="_1621254744" r:id="rId16"/>
+                <o:OLEObject Type="Embed" ProgID="PBrush" ShapeID="_x0000_i1026" DrawAspect="Content" ObjectID="_1621357145" r:id="rId16"/>
               </w:object>
             </w:r>
             <w:r>
@@ -4892,7 +4892,7 @@
         <w:spacing w:before="120"/>
         <w:ind w:left="0" w:firstLine="0"/>
       </w:pPr>
-      <w:bookmarkStart w:id="13" w:name="_Toc10547742"/>
+      <w:bookmarkStart w:id="13" w:name="_Toc10744371"/>
       <w:r>
         <w:t>Exercises</w:t>
       </w:r>
@@ -4911,7 +4911,7 @@
         <w:spacing w:before="120"/>
         <w:ind w:left="0" w:firstLine="0"/>
       </w:pPr>
-      <w:bookmarkStart w:id="14" w:name="_Toc10547743"/>
+      <w:bookmarkStart w:id="14" w:name="_Toc10744372"/>
       <w:r>
         <w:t>Create Your</w:t>
       </w:r>
@@ -4957,7 +4957,7 @@
         <w:ind w:left="0" w:firstLine="0"/>
       </w:pPr>
       <w:bookmarkStart w:id="15" w:name="h.rez8crfnxygd" w:colFirst="0" w:colLast="0"/>
-      <w:bookmarkStart w:id="16" w:name="_Toc10547744"/>
+      <w:bookmarkStart w:id="16" w:name="_Toc10744373"/>
       <w:bookmarkEnd w:id="15"/>
       <w:r>
         <w:rPr>
@@ -5204,7 +5204,7 @@
         <w:spacing w:before="120"/>
         <w:ind w:left="0" w:firstLine="0"/>
       </w:pPr>
-      <w:bookmarkStart w:id="17" w:name="_Toc10547745"/>
+      <w:bookmarkStart w:id="17" w:name="_Toc10744374"/>
       <w:r>
         <w:t xml:space="preserve">Add a </w:t>
       </w:r>
@@ -7802,10 +7802,10 @@
                 <w:noProof/>
               </w:rPr>
               <w:object w:dxaOrig="960" w:dyaOrig="255" w14:anchorId="3908296A">
-                <v:shape id="_x0000_i1027" type="#_x0000_t75" alt="" style="width:48.25pt;height:12.9pt;mso-width-percent:0;mso-height-percent:0;mso-width-percent:0;mso-height-percent:0" o:ole="">
+                <v:shape id="_x0000_i1027" type="#_x0000_t75" alt="" style="width:48pt;height:13pt;mso-width-percent:0;mso-height-percent:0;mso-width-percent:0;mso-height-percent:0" o:ole="">
                   <v:imagedata r:id="rId21" o:title=""/>
                 </v:shape>
-                <o:OLEObject Type="Embed" ProgID="PBrush" ShapeID="_x0000_i1027" DrawAspect="Content" ObjectID="_1621254745" r:id="rId22"/>
+                <o:OLEObject Type="Embed" ProgID="PBrush" ShapeID="_x0000_i1027" DrawAspect="Content" ObjectID="_1621357146" r:id="rId22"/>
               </w:object>
             </w:r>
             <w:r>
@@ -8018,7 +8018,7 @@
         <w:spacing w:before="120"/>
         <w:ind w:left="0" w:firstLine="0"/>
       </w:pPr>
-      <w:bookmarkStart w:id="19" w:name="_Toc10547746"/>
+      <w:bookmarkStart w:id="19" w:name="_Toc10744375"/>
       <w:r>
         <w:t>A</w:t>
       </w:r>
@@ -9173,7 +9173,7 @@
         <w:spacing w:before="120"/>
         <w:ind w:left="0" w:firstLine="0"/>
       </w:pPr>
-      <w:bookmarkStart w:id="20" w:name="_Toc10547747"/>
+      <w:bookmarkStart w:id="20" w:name="_Toc10744376"/>
       <w:r>
         <w:t xml:space="preserve">Add </w:t>
       </w:r>
@@ -10567,7 +10567,7 @@
         <w:spacing w:before="120"/>
         <w:ind w:left="0" w:firstLine="0"/>
       </w:pPr>
-      <w:bookmarkStart w:id="22" w:name="_Toc10547748"/>
+      <w:bookmarkStart w:id="22" w:name="_Toc10744377"/>
       <w:r>
         <w:t>Add another Person</w:t>
       </w:r>
@@ -11810,10 +11810,10 @@
           <w:noProof/>
         </w:rPr>
         <w:object w:dxaOrig="960" w:dyaOrig="255" w14:anchorId="7202D71B">
-          <v:shape id="_x0000_i1028" type="#_x0000_t75" alt="" style="width:48.25pt;height:12.9pt;mso-width-percent:0;mso-height-percent:0;mso-width-percent:0;mso-height-percent:0" o:ole="">
+          <v:shape id="_x0000_i1028" type="#_x0000_t75" alt="" style="width:48pt;height:13pt;mso-width-percent:0;mso-height-percent:0;mso-width-percent:0;mso-height-percent:0" o:ole="">
             <v:imagedata r:id="rId21" o:title=""/>
           </v:shape>
-          <o:OLEObject Type="Embed" ProgID="PBrush" ShapeID="_x0000_i1028" DrawAspect="Content" ObjectID="_1621254746" r:id="rId23"/>
+          <o:OLEObject Type="Embed" ProgID="PBrush" ShapeID="_x0000_i1028" DrawAspect="Content" ObjectID="_1621357147" r:id="rId23"/>
         </w:object>
       </w:r>
       <w:r>
@@ -11838,7 +11838,7 @@
         <w:spacing w:before="120"/>
         <w:ind w:left="0" w:firstLine="0"/>
       </w:pPr>
-      <w:bookmarkStart w:id="24" w:name="_Toc10547749"/>
+      <w:bookmarkStart w:id="24" w:name="_Toc10744378"/>
       <w:r>
         <w:lastRenderedPageBreak/>
         <w:t>Review your graph</w:t>
@@ -12818,7 +12818,7 @@
       </w:pPr>
       <w:bookmarkStart w:id="25" w:name="_Ref506548063"/>
       <w:bookmarkStart w:id="26" w:name="_Ref506548076"/>
-      <w:bookmarkStart w:id="27" w:name="_Toc10547750"/>
+      <w:bookmarkStart w:id="27" w:name="_Toc10744379"/>
       <w:r>
         <w:t>Export to TTL</w:t>
       </w:r>
@@ -13480,7 +13480,7 @@
         <w:spacing w:before="120"/>
         <w:ind w:left="0" w:firstLine="0"/>
       </w:pPr>
-      <w:bookmarkStart w:id="28" w:name="_Toc10547751"/>
+      <w:bookmarkStart w:id="28" w:name="_Toc10744380"/>
       <w:r>
         <w:rPr>
           <w:noProof/>
@@ -15401,7 +15401,7 @@
         <w:spacing w:before="240"/>
         <w:ind w:left="0" w:firstLine="0"/>
       </w:pPr>
-      <w:bookmarkStart w:id="30" w:name="_Toc10547752"/>
+      <w:bookmarkStart w:id="30" w:name="_Toc10744381"/>
       <w:r>
         <w:rPr>
           <w:noProof/>
@@ -16149,7 +16149,7 @@
         <w:spacing w:before="120"/>
         <w:ind w:left="360" w:hanging="360"/>
       </w:pPr>
-      <w:bookmarkStart w:id="31" w:name="_Toc10547753"/>
+      <w:bookmarkStart w:id="31" w:name="_Toc10744382"/>
       <w:r>
         <w:lastRenderedPageBreak/>
         <w:t>Query</w:t>
@@ -16176,7 +16176,7 @@
         <w:ind w:left="0" w:firstLine="0"/>
       </w:pPr>
       <w:bookmarkStart w:id="32" w:name="_Toc493085086"/>
-      <w:bookmarkStart w:id="33" w:name="_Toc10547754"/>
+      <w:bookmarkStart w:id="33" w:name="_Toc10744383"/>
       <w:r>
         <w:t>Show all triples</w:t>
       </w:r>
@@ -16455,7 +16455,7 @@
         <w:ind w:left="0" w:firstLine="0"/>
       </w:pPr>
       <w:bookmarkStart w:id="34" w:name="_Ref505928637"/>
-      <w:bookmarkStart w:id="35" w:name="_Toc10547755"/>
+      <w:bookmarkStart w:id="35" w:name="_Toc10744384"/>
       <w:r>
         <w:t>How many people</w:t>
       </w:r>
@@ -16682,7 +16682,7 @@
       </w:pPr>
       <w:bookmarkStart w:id="36" w:name="_Ref505931574"/>
       <w:bookmarkStart w:id="37" w:name="_Ref505933907"/>
-      <w:bookmarkStart w:id="38" w:name="_Toc10547756"/>
+      <w:bookmarkStart w:id="38" w:name="_Toc10744385"/>
       <w:r>
         <w:t>Find the names of people who</w:t>
       </w:r>
@@ -17407,7 +17407,7 @@
         <w:spacing w:before="120"/>
         <w:ind w:left="0" w:firstLine="0"/>
       </w:pPr>
-      <w:bookmarkStart w:id="39" w:name="_Toc10547757"/>
+      <w:bookmarkStart w:id="39" w:name="_Toc10744386"/>
       <w:r>
         <w:lastRenderedPageBreak/>
         <w:t xml:space="preserve">List the names of the people </w:t>
@@ -18706,10 +18706,10 @@
                 <w:noProof/>
               </w:rPr>
               <w:object w:dxaOrig="4536" w:dyaOrig="3300" w14:anchorId="27FEA840">
-                <v:shape id="_x0000_i1029" type="#_x0000_t75" alt="" style="width:42.1pt;height:29.2pt;mso-width-percent:0;mso-height-percent:0;mso-width-percent:0;mso-height-percent:0" o:ole="">
+                <v:shape id="_x0000_i1029" type="#_x0000_t75" alt="" style="width:42pt;height:29pt;mso-width-percent:0;mso-height-percent:0;mso-width-percent:0;mso-height-percent:0" o:ole="">
                   <v:imagedata r:id="rId9" o:title=""/>
                 </v:shape>
-                <o:OLEObject Type="Embed" ProgID="PBrush" ShapeID="_x0000_i1029" DrawAspect="Content" ObjectID="_1621254747" r:id="rId39"/>
+                <o:OLEObject Type="Embed" ProgID="PBrush" ShapeID="_x0000_i1029" DrawAspect="Content" ObjectID="_1621357148" r:id="rId39"/>
               </w:object>
             </w:r>
             <w:r>
@@ -18823,7 +18823,7 @@
         <w:spacing w:before="120"/>
         <w:ind w:left="0" w:firstLine="0"/>
       </w:pPr>
-      <w:bookmarkStart w:id="40" w:name="_Toc10547758"/>
+      <w:bookmarkStart w:id="40" w:name="_Toc10744387"/>
       <w:r>
         <w:t>Extend to Other Graphs</w:t>
       </w:r>
@@ -18857,7 +18857,7 @@
         <w:ind w:left="0" w:firstLine="0"/>
       </w:pPr>
       <w:bookmarkStart w:id="41" w:name="_Ref5794300"/>
-      <w:bookmarkStart w:id="42" w:name="_Toc10547759"/>
+      <w:bookmarkStart w:id="42" w:name="_Toc10744388"/>
       <w:r>
         <w:t>Your study in ClinicalTrials.gov</w:t>
       </w:r>
@@ -19033,7 +19033,7 @@
         <w:spacing w:before="120"/>
         <w:ind w:left="0" w:firstLine="0"/>
       </w:pPr>
-      <w:bookmarkStart w:id="43" w:name="_Toc10547760"/>
+      <w:bookmarkStart w:id="43" w:name="_Toc10744389"/>
       <w:r>
         <w:lastRenderedPageBreak/>
         <w:t xml:space="preserve">Study </w:t>
@@ -19372,7 +19372,7 @@
         <w:spacing w:before="120"/>
         <w:ind w:left="0" w:firstLine="0"/>
       </w:pPr>
-      <w:bookmarkStart w:id="44" w:name="_Toc10547761"/>
+      <w:bookmarkStart w:id="44" w:name="_Toc10744390"/>
       <w:r>
         <w:t>Information about the Study Drug</w:t>
       </w:r>
@@ -19562,7 +19562,7 @@
         <w:spacing w:before="120"/>
         <w:ind w:left="0" w:firstLine="0"/>
       </w:pPr>
-      <w:bookmarkStart w:id="45" w:name="_Toc10547762"/>
+      <w:bookmarkStart w:id="45" w:name="_Toc10744391"/>
       <w:r>
         <w:t>Drug Abstract</w:t>
       </w:r>
@@ -19726,7 +19726,7 @@
         <w:spacing w:before="120"/>
         <w:ind w:left="0" w:firstLine="0"/>
       </w:pPr>
-      <w:bookmarkStart w:id="46" w:name="_Toc10547763"/>
+      <w:bookmarkStart w:id="46" w:name="_Toc10744392"/>
       <w:r>
         <w:t xml:space="preserve">Ontology </w:t>
       </w:r>
@@ -19774,7 +19774,7 @@
         <w:spacing w:before="120"/>
         <w:ind w:left="0" w:firstLine="0"/>
       </w:pPr>
-      <w:bookmarkStart w:id="47" w:name="_Toc10547764"/>
+      <w:bookmarkStart w:id="47" w:name="_Toc10744393"/>
       <w:r>
         <w:t>Review the Ontology</w:t>
       </w:r>
@@ -19961,7 +19961,7 @@
         <w:spacing w:before="120"/>
         <w:ind w:left="0" w:firstLine="0"/>
       </w:pPr>
-      <w:bookmarkStart w:id="48" w:name="_Toc10547765"/>
+      <w:bookmarkStart w:id="48" w:name="_Toc10744394"/>
       <w:r>
         <w:t>Add the Ontology</w:t>
       </w:r>
@@ -20462,7 +20462,7 @@
         <w:spacing w:before="120"/>
         <w:ind w:left="0" w:firstLine="0"/>
       </w:pPr>
-      <w:bookmarkStart w:id="49" w:name="_Toc10547766"/>
+      <w:bookmarkStart w:id="49" w:name="_Toc10744395"/>
       <w:r>
         <w:t xml:space="preserve">Find the names of </w:t>
       </w:r>
@@ -20616,10 +20616,10 @@
                 <w:noProof/>
               </w:rPr>
               <w:object w:dxaOrig="4536" w:dyaOrig="3300" w14:anchorId="6D4CF729">
-                <v:shape id="_x0000_i1030" type="#_x0000_t75" alt="" style="width:42.1pt;height:29.2pt;mso-width-percent:0;mso-height-percent:0;mso-width-percent:0;mso-height-percent:0" o:ole="">
+                <v:shape id="_x0000_i1030" type="#_x0000_t75" alt="" style="width:42pt;height:29pt;mso-width-percent:0;mso-height-percent:0;mso-width-percent:0;mso-height-percent:0" o:ole="">
                   <v:imagedata r:id="rId9" o:title=""/>
                 </v:shape>
-                <o:OLEObject Type="Embed" ProgID="PBrush" ShapeID="_x0000_i1030" DrawAspect="Content" ObjectID="_1621254748" r:id="rId42"/>
+                <o:OLEObject Type="Embed" ProgID="PBrush" ShapeID="_x0000_i1030" DrawAspect="Content" ObjectID="_1621357149" r:id="rId42"/>
               </w:object>
             </w:r>
           </w:p>
@@ -21670,7 +21670,7 @@
         <w:spacing w:before="120"/>
         <w:ind w:left="720" w:hanging="720"/>
       </w:pPr>
-      <w:bookmarkStart w:id="50" w:name="_Toc10547767"/>
+      <w:bookmarkStart w:id="50" w:name="_Toc10744396"/>
       <w:r>
         <w:t xml:space="preserve">Write a reasoner-based query to find all </w:t>
       </w:r>
@@ -22251,10 +22251,10 @@
                 <w:noProof/>
               </w:rPr>
               <w:object w:dxaOrig="4536" w:dyaOrig="3300" w14:anchorId="3421FFA6">
-                <v:shape id="_x0000_i1031" type="#_x0000_t75" alt="" style="width:42.1pt;height:29.2pt;mso-width-percent:0;mso-height-percent:0;mso-width-percent:0;mso-height-percent:0" o:ole="">
+                <v:shape id="_x0000_i1031" type="#_x0000_t75" alt="" style="width:42pt;height:29pt;mso-width-percent:0;mso-height-percent:0;mso-width-percent:0;mso-height-percent:0" o:ole="">
                   <v:imagedata r:id="rId9" o:title=""/>
                 </v:shape>
-                <o:OLEObject Type="Embed" ProgID="PBrush" ShapeID="_x0000_i1031" DrawAspect="Content" ObjectID="_1621254749" r:id="rId46"/>
+                <o:OLEObject Type="Embed" ProgID="PBrush" ShapeID="_x0000_i1031" DrawAspect="Content" ObjectID="_1621357150" r:id="rId46"/>
               </w:object>
             </w:r>
             <w:r>
@@ -22369,7 +22369,7 @@
         <w:spacing w:before="120"/>
         <w:ind w:left="0" w:firstLine="0"/>
       </w:pPr>
-      <w:bookmarkStart w:id="51" w:name="_Toc10547768"/>
+      <w:bookmarkStart w:id="51" w:name="_Toc10744397"/>
       <w:r>
         <w:t>Merge Studies</w:t>
       </w:r>
@@ -22388,7 +22388,7 @@
         <w:spacing w:before="120"/>
         <w:ind w:left="90" w:firstLine="0"/>
       </w:pPr>
-      <w:bookmarkStart w:id="52" w:name="_Toc10547769"/>
+      <w:bookmarkStart w:id="52" w:name="_Toc10744398"/>
       <w:r>
         <w:t xml:space="preserve">Create </w:t>
       </w:r>
@@ -22931,7 +22931,7 @@
         <w:spacing w:before="120"/>
         <w:ind w:left="0" w:firstLine="0"/>
       </w:pPr>
-      <w:bookmarkStart w:id="53" w:name="_Toc10547770"/>
+      <w:bookmarkStart w:id="53" w:name="_Toc10744399"/>
       <w:r>
         <w:lastRenderedPageBreak/>
         <w:t xml:space="preserve">How many </w:t>
@@ -23341,7 +23341,7 @@
         <w:spacing w:before="120"/>
         <w:ind w:left="630" w:hanging="630"/>
       </w:pPr>
-      <w:bookmarkStart w:id="54" w:name="_Toc10547771"/>
+      <w:bookmarkStart w:id="54" w:name="_Toc10744400"/>
       <w:r>
         <w:t>How many women received active treatment (</w:t>
       </w:r>
@@ -23546,53 +23546,23 @@
         </w:tabs>
         <w:spacing w:before="120"/>
         <w:ind w:left="630" w:hanging="630"/>
-      </w:pPr>
-      <w:bookmarkStart w:id="55" w:name="_Toc10547772"/>
-      <w:r>
-        <w:t xml:space="preserve">List </w:t>
-      </w:r>
-      <w:r>
-        <w:t xml:space="preserve">the Types of </w:t>
-      </w:r>
-      <w:r>
-        <w:t>Persons in the studies.</w:t>
+        <w:rPr>
+          <w:i/>
+        </w:rPr>
+      </w:pPr>
+      <w:bookmarkStart w:id="55" w:name="_Toc10744401"/>
+      <w:r>
+        <w:t xml:space="preserve">Where your </w:t>
+      </w:r>
+      <w:proofErr w:type="spellStart"/>
+      <w:r>
+        <w:t>HumanStudySubjects</w:t>
+      </w:r>
+      <w:proofErr w:type="spellEnd"/>
+      <w:r>
+        <w:t xml:space="preserve"> in other trials?</w:t>
       </w:r>
       <w:bookmarkEnd w:id="55"/>
-      <w:r>
-        <w:t xml:space="preserve"> </w:t>
-      </w:r>
-    </w:p>
-    <w:p>
-      <w:pPr>
-        <w:ind w:left="630"/>
-        <w:rPr>
-          <w:i/>
-        </w:rPr>
-      </w:pPr>
-      <w:r>
-        <w:rPr>
-          <w:i/>
-        </w:rPr>
-        <w:t xml:space="preserve">You may be getting tired so consider </w:t>
-      </w:r>
-      <w:r>
-        <w:rPr>
-          <w:i/>
-        </w:rPr>
-        <w:t>skip</w:t>
-      </w:r>
-      <w:r>
-        <w:rPr>
-          <w:i/>
-        </w:rPr>
-        <w:t>ping</w:t>
-      </w:r>
-      <w:r>
-        <w:rPr>
-          <w:i/>
-        </w:rPr>
-        <w:t xml:space="preserve"> directly to the Solution to see one way of solving this question.</w:t>
-      </w:r>
     </w:p>
     <w:p>
       <w:pPr>
@@ -23604,98 +23574,156 @@
         <w:ind w:left="720" w:hanging="360"/>
       </w:pPr>
       <w:r>
-        <w:t xml:space="preserve">List all Person IRIs, their </w:t>
-      </w:r>
-      <w:proofErr w:type="spellStart"/>
-      <w:r>
-        <w:t>givenName</w:t>
-      </w:r>
-      <w:proofErr w:type="spellEnd"/>
-      <w:r>
-        <w:t>, their assigned Study, and their role in that study (</w:t>
-      </w:r>
-      <w:r>
-        <w:t xml:space="preserve">as a </w:t>
-      </w:r>
-      <w:proofErr w:type="spellStart"/>
+        <w:t xml:space="preserve">Open the query </w:t>
+      </w:r>
+      <w:r>
+        <w:rPr>
+          <w:b/>
+        </w:rPr>
+        <w:t>540-HSSInOtherStudies.rq</w:t>
+      </w:r>
+      <w:r>
+        <w:t>.</w:t>
+      </w:r>
+    </w:p>
+    <w:p>
+      <w:pPr>
+        <w:pStyle w:val="ListParagraph"/>
+        <w:numPr>
+          <w:ilvl w:val="0"/>
+          <w:numId w:val="26"/>
+        </w:numPr>
+        <w:ind w:left="720" w:hanging="360"/>
+      </w:pPr>
+      <w:r>
+        <w:t xml:space="preserve">Change the </w:t>
+      </w:r>
       <w:r>
         <w:rPr>
           <w:rFonts w:ascii="Courier New" w:hAnsi="Courier New" w:cs="Courier New"/>
-          <w:b/>
-          <w:color w:val="1F497D" w:themeColor="text2"/>
-        </w:rPr>
-        <w:t>HumanStudySubject</w:t>
-      </w:r>
-      <w:proofErr w:type="spellEnd"/>
-      <w:r>
-        <w:t xml:space="preserve"> or</w:t>
+        </w:rPr>
+        <w:t>FILTER</w:t>
+      </w:r>
+      <w:r>
+        <w:t xml:space="preserve"> line so the </w:t>
       </w:r>
       <w:r>
         <w:rPr>
           <w:rFonts w:ascii="Courier New" w:hAnsi="Courier New" w:cs="Courier New"/>
-          <w:b/>
-          <w:color w:val="1F497D" w:themeColor="text2"/>
-        </w:rPr>
-        <w:t xml:space="preserve"> </w:t>
-      </w:r>
-      <w:proofErr w:type="spellStart"/>
-      <w:r>
-        <w:rPr>
-          <w:rFonts w:ascii="Courier New" w:hAnsi="Courier New" w:cs="Courier New"/>
-          <w:b/>
-          <w:color w:val="1F497D" w:themeColor="text2"/>
-        </w:rPr>
-        <w:t>DataExpert</w:t>
-      </w:r>
-      <w:proofErr w:type="spellEnd"/>
-      <w:r>
-        <w:t>).</w:t>
-      </w:r>
-      <w:r>
-        <w:t xml:space="preserve"> Ensure the Reasoner is turned ON.</w:t>
+        </w:rPr>
+        <w:t>IN</w:t>
+      </w:r>
+      <w:r>
+        <w:t xml:space="preserve"> statement lists your Person 1 and Person 2 identifiers with their prefix.  See you Info sheet for your values:</w:t>
       </w:r>
     </w:p>
     <w:p>
       <w:pPr>
         <w:pStyle w:val="ListParagraph"/>
       </w:pPr>
+      <w:r>
+        <w:rPr>
+          <w:i/>
+          <w:color w:val="C00000"/>
+          <w:highlight w:val="yellow"/>
+        </w:rPr>
+        <w:t>&lt;Info Sheet: Person</w:t>
+      </w:r>
+      <w:r>
+        <w:rPr>
+          <w:i/>
+          <w:color w:val="C00000"/>
+          <w:highlight w:val="yellow"/>
+        </w:rPr>
+        <w:t xml:space="preserve"> One</w:t>
+      </w:r>
+      <w:r>
+        <w:rPr>
+          <w:i/>
+          <w:color w:val="C00000"/>
+          <w:highlight w:val="yellow"/>
+        </w:rPr>
+        <w:t>&gt;</w:t>
+      </w:r>
     </w:p>
     <w:p>
       <w:pPr>
         <w:pStyle w:val="ListParagraph"/>
       </w:pPr>
       <w:r>
-        <w:t xml:space="preserve">HINT:  </w:t>
-      </w:r>
-      <w:r>
-        <w:t xml:space="preserve">a) </w:t>
-      </w:r>
-      <w:r>
-        <w:t xml:space="preserve">Find </w:t>
-      </w:r>
-      <w:r>
-        <w:rPr>
-          <w:rFonts w:ascii="Courier New" w:hAnsi="Courier New" w:cs="Courier New"/>
-          <w:b/>
-          <w:color w:val="1F497D" w:themeColor="text2"/>
-        </w:rPr>
-        <w:t>Person</w:t>
-      </w:r>
-      <w:r>
-        <w:t>s using the logical OR operator for their role in the study:</w:t>
+        <w:rPr>
+          <w:i/>
+          <w:color w:val="C00000"/>
+          <w:highlight w:val="yellow"/>
+        </w:rPr>
+        <w:t xml:space="preserve">&lt;Info </w:t>
+      </w:r>
+      <w:r>
+        <w:rPr>
+          <w:i/>
+          <w:color w:val="C00000"/>
+          <w:highlight w:val="yellow"/>
+        </w:rPr>
+        <w:t>Sheet: Person Two</w:t>
+      </w:r>
+      <w:r>
+        <w:rPr>
+          <w:i/>
+          <w:color w:val="C00000"/>
+          <w:highlight w:val="yellow"/>
+        </w:rPr>
+        <w:t>&gt;</w:t>
       </w:r>
     </w:p>
     <w:p>
       <w:pPr>
         <w:pStyle w:val="ListParagraph"/>
-        <w:ind w:firstLine="720"/>
+      </w:pPr>
+    </w:p>
+    <w:p>
+      <w:pPr>
+        <w:pStyle w:val="ListParagraph"/>
+      </w:pPr>
+      <w:r>
+        <w:t>The line should look like this, except with the Person values for your study:</w:t>
+      </w:r>
+    </w:p>
+    <w:p>
+      <w:pPr>
+        <w:pStyle w:val="ListParagraph"/>
+        <w:ind w:left="1440"/>
         <w:rPr>
           <w:rFonts w:ascii="Courier New" w:hAnsi="Courier New" w:cs="Courier New"/>
           <w:sz w:val="24"/>
           <w:szCs w:val="24"/>
         </w:rPr>
       </w:pPr>
+      <w:r>
+        <w:rPr>
+          <w:rFonts w:ascii="Courier New" w:hAnsi="Courier New" w:cs="Courier New"/>
+          <w:color w:val="403152" w:themeColor="accent4" w:themeShade="80"/>
+          <w:sz w:val="24"/>
+          <w:szCs w:val="24"/>
+        </w:rPr>
+        <w:t>FILTER</w:t>
+      </w:r>
+      <w:r>
+        <w:rPr>
+          <w:rFonts w:ascii="Courier New" w:hAnsi="Courier New" w:cs="Courier New"/>
+          <w:sz w:val="24"/>
+          <w:szCs w:val="24"/>
+        </w:rPr>
+        <w:t xml:space="preserve"> </w:t>
+      </w:r>
       <w:proofErr w:type="gramStart"/>
+      <w:r>
+        <w:rPr>
+          <w:rFonts w:ascii="Courier New" w:hAnsi="Courier New" w:cs="Courier New"/>
+          <w:sz w:val="24"/>
+          <w:szCs w:val="24"/>
+        </w:rPr>
+        <w:t>(</w:t>
+      </w:r>
       <w:r>
         <w:rPr>
           <w:rFonts w:ascii="Courier New" w:hAnsi="Courier New" w:cs="Courier New"/>
@@ -23712,160 +23740,92 @@
           <w:sz w:val="24"/>
           <w:szCs w:val="24"/>
         </w:rPr>
-        <w:t xml:space="preserve"> </w:t>
-      </w:r>
-      <w:proofErr w:type="spellStart"/>
+        <w:t xml:space="preserve"> IN(</w:t>
+      </w:r>
       <w:r>
         <w:rPr>
           <w:rFonts w:ascii="Courier New" w:hAnsi="Courier New" w:cs="Courier New"/>
-          <w:color w:val="943634" w:themeColor="accent2" w:themeShade="BF"/>
+          <w:color w:val="C00000"/>
           <w:sz w:val="24"/>
           <w:szCs w:val="24"/>
         </w:rPr>
-        <w:t>eg:participatesIn</w:t>
+        <w:t>eg:</w:t>
       </w:r>
       <w:r>
         <w:rPr>
           <w:rFonts w:ascii="Courier New" w:hAnsi="Courier New" w:cs="Courier New"/>
-          <w:color w:val="943634" w:themeColor="accent2" w:themeShade="BF"/>
           <w:sz w:val="24"/>
           <w:szCs w:val="24"/>
           <w:highlight w:val="yellow"/>
         </w:rPr>
-        <w:t>|</w:t>
-      </w:r>
-      <w:r>
-        <w:rPr>
-          <w:rFonts w:ascii="Courier New" w:hAnsi="Courier New" w:cs="Courier New"/>
-          <w:color w:val="943634" w:themeColor="accent2" w:themeShade="BF"/>
-          <w:sz w:val="24"/>
-          <w:szCs w:val="24"/>
-        </w:rPr>
-        <w:t>eg:LDExpert</w:t>
-      </w:r>
-      <w:proofErr w:type="spellEnd"/>
+        <w:t>Person11</w:t>
+      </w:r>
       <w:r>
         <w:rPr>
           <w:rFonts w:ascii="Courier New" w:hAnsi="Courier New" w:cs="Courier New"/>
           <w:sz w:val="24"/>
           <w:szCs w:val="24"/>
         </w:rPr>
-        <w:t xml:space="preserve"> ?</w:t>
+        <w:t xml:space="preserve">, </w:t>
       </w:r>
       <w:r>
         <w:rPr>
           <w:rFonts w:ascii="Courier New" w:hAnsi="Courier New" w:cs="Courier New"/>
-          <w:color w:val="365F91" w:themeColor="accent1" w:themeShade="BF"/>
+          <w:color w:val="C00000"/>
           <w:sz w:val="24"/>
           <w:szCs w:val="24"/>
         </w:rPr>
-        <w:t>study.</w:t>
-      </w:r>
-    </w:p>
-    <w:p>
-      <w:pPr>
-        <w:pStyle w:val="ListParagraph"/>
-      </w:pPr>
-    </w:p>
-    <w:p>
-      <w:pPr>
-        <w:pStyle w:val="ListParagraph"/>
-        <w:ind w:firstLine="720"/>
-      </w:pPr>
-      <w:r>
-        <w:t xml:space="preserve">b) </w:t>
-      </w:r>
-      <w:r>
-        <w:t xml:space="preserve">To </w:t>
-      </w:r>
-      <w:r>
-        <w:t xml:space="preserve">return </w:t>
-      </w:r>
-      <w:r>
-        <w:t>only "person types", you need to use the ontology's Person subclasses:</w:t>
-      </w:r>
-    </w:p>
-    <w:p>
-      <w:pPr>
-        <w:pStyle w:val="ListParagraph"/>
-        <w:ind w:firstLine="720"/>
+        <w:t>eg:</w:t>
+      </w:r>
+      <w:r>
         <w:rPr>
           <w:rFonts w:ascii="Courier New" w:hAnsi="Courier New" w:cs="Courier New"/>
-          <w:color w:val="365F91" w:themeColor="accent1" w:themeShade="BF"/>
           <w:sz w:val="24"/>
           <w:szCs w:val="24"/>
-        </w:rPr>
-      </w:pPr>
-      <w:proofErr w:type="gramStart"/>
+          <w:highlight w:val="yellow"/>
+        </w:rPr>
+        <w:t>Person12</w:t>
+      </w:r>
       <w:r>
         <w:rPr>
           <w:rFonts w:ascii="Courier New" w:hAnsi="Courier New" w:cs="Courier New"/>
-          <w:color w:val="365F91" w:themeColor="accent1" w:themeShade="BF"/>
           <w:sz w:val="24"/>
           <w:szCs w:val="24"/>
         </w:rPr>
-        <w:t>?</w:t>
-      </w:r>
-      <w:proofErr w:type="spellStart"/>
-      <w:r>
+        <w:t>))</w:t>
+      </w:r>
+    </w:p>
+    <w:p>
+      <w:pPr>
+        <w:pStyle w:val="ListParagraph"/>
+        <w:ind w:left="1440"/>
+        <w:rPr>
+          <w:b/>
+        </w:rPr>
+      </w:pPr>
+    </w:p>
+    <w:p>
+      <w:pPr>
+        <w:pStyle w:val="ListParagraph"/>
+        <w:numPr>
+          <w:ilvl w:val="0"/>
+          <w:numId w:val="26"/>
+        </w:numPr>
+        <w:ind w:left="720" w:hanging="360"/>
         <w:rPr>
           <w:rFonts w:ascii="Courier New" w:hAnsi="Courier New" w:cs="Courier New"/>
-          <w:color w:val="365F91" w:themeColor="accent1" w:themeShade="BF"/>
           <w:sz w:val="24"/>
           <w:szCs w:val="24"/>
         </w:rPr>
-        <w:t>personType</w:t>
-      </w:r>
-      <w:proofErr w:type="spellEnd"/>
-      <w:proofErr w:type="gramEnd"/>
-      <w:r>
-        <w:rPr>
-          <w:rFonts w:ascii="Courier New" w:hAnsi="Courier New" w:cs="Courier New"/>
-          <w:color w:val="365F91" w:themeColor="accent1" w:themeShade="BF"/>
-          <w:sz w:val="24"/>
-          <w:szCs w:val="24"/>
-        </w:rPr>
-        <w:t xml:space="preserve">  </w:t>
-      </w:r>
-      <w:proofErr w:type="spellStart"/>
-      <w:r>
-        <w:rPr>
-          <w:rFonts w:ascii="Courier New" w:hAnsi="Courier New" w:cs="Courier New"/>
-          <w:color w:val="943634" w:themeColor="accent2" w:themeShade="BF"/>
-          <w:sz w:val="24"/>
-          <w:szCs w:val="24"/>
-        </w:rPr>
-        <w:t>rdfs:subClassOf</w:t>
-      </w:r>
-      <w:proofErr w:type="spellEnd"/>
-      <w:r>
-        <w:rPr>
-          <w:rFonts w:ascii="Courier New" w:hAnsi="Courier New" w:cs="Courier New"/>
-          <w:color w:val="365F91" w:themeColor="accent1" w:themeShade="BF"/>
-          <w:sz w:val="24"/>
-          <w:szCs w:val="24"/>
-        </w:rPr>
-        <w:t xml:space="preserve">  </w:t>
-      </w:r>
-      <w:proofErr w:type="spellStart"/>
-      <w:r>
-        <w:rPr>
-          <w:rFonts w:ascii="Courier New" w:hAnsi="Courier New" w:cs="Courier New"/>
-          <w:color w:val="365F91" w:themeColor="accent1" w:themeShade="BF"/>
-          <w:sz w:val="24"/>
-          <w:szCs w:val="24"/>
-        </w:rPr>
-        <w:t>schema:Person</w:t>
-      </w:r>
-      <w:proofErr w:type="spellEnd"/>
-      <w:r>
-        <w:rPr>
-          <w:rFonts w:ascii="Courier New" w:hAnsi="Courier New" w:cs="Courier New"/>
-          <w:color w:val="365F91" w:themeColor="accent1" w:themeShade="BF"/>
-          <w:sz w:val="24"/>
-          <w:szCs w:val="24"/>
-        </w:rPr>
-        <w:t xml:space="preserve"> ;</w:t>
+      </w:pPr>
+      <w:r>
+        <w:rPr>
+          <w:b/>
+        </w:rPr>
+        <w:t>Run</w:t>
+      </w:r>
+      <w:r>
+        <w:t xml:space="preserve"> the query.</w:t>
       </w:r>
     </w:p>
     <w:p>
@@ -23928,7 +23888,7 @@
         <w:rPr>
           <w:b/>
         </w:rPr>
-        <w:t>AllStudiesPersonTypes</w:t>
+        <w:t>HSSInOtherTrials</w:t>
       </w:r>
       <w:r>
         <w:rPr>
@@ -24181,10 +24141,10 @@
                 <w:noProof/>
               </w:rPr>
               <w:object w:dxaOrig="4536" w:dyaOrig="3300" w14:anchorId="46CC0434">
-                <v:shape id="_x0000_i1032" type="#_x0000_t75" alt="" style="width:42.1pt;height:29.2pt;mso-width-percent:0;mso-height-percent:0;mso-width-percent:0;mso-height-percent:0" o:ole="">
+                <v:shape id="_x0000_i1032" type="#_x0000_t75" alt="" style="width:42pt;height:29pt;mso-width-percent:0;mso-height-percent:0;mso-width-percent:0;mso-height-percent:0" o:ole="">
                   <v:imagedata r:id="rId9" o:title=""/>
                 </v:shape>
-                <o:OLEObject Type="Embed" ProgID="PBrush" ShapeID="_x0000_i1032" DrawAspect="Content" ObjectID="_1621254750" r:id="rId50"/>
+                <o:OLEObject Type="Embed" ProgID="PBrush" ShapeID="_x0000_i1032" DrawAspect="Content" ObjectID="_1621357151" r:id="rId50"/>
               </w:object>
             </w:r>
             <w:r>
@@ -24282,7 +24242,7 @@
       </w:pPr>
       <w:bookmarkStart w:id="56" w:name="_Appendix_1:_Neo4jFromSpreadsheet.R"/>
       <w:bookmarkStart w:id="57" w:name="_Appendix_2:_Course"/>
-      <w:bookmarkStart w:id="58" w:name="_Toc10547773"/>
+      <w:bookmarkStart w:id="58" w:name="_Toc10744402"/>
       <w:bookmarkEnd w:id="56"/>
       <w:bookmarkEnd w:id="57"/>
       <w:r>
@@ -24535,7 +24495,7 @@
         <w:spacing w:before="120"/>
         <w:ind w:left="0" w:firstLine="0"/>
       </w:pPr>
-      <w:bookmarkStart w:id="59" w:name="_Toc10547774"/>
+      <w:bookmarkStart w:id="59" w:name="_Toc10744403"/>
       <w:r>
         <w:t xml:space="preserve">Appendix 2: Update Files using </w:t>
       </w:r>
@@ -26644,7 +26604,7 @@
   <w:abstractNum w:abstractNumId="18" w15:restartNumberingAfterBreak="0">
     <w:nsid w:val="4BCC2240"/>
     <w:multiLevelType w:val="multilevel"/>
-    <w:tmpl w:val="06F4FCCE"/>
+    <w:tmpl w:val="A2169806"/>
     <w:lvl w:ilvl="0">
       <w:start w:val="1"/>
       <w:numFmt w:val="decimal"/>
@@ -26667,6 +26627,7 @@
       </w:pPr>
       <w:rPr>
         <w:rFonts w:ascii="Arial" w:eastAsia="Arial" w:hAnsi="Arial" w:cs="Arial" w:hint="default"/>
+        <w:i w:val="0"/>
         <w:sz w:val="28"/>
         <w:szCs w:val="28"/>
       </w:rPr>
@@ -27199,7 +27160,7 @@
   <w:abstractNum w:abstractNumId="24" w15:restartNumberingAfterBreak="0">
     <w:nsid w:val="5C8F11B8"/>
     <w:multiLevelType w:val="multilevel"/>
-    <w:tmpl w:val="9E34B8EC"/>
+    <w:tmpl w:val="62DE580C"/>
     <w:lvl w:ilvl="0">
       <w:start w:val="1"/>
       <w:numFmt w:val="decimal"/>
@@ -27209,7 +27170,10 @@
         <w:ind w:left="1440" w:firstLine="1080"/>
       </w:pPr>
       <w:rPr>
+        <w:rFonts w:asciiTheme="minorHAnsi" w:hAnsiTheme="minorHAnsi" w:cstheme="minorHAnsi" w:hint="default"/>
         <w:b w:val="0"/>
+        <w:sz w:val="22"/>
+        <w:szCs w:val="22"/>
       </w:rPr>
     </w:lvl>
     <w:lvl w:ilvl="1">
@@ -29624,7 +29588,7 @@
 </file>
 
 <file path=customXml/itemProps1.xml><?xml version="1.0" encoding="utf-8"?>
-<ds:datastoreItem xmlns:ds="http://schemas.openxmlformats.org/officeDocument/2006/customXml" ds:itemID="{087B3886-CDF7-4C85-9234-05D133A803C4}">
+<ds:datastoreItem xmlns:ds="http://schemas.openxmlformats.org/officeDocument/2006/customXml" ds:itemID="{093C2D24-7B1F-456F-9716-9B34E3DD21B3}">
   <ds:schemaRefs>
     <ds:schemaRef ds:uri="http://schemas.openxmlformats.org/officeDocument/2006/bibliography"/>
   </ds:schemaRefs>

</xml_diff>

<commit_message>
stop point in exercises. CSS udpate for pres. updates to vis for AllStudies
</commit_message>
<xml_diff>
--- a/CSS2019/doc/LDWorkshopExercises.docx
+++ b/CSS2019/doc/LDWorkshopExercises.docx
@@ -412,8 +412,6 @@
             <w:t>Contents</w:t>
           </w:r>
         </w:p>
-        <w:bookmarkStart w:id="0" w:name="_GoBack"/>
-        <w:bookmarkEnd w:id="0"/>
         <w:p>
           <w:pPr>
             <w:pStyle w:val="TOC1"/>
@@ -3272,18 +3270,18 @@
         </w:rPr>
         <w:br w:type="page"/>
       </w:r>
-      <w:bookmarkStart w:id="1" w:name="h.gjdgxs" w:colFirst="0" w:colLast="0"/>
-      <w:bookmarkStart w:id="2" w:name="_Ref484596991"/>
-      <w:bookmarkStart w:id="3" w:name="_Ref484597004"/>
-      <w:bookmarkStart w:id="4" w:name="_Toc10744369"/>
-      <w:bookmarkEnd w:id="1"/>
+      <w:bookmarkStart w:id="0" w:name="h.gjdgxs" w:colFirst="0" w:colLast="0"/>
+      <w:bookmarkStart w:id="1" w:name="_Ref484596991"/>
+      <w:bookmarkStart w:id="2" w:name="_Ref484597004"/>
+      <w:bookmarkStart w:id="3" w:name="_Toc10744369"/>
+      <w:bookmarkEnd w:id="0"/>
       <w:r>
         <w:lastRenderedPageBreak/>
         <w:t>Introduction</w:t>
       </w:r>
+      <w:bookmarkEnd w:id="1"/>
       <w:bookmarkEnd w:id="2"/>
       <w:bookmarkEnd w:id="3"/>
-      <w:bookmarkEnd w:id="4"/>
     </w:p>
     <w:p>
       <w:pPr>
@@ -3731,10 +3729,10 @@
                   <v:path o:extrusionok="f" gradientshapeok="t" o:connecttype="rect"/>
                   <o:lock v:ext="edit" aspectratio="t"/>
                 </v:shapetype>
-                <v:shape id="_x0000_i1025" type="#_x0000_t75" alt="" style="width:36.5pt;height:26.5pt;mso-width-percent:0;mso-height-percent:0;mso-width-percent:0;mso-height-percent:0" o:ole="">
+                <v:shape id="_x0000_i1025" type="#_x0000_t75" alt="" style="width:36.75pt;height:26.25pt;mso-width-percent:0;mso-height-percent:0;mso-width-percent:0;mso-height-percent:0" o:ole="">
                   <v:imagedata r:id="rId9" o:title=""/>
                 </v:shape>
-                <o:OLEObject Type="Embed" ProgID="PBrush" ShapeID="_x0000_i1025" DrawAspect="Content" ObjectID="_1621357144" r:id="rId10"/>
+                <o:OLEObject Type="Embed" ProgID="PBrush" ShapeID="_x0000_i1025" DrawAspect="Content" ObjectID="_1621402356" r:id="rId10"/>
               </w:object>
             </w:r>
           </w:p>
@@ -3934,16 +3932,16 @@
         <w:spacing w:before="120"/>
         <w:ind w:left="0" w:firstLine="0"/>
       </w:pPr>
-      <w:bookmarkStart w:id="5" w:name="_Server_Login"/>
-      <w:bookmarkStart w:id="6" w:name="_Toc10744370"/>
+      <w:bookmarkStart w:id="4" w:name="_Server_Login"/>
+      <w:bookmarkStart w:id="5" w:name="_Toc10744370"/>
+      <w:bookmarkEnd w:id="4"/>
+      <w:r>
+        <w:t>Server Login</w:t>
+      </w:r>
+      <w:r>
+        <w:t xml:space="preserve"> and Preparation</w:t>
+      </w:r>
       <w:bookmarkEnd w:id="5"/>
-      <w:r>
-        <w:t>Server Login</w:t>
-      </w:r>
-      <w:r>
-        <w:t xml:space="preserve"> and Preparation</w:t>
-      </w:r>
-      <w:bookmarkEnd w:id="6"/>
     </w:p>
     <w:p>
       <w:pPr>
@@ -4655,18 +4653,18 @@
       </w:pPr>
     </w:p>
     <w:p>
-      <w:bookmarkStart w:id="7" w:name="h.4a3pohs55v92" w:colFirst="0" w:colLast="0"/>
-      <w:bookmarkStart w:id="8" w:name="h.2flcob7d4wc5" w:colFirst="0" w:colLast="0"/>
-      <w:bookmarkStart w:id="9" w:name="h.n9cws2z3nm47" w:colFirst="0" w:colLast="0"/>
-      <w:bookmarkStart w:id="10" w:name="h.dvvi6zq8vnbt" w:colFirst="0" w:colLast="0"/>
-      <w:bookmarkStart w:id="11" w:name="h.3k3o6izb4wsc" w:colFirst="0" w:colLast="0"/>
-      <w:bookmarkStart w:id="12" w:name="h.edgrqcqmadey" w:colFirst="0" w:colLast="0"/>
+      <w:bookmarkStart w:id="6" w:name="h.4a3pohs55v92" w:colFirst="0" w:colLast="0"/>
+      <w:bookmarkStart w:id="7" w:name="h.2flcob7d4wc5" w:colFirst="0" w:colLast="0"/>
+      <w:bookmarkStart w:id="8" w:name="h.n9cws2z3nm47" w:colFirst="0" w:colLast="0"/>
+      <w:bookmarkStart w:id="9" w:name="h.dvvi6zq8vnbt" w:colFirst="0" w:colLast="0"/>
+      <w:bookmarkStart w:id="10" w:name="h.3k3o6izb4wsc" w:colFirst="0" w:colLast="0"/>
+      <w:bookmarkStart w:id="11" w:name="h.edgrqcqmadey" w:colFirst="0" w:colLast="0"/>
+      <w:bookmarkEnd w:id="6"/>
       <w:bookmarkEnd w:id="7"/>
       <w:bookmarkEnd w:id="8"/>
       <w:bookmarkEnd w:id="9"/>
       <w:bookmarkEnd w:id="10"/>
       <w:bookmarkEnd w:id="11"/>
-      <w:bookmarkEnd w:id="12"/>
     </w:p>
     <w:tbl>
       <w:tblPr>
@@ -4783,10 +4781,10 @@
                 <w:noProof/>
               </w:rPr>
               <w:object w:dxaOrig="4536" w:dyaOrig="3300" w14:anchorId="0B951041">
-                <v:shape id="_x0000_i1026" type="#_x0000_t75" alt="" style="width:42pt;height:29pt;mso-width-percent:0;mso-height-percent:0;mso-width-percent:0;mso-height-percent:0" o:ole="">
+                <v:shape id="_x0000_i1026" type="#_x0000_t75" alt="" style="width:42pt;height:29.25pt;mso-width-percent:0;mso-height-percent:0;mso-width-percent:0;mso-height-percent:0" o:ole="">
                   <v:imagedata r:id="rId9" o:title=""/>
                 </v:shape>
-                <o:OLEObject Type="Embed" ProgID="PBrush" ShapeID="_x0000_i1026" DrawAspect="Content" ObjectID="_1621357145" r:id="rId16"/>
+                <o:OLEObject Type="Embed" ProgID="PBrush" ShapeID="_x0000_i1026" DrawAspect="Content" ObjectID="_1621402357" r:id="rId16"/>
               </w:object>
             </w:r>
             <w:r>
@@ -4892,11 +4890,11 @@
         <w:spacing w:before="120"/>
         <w:ind w:left="0" w:firstLine="0"/>
       </w:pPr>
-      <w:bookmarkStart w:id="13" w:name="_Toc10744371"/>
+      <w:bookmarkStart w:id="12" w:name="_Toc10744371"/>
       <w:r>
         <w:t>Exercises</w:t>
       </w:r>
-      <w:bookmarkEnd w:id="13"/>
+      <w:bookmarkEnd w:id="12"/>
     </w:p>
     <w:p>
       <w:pPr>
@@ -4911,7 +4909,7 @@
         <w:spacing w:before="120"/>
         <w:ind w:left="0" w:firstLine="0"/>
       </w:pPr>
-      <w:bookmarkStart w:id="14" w:name="_Toc10744372"/>
+      <w:bookmarkStart w:id="13" w:name="_Toc10744372"/>
       <w:r>
         <w:t>Create Your</w:t>
       </w:r>
@@ -4921,7 +4919,7 @@
       <w:r>
         <w:t>Study Graph</w:t>
       </w:r>
-      <w:bookmarkEnd w:id="14"/>
+      <w:bookmarkEnd w:id="13"/>
       <w:r>
         <w:t xml:space="preserve"> </w:t>
       </w:r>
@@ -4956,9 +4954,9 @@
         <w:spacing w:before="120"/>
         <w:ind w:left="0" w:firstLine="0"/>
       </w:pPr>
-      <w:bookmarkStart w:id="15" w:name="h.rez8crfnxygd" w:colFirst="0" w:colLast="0"/>
-      <w:bookmarkStart w:id="16" w:name="_Toc10744373"/>
-      <w:bookmarkEnd w:id="15"/>
+      <w:bookmarkStart w:id="14" w:name="h.rez8crfnxygd" w:colFirst="0" w:colLast="0"/>
+      <w:bookmarkStart w:id="15" w:name="_Toc10744373"/>
+      <w:bookmarkEnd w:id="14"/>
       <w:r>
         <w:rPr>
           <w:noProof/>
@@ -5037,7 +5035,7 @@
       <w:r>
         <w:t>Open the Graph Editor</w:t>
       </w:r>
-      <w:bookmarkEnd w:id="16"/>
+      <w:bookmarkEnd w:id="15"/>
     </w:p>
     <w:p>
       <w:pPr>
@@ -5204,7 +5202,7 @@
         <w:spacing w:before="120"/>
         <w:ind w:left="0" w:firstLine="0"/>
       </w:pPr>
-      <w:bookmarkStart w:id="17" w:name="_Toc10744374"/>
+      <w:bookmarkStart w:id="16" w:name="_Toc10744374"/>
       <w:r>
         <w:t xml:space="preserve">Add a </w:t>
       </w:r>
@@ -5214,7 +5212,7 @@
       <w:r>
         <w:t xml:space="preserve"> Information</w:t>
       </w:r>
-      <w:bookmarkEnd w:id="17"/>
+      <w:bookmarkEnd w:id="16"/>
     </w:p>
     <w:tbl>
       <w:tblPr>
@@ -6202,7 +6200,7 @@
         <w:spacing w:after="120"/>
         <w:ind w:left="720" w:hanging="360"/>
       </w:pPr>
-      <w:bookmarkStart w:id="18" w:name="_Ref505856609"/>
+      <w:bookmarkStart w:id="17" w:name="_Ref505856609"/>
       <w:r>
         <w:t xml:space="preserve">Create </w:t>
       </w:r>
@@ -6270,7 +6268,7 @@
         </w:rPr>
         <w:t>udy</w:t>
       </w:r>
-      <w:bookmarkEnd w:id="18"/>
+      <w:bookmarkEnd w:id="17"/>
       <w:r>
         <w:rPr>
           <w:rFonts w:ascii="Courier New" w:hAnsi="Courier New" w:cs="Courier New"/>
@@ -7802,10 +7800,10 @@
                 <w:noProof/>
               </w:rPr>
               <w:object w:dxaOrig="960" w:dyaOrig="255" w14:anchorId="3908296A">
-                <v:shape id="_x0000_i1027" type="#_x0000_t75" alt="" style="width:48pt;height:13pt;mso-width-percent:0;mso-height-percent:0;mso-width-percent:0;mso-height-percent:0" o:ole="">
+                <v:shape id="_x0000_i1027" type="#_x0000_t75" alt="" style="width:48pt;height:12.75pt;mso-width-percent:0;mso-height-percent:0;mso-width-percent:0;mso-height-percent:0" o:ole="">
                   <v:imagedata r:id="rId21" o:title=""/>
                 </v:shape>
-                <o:OLEObject Type="Embed" ProgID="PBrush" ShapeID="_x0000_i1027" DrawAspect="Content" ObjectID="_1621357146" r:id="rId22"/>
+                <o:OLEObject Type="Embed" ProgID="PBrush" ShapeID="_x0000_i1027" DrawAspect="Content" ObjectID="_1621402358" r:id="rId22"/>
               </w:object>
             </w:r>
             <w:r>
@@ -8018,7 +8016,7 @@
         <w:spacing w:before="120"/>
         <w:ind w:left="0" w:firstLine="0"/>
       </w:pPr>
-      <w:bookmarkStart w:id="19" w:name="_Toc10744375"/>
+      <w:bookmarkStart w:id="18" w:name="_Toc10744375"/>
       <w:r>
         <w:t>A</w:t>
       </w:r>
@@ -8037,7 +8035,7 @@
       <w:r>
         <w:t>s</w:t>
       </w:r>
-      <w:bookmarkEnd w:id="19"/>
+      <w:bookmarkEnd w:id="18"/>
     </w:p>
     <w:p>
       <w:pPr>
@@ -9173,14 +9171,14 @@
         <w:spacing w:before="120"/>
         <w:ind w:left="0" w:firstLine="0"/>
       </w:pPr>
-      <w:bookmarkStart w:id="20" w:name="_Toc10744376"/>
+      <w:bookmarkStart w:id="19" w:name="_Toc10744376"/>
       <w:r>
         <w:t xml:space="preserve">Add </w:t>
       </w:r>
       <w:r>
         <w:t>Demographics</w:t>
       </w:r>
-      <w:bookmarkEnd w:id="20"/>
+      <w:bookmarkEnd w:id="19"/>
       <w:r>
         <w:t xml:space="preserve"> </w:t>
       </w:r>
@@ -9943,7 +9941,7 @@
                 <w:b/>
               </w:rPr>
             </w:pPr>
-            <w:bookmarkStart w:id="21" w:name="_Hlk522198909"/>
+            <w:bookmarkStart w:id="20" w:name="_Hlk522198909"/>
             <w:r>
               <w:rPr>
                 <w:b/>
@@ -9973,7 +9971,7 @@
           </w:p>
         </w:tc>
       </w:tr>
-      <w:bookmarkEnd w:id="21"/>
+      <w:bookmarkEnd w:id="20"/>
     </w:tbl>
     <w:p>
       <w:pPr>
@@ -10567,11 +10565,11 @@
         <w:spacing w:before="120"/>
         <w:ind w:left="0" w:firstLine="0"/>
       </w:pPr>
-      <w:bookmarkStart w:id="22" w:name="_Toc10744377"/>
+      <w:bookmarkStart w:id="21" w:name="_Toc10744377"/>
       <w:r>
         <w:t>Add another Person</w:t>
       </w:r>
-      <w:bookmarkEnd w:id="22"/>
+      <w:bookmarkEnd w:id="21"/>
     </w:p>
     <w:p>
       <w:pPr>
@@ -11754,7 +11752,7 @@
             <w:r>
               <w:t xml:space="preserve">  </w:t>
             </w:r>
-            <w:bookmarkStart w:id="23" w:name="_Hlk522199525"/>
+            <w:bookmarkStart w:id="22" w:name="_Hlk522199525"/>
             <w:proofErr w:type="spellStart"/>
             <w:proofErr w:type="gramStart"/>
             <w:r>
@@ -11763,7 +11761,7 @@
             <w:r>
               <w:t>:LDExpert</w:t>
             </w:r>
-            <w:bookmarkEnd w:id="23"/>
+            <w:bookmarkEnd w:id="22"/>
             <w:proofErr w:type="spellEnd"/>
             <w:proofErr w:type="gramEnd"/>
           </w:p>
@@ -11810,10 +11808,10 @@
           <w:noProof/>
         </w:rPr>
         <w:object w:dxaOrig="960" w:dyaOrig="255" w14:anchorId="7202D71B">
-          <v:shape id="_x0000_i1028" type="#_x0000_t75" alt="" style="width:48pt;height:13pt;mso-width-percent:0;mso-height-percent:0;mso-width-percent:0;mso-height-percent:0" o:ole="">
+          <v:shape id="_x0000_i1028" type="#_x0000_t75" alt="" style="width:48pt;height:12.75pt;mso-width-percent:0;mso-height-percent:0;mso-width-percent:0;mso-height-percent:0" o:ole="">
             <v:imagedata r:id="rId21" o:title=""/>
           </v:shape>
-          <o:OLEObject Type="Embed" ProgID="PBrush" ShapeID="_x0000_i1028" DrawAspect="Content" ObjectID="_1621357147" r:id="rId23"/>
+          <o:OLEObject Type="Embed" ProgID="PBrush" ShapeID="_x0000_i1028" DrawAspect="Content" ObjectID="_1621402359" r:id="rId23"/>
         </w:object>
       </w:r>
       <w:r>
@@ -11838,12 +11836,12 @@
         <w:spacing w:before="120"/>
         <w:ind w:left="0" w:firstLine="0"/>
       </w:pPr>
-      <w:bookmarkStart w:id="24" w:name="_Toc10744378"/>
+      <w:bookmarkStart w:id="23" w:name="_Toc10744378"/>
       <w:r>
         <w:lastRenderedPageBreak/>
         <w:t>Review your graph</w:t>
       </w:r>
-      <w:bookmarkEnd w:id="24"/>
+      <w:bookmarkEnd w:id="23"/>
       <w:r>
         <w:t xml:space="preserve">  </w:t>
       </w:r>
@@ -12816,15 +12814,15 @@
         <w:spacing w:before="120"/>
         <w:ind w:left="0" w:firstLine="0"/>
       </w:pPr>
-      <w:bookmarkStart w:id="25" w:name="_Ref506548063"/>
-      <w:bookmarkStart w:id="26" w:name="_Ref506548076"/>
-      <w:bookmarkStart w:id="27" w:name="_Toc10744379"/>
+      <w:bookmarkStart w:id="24" w:name="_Ref506548063"/>
+      <w:bookmarkStart w:id="25" w:name="_Ref506548076"/>
+      <w:bookmarkStart w:id="26" w:name="_Toc10744379"/>
       <w:r>
         <w:t>Export to TTL</w:t>
       </w:r>
+      <w:bookmarkEnd w:id="24"/>
       <w:bookmarkEnd w:id="25"/>
       <w:bookmarkEnd w:id="26"/>
-      <w:bookmarkEnd w:id="27"/>
       <w:r>
         <w:t xml:space="preserve">  </w:t>
       </w:r>
@@ -13480,7 +13478,7 @@
         <w:spacing w:before="120"/>
         <w:ind w:left="0" w:firstLine="0"/>
       </w:pPr>
-      <w:bookmarkStart w:id="28" w:name="_Toc10744380"/>
+      <w:bookmarkStart w:id="27" w:name="_Toc10744380"/>
       <w:r>
         <w:rPr>
           <w:noProof/>
@@ -13559,7 +13557,7 @@
       <w:r>
         <w:t>Validate the Data</w:t>
       </w:r>
-      <w:bookmarkEnd w:id="28"/>
+      <w:bookmarkEnd w:id="27"/>
       <w:r>
         <w:t xml:space="preserve"> </w:t>
       </w:r>
@@ -14753,7 +14751,7 @@
         </w:numPr>
         <w:ind w:left="720"/>
       </w:pPr>
-      <w:bookmarkStart w:id="29" w:name="_Ref507595320"/>
+      <w:bookmarkStart w:id="28" w:name="_Ref507595320"/>
       <w:r>
         <w:t xml:space="preserve">Click on the </w:t>
       </w:r>
@@ -14819,7 +14817,7 @@
       <w:r>
         <w:t>tab at the top of the app to view a network graph of the query result.</w:t>
       </w:r>
-      <w:bookmarkEnd w:id="29"/>
+      <w:bookmarkEnd w:id="28"/>
       <w:r>
         <w:t xml:space="preserve"> </w:t>
       </w:r>
@@ -15401,7 +15399,7 @@
         <w:spacing w:before="240"/>
         <w:ind w:left="0" w:firstLine="0"/>
       </w:pPr>
-      <w:bookmarkStart w:id="30" w:name="_Toc10744381"/>
+      <w:bookmarkStart w:id="29" w:name="_Toc10744381"/>
       <w:r>
         <w:rPr>
           <w:noProof/>
@@ -15483,7 +15481,7 @@
       <w:r>
         <w:t>Database</w:t>
       </w:r>
-      <w:bookmarkEnd w:id="30"/>
+      <w:bookmarkEnd w:id="29"/>
       <w:r>
         <w:t xml:space="preserve">  </w:t>
       </w:r>
@@ -16149,7 +16147,7 @@
         <w:spacing w:before="120"/>
         <w:ind w:left="360" w:hanging="360"/>
       </w:pPr>
-      <w:bookmarkStart w:id="31" w:name="_Toc10744382"/>
+      <w:bookmarkStart w:id="30" w:name="_Toc10744382"/>
       <w:r>
         <w:lastRenderedPageBreak/>
         <w:t>Query</w:t>
@@ -16157,7 +16155,7 @@
       <w:r>
         <w:t xml:space="preserve"> Your Graph</w:t>
       </w:r>
-      <w:bookmarkEnd w:id="31"/>
+      <w:bookmarkEnd w:id="30"/>
       <w:r>
         <w:t xml:space="preserve"> </w:t>
       </w:r>
@@ -16175,13 +16173,13 @@
         <w:spacing w:before="120"/>
         <w:ind w:left="0" w:firstLine="0"/>
       </w:pPr>
-      <w:bookmarkStart w:id="32" w:name="_Toc493085086"/>
-      <w:bookmarkStart w:id="33" w:name="_Toc10744383"/>
+      <w:bookmarkStart w:id="31" w:name="_Toc493085086"/>
+      <w:bookmarkStart w:id="32" w:name="_Toc10744383"/>
       <w:r>
         <w:t>Show all triples</w:t>
       </w:r>
+      <w:bookmarkEnd w:id="31"/>
       <w:bookmarkEnd w:id="32"/>
-      <w:bookmarkEnd w:id="33"/>
     </w:p>
     <w:p>
       <w:r>
@@ -16454,8 +16452,8 @@
         <w:spacing w:before="120"/>
         <w:ind w:left="0" w:firstLine="0"/>
       </w:pPr>
-      <w:bookmarkStart w:id="34" w:name="_Ref505928637"/>
-      <w:bookmarkStart w:id="35" w:name="_Toc10744384"/>
+      <w:bookmarkStart w:id="33" w:name="_Ref505928637"/>
+      <w:bookmarkStart w:id="34" w:name="_Toc10744384"/>
       <w:r>
         <w:t>How many people</w:t>
       </w:r>
@@ -16497,8 +16495,8 @@
       <w:r>
         <w:t>?</w:t>
       </w:r>
+      <w:bookmarkEnd w:id="33"/>
       <w:bookmarkEnd w:id="34"/>
-      <w:bookmarkEnd w:id="35"/>
       <w:r>
         <w:t xml:space="preserve"> </w:t>
       </w:r>
@@ -16680,9 +16678,9 @@
         <w:spacing w:before="120"/>
         <w:ind w:left="0" w:firstLine="0"/>
       </w:pPr>
-      <w:bookmarkStart w:id="36" w:name="_Ref505931574"/>
-      <w:bookmarkStart w:id="37" w:name="_Ref505933907"/>
-      <w:bookmarkStart w:id="38" w:name="_Toc10744385"/>
+      <w:bookmarkStart w:id="35" w:name="_Ref505931574"/>
+      <w:bookmarkStart w:id="36" w:name="_Ref505933907"/>
+      <w:bookmarkStart w:id="37" w:name="_Toc10744385"/>
       <w:r>
         <w:t>Find the names of people who</w:t>
       </w:r>
@@ -16695,9 +16693,9 @@
       <w:r>
         <w:t>.</w:t>
       </w:r>
+      <w:bookmarkEnd w:id="35"/>
       <w:bookmarkEnd w:id="36"/>
       <w:bookmarkEnd w:id="37"/>
-      <w:bookmarkEnd w:id="38"/>
       <w:r>
         <w:t xml:space="preserve">  </w:t>
       </w:r>
@@ -17407,7 +17405,7 @@
         <w:spacing w:before="120"/>
         <w:ind w:left="0" w:firstLine="0"/>
       </w:pPr>
-      <w:bookmarkStart w:id="39" w:name="_Toc10744386"/>
+      <w:bookmarkStart w:id="38" w:name="_Toc10744386"/>
       <w:r>
         <w:lastRenderedPageBreak/>
         <w:t xml:space="preserve">List the names of the people </w:t>
@@ -17427,7 +17425,7 @@
       <w:r>
         <w:t>.</w:t>
       </w:r>
-      <w:bookmarkEnd w:id="39"/>
+      <w:bookmarkEnd w:id="38"/>
     </w:p>
     <w:p>
       <w:r>
@@ -18706,10 +18704,10 @@
                 <w:noProof/>
               </w:rPr>
               <w:object w:dxaOrig="4536" w:dyaOrig="3300" w14:anchorId="27FEA840">
-                <v:shape id="_x0000_i1029" type="#_x0000_t75" alt="" style="width:42pt;height:29pt;mso-width-percent:0;mso-height-percent:0;mso-width-percent:0;mso-height-percent:0" o:ole="">
+                <v:shape id="_x0000_i1029" type="#_x0000_t75" alt="" style="width:42pt;height:29.25pt;mso-width-percent:0;mso-height-percent:0;mso-width-percent:0;mso-height-percent:0" o:ole="">
                   <v:imagedata r:id="rId9" o:title=""/>
                 </v:shape>
-                <o:OLEObject Type="Embed" ProgID="PBrush" ShapeID="_x0000_i1029" DrawAspect="Content" ObjectID="_1621357148" r:id="rId39"/>
+                <o:OLEObject Type="Embed" ProgID="PBrush" ShapeID="_x0000_i1029" DrawAspect="Content" ObjectID="_1621402360" r:id="rId39"/>
               </w:object>
             </w:r>
             <w:r>
@@ -18823,7 +18821,7 @@
         <w:spacing w:before="120"/>
         <w:ind w:left="0" w:firstLine="0"/>
       </w:pPr>
-      <w:bookmarkStart w:id="40" w:name="_Toc10744387"/>
+      <w:bookmarkStart w:id="39" w:name="_Toc10744387"/>
       <w:r>
         <w:t>Extend to Other Graphs</w:t>
       </w:r>
@@ -18836,7 +18834,7 @@
       <w:r>
         <w:t>)</w:t>
       </w:r>
-      <w:bookmarkEnd w:id="40"/>
+      <w:bookmarkEnd w:id="39"/>
     </w:p>
     <w:p>
       <w:r>
@@ -18856,13 +18854,13 @@
         <w:spacing w:before="120"/>
         <w:ind w:left="0" w:firstLine="0"/>
       </w:pPr>
-      <w:bookmarkStart w:id="41" w:name="_Ref5794300"/>
-      <w:bookmarkStart w:id="42" w:name="_Toc10744388"/>
+      <w:bookmarkStart w:id="40" w:name="_Ref5794300"/>
+      <w:bookmarkStart w:id="41" w:name="_Toc10744388"/>
       <w:r>
         <w:t>Your study in ClinicalTrials.gov</w:t>
       </w:r>
+      <w:bookmarkEnd w:id="40"/>
       <w:bookmarkEnd w:id="41"/>
-      <w:bookmarkEnd w:id="42"/>
     </w:p>
     <w:p>
       <w:r>
@@ -19033,7 +19031,7 @@
         <w:spacing w:before="120"/>
         <w:ind w:left="0" w:firstLine="0"/>
       </w:pPr>
-      <w:bookmarkStart w:id="43" w:name="_Toc10744389"/>
+      <w:bookmarkStart w:id="42" w:name="_Toc10744389"/>
       <w:r>
         <w:lastRenderedPageBreak/>
         <w:t xml:space="preserve">Study </w:t>
@@ -19044,7 +19042,7 @@
       <w:r>
         <w:t>and Phase</w:t>
       </w:r>
-      <w:bookmarkEnd w:id="43"/>
+      <w:bookmarkEnd w:id="42"/>
     </w:p>
     <w:p>
       <w:r>
@@ -19372,7 +19370,7 @@
         <w:spacing w:before="120"/>
         <w:ind w:left="0" w:firstLine="0"/>
       </w:pPr>
-      <w:bookmarkStart w:id="44" w:name="_Toc10744390"/>
+      <w:bookmarkStart w:id="43" w:name="_Toc10744390"/>
       <w:r>
         <w:t>Information about the Study Drug</w:t>
       </w:r>
@@ -19383,7 +19381,7 @@
       <w:r>
         <w:t>DBpedia</w:t>
       </w:r>
-      <w:bookmarkEnd w:id="44"/>
+      <w:bookmarkEnd w:id="43"/>
       <w:proofErr w:type="spellEnd"/>
     </w:p>
     <w:p>
@@ -19562,11 +19560,11 @@
         <w:spacing w:before="120"/>
         <w:ind w:left="0" w:firstLine="0"/>
       </w:pPr>
-      <w:bookmarkStart w:id="45" w:name="_Toc10744391"/>
+      <w:bookmarkStart w:id="44" w:name="_Toc10744391"/>
       <w:r>
         <w:t>Drug Abstract</w:t>
       </w:r>
-      <w:bookmarkEnd w:id="45"/>
+      <w:bookmarkEnd w:id="44"/>
     </w:p>
     <w:p>
       <w:r>
@@ -19712,7 +19710,6 @@
         <w:t>rq</w:t>
       </w:r>
     </w:p>
-    <w:p/>
     <w:p>
       <w:pPr>
         <w:pStyle w:val="Heading1"/>
@@ -19726,14 +19723,14 @@
         <w:spacing w:before="120"/>
         <w:ind w:left="0" w:firstLine="0"/>
       </w:pPr>
-      <w:bookmarkStart w:id="46" w:name="_Toc10744392"/>
+      <w:bookmarkStart w:id="45" w:name="_Toc10744392"/>
       <w:r>
         <w:t xml:space="preserve">Ontology </w:t>
       </w:r>
       <w:r>
         <w:t>and Inference</w:t>
       </w:r>
-      <w:bookmarkEnd w:id="46"/>
+      <w:bookmarkEnd w:id="45"/>
       <w:r>
         <w:t xml:space="preserve"> </w:t>
       </w:r>
@@ -19774,11 +19771,11 @@
         <w:spacing w:before="120"/>
         <w:ind w:left="0" w:firstLine="0"/>
       </w:pPr>
-      <w:bookmarkStart w:id="47" w:name="_Toc10744393"/>
+      <w:bookmarkStart w:id="46" w:name="_Toc10744393"/>
       <w:r>
         <w:t>Review the Ontology</w:t>
       </w:r>
-      <w:bookmarkEnd w:id="47"/>
+      <w:bookmarkEnd w:id="46"/>
     </w:p>
     <w:p>
       <w:pPr>
@@ -19861,16 +19858,219 @@
       <w:r>
         <w:t xml:space="preserve">into a text editor. </w:t>
       </w:r>
-    </w:p>
+      <w:r>
+        <w:t xml:space="preserve">  Follow along with the Instructor's explanation of the file.</w:t>
+      </w:r>
+    </w:p>
+    <w:tbl>
+      <w:tblPr>
+        <w:tblStyle w:val="TableGrid"/>
+        <w:tblpPr w:leftFromText="180" w:rightFromText="180" w:vertAnchor="text" w:horzAnchor="margin" w:tblpY="267"/>
+        <w:tblOverlap w:val="never"/>
+        <w:tblW w:w="0" w:type="auto"/>
+        <w:tblLook w:val="04A0" w:firstRow="1" w:lastRow="0" w:firstColumn="1" w:lastColumn="0" w:noHBand="0" w:noVBand="1"/>
+      </w:tblPr>
+      <w:tblGrid>
+        <w:gridCol w:w="1248"/>
+        <w:gridCol w:w="7560"/>
+        <w:gridCol w:w="1350"/>
+      </w:tblGrid>
+      <w:tr>
+        <w:trPr>
+          <w:trHeight w:val="989"/>
+        </w:trPr>
+        <w:tc>
+          <w:tcPr>
+            <w:tcW w:w="1248" w:type="dxa"/>
+            <w:vAlign w:val="center"/>
+          </w:tcPr>
+          <w:p>
+            <w:pPr>
+              <w:jc w:val="center"/>
+            </w:pPr>
+            <w:r>
+              <w:rPr>
+                <w:noProof/>
+              </w:rPr>
+              <w:drawing>
+                <wp:inline distT="0" distB="0" distL="0" distR="0" wp14:anchorId="007503F5" wp14:editId="24257A83">
+                  <wp:extent cx="655320" cy="601980"/>
+                  <wp:effectExtent l="0" t="0" r="0" b="7620"/>
+                  <wp:docPr id="8" name="Picture 8"/>
+                  <wp:cNvGraphicFramePr>
+                    <a:graphicFrameLocks xmlns:a="http://schemas.openxmlformats.org/drawingml/2006/main" noChangeAspect="1"/>
+                  </wp:cNvGraphicFramePr>
+                  <a:graphic xmlns:a="http://schemas.openxmlformats.org/drawingml/2006/main">
+                    <a:graphicData uri="http://schemas.openxmlformats.org/drawingml/2006/picture">
+                      <pic:pic xmlns:pic="http://schemas.openxmlformats.org/drawingml/2006/picture">
+                        <pic:nvPicPr>
+                          <pic:cNvPr id="0" name="Picture 3"/>
+                          <pic:cNvPicPr>
+                            <a:picLocks noChangeAspect="1" noChangeArrowheads="1"/>
+                          </pic:cNvPicPr>
+                        </pic:nvPicPr>
+                        <pic:blipFill>
+                          <a:blip r:embed="rId8">
+                            <a:extLst>
+                              <a:ext uri="{28A0092B-C50C-407E-A947-70E740481C1C}">
+                                <a14:useLocalDpi xmlns:a14="http://schemas.microsoft.com/office/drawing/2010/main" val="0"/>
+                              </a:ext>
+                            </a:extLst>
+                          </a:blip>
+                          <a:srcRect/>
+                          <a:stretch>
+                            <a:fillRect/>
+                          </a:stretch>
+                        </pic:blipFill>
+                        <pic:spPr bwMode="auto">
+                          <a:xfrm>
+                            <a:off x="0" y="0"/>
+                            <a:ext cx="655320" cy="601980"/>
+                          </a:xfrm>
+                          <a:prstGeom prst="rect">
+                            <a:avLst/>
+                          </a:prstGeom>
+                          <a:noFill/>
+                          <a:ln>
+                            <a:noFill/>
+                          </a:ln>
+                        </pic:spPr>
+                      </pic:pic>
+                    </a:graphicData>
+                  </a:graphic>
+                </wp:inline>
+              </w:drawing>
+            </w:r>
+          </w:p>
+        </w:tc>
+        <w:tc>
+          <w:tcPr>
+            <w:tcW w:w="7560" w:type="dxa"/>
+            <w:vAlign w:val="center"/>
+          </w:tcPr>
+          <w:p>
+            <w:pPr>
+              <w:jc w:val="center"/>
+              <w:rPr>
+                <w:sz w:val="32"/>
+                <w:szCs w:val="32"/>
+              </w:rPr>
+            </w:pPr>
+            <w:r>
+              <w:rPr>
+                <w:sz w:val="32"/>
+                <w:szCs w:val="32"/>
+              </w:rPr>
+              <w:t>Stop here and wait for the instructor.</w:t>
+            </w:r>
+          </w:p>
+          <w:p>
+            <w:pPr>
+              <w:jc w:val="center"/>
+              <w:rPr>
+                <w:sz w:val="40"/>
+                <w:szCs w:val="40"/>
+              </w:rPr>
+            </w:pPr>
+            <w:r>
+              <w:rPr>
+                <w:noProof/>
+              </w:rPr>
+              <w:object w:dxaOrig="4536" w:dyaOrig="3300" w14:anchorId="18C4D915">
+                <v:shape id="_x0000_i1043" type="#_x0000_t75" alt="" style="width:42pt;height:29.25pt;mso-width-percent:0;mso-height-percent:0;mso-width-percent:0;mso-height-percent:0" o:ole="">
+                  <v:imagedata r:id="rId9" o:title=""/>
+                </v:shape>
+                <o:OLEObject Type="Embed" ProgID="PBrush" ShapeID="_x0000_i1043" DrawAspect="Content" ObjectID="_1621402361" r:id="rId40"/>
+              </w:object>
+            </w:r>
+            <w:r>
+              <w:t xml:space="preserve">  </w:t>
+            </w:r>
+            <w:r>
+              <w:rPr>
+                <w:color w:val="00B050"/>
+                <w:sz w:val="28"/>
+                <w:szCs w:val="28"/>
+              </w:rPr>
+              <w:t>Presentation follows</w:t>
+            </w:r>
+          </w:p>
+        </w:tc>
+        <w:tc>
+          <w:tcPr>
+            <w:tcW w:w="1350" w:type="dxa"/>
+            <w:vAlign w:val="center"/>
+          </w:tcPr>
+          <w:p>
+            <w:pPr>
+              <w:jc w:val="center"/>
+              <w:rPr>
+                <w:b/>
+              </w:rPr>
+            </w:pPr>
+            <w:r>
+              <w:rPr>
+                <w:noProof/>
+              </w:rPr>
+              <w:drawing>
+                <wp:inline distT="0" distB="0" distL="0" distR="0" wp14:anchorId="4CD9C962" wp14:editId="5A0F991E">
+                  <wp:extent cx="655320" cy="601980"/>
+                  <wp:effectExtent l="0" t="0" r="0" b="7620"/>
+                  <wp:docPr id="17" name="Picture 17"/>
+                  <wp:cNvGraphicFramePr>
+                    <a:graphicFrameLocks xmlns:a="http://schemas.openxmlformats.org/drawingml/2006/main" noChangeAspect="1"/>
+                  </wp:cNvGraphicFramePr>
+                  <a:graphic xmlns:a="http://schemas.openxmlformats.org/drawingml/2006/main">
+                    <a:graphicData uri="http://schemas.openxmlformats.org/drawingml/2006/picture">
+                      <pic:pic xmlns:pic="http://schemas.openxmlformats.org/drawingml/2006/picture">
+                        <pic:nvPicPr>
+                          <pic:cNvPr id="0" name="Picture 3"/>
+                          <pic:cNvPicPr>
+                            <a:picLocks noChangeAspect="1" noChangeArrowheads="1"/>
+                          </pic:cNvPicPr>
+                        </pic:nvPicPr>
+                        <pic:blipFill>
+                          <a:blip r:embed="rId8">
+                            <a:extLst>
+                              <a:ext uri="{28A0092B-C50C-407E-A947-70E740481C1C}">
+                                <a14:useLocalDpi xmlns:a14="http://schemas.microsoft.com/office/drawing/2010/main" val="0"/>
+                              </a:ext>
+                            </a:extLst>
+                          </a:blip>
+                          <a:srcRect/>
+                          <a:stretch>
+                            <a:fillRect/>
+                          </a:stretch>
+                        </pic:blipFill>
+                        <pic:spPr bwMode="auto">
+                          <a:xfrm>
+                            <a:off x="0" y="0"/>
+                            <a:ext cx="655320" cy="601980"/>
+                          </a:xfrm>
+                          <a:prstGeom prst="rect">
+                            <a:avLst/>
+                          </a:prstGeom>
+                          <a:noFill/>
+                          <a:ln>
+                            <a:noFill/>
+                          </a:ln>
+                        </pic:spPr>
+                      </pic:pic>
+                    </a:graphicData>
+                  </a:graphic>
+                </wp:inline>
+              </w:drawing>
+            </w:r>
+          </w:p>
+        </w:tc>
+      </w:tr>
+    </w:tbl>
     <w:p>
       <w:pPr>
         <w:pStyle w:val="ListParagraph"/>
-        <w:numPr>
-          <w:ilvl w:val="0"/>
-          <w:numId w:val="12"/>
-        </w:numPr>
-        <w:ind w:left="720" w:hanging="360"/>
-      </w:pPr>
+      </w:pPr>
+      <w:bookmarkStart w:id="47" w:name="_GoBack"/>
+      <w:bookmarkEnd w:id="47"/>
       <w:r>
         <w:rPr>
           <w:noProof/>
@@ -19910,7 +20110,7 @@
                     </pic:cNvPicPr>
                   </pic:nvPicPr>
                   <pic:blipFill>
-                    <a:blip r:embed="rId40">
+                    <a:blip r:embed="rId41">
                       <a:extLst>
                         <a:ext uri="{28A0092B-C50C-407E-A947-70E740481C1C}">
                           <a14:useLocalDpi xmlns:a14="http://schemas.microsoft.com/office/drawing/2010/main" val="0"/>
@@ -19943,9 +20143,6 @@
             </wp14:sizeRelV>
           </wp:anchor>
         </w:drawing>
-      </w:r>
-      <w:r>
-        <w:t>Follow along with the instructor's explanation of the file.</w:t>
       </w:r>
     </w:p>
     <w:p>
@@ -20237,7 +20434,7 @@
                     </pic:cNvPicPr>
                   </pic:nvPicPr>
                   <pic:blipFill>
-                    <a:blip r:embed="rId41">
+                    <a:blip r:embed="rId42">
                       <a:extLst>
                         <a:ext uri="{28A0092B-C50C-407E-A947-70E740481C1C}">
                           <a14:useLocalDpi xmlns:a14="http://schemas.microsoft.com/office/drawing/2010/main" val="0"/>
@@ -20616,10 +20813,10 @@
                 <w:noProof/>
               </w:rPr>
               <w:object w:dxaOrig="4536" w:dyaOrig="3300" w14:anchorId="6D4CF729">
-                <v:shape id="_x0000_i1030" type="#_x0000_t75" alt="" style="width:42pt;height:29pt;mso-width-percent:0;mso-height-percent:0;mso-width-percent:0;mso-height-percent:0" o:ole="">
+                <v:shape id="_x0000_i1030" type="#_x0000_t75" alt="" style="width:42pt;height:29.25pt;mso-width-percent:0;mso-height-percent:0;mso-width-percent:0;mso-height-percent:0" o:ole="">
                   <v:imagedata r:id="rId9" o:title=""/>
                 </v:shape>
-                <o:OLEObject Type="Embed" ProgID="PBrush" ShapeID="_x0000_i1030" DrawAspect="Content" ObjectID="_1621357149" r:id="rId42"/>
+                <o:OLEObject Type="Embed" ProgID="PBrush" ShapeID="_x0000_i1030" DrawAspect="Content" ObjectID="_1621402362" r:id="rId43"/>
               </w:object>
             </w:r>
           </w:p>
@@ -21185,7 +21382,7 @@
                     </pic:cNvPicPr>
                   </pic:nvPicPr>
                   <pic:blipFill>
-                    <a:blip r:embed="rId43">
+                    <a:blip r:embed="rId44">
                       <a:extLst>
                         <a:ext uri="{28A0092B-C50C-407E-A947-70E740481C1C}">
                           <a14:useLocalDpi xmlns:a14="http://schemas.microsoft.com/office/drawing/2010/main" val="0"/>
@@ -21364,7 +21561,7 @@
                     </pic:cNvPicPr>
                   </pic:nvPicPr>
                   <pic:blipFill>
-                    <a:blip r:embed="rId44" cstate="print">
+                    <a:blip r:embed="rId45" cstate="print">
                       <a:extLst>
                         <a:ext uri="{28A0092B-C50C-407E-A947-70E740481C1C}">
                           <a14:useLocalDpi xmlns:a14="http://schemas.microsoft.com/office/drawing/2010/main" val="0"/>
@@ -21470,7 +21667,7 @@
                     </pic:cNvPicPr>
                   </pic:nvPicPr>
                   <pic:blipFill>
-                    <a:blip r:embed="rId45">
+                    <a:blip r:embed="rId46">
                       <a:extLst>
                         <a:ext uri="{28A0092B-C50C-407E-A947-70E740481C1C}">
                           <a14:useLocalDpi xmlns:a14="http://schemas.microsoft.com/office/drawing/2010/main" val="0"/>
@@ -22251,10 +22448,10 @@
                 <w:noProof/>
               </w:rPr>
               <w:object w:dxaOrig="4536" w:dyaOrig="3300" w14:anchorId="3421FFA6">
-                <v:shape id="_x0000_i1031" type="#_x0000_t75" alt="" style="width:42pt;height:29pt;mso-width-percent:0;mso-height-percent:0;mso-width-percent:0;mso-height-percent:0" o:ole="">
+                <v:shape id="_x0000_i1031" type="#_x0000_t75" alt="" style="width:42pt;height:29.25pt;mso-width-percent:0;mso-height-percent:0;mso-width-percent:0;mso-height-percent:0" o:ole="">
                   <v:imagedata r:id="rId9" o:title=""/>
                 </v:shape>
-                <o:OLEObject Type="Embed" ProgID="PBrush" ShapeID="_x0000_i1031" DrawAspect="Content" ObjectID="_1621357150" r:id="rId46"/>
+                <o:OLEObject Type="Embed" ProgID="PBrush" ShapeID="_x0000_i1031" DrawAspect="Content" ObjectID="_1621402363" r:id="rId47"/>
               </w:object>
             </w:r>
             <w:r>
@@ -22506,7 +22703,7 @@
                     </pic:cNvPicPr>
                   </pic:nvPicPr>
                   <pic:blipFill>
-                    <a:blip r:embed="rId47">
+                    <a:blip r:embed="rId48">
                       <a:extLst>
                         <a:ext uri="{28A0092B-C50C-407E-A947-70E740481C1C}">
                           <a14:useLocalDpi xmlns:a14="http://schemas.microsoft.com/office/drawing/2010/main" val="0"/>
@@ -22677,7 +22874,7 @@
                     </pic:cNvPicPr>
                   </pic:nvPicPr>
                   <pic:blipFill>
-                    <a:blip r:embed="rId48">
+                    <a:blip r:embed="rId49">
                       <a:extLst>
                         <a:ext uri="{28A0092B-C50C-407E-A947-70E740481C1C}">
                           <a14:useLocalDpi xmlns:a14="http://schemas.microsoft.com/office/drawing/2010/main" val="0"/>
@@ -23974,7 +24171,7 @@
                     </pic:cNvPicPr>
                   </pic:nvPicPr>
                   <pic:blipFill>
-                    <a:blip r:embed="rId49" cstate="print">
+                    <a:blip r:embed="rId50" cstate="print">
                       <a:extLst>
                         <a:ext uri="{28A0092B-C50C-407E-A947-70E740481C1C}">
                           <a14:useLocalDpi xmlns:a14="http://schemas.microsoft.com/office/drawing/2010/main" val="0"/>
@@ -24141,10 +24338,10 @@
                 <w:noProof/>
               </w:rPr>
               <w:object w:dxaOrig="4536" w:dyaOrig="3300" w14:anchorId="46CC0434">
-                <v:shape id="_x0000_i1032" type="#_x0000_t75" alt="" style="width:42pt;height:29pt;mso-width-percent:0;mso-height-percent:0;mso-width-percent:0;mso-height-percent:0" o:ole="">
+                <v:shape id="_x0000_i1032" type="#_x0000_t75" alt="" style="width:42pt;height:29.25pt;mso-width-percent:0;mso-height-percent:0;mso-width-percent:0;mso-height-percent:0" o:ole="">
                   <v:imagedata r:id="rId9" o:title=""/>
                 </v:shape>
-                <o:OLEObject Type="Embed" ProgID="PBrush" ShapeID="_x0000_i1032" DrawAspect="Content" ObjectID="_1621357151" r:id="rId50"/>
+                <o:OLEObject Type="Embed" ProgID="PBrush" ShapeID="_x0000_i1032" DrawAspect="Content" ObjectID="_1621402364" r:id="rId51"/>
               </w:object>
             </w:r>
             <w:r>
@@ -24318,7 +24515,7 @@
         </w:numPr>
         <w:spacing w:after="0"/>
       </w:pPr>
-      <w:hyperlink r:id="rId51" w:history="1">
+      <w:hyperlink r:id="rId52" w:history="1">
         <w:r>
           <w:rPr>
             <w:rStyle w:val="Hyperlink"/>
@@ -24360,7 +24557,7 @@
         </w:numPr>
         <w:spacing w:after="0"/>
       </w:pPr>
-      <w:hyperlink r:id="rId52" w:history="1">
+      <w:hyperlink r:id="rId53" w:history="1">
         <w:r>
           <w:rPr>
             <w:rStyle w:val="Hyperlink"/>
@@ -24560,7 +24757,7 @@
                     </pic:cNvPicPr>
                   </pic:nvPicPr>
                   <pic:blipFill>
-                    <a:blip r:embed="rId53">
+                    <a:blip r:embed="rId54">
                       <a:extLst>
                         <a:ext uri="{28A0092B-C50C-407E-A947-70E740481C1C}">
                           <a14:useLocalDpi xmlns:a14="http://schemas.microsoft.com/office/drawing/2010/main" val="0"/>
@@ -24689,7 +24886,7 @@
                     </pic:cNvPicPr>
                   </pic:nvPicPr>
                   <pic:blipFill>
-                    <a:blip r:embed="rId54">
+                    <a:blip r:embed="rId55">
                       <a:extLst>
                         <a:ext uri="{28A0092B-C50C-407E-A947-70E740481C1C}">
                           <a14:useLocalDpi xmlns:a14="http://schemas.microsoft.com/office/drawing/2010/main" val="0"/>
@@ -24805,12 +25002,12 @@
       <w:bookmarkEnd w:id="60"/>
     </w:p>
     <w:sectPr>
-      <w:headerReference w:type="even" r:id="rId55"/>
-      <w:headerReference w:type="default" r:id="rId56"/>
-      <w:footerReference w:type="even" r:id="rId57"/>
-      <w:footerReference w:type="default" r:id="rId58"/>
-      <w:headerReference w:type="first" r:id="rId59"/>
-      <w:footerReference w:type="first" r:id="rId60"/>
+      <w:headerReference w:type="even" r:id="rId56"/>
+      <w:headerReference w:type="default" r:id="rId57"/>
+      <w:footerReference w:type="even" r:id="rId58"/>
+      <w:footerReference w:type="default" r:id="rId59"/>
+      <w:headerReference w:type="first" r:id="rId60"/>
+      <w:footerReference w:type="first" r:id="rId61"/>
       <w:type w:val="continuous"/>
       <w:pgSz w:w="12240" w:h="15840" w:code="1"/>
       <w:pgMar w:top="720" w:right="720" w:bottom="720" w:left="720" w:header="720" w:footer="720" w:gutter="0"/>
@@ -29588,7 +29785,7 @@
 </file>
 
 <file path=customXml/itemProps1.xml><?xml version="1.0" encoding="utf-8"?>
-<ds:datastoreItem xmlns:ds="http://schemas.openxmlformats.org/officeDocument/2006/customXml" ds:itemID="{093C2D24-7B1F-456F-9716-9B34E3DD21B3}">
+<ds:datastoreItem xmlns:ds="http://schemas.openxmlformats.org/officeDocument/2006/customXml" ds:itemID="{C4AB5751-EFF3-4559-A089-673D97CAE300}">
   <ds:schemaRefs>
     <ds:schemaRef ds:uri="http://schemas.openxmlformats.org/officeDocument/2006/bibliography"/>
   </ds:schemaRefs>

</xml_diff>

<commit_message>
FIna changes to Pres, exercises, updates to InfoSheet.docx
</commit_message>
<xml_diff>
--- a/CSS2019/doc/LDWorkshopExercises.docx
+++ b/CSS2019/doc/LDWorkshopExercises.docx
@@ -412,6 +412,8 @@
             <w:t>Contents</w:t>
           </w:r>
         </w:p>
+        <w:bookmarkStart w:id="0" w:name="_GoBack"/>
+        <w:bookmarkEnd w:id="0"/>
         <w:p>
           <w:pPr>
             <w:pStyle w:val="TOC1"/>
@@ -430,7 +432,7 @@
           <w:r>
             <w:fldChar w:fldCharType="separate"/>
           </w:r>
-          <w:hyperlink w:anchor="_Toc10744369" w:history="1">
+          <w:hyperlink w:anchor="_Toc10807387" w:history="1">
             <w:r>
               <w:rPr>
                 <w:rStyle w:val="Hyperlink"/>
@@ -457,7 +459,7 @@
                 <w:noProof/>
                 <w:webHidden/>
               </w:rPr>
-              <w:instrText xml:space="preserve"> PAGEREF _Toc10744369 \h </w:instrText>
+              <w:instrText xml:space="preserve"> PAGEREF _Toc10807387 \h </w:instrText>
             </w:r>
             <w:r>
               <w:rPr>
@@ -497,7 +499,7 @@
               <w:color w:val="auto"/>
             </w:rPr>
           </w:pPr>
-          <w:hyperlink w:anchor="_Toc10744370" w:history="1">
+          <w:hyperlink w:anchor="_Toc10807388" w:history="1">
             <w:r>
               <w:rPr>
                 <w:rStyle w:val="Hyperlink"/>
@@ -524,7 +526,7 @@
                 <w:noProof/>
                 <w:webHidden/>
               </w:rPr>
-              <w:instrText xml:space="preserve"> PAGEREF _Toc10744370 \h </w:instrText>
+              <w:instrText xml:space="preserve"> PAGEREF _Toc10807388 \h </w:instrText>
             </w:r>
             <w:r>
               <w:rPr>
@@ -564,7 +566,7 @@
               <w:color w:val="auto"/>
             </w:rPr>
           </w:pPr>
-          <w:hyperlink w:anchor="_Toc10744371" w:history="1">
+          <w:hyperlink w:anchor="_Toc10807389" w:history="1">
             <w:r>
               <w:rPr>
                 <w:rStyle w:val="Hyperlink"/>
@@ -591,7 +593,7 @@
                 <w:noProof/>
                 <w:webHidden/>
               </w:rPr>
-              <w:instrText xml:space="preserve"> PAGEREF _Toc10744371 \h </w:instrText>
+              <w:instrText xml:space="preserve"> PAGEREF _Toc10807389 \h </w:instrText>
             </w:r>
             <w:r>
               <w:rPr>
@@ -631,7 +633,7 @@
               <w:color w:val="auto"/>
             </w:rPr>
           </w:pPr>
-          <w:hyperlink w:anchor="_Toc10744372" w:history="1">
+          <w:hyperlink w:anchor="_Toc10807390" w:history="1">
             <w:r>
               <w:rPr>
                 <w:rStyle w:val="Hyperlink"/>
@@ -673,7 +675,7 @@
                 <w:noProof/>
                 <w:webHidden/>
               </w:rPr>
-              <w:instrText xml:space="preserve"> PAGEREF _Toc10744372 \h </w:instrText>
+              <w:instrText xml:space="preserve"> PAGEREF _Toc10807390 \h </w:instrText>
             </w:r>
             <w:r>
               <w:rPr>
@@ -713,7 +715,7 @@
               <w:color w:val="auto"/>
             </w:rPr>
           </w:pPr>
-          <w:hyperlink w:anchor="_Toc10744373" w:history="1">
+          <w:hyperlink w:anchor="_Toc10807391" w:history="1">
             <w:r>
               <w:rPr>
                 <w:rStyle w:val="Hyperlink"/>
@@ -755,7 +757,7 @@
                 <w:noProof/>
                 <w:webHidden/>
               </w:rPr>
-              <w:instrText xml:space="preserve"> PAGEREF _Toc10744373 \h </w:instrText>
+              <w:instrText xml:space="preserve"> PAGEREF _Toc10807391 \h </w:instrText>
             </w:r>
             <w:r>
               <w:rPr>
@@ -795,7 +797,7 @@
               <w:color w:val="auto"/>
             </w:rPr>
           </w:pPr>
-          <w:hyperlink w:anchor="_Toc10744374" w:history="1">
+          <w:hyperlink w:anchor="_Toc10807392" w:history="1">
             <w:r>
               <w:rPr>
                 <w:rStyle w:val="Hyperlink"/>
@@ -837,7 +839,7 @@
                 <w:noProof/>
                 <w:webHidden/>
               </w:rPr>
-              <w:instrText xml:space="preserve"> PAGEREF _Toc10744374 \h </w:instrText>
+              <w:instrText xml:space="preserve"> PAGEREF _Toc10807392 \h </w:instrText>
             </w:r>
             <w:r>
               <w:rPr>
@@ -877,7 +879,7 @@
               <w:color w:val="auto"/>
             </w:rPr>
           </w:pPr>
-          <w:hyperlink w:anchor="_Toc10744375" w:history="1">
+          <w:hyperlink w:anchor="_Toc10807393" w:history="1">
             <w:r>
               <w:rPr>
                 <w:rStyle w:val="Hyperlink"/>
@@ -919,7 +921,7 @@
                 <w:noProof/>
                 <w:webHidden/>
               </w:rPr>
-              <w:instrText xml:space="preserve"> PAGEREF _Toc10744375 \h </w:instrText>
+              <w:instrText xml:space="preserve"> PAGEREF _Toc10807393 \h </w:instrText>
             </w:r>
             <w:r>
               <w:rPr>
@@ -959,7 +961,7 @@
               <w:color w:val="auto"/>
             </w:rPr>
           </w:pPr>
-          <w:hyperlink w:anchor="_Toc10744376" w:history="1">
+          <w:hyperlink w:anchor="_Toc10807394" w:history="1">
             <w:r>
               <w:rPr>
                 <w:rStyle w:val="Hyperlink"/>
@@ -1001,7 +1003,7 @@
                 <w:noProof/>
                 <w:webHidden/>
               </w:rPr>
-              <w:instrText xml:space="preserve"> PAGEREF _Toc10744376 \h </w:instrText>
+              <w:instrText xml:space="preserve"> PAGEREF _Toc10807394 \h </w:instrText>
             </w:r>
             <w:r>
               <w:rPr>
@@ -1041,7 +1043,7 @@
               <w:color w:val="auto"/>
             </w:rPr>
           </w:pPr>
-          <w:hyperlink w:anchor="_Toc10744377" w:history="1">
+          <w:hyperlink w:anchor="_Toc10807395" w:history="1">
             <w:r>
               <w:rPr>
                 <w:rStyle w:val="Hyperlink"/>
@@ -1083,7 +1085,7 @@
                 <w:noProof/>
                 <w:webHidden/>
               </w:rPr>
-              <w:instrText xml:space="preserve"> PAGEREF _Toc10744377 \h </w:instrText>
+              <w:instrText xml:space="preserve"> PAGEREF _Toc10807395 \h </w:instrText>
             </w:r>
             <w:r>
               <w:rPr>
@@ -1123,7 +1125,7 @@
               <w:color w:val="auto"/>
             </w:rPr>
           </w:pPr>
-          <w:hyperlink w:anchor="_Toc10744378" w:history="1">
+          <w:hyperlink w:anchor="_Toc10807396" w:history="1">
             <w:r>
               <w:rPr>
                 <w:rStyle w:val="Hyperlink"/>
@@ -1165,7 +1167,7 @@
                 <w:noProof/>
                 <w:webHidden/>
               </w:rPr>
-              <w:instrText xml:space="preserve"> PAGEREF _Toc10744378 \h </w:instrText>
+              <w:instrText xml:space="preserve"> PAGEREF _Toc10807396 \h </w:instrText>
             </w:r>
             <w:r>
               <w:rPr>
@@ -1205,7 +1207,7 @@
               <w:color w:val="auto"/>
             </w:rPr>
           </w:pPr>
-          <w:hyperlink w:anchor="_Toc10744379" w:history="1">
+          <w:hyperlink w:anchor="_Toc10807397" w:history="1">
             <w:r>
               <w:rPr>
                 <w:rStyle w:val="Hyperlink"/>
@@ -1247,7 +1249,7 @@
                 <w:noProof/>
                 <w:webHidden/>
               </w:rPr>
-              <w:instrText xml:space="preserve"> PAGEREF _Toc10744379 \h </w:instrText>
+              <w:instrText xml:space="preserve"> PAGEREF _Toc10807397 \h </w:instrText>
             </w:r>
             <w:r>
               <w:rPr>
@@ -1287,7 +1289,7 @@
               <w:color w:val="auto"/>
             </w:rPr>
           </w:pPr>
-          <w:hyperlink w:anchor="_Toc10744380" w:history="1">
+          <w:hyperlink w:anchor="_Toc10807398" w:history="1">
             <w:r>
               <w:rPr>
                 <w:rStyle w:val="Hyperlink"/>
@@ -1329,7 +1331,7 @@
                 <w:noProof/>
                 <w:webHidden/>
               </w:rPr>
-              <w:instrText xml:space="preserve"> PAGEREF _Toc10744380 \h </w:instrText>
+              <w:instrText xml:space="preserve"> PAGEREF _Toc10807398 \h </w:instrText>
             </w:r>
             <w:r>
               <w:rPr>
@@ -1369,7 +1371,7 @@
               <w:color w:val="auto"/>
             </w:rPr>
           </w:pPr>
-          <w:hyperlink w:anchor="_Toc10744381" w:history="1">
+          <w:hyperlink w:anchor="_Toc10807399" w:history="1">
             <w:r>
               <w:rPr>
                 <w:rStyle w:val="Hyperlink"/>
@@ -1411,7 +1413,7 @@
                 <w:noProof/>
                 <w:webHidden/>
               </w:rPr>
-              <w:instrText xml:space="preserve"> PAGEREF _Toc10744381 \h </w:instrText>
+              <w:instrText xml:space="preserve"> PAGEREF _Toc10807399 \h </w:instrText>
             </w:r>
             <w:r>
               <w:rPr>
@@ -1451,7 +1453,7 @@
               <w:color w:val="auto"/>
             </w:rPr>
           </w:pPr>
-          <w:hyperlink w:anchor="_Toc10744382" w:history="1">
+          <w:hyperlink w:anchor="_Toc10807400" w:history="1">
             <w:r>
               <w:rPr>
                 <w:rStyle w:val="Hyperlink"/>
@@ -1493,7 +1495,7 @@
                 <w:noProof/>
                 <w:webHidden/>
               </w:rPr>
-              <w:instrText xml:space="preserve"> PAGEREF _Toc10744382 \h </w:instrText>
+              <w:instrText xml:space="preserve"> PAGEREF _Toc10807400 \h </w:instrText>
             </w:r>
             <w:r>
               <w:rPr>
@@ -1533,7 +1535,7 @@
               <w:color w:val="auto"/>
             </w:rPr>
           </w:pPr>
-          <w:hyperlink w:anchor="_Toc10744383" w:history="1">
+          <w:hyperlink w:anchor="_Toc10807401" w:history="1">
             <w:r>
               <w:rPr>
                 <w:rStyle w:val="Hyperlink"/>
@@ -1575,7 +1577,7 @@
                 <w:noProof/>
                 <w:webHidden/>
               </w:rPr>
-              <w:instrText xml:space="preserve"> PAGEREF _Toc10744383 \h </w:instrText>
+              <w:instrText xml:space="preserve"> PAGEREF _Toc10807401 \h </w:instrText>
             </w:r>
             <w:r>
               <w:rPr>
@@ -1615,7 +1617,7 @@
               <w:color w:val="auto"/>
             </w:rPr>
           </w:pPr>
-          <w:hyperlink w:anchor="_Toc10744384" w:history="1">
+          <w:hyperlink w:anchor="_Toc10807402" w:history="1">
             <w:r>
               <w:rPr>
                 <w:rStyle w:val="Hyperlink"/>
@@ -1687,7 +1689,7 @@
                 <w:noProof/>
                 <w:webHidden/>
               </w:rPr>
-              <w:instrText xml:space="preserve"> PAGEREF _Toc10744384 \h </w:instrText>
+              <w:instrText xml:space="preserve"> PAGEREF _Toc10807402 \h </w:instrText>
             </w:r>
             <w:r>
               <w:rPr>
@@ -1727,7 +1729,7 @@
               <w:color w:val="auto"/>
             </w:rPr>
           </w:pPr>
-          <w:hyperlink w:anchor="_Toc10744385" w:history="1">
+          <w:hyperlink w:anchor="_Toc10807403" w:history="1">
             <w:r>
               <w:rPr>
                 <w:rStyle w:val="Hyperlink"/>
@@ -1769,7 +1771,7 @@
                 <w:noProof/>
                 <w:webHidden/>
               </w:rPr>
-              <w:instrText xml:space="preserve"> PAGEREF _Toc10744385 \h </w:instrText>
+              <w:instrText xml:space="preserve"> PAGEREF _Toc10807403 \h </w:instrText>
             </w:r>
             <w:r>
               <w:rPr>
@@ -1809,7 +1811,7 @@
               <w:color w:val="auto"/>
             </w:rPr>
           </w:pPr>
-          <w:hyperlink w:anchor="_Toc10744386" w:history="1">
+          <w:hyperlink w:anchor="_Toc10807404" w:history="1">
             <w:r>
               <w:rPr>
                 <w:rStyle w:val="Hyperlink"/>
@@ -1851,7 +1853,7 @@
                 <w:noProof/>
                 <w:webHidden/>
               </w:rPr>
-              <w:instrText xml:space="preserve"> PAGEREF _Toc10744386 \h </w:instrText>
+              <w:instrText xml:space="preserve"> PAGEREF _Toc10807404 \h </w:instrText>
             </w:r>
             <w:r>
               <w:rPr>
@@ -1891,7 +1893,7 @@
               <w:color w:val="auto"/>
             </w:rPr>
           </w:pPr>
-          <w:hyperlink w:anchor="_Toc10744387" w:history="1">
+          <w:hyperlink w:anchor="_Toc10807405" w:history="1">
             <w:r>
               <w:rPr>
                 <w:rStyle w:val="Hyperlink"/>
@@ -1933,7 +1935,7 @@
                 <w:noProof/>
                 <w:webHidden/>
               </w:rPr>
-              <w:instrText xml:space="preserve"> PAGEREF _Toc10744387 \h </w:instrText>
+              <w:instrText xml:space="preserve"> PAGEREF _Toc10807405 \h </w:instrText>
             </w:r>
             <w:r>
               <w:rPr>
@@ -1973,7 +1975,7 @@
               <w:color w:val="auto"/>
             </w:rPr>
           </w:pPr>
-          <w:hyperlink w:anchor="_Toc10744388" w:history="1">
+          <w:hyperlink w:anchor="_Toc10807406" w:history="1">
             <w:r>
               <w:rPr>
                 <w:rStyle w:val="Hyperlink"/>
@@ -2015,7 +2017,7 @@
                 <w:noProof/>
                 <w:webHidden/>
               </w:rPr>
-              <w:instrText xml:space="preserve"> PAGEREF _Toc10744388 \h </w:instrText>
+              <w:instrText xml:space="preserve"> PAGEREF _Toc10807406 \h </w:instrText>
             </w:r>
             <w:r>
               <w:rPr>
@@ -2055,7 +2057,7 @@
               <w:color w:val="auto"/>
             </w:rPr>
           </w:pPr>
-          <w:hyperlink w:anchor="_Toc10744389" w:history="1">
+          <w:hyperlink w:anchor="_Toc10807407" w:history="1">
             <w:r>
               <w:rPr>
                 <w:rStyle w:val="Hyperlink"/>
@@ -2097,7 +2099,7 @@
                 <w:noProof/>
                 <w:webHidden/>
               </w:rPr>
-              <w:instrText xml:space="preserve"> PAGEREF _Toc10744389 \h </w:instrText>
+              <w:instrText xml:space="preserve"> PAGEREF _Toc10807407 \h </w:instrText>
             </w:r>
             <w:r>
               <w:rPr>
@@ -2137,7 +2139,7 @@
               <w:color w:val="auto"/>
             </w:rPr>
           </w:pPr>
-          <w:hyperlink w:anchor="_Toc10744390" w:history="1">
+          <w:hyperlink w:anchor="_Toc10807408" w:history="1">
             <w:r>
               <w:rPr>
                 <w:rStyle w:val="Hyperlink"/>
@@ -2179,7 +2181,7 @@
                 <w:noProof/>
                 <w:webHidden/>
               </w:rPr>
-              <w:instrText xml:space="preserve"> PAGEREF _Toc10744390 \h </w:instrText>
+              <w:instrText xml:space="preserve"> PAGEREF _Toc10807408 \h </w:instrText>
             </w:r>
             <w:r>
               <w:rPr>
@@ -2219,7 +2221,7 @@
               <w:color w:val="auto"/>
             </w:rPr>
           </w:pPr>
-          <w:hyperlink w:anchor="_Toc10744391" w:history="1">
+          <w:hyperlink w:anchor="_Toc10807409" w:history="1">
             <w:r>
               <w:rPr>
                 <w:rStyle w:val="Hyperlink"/>
@@ -2261,7 +2263,7 @@
                 <w:noProof/>
                 <w:webHidden/>
               </w:rPr>
-              <w:instrText xml:space="preserve"> PAGEREF _Toc10744391 \h </w:instrText>
+              <w:instrText xml:space="preserve"> PAGEREF _Toc10807409 \h </w:instrText>
             </w:r>
             <w:r>
               <w:rPr>
@@ -2301,7 +2303,7 @@
               <w:color w:val="auto"/>
             </w:rPr>
           </w:pPr>
-          <w:hyperlink w:anchor="_Toc10744392" w:history="1">
+          <w:hyperlink w:anchor="_Toc10807410" w:history="1">
             <w:r>
               <w:rPr>
                 <w:rStyle w:val="Hyperlink"/>
@@ -2343,7 +2345,7 @@
                 <w:noProof/>
                 <w:webHidden/>
               </w:rPr>
-              <w:instrText xml:space="preserve"> PAGEREF _Toc10744392 \h </w:instrText>
+              <w:instrText xml:space="preserve"> PAGEREF _Toc10807410 \h </w:instrText>
             </w:r>
             <w:r>
               <w:rPr>
@@ -2383,7 +2385,7 @@
               <w:color w:val="auto"/>
             </w:rPr>
           </w:pPr>
-          <w:hyperlink w:anchor="_Toc10744393" w:history="1">
+          <w:hyperlink w:anchor="_Toc10807411" w:history="1">
             <w:r>
               <w:rPr>
                 <w:rStyle w:val="Hyperlink"/>
@@ -2425,7 +2427,7 @@
                 <w:noProof/>
                 <w:webHidden/>
               </w:rPr>
-              <w:instrText xml:space="preserve"> PAGEREF _Toc10744393 \h </w:instrText>
+              <w:instrText xml:space="preserve"> PAGEREF _Toc10807411 \h </w:instrText>
             </w:r>
             <w:r>
               <w:rPr>
@@ -2465,7 +2467,7 @@
               <w:color w:val="auto"/>
             </w:rPr>
           </w:pPr>
-          <w:hyperlink w:anchor="_Toc10744394" w:history="1">
+          <w:hyperlink w:anchor="_Toc10807412" w:history="1">
             <w:r>
               <w:rPr>
                 <w:rStyle w:val="Hyperlink"/>
@@ -2507,7 +2509,7 @@
                 <w:noProof/>
                 <w:webHidden/>
               </w:rPr>
-              <w:instrText xml:space="preserve"> PAGEREF _Toc10744394 \h </w:instrText>
+              <w:instrText xml:space="preserve"> PAGEREF _Toc10807412 \h </w:instrText>
             </w:r>
             <w:r>
               <w:rPr>
@@ -2547,7 +2549,7 @@
               <w:color w:val="auto"/>
             </w:rPr>
           </w:pPr>
-          <w:hyperlink w:anchor="_Toc10744395" w:history="1">
+          <w:hyperlink w:anchor="_Toc10807413" w:history="1">
             <w:r>
               <w:rPr>
                 <w:rStyle w:val="Hyperlink"/>
@@ -2589,7 +2591,7 @@
                 <w:noProof/>
                 <w:webHidden/>
               </w:rPr>
-              <w:instrText xml:space="preserve"> PAGEREF _Toc10744395 \h </w:instrText>
+              <w:instrText xml:space="preserve"> PAGEREF _Toc10807413 \h </w:instrText>
             </w:r>
             <w:r>
               <w:rPr>
@@ -2629,7 +2631,7 @@
               <w:color w:val="auto"/>
             </w:rPr>
           </w:pPr>
-          <w:hyperlink w:anchor="_Toc10744396" w:history="1">
+          <w:hyperlink w:anchor="_Toc10807414" w:history="1">
             <w:r>
               <w:rPr>
                 <w:rStyle w:val="Hyperlink"/>
@@ -2671,7 +2673,7 @@
                 <w:noProof/>
                 <w:webHidden/>
               </w:rPr>
-              <w:instrText xml:space="preserve"> PAGEREF _Toc10744396 \h </w:instrText>
+              <w:instrText xml:space="preserve"> PAGEREF _Toc10807414 \h </w:instrText>
             </w:r>
             <w:r>
               <w:rPr>
@@ -2711,7 +2713,7 @@
               <w:color w:val="auto"/>
             </w:rPr>
           </w:pPr>
-          <w:hyperlink w:anchor="_Toc10744397" w:history="1">
+          <w:hyperlink w:anchor="_Toc10807415" w:history="1">
             <w:r>
               <w:rPr>
                 <w:rStyle w:val="Hyperlink"/>
@@ -2753,7 +2755,7 @@
                 <w:noProof/>
                 <w:webHidden/>
               </w:rPr>
-              <w:instrText xml:space="preserve"> PAGEREF _Toc10744397 \h </w:instrText>
+              <w:instrText xml:space="preserve"> PAGEREF _Toc10807415 \h </w:instrText>
             </w:r>
             <w:r>
               <w:rPr>
@@ -2793,7 +2795,7 @@
               <w:color w:val="auto"/>
             </w:rPr>
           </w:pPr>
-          <w:hyperlink w:anchor="_Toc10744398" w:history="1">
+          <w:hyperlink w:anchor="_Toc10807416" w:history="1">
             <w:r>
               <w:rPr>
                 <w:rStyle w:val="Hyperlink"/>
@@ -2835,7 +2837,7 @@
                 <w:noProof/>
                 <w:webHidden/>
               </w:rPr>
-              <w:instrText xml:space="preserve"> PAGEREF _Toc10744398 \h </w:instrText>
+              <w:instrText xml:space="preserve"> PAGEREF _Toc10807416 \h </w:instrText>
             </w:r>
             <w:r>
               <w:rPr>
@@ -2875,7 +2877,7 @@
               <w:color w:val="auto"/>
             </w:rPr>
           </w:pPr>
-          <w:hyperlink w:anchor="_Toc10744399" w:history="1">
+          <w:hyperlink w:anchor="_Toc10807417" w:history="1">
             <w:r>
               <w:rPr>
                 <w:rStyle w:val="Hyperlink"/>
@@ -2917,7 +2919,7 @@
                 <w:noProof/>
                 <w:webHidden/>
               </w:rPr>
-              <w:instrText xml:space="preserve"> PAGEREF _Toc10744399 \h </w:instrText>
+              <w:instrText xml:space="preserve"> PAGEREF _Toc10807417 \h </w:instrText>
             </w:r>
             <w:r>
               <w:rPr>
@@ -2957,7 +2959,7 @@
               <w:color w:val="auto"/>
             </w:rPr>
           </w:pPr>
-          <w:hyperlink w:anchor="_Toc10744400" w:history="1">
+          <w:hyperlink w:anchor="_Toc10807418" w:history="1">
             <w:r>
               <w:rPr>
                 <w:rStyle w:val="Hyperlink"/>
@@ -2999,7 +3001,7 @@
                 <w:noProof/>
                 <w:webHidden/>
               </w:rPr>
-              <w:instrText xml:space="preserve"> PAGEREF _Toc10744400 \h </w:instrText>
+              <w:instrText xml:space="preserve"> PAGEREF _Toc10807418 \h </w:instrText>
             </w:r>
             <w:r>
               <w:rPr>
@@ -3039,7 +3041,7 @@
               <w:color w:val="auto"/>
             </w:rPr>
           </w:pPr>
-          <w:hyperlink w:anchor="_Toc10744401" w:history="1">
+          <w:hyperlink w:anchor="_Toc10807419" w:history="1">
             <w:r>
               <w:rPr>
                 <w:rStyle w:val="Hyperlink"/>
@@ -3060,7 +3062,7 @@
                 <w:rStyle w:val="Hyperlink"/>
                 <w:noProof/>
               </w:rPr>
-              <w:t>Where your HumanStudySubjects in other trials?</w:t>
+              <w:t>Are your HumanStudySubjects in other trials?</w:t>
             </w:r>
             <w:r>
               <w:rPr>
@@ -3081,7 +3083,7 @@
                 <w:noProof/>
                 <w:webHidden/>
               </w:rPr>
-              <w:instrText xml:space="preserve"> PAGEREF _Toc10744401 \h </w:instrText>
+              <w:instrText xml:space="preserve"> PAGEREF _Toc10807419 \h </w:instrText>
             </w:r>
             <w:r>
               <w:rPr>
@@ -3121,7 +3123,7 @@
               <w:color w:val="auto"/>
             </w:rPr>
           </w:pPr>
-          <w:hyperlink w:anchor="_Toc10744402" w:history="1">
+          <w:hyperlink w:anchor="_Toc10807420" w:history="1">
             <w:r>
               <w:rPr>
                 <w:rStyle w:val="Hyperlink"/>
@@ -3148,7 +3150,7 @@
                 <w:noProof/>
                 <w:webHidden/>
               </w:rPr>
-              <w:instrText xml:space="preserve"> PAGEREF _Toc10744402 \h </w:instrText>
+              <w:instrText xml:space="preserve"> PAGEREF _Toc10807420 \h </w:instrText>
             </w:r>
             <w:r>
               <w:rPr>
@@ -3188,7 +3190,7 @@
               <w:color w:val="auto"/>
             </w:rPr>
           </w:pPr>
-          <w:hyperlink w:anchor="_Toc10744403" w:history="1">
+          <w:hyperlink w:anchor="_Toc10807421" w:history="1">
             <w:r>
               <w:rPr>
                 <w:rStyle w:val="Hyperlink"/>
@@ -3215,7 +3217,7 @@
                 <w:noProof/>
                 <w:webHidden/>
               </w:rPr>
-              <w:instrText xml:space="preserve"> PAGEREF _Toc10744403 \h </w:instrText>
+              <w:instrText xml:space="preserve"> PAGEREF _Toc10807421 \h </w:instrText>
             </w:r>
             <w:r>
               <w:rPr>
@@ -3270,18 +3272,18 @@
         </w:rPr>
         <w:br w:type="page"/>
       </w:r>
-      <w:bookmarkStart w:id="0" w:name="h.gjdgxs" w:colFirst="0" w:colLast="0"/>
-      <w:bookmarkStart w:id="1" w:name="_Ref484596991"/>
-      <w:bookmarkStart w:id="2" w:name="_Ref484597004"/>
-      <w:bookmarkStart w:id="3" w:name="_Toc10744369"/>
-      <w:bookmarkEnd w:id="0"/>
+      <w:bookmarkStart w:id="1" w:name="h.gjdgxs" w:colFirst="0" w:colLast="0"/>
+      <w:bookmarkStart w:id="2" w:name="_Ref484596991"/>
+      <w:bookmarkStart w:id="3" w:name="_Ref484597004"/>
+      <w:bookmarkStart w:id="4" w:name="_Toc10807387"/>
+      <w:bookmarkEnd w:id="1"/>
       <w:r>
         <w:lastRenderedPageBreak/>
         <w:t>Introduction</w:t>
       </w:r>
-      <w:bookmarkEnd w:id="1"/>
       <w:bookmarkEnd w:id="2"/>
       <w:bookmarkEnd w:id="3"/>
+      <w:bookmarkEnd w:id="4"/>
     </w:p>
     <w:p>
       <w:pPr>
@@ -3732,7 +3734,7 @@
                 <v:shape id="_x0000_i1025" type="#_x0000_t75" alt="" style="width:36.75pt;height:26.25pt;mso-width-percent:0;mso-height-percent:0;mso-width-percent:0;mso-height-percent:0" o:ole="">
                   <v:imagedata r:id="rId9" o:title=""/>
                 </v:shape>
-                <o:OLEObject Type="Embed" ProgID="PBrush" ShapeID="_x0000_i1025" DrawAspect="Content" ObjectID="_1621402356" r:id="rId10"/>
+                <o:OLEObject Type="Embed" ProgID="PBrush" ShapeID="_x0000_i1025" DrawAspect="Content" ObjectID="_1621425088" r:id="rId10"/>
               </w:object>
             </w:r>
           </w:p>
@@ -3932,16 +3934,16 @@
         <w:spacing w:before="120"/>
         <w:ind w:left="0" w:firstLine="0"/>
       </w:pPr>
-      <w:bookmarkStart w:id="4" w:name="_Server_Login"/>
-      <w:bookmarkStart w:id="5" w:name="_Toc10744370"/>
-      <w:bookmarkEnd w:id="4"/>
+      <w:bookmarkStart w:id="5" w:name="_Server_Login"/>
+      <w:bookmarkStart w:id="6" w:name="_Toc10807388"/>
+      <w:bookmarkEnd w:id="5"/>
       <w:r>
         <w:t>Server Login</w:t>
       </w:r>
       <w:r>
         <w:t xml:space="preserve"> and Preparation</w:t>
       </w:r>
-      <w:bookmarkEnd w:id="5"/>
+      <w:bookmarkEnd w:id="6"/>
     </w:p>
     <w:p>
       <w:pPr>
@@ -4653,18 +4655,18 @@
       </w:pPr>
     </w:p>
     <w:p>
-      <w:bookmarkStart w:id="6" w:name="h.4a3pohs55v92" w:colFirst="0" w:colLast="0"/>
-      <w:bookmarkStart w:id="7" w:name="h.2flcob7d4wc5" w:colFirst="0" w:colLast="0"/>
-      <w:bookmarkStart w:id="8" w:name="h.n9cws2z3nm47" w:colFirst="0" w:colLast="0"/>
-      <w:bookmarkStart w:id="9" w:name="h.dvvi6zq8vnbt" w:colFirst="0" w:colLast="0"/>
-      <w:bookmarkStart w:id="10" w:name="h.3k3o6izb4wsc" w:colFirst="0" w:colLast="0"/>
-      <w:bookmarkStart w:id="11" w:name="h.edgrqcqmadey" w:colFirst="0" w:colLast="0"/>
-      <w:bookmarkEnd w:id="6"/>
+      <w:bookmarkStart w:id="7" w:name="h.4a3pohs55v92" w:colFirst="0" w:colLast="0"/>
+      <w:bookmarkStart w:id="8" w:name="h.2flcob7d4wc5" w:colFirst="0" w:colLast="0"/>
+      <w:bookmarkStart w:id="9" w:name="h.n9cws2z3nm47" w:colFirst="0" w:colLast="0"/>
+      <w:bookmarkStart w:id="10" w:name="h.dvvi6zq8vnbt" w:colFirst="0" w:colLast="0"/>
+      <w:bookmarkStart w:id="11" w:name="h.3k3o6izb4wsc" w:colFirst="0" w:colLast="0"/>
+      <w:bookmarkStart w:id="12" w:name="h.edgrqcqmadey" w:colFirst="0" w:colLast="0"/>
       <w:bookmarkEnd w:id="7"/>
       <w:bookmarkEnd w:id="8"/>
       <w:bookmarkEnd w:id="9"/>
       <w:bookmarkEnd w:id="10"/>
       <w:bookmarkEnd w:id="11"/>
+      <w:bookmarkEnd w:id="12"/>
     </w:p>
     <w:tbl>
       <w:tblPr>
@@ -4784,7 +4786,7 @@
                 <v:shape id="_x0000_i1026" type="#_x0000_t75" alt="" style="width:42pt;height:29.25pt;mso-width-percent:0;mso-height-percent:0;mso-width-percent:0;mso-height-percent:0" o:ole="">
                   <v:imagedata r:id="rId9" o:title=""/>
                 </v:shape>
-                <o:OLEObject Type="Embed" ProgID="PBrush" ShapeID="_x0000_i1026" DrawAspect="Content" ObjectID="_1621402357" r:id="rId16"/>
+                <o:OLEObject Type="Embed" ProgID="PBrush" ShapeID="_x0000_i1026" DrawAspect="Content" ObjectID="_1621425089" r:id="rId16"/>
               </w:object>
             </w:r>
             <w:r>
@@ -4890,11 +4892,11 @@
         <w:spacing w:before="120"/>
         <w:ind w:left="0" w:firstLine="0"/>
       </w:pPr>
-      <w:bookmarkStart w:id="12" w:name="_Toc10744371"/>
+      <w:bookmarkStart w:id="13" w:name="_Toc10807389"/>
       <w:r>
         <w:t>Exercises</w:t>
       </w:r>
-      <w:bookmarkEnd w:id="12"/>
+      <w:bookmarkEnd w:id="13"/>
     </w:p>
     <w:p>
       <w:pPr>
@@ -4909,7 +4911,7 @@
         <w:spacing w:before="120"/>
         <w:ind w:left="0" w:firstLine="0"/>
       </w:pPr>
-      <w:bookmarkStart w:id="13" w:name="_Toc10744372"/>
+      <w:bookmarkStart w:id="14" w:name="_Toc10807390"/>
       <w:r>
         <w:t>Create Your</w:t>
       </w:r>
@@ -4919,7 +4921,7 @@
       <w:r>
         <w:t>Study Graph</w:t>
       </w:r>
-      <w:bookmarkEnd w:id="13"/>
+      <w:bookmarkEnd w:id="14"/>
       <w:r>
         <w:t xml:space="preserve"> </w:t>
       </w:r>
@@ -4954,9 +4956,9 @@
         <w:spacing w:before="120"/>
         <w:ind w:left="0" w:firstLine="0"/>
       </w:pPr>
-      <w:bookmarkStart w:id="14" w:name="h.rez8crfnxygd" w:colFirst="0" w:colLast="0"/>
-      <w:bookmarkStart w:id="15" w:name="_Toc10744373"/>
-      <w:bookmarkEnd w:id="14"/>
+      <w:bookmarkStart w:id="15" w:name="h.rez8crfnxygd" w:colFirst="0" w:colLast="0"/>
+      <w:bookmarkStart w:id="16" w:name="_Toc10807391"/>
+      <w:bookmarkEnd w:id="15"/>
       <w:r>
         <w:rPr>
           <w:noProof/>
@@ -5035,7 +5037,7 @@
       <w:r>
         <w:t>Open the Graph Editor</w:t>
       </w:r>
-      <w:bookmarkEnd w:id="15"/>
+      <w:bookmarkEnd w:id="16"/>
     </w:p>
     <w:p>
       <w:pPr>
@@ -5202,7 +5204,7 @@
         <w:spacing w:before="120"/>
         <w:ind w:left="0" w:firstLine="0"/>
       </w:pPr>
-      <w:bookmarkStart w:id="16" w:name="_Toc10744374"/>
+      <w:bookmarkStart w:id="17" w:name="_Toc10807392"/>
       <w:r>
         <w:t xml:space="preserve">Add a </w:t>
       </w:r>
@@ -5212,7 +5214,7 @@
       <w:r>
         <w:t xml:space="preserve"> Information</w:t>
       </w:r>
-      <w:bookmarkEnd w:id="16"/>
+      <w:bookmarkEnd w:id="17"/>
     </w:p>
     <w:tbl>
       <w:tblPr>
@@ -6200,7 +6202,7 @@
         <w:spacing w:after="120"/>
         <w:ind w:left="720" w:hanging="360"/>
       </w:pPr>
-      <w:bookmarkStart w:id="17" w:name="_Ref505856609"/>
+      <w:bookmarkStart w:id="18" w:name="_Ref505856609"/>
       <w:r>
         <w:t xml:space="preserve">Create </w:t>
       </w:r>
@@ -6268,7 +6270,7 @@
         </w:rPr>
         <w:t>udy</w:t>
       </w:r>
-      <w:bookmarkEnd w:id="17"/>
+      <w:bookmarkEnd w:id="18"/>
       <w:r>
         <w:rPr>
           <w:rFonts w:ascii="Courier New" w:hAnsi="Courier New" w:cs="Courier New"/>
@@ -7803,7 +7805,7 @@
                 <v:shape id="_x0000_i1027" type="#_x0000_t75" alt="" style="width:48pt;height:12.75pt;mso-width-percent:0;mso-height-percent:0;mso-width-percent:0;mso-height-percent:0" o:ole="">
                   <v:imagedata r:id="rId21" o:title=""/>
                 </v:shape>
-                <o:OLEObject Type="Embed" ProgID="PBrush" ShapeID="_x0000_i1027" DrawAspect="Content" ObjectID="_1621402358" r:id="rId22"/>
+                <o:OLEObject Type="Embed" ProgID="PBrush" ShapeID="_x0000_i1027" DrawAspect="Content" ObjectID="_1621425090" r:id="rId22"/>
               </w:object>
             </w:r>
             <w:r>
@@ -8016,7 +8018,7 @@
         <w:spacing w:before="120"/>
         <w:ind w:left="0" w:firstLine="0"/>
       </w:pPr>
-      <w:bookmarkStart w:id="18" w:name="_Toc10744375"/>
+      <w:bookmarkStart w:id="19" w:name="_Toc10807393"/>
       <w:r>
         <w:t>A</w:t>
       </w:r>
@@ -8035,7 +8037,7 @@
       <w:r>
         <w:t>s</w:t>
       </w:r>
-      <w:bookmarkEnd w:id="18"/>
+      <w:bookmarkEnd w:id="19"/>
     </w:p>
     <w:p>
       <w:pPr>
@@ -9171,14 +9173,14 @@
         <w:spacing w:before="120"/>
         <w:ind w:left="0" w:firstLine="0"/>
       </w:pPr>
-      <w:bookmarkStart w:id="19" w:name="_Toc10744376"/>
+      <w:bookmarkStart w:id="20" w:name="_Toc10807394"/>
       <w:r>
         <w:t xml:space="preserve">Add </w:t>
       </w:r>
       <w:r>
         <w:t>Demographics</w:t>
       </w:r>
-      <w:bookmarkEnd w:id="19"/>
+      <w:bookmarkEnd w:id="20"/>
       <w:r>
         <w:t xml:space="preserve"> </w:t>
       </w:r>
@@ -9941,7 +9943,7 @@
                 <w:b/>
               </w:rPr>
             </w:pPr>
-            <w:bookmarkStart w:id="20" w:name="_Hlk522198909"/>
+            <w:bookmarkStart w:id="21" w:name="_Hlk522198909"/>
             <w:r>
               <w:rPr>
                 <w:b/>
@@ -9971,7 +9973,7 @@
           </w:p>
         </w:tc>
       </w:tr>
-      <w:bookmarkEnd w:id="20"/>
+      <w:bookmarkEnd w:id="21"/>
     </w:tbl>
     <w:p>
       <w:pPr>
@@ -10565,11 +10567,11 @@
         <w:spacing w:before="120"/>
         <w:ind w:left="0" w:firstLine="0"/>
       </w:pPr>
-      <w:bookmarkStart w:id="21" w:name="_Toc10744377"/>
+      <w:bookmarkStart w:id="22" w:name="_Toc10807395"/>
       <w:r>
         <w:t>Add another Person</w:t>
       </w:r>
-      <w:bookmarkEnd w:id="21"/>
+      <w:bookmarkEnd w:id="22"/>
     </w:p>
     <w:p>
       <w:pPr>
@@ -11752,7 +11754,7 @@
             <w:r>
               <w:t xml:space="preserve">  </w:t>
             </w:r>
-            <w:bookmarkStart w:id="22" w:name="_Hlk522199525"/>
+            <w:bookmarkStart w:id="23" w:name="_Hlk522199525"/>
             <w:proofErr w:type="spellStart"/>
             <w:proofErr w:type="gramStart"/>
             <w:r>
@@ -11761,7 +11763,7 @@
             <w:r>
               <w:t>:LDExpert</w:t>
             </w:r>
-            <w:bookmarkEnd w:id="22"/>
+            <w:bookmarkEnd w:id="23"/>
             <w:proofErr w:type="spellEnd"/>
             <w:proofErr w:type="gramEnd"/>
           </w:p>
@@ -11811,7 +11813,7 @@
           <v:shape id="_x0000_i1028" type="#_x0000_t75" alt="" style="width:48pt;height:12.75pt;mso-width-percent:0;mso-height-percent:0;mso-width-percent:0;mso-height-percent:0" o:ole="">
             <v:imagedata r:id="rId21" o:title=""/>
           </v:shape>
-          <o:OLEObject Type="Embed" ProgID="PBrush" ShapeID="_x0000_i1028" DrawAspect="Content" ObjectID="_1621402359" r:id="rId23"/>
+          <o:OLEObject Type="Embed" ProgID="PBrush" ShapeID="_x0000_i1028" DrawAspect="Content" ObjectID="_1621425091" r:id="rId23"/>
         </w:object>
       </w:r>
       <w:r>
@@ -11836,12 +11838,12 @@
         <w:spacing w:before="120"/>
         <w:ind w:left="0" w:firstLine="0"/>
       </w:pPr>
-      <w:bookmarkStart w:id="23" w:name="_Toc10744378"/>
+      <w:bookmarkStart w:id="24" w:name="_Toc10807396"/>
       <w:r>
         <w:lastRenderedPageBreak/>
         <w:t>Review your graph</w:t>
       </w:r>
-      <w:bookmarkEnd w:id="23"/>
+      <w:bookmarkEnd w:id="24"/>
       <w:r>
         <w:t xml:space="preserve">  </w:t>
       </w:r>
@@ -12814,15 +12816,15 @@
         <w:spacing w:before="120"/>
         <w:ind w:left="0" w:firstLine="0"/>
       </w:pPr>
-      <w:bookmarkStart w:id="24" w:name="_Ref506548063"/>
-      <w:bookmarkStart w:id="25" w:name="_Ref506548076"/>
-      <w:bookmarkStart w:id="26" w:name="_Toc10744379"/>
+      <w:bookmarkStart w:id="25" w:name="_Ref506548063"/>
+      <w:bookmarkStart w:id="26" w:name="_Ref506548076"/>
+      <w:bookmarkStart w:id="27" w:name="_Toc10807397"/>
       <w:r>
         <w:t>Export to TTL</w:t>
       </w:r>
-      <w:bookmarkEnd w:id="24"/>
       <w:bookmarkEnd w:id="25"/>
       <w:bookmarkEnd w:id="26"/>
+      <w:bookmarkEnd w:id="27"/>
       <w:r>
         <w:t xml:space="preserve">  </w:t>
       </w:r>
@@ -13478,7 +13480,7 @@
         <w:spacing w:before="120"/>
         <w:ind w:left="0" w:firstLine="0"/>
       </w:pPr>
-      <w:bookmarkStart w:id="27" w:name="_Toc10744380"/>
+      <w:bookmarkStart w:id="28" w:name="_Toc10807398"/>
       <w:r>
         <w:rPr>
           <w:noProof/>
@@ -13557,7 +13559,7 @@
       <w:r>
         <w:t>Validate the Data</w:t>
       </w:r>
-      <w:bookmarkEnd w:id="27"/>
+      <w:bookmarkEnd w:id="28"/>
       <w:r>
         <w:t xml:space="preserve"> </w:t>
       </w:r>
@@ -14751,7 +14753,7 @@
         </w:numPr>
         <w:ind w:left="720"/>
       </w:pPr>
-      <w:bookmarkStart w:id="28" w:name="_Ref507595320"/>
+      <w:bookmarkStart w:id="29" w:name="_Ref507595320"/>
       <w:r>
         <w:t xml:space="preserve">Click on the </w:t>
       </w:r>
@@ -14817,7 +14819,7 @@
       <w:r>
         <w:t>tab at the top of the app to view a network graph of the query result.</w:t>
       </w:r>
-      <w:bookmarkEnd w:id="28"/>
+      <w:bookmarkEnd w:id="29"/>
       <w:r>
         <w:t xml:space="preserve"> </w:t>
       </w:r>
@@ -15399,7 +15401,7 @@
         <w:spacing w:before="240"/>
         <w:ind w:left="0" w:firstLine="0"/>
       </w:pPr>
-      <w:bookmarkStart w:id="29" w:name="_Toc10744381"/>
+      <w:bookmarkStart w:id="30" w:name="_Toc10807399"/>
       <w:r>
         <w:rPr>
           <w:noProof/>
@@ -15481,7 +15483,7 @@
       <w:r>
         <w:t>Database</w:t>
       </w:r>
-      <w:bookmarkEnd w:id="29"/>
+      <w:bookmarkEnd w:id="30"/>
       <w:r>
         <w:t xml:space="preserve">  </w:t>
       </w:r>
@@ -16147,7 +16149,7 @@
         <w:spacing w:before="120"/>
         <w:ind w:left="360" w:hanging="360"/>
       </w:pPr>
-      <w:bookmarkStart w:id="30" w:name="_Toc10744382"/>
+      <w:bookmarkStart w:id="31" w:name="_Toc10807400"/>
       <w:r>
         <w:lastRenderedPageBreak/>
         <w:t>Query</w:t>
@@ -16155,7 +16157,7 @@
       <w:r>
         <w:t xml:space="preserve"> Your Graph</w:t>
       </w:r>
-      <w:bookmarkEnd w:id="30"/>
+      <w:bookmarkEnd w:id="31"/>
       <w:r>
         <w:t xml:space="preserve"> </w:t>
       </w:r>
@@ -16173,13 +16175,13 @@
         <w:spacing w:before="120"/>
         <w:ind w:left="0" w:firstLine="0"/>
       </w:pPr>
-      <w:bookmarkStart w:id="31" w:name="_Toc493085086"/>
-      <w:bookmarkStart w:id="32" w:name="_Toc10744383"/>
+      <w:bookmarkStart w:id="32" w:name="_Toc493085086"/>
+      <w:bookmarkStart w:id="33" w:name="_Toc10807401"/>
       <w:r>
         <w:t>Show all triples</w:t>
       </w:r>
-      <w:bookmarkEnd w:id="31"/>
       <w:bookmarkEnd w:id="32"/>
+      <w:bookmarkEnd w:id="33"/>
     </w:p>
     <w:p>
       <w:r>
@@ -16452,8 +16454,8 @@
         <w:spacing w:before="120"/>
         <w:ind w:left="0" w:firstLine="0"/>
       </w:pPr>
-      <w:bookmarkStart w:id="33" w:name="_Ref505928637"/>
-      <w:bookmarkStart w:id="34" w:name="_Toc10744384"/>
+      <w:bookmarkStart w:id="34" w:name="_Ref505928637"/>
+      <w:bookmarkStart w:id="35" w:name="_Toc10807402"/>
       <w:r>
         <w:t>How many people</w:t>
       </w:r>
@@ -16495,8 +16497,8 @@
       <w:r>
         <w:t>?</w:t>
       </w:r>
-      <w:bookmarkEnd w:id="33"/>
       <w:bookmarkEnd w:id="34"/>
+      <w:bookmarkEnd w:id="35"/>
       <w:r>
         <w:t xml:space="preserve"> </w:t>
       </w:r>
@@ -16678,9 +16680,9 @@
         <w:spacing w:before="120"/>
         <w:ind w:left="0" w:firstLine="0"/>
       </w:pPr>
-      <w:bookmarkStart w:id="35" w:name="_Ref505931574"/>
-      <w:bookmarkStart w:id="36" w:name="_Ref505933907"/>
-      <w:bookmarkStart w:id="37" w:name="_Toc10744385"/>
+      <w:bookmarkStart w:id="36" w:name="_Ref505931574"/>
+      <w:bookmarkStart w:id="37" w:name="_Ref505933907"/>
+      <w:bookmarkStart w:id="38" w:name="_Toc10807403"/>
       <w:r>
         <w:t>Find the names of people who</w:t>
       </w:r>
@@ -16693,9 +16695,9 @@
       <w:r>
         <w:t>.</w:t>
       </w:r>
-      <w:bookmarkEnd w:id="35"/>
       <w:bookmarkEnd w:id="36"/>
       <w:bookmarkEnd w:id="37"/>
+      <w:bookmarkEnd w:id="38"/>
       <w:r>
         <w:t xml:space="preserve">  </w:t>
       </w:r>
@@ -17405,7 +17407,7 @@
         <w:spacing w:before="120"/>
         <w:ind w:left="0" w:firstLine="0"/>
       </w:pPr>
-      <w:bookmarkStart w:id="38" w:name="_Toc10744386"/>
+      <w:bookmarkStart w:id="39" w:name="_Toc10807404"/>
       <w:r>
         <w:lastRenderedPageBreak/>
         <w:t xml:space="preserve">List the names of the people </w:t>
@@ -17425,7 +17427,7 @@
       <w:r>
         <w:t>.</w:t>
       </w:r>
-      <w:bookmarkEnd w:id="38"/>
+      <w:bookmarkEnd w:id="39"/>
     </w:p>
     <w:p>
       <w:r>
@@ -18707,7 +18709,7 @@
                 <v:shape id="_x0000_i1029" type="#_x0000_t75" alt="" style="width:42pt;height:29.25pt;mso-width-percent:0;mso-height-percent:0;mso-width-percent:0;mso-height-percent:0" o:ole="">
                   <v:imagedata r:id="rId9" o:title=""/>
                 </v:shape>
-                <o:OLEObject Type="Embed" ProgID="PBrush" ShapeID="_x0000_i1029" DrawAspect="Content" ObjectID="_1621402360" r:id="rId39"/>
+                <o:OLEObject Type="Embed" ProgID="PBrush" ShapeID="_x0000_i1029" DrawAspect="Content" ObjectID="_1621425092" r:id="rId39"/>
               </w:object>
             </w:r>
             <w:r>
@@ -18821,7 +18823,7 @@
         <w:spacing w:before="120"/>
         <w:ind w:left="0" w:firstLine="0"/>
       </w:pPr>
-      <w:bookmarkStart w:id="39" w:name="_Toc10744387"/>
+      <w:bookmarkStart w:id="40" w:name="_Toc10807405"/>
       <w:r>
         <w:t>Extend to Other Graphs</w:t>
       </w:r>
@@ -18834,7 +18836,7 @@
       <w:r>
         <w:t>)</w:t>
       </w:r>
-      <w:bookmarkEnd w:id="39"/>
+      <w:bookmarkEnd w:id="40"/>
     </w:p>
     <w:p>
       <w:r>
@@ -18854,13 +18856,13 @@
         <w:spacing w:before="120"/>
         <w:ind w:left="0" w:firstLine="0"/>
       </w:pPr>
-      <w:bookmarkStart w:id="40" w:name="_Ref5794300"/>
-      <w:bookmarkStart w:id="41" w:name="_Toc10744388"/>
+      <w:bookmarkStart w:id="41" w:name="_Ref5794300"/>
+      <w:bookmarkStart w:id="42" w:name="_Toc10807406"/>
       <w:r>
         <w:t>Your study in ClinicalTrials.gov</w:t>
       </w:r>
-      <w:bookmarkEnd w:id="40"/>
       <w:bookmarkEnd w:id="41"/>
+      <w:bookmarkEnd w:id="42"/>
     </w:p>
     <w:p>
       <w:r>
@@ -19031,7 +19033,7 @@
         <w:spacing w:before="120"/>
         <w:ind w:left="0" w:firstLine="0"/>
       </w:pPr>
-      <w:bookmarkStart w:id="42" w:name="_Toc10744389"/>
+      <w:bookmarkStart w:id="43" w:name="_Toc10807407"/>
       <w:r>
         <w:lastRenderedPageBreak/>
         <w:t xml:space="preserve">Study </w:t>
@@ -19042,7 +19044,7 @@
       <w:r>
         <w:t>and Phase</w:t>
       </w:r>
-      <w:bookmarkEnd w:id="42"/>
+      <w:bookmarkEnd w:id="43"/>
     </w:p>
     <w:p>
       <w:r>
@@ -19370,7 +19372,7 @@
         <w:spacing w:before="120"/>
         <w:ind w:left="0" w:firstLine="0"/>
       </w:pPr>
-      <w:bookmarkStart w:id="43" w:name="_Toc10744390"/>
+      <w:bookmarkStart w:id="44" w:name="_Toc10807408"/>
       <w:r>
         <w:t>Information about the Study Drug</w:t>
       </w:r>
@@ -19381,7 +19383,7 @@
       <w:r>
         <w:t>DBpedia</w:t>
       </w:r>
-      <w:bookmarkEnd w:id="43"/>
+      <w:bookmarkEnd w:id="44"/>
       <w:proofErr w:type="spellEnd"/>
     </w:p>
     <w:p>
@@ -19560,11 +19562,11 @@
         <w:spacing w:before="120"/>
         <w:ind w:left="0" w:firstLine="0"/>
       </w:pPr>
-      <w:bookmarkStart w:id="44" w:name="_Toc10744391"/>
+      <w:bookmarkStart w:id="45" w:name="_Toc10807409"/>
       <w:r>
         <w:t>Drug Abstract</w:t>
       </w:r>
-      <w:bookmarkEnd w:id="44"/>
+      <w:bookmarkEnd w:id="45"/>
     </w:p>
     <w:p>
       <w:r>
@@ -19723,14 +19725,14 @@
         <w:spacing w:before="120"/>
         <w:ind w:left="0" w:firstLine="0"/>
       </w:pPr>
-      <w:bookmarkStart w:id="45" w:name="_Toc10744392"/>
+      <w:bookmarkStart w:id="46" w:name="_Toc10807410"/>
       <w:r>
         <w:t xml:space="preserve">Ontology </w:t>
       </w:r>
       <w:r>
         <w:t>and Inference</w:t>
       </w:r>
-      <w:bookmarkEnd w:id="45"/>
+      <w:bookmarkEnd w:id="46"/>
       <w:r>
         <w:t xml:space="preserve"> </w:t>
       </w:r>
@@ -19771,11 +19773,11 @@
         <w:spacing w:before="120"/>
         <w:ind w:left="0" w:firstLine="0"/>
       </w:pPr>
-      <w:bookmarkStart w:id="46" w:name="_Toc10744393"/>
+      <w:bookmarkStart w:id="47" w:name="_Toc10807411"/>
       <w:r>
         <w:t>Review the Ontology</w:t>
       </w:r>
-      <w:bookmarkEnd w:id="46"/>
+      <w:bookmarkEnd w:id="47"/>
     </w:p>
     <w:p>
       <w:pPr>
@@ -19977,10 +19979,10 @@
                 <w:noProof/>
               </w:rPr>
               <w:object w:dxaOrig="4536" w:dyaOrig="3300" w14:anchorId="18C4D915">
-                <v:shape id="_x0000_i1043" type="#_x0000_t75" alt="" style="width:42pt;height:29.25pt;mso-width-percent:0;mso-height-percent:0;mso-width-percent:0;mso-height-percent:0" o:ole="">
+                <v:shape id="_x0000_i1030" type="#_x0000_t75" alt="" style="width:42pt;height:29.25pt;mso-width-percent:0;mso-height-percent:0;mso-width-percent:0;mso-height-percent:0" o:ole="">
                   <v:imagedata r:id="rId9" o:title=""/>
                 </v:shape>
-                <o:OLEObject Type="Embed" ProgID="PBrush" ShapeID="_x0000_i1043" DrawAspect="Content" ObjectID="_1621402361" r:id="rId40"/>
+                <o:OLEObject Type="Embed" ProgID="PBrush" ShapeID="_x0000_i1030" DrawAspect="Content" ObjectID="_1621425093" r:id="rId40"/>
               </w:object>
             </w:r>
             <w:r>
@@ -20069,8 +20071,6 @@
       <w:pPr>
         <w:pStyle w:val="ListParagraph"/>
       </w:pPr>
-      <w:bookmarkStart w:id="47" w:name="_GoBack"/>
-      <w:bookmarkEnd w:id="47"/>
       <w:r>
         <w:rPr>
           <w:noProof/>
@@ -20158,7 +20158,7 @@
         <w:spacing w:before="120"/>
         <w:ind w:left="0" w:firstLine="0"/>
       </w:pPr>
-      <w:bookmarkStart w:id="48" w:name="_Toc10744394"/>
+      <w:bookmarkStart w:id="48" w:name="_Toc10807412"/>
       <w:r>
         <w:t>Add the Ontology</w:t>
       </w:r>
@@ -20659,7 +20659,7 @@
         <w:spacing w:before="120"/>
         <w:ind w:left="0" w:firstLine="0"/>
       </w:pPr>
-      <w:bookmarkStart w:id="49" w:name="_Toc10744395"/>
+      <w:bookmarkStart w:id="49" w:name="_Toc10807413"/>
       <w:r>
         <w:t xml:space="preserve">Find the names of </w:t>
       </w:r>
@@ -20813,10 +20813,10 @@
                 <w:noProof/>
               </w:rPr>
               <w:object w:dxaOrig="4536" w:dyaOrig="3300" w14:anchorId="6D4CF729">
-                <v:shape id="_x0000_i1030" type="#_x0000_t75" alt="" style="width:42pt;height:29.25pt;mso-width-percent:0;mso-height-percent:0;mso-width-percent:0;mso-height-percent:0" o:ole="">
+                <v:shape id="_x0000_i1031" type="#_x0000_t75" alt="" style="width:42pt;height:29.25pt;mso-width-percent:0;mso-height-percent:0;mso-width-percent:0;mso-height-percent:0" o:ole="">
                   <v:imagedata r:id="rId9" o:title=""/>
                 </v:shape>
-                <o:OLEObject Type="Embed" ProgID="PBrush" ShapeID="_x0000_i1030" DrawAspect="Content" ObjectID="_1621402362" r:id="rId43"/>
+                <o:OLEObject Type="Embed" ProgID="PBrush" ShapeID="_x0000_i1031" DrawAspect="Content" ObjectID="_1621425094" r:id="rId43"/>
               </w:object>
             </w:r>
           </w:p>
@@ -21867,7 +21867,7 @@
         <w:spacing w:before="120"/>
         <w:ind w:left="720" w:hanging="720"/>
       </w:pPr>
-      <w:bookmarkStart w:id="50" w:name="_Toc10744396"/>
+      <w:bookmarkStart w:id="50" w:name="_Toc10807414"/>
       <w:r>
         <w:t xml:space="preserve">Write a reasoner-based query to find all </w:t>
       </w:r>
@@ -22448,10 +22448,10 @@
                 <w:noProof/>
               </w:rPr>
               <w:object w:dxaOrig="4536" w:dyaOrig="3300" w14:anchorId="3421FFA6">
-                <v:shape id="_x0000_i1031" type="#_x0000_t75" alt="" style="width:42pt;height:29.25pt;mso-width-percent:0;mso-height-percent:0;mso-width-percent:0;mso-height-percent:0" o:ole="">
+                <v:shape id="_x0000_i1032" type="#_x0000_t75" alt="" style="width:42pt;height:29.25pt;mso-width-percent:0;mso-height-percent:0;mso-width-percent:0;mso-height-percent:0" o:ole="">
                   <v:imagedata r:id="rId9" o:title=""/>
                 </v:shape>
-                <o:OLEObject Type="Embed" ProgID="PBrush" ShapeID="_x0000_i1031" DrawAspect="Content" ObjectID="_1621402363" r:id="rId47"/>
+                <o:OLEObject Type="Embed" ProgID="PBrush" ShapeID="_x0000_i1032" DrawAspect="Content" ObjectID="_1621425095" r:id="rId47"/>
               </w:object>
             </w:r>
             <w:r>
@@ -22566,7 +22566,7 @@
         <w:spacing w:before="120"/>
         <w:ind w:left="0" w:firstLine="0"/>
       </w:pPr>
-      <w:bookmarkStart w:id="51" w:name="_Toc10744397"/>
+      <w:bookmarkStart w:id="51" w:name="_Toc10807415"/>
       <w:r>
         <w:t>Merge Studies</w:t>
       </w:r>
@@ -22585,7 +22585,7 @@
         <w:spacing w:before="120"/>
         <w:ind w:left="90" w:firstLine="0"/>
       </w:pPr>
-      <w:bookmarkStart w:id="52" w:name="_Toc10744398"/>
+      <w:bookmarkStart w:id="52" w:name="_Toc10807416"/>
       <w:r>
         <w:t xml:space="preserve">Create </w:t>
       </w:r>
@@ -23128,7 +23128,7 @@
         <w:spacing w:before="120"/>
         <w:ind w:left="0" w:firstLine="0"/>
       </w:pPr>
-      <w:bookmarkStart w:id="53" w:name="_Toc10744399"/>
+      <w:bookmarkStart w:id="53" w:name="_Toc10807417"/>
       <w:r>
         <w:lastRenderedPageBreak/>
         <w:t xml:space="preserve">How many </w:t>
@@ -23538,7 +23538,7 @@
         <w:spacing w:before="120"/>
         <w:ind w:left="630" w:hanging="630"/>
       </w:pPr>
-      <w:bookmarkStart w:id="54" w:name="_Toc10744400"/>
+      <w:bookmarkStart w:id="54" w:name="_Toc10807418"/>
       <w:r>
         <w:t>How many women received active treatment (</w:t>
       </w:r>
@@ -23747,9 +23747,12 @@
           <w:i/>
         </w:rPr>
       </w:pPr>
-      <w:bookmarkStart w:id="55" w:name="_Toc10744401"/>
-      <w:r>
-        <w:t xml:space="preserve">Where your </w:t>
+      <w:bookmarkStart w:id="55" w:name="_Toc10807419"/>
+      <w:r>
+        <w:t>A</w:t>
+      </w:r>
+      <w:r>
+        <w:t xml:space="preserve">re your </w:t>
       </w:r>
       <w:proofErr w:type="spellStart"/>
       <w:r>
@@ -24338,10 +24341,10 @@
                 <w:noProof/>
               </w:rPr>
               <w:object w:dxaOrig="4536" w:dyaOrig="3300" w14:anchorId="46CC0434">
-                <v:shape id="_x0000_i1032" type="#_x0000_t75" alt="" style="width:42pt;height:29.25pt;mso-width-percent:0;mso-height-percent:0;mso-width-percent:0;mso-height-percent:0" o:ole="">
+                <v:shape id="_x0000_i1033" type="#_x0000_t75" alt="" style="width:42pt;height:29.25pt;mso-width-percent:0;mso-height-percent:0;mso-width-percent:0;mso-height-percent:0" o:ole="">
                   <v:imagedata r:id="rId9" o:title=""/>
                 </v:shape>
-                <o:OLEObject Type="Embed" ProgID="PBrush" ShapeID="_x0000_i1032" DrawAspect="Content" ObjectID="_1621402364" r:id="rId51"/>
+                <o:OLEObject Type="Embed" ProgID="PBrush" ShapeID="_x0000_i1033" DrawAspect="Content" ObjectID="_1621425096" r:id="rId51"/>
               </w:object>
             </w:r>
             <w:r>
@@ -24439,7 +24442,7 @@
       </w:pPr>
       <w:bookmarkStart w:id="56" w:name="_Appendix_1:_Neo4jFromSpreadsheet.R"/>
       <w:bookmarkStart w:id="57" w:name="_Appendix_2:_Course"/>
-      <w:bookmarkStart w:id="58" w:name="_Toc10744402"/>
+      <w:bookmarkStart w:id="58" w:name="_Toc10807420"/>
       <w:bookmarkEnd w:id="56"/>
       <w:bookmarkEnd w:id="57"/>
       <w:r>
@@ -24692,7 +24695,7 @@
         <w:spacing w:before="120"/>
         <w:ind w:left="0" w:firstLine="0"/>
       </w:pPr>
-      <w:bookmarkStart w:id="59" w:name="_Toc10744403"/>
+      <w:bookmarkStart w:id="59" w:name="_Toc10807421"/>
       <w:r>
         <w:t xml:space="preserve">Appendix 2: Update Files using </w:t>
       </w:r>
@@ -29785,7 +29788,7 @@
 </file>
 
 <file path=customXml/itemProps1.xml><?xml version="1.0" encoding="utf-8"?>
-<ds:datastoreItem xmlns:ds="http://schemas.openxmlformats.org/officeDocument/2006/customXml" ds:itemID="{C4AB5751-EFF3-4559-A089-673D97CAE300}">
+<ds:datastoreItem xmlns:ds="http://schemas.openxmlformats.org/officeDocument/2006/customXml" ds:itemID="{76B864AE-FC9A-45A9-AED8-3E3418DD3829}">
   <ds:schemaRefs>
     <ds:schemaRef ds:uri="http://schemas.openxmlformats.org/officeDocument/2006/bibliography"/>
   </ds:schemaRefs>

</xml_diff>